<commit_message>
editted slides to include the SessionBit table in
</commit_message>
<xml_diff>
--- a/Group9_report.docx
+++ b/Group9_report.docx
@@ -2001,6 +2001,49 @@
     </w:p>
     <w:p>
       <w:pPr>
+        <w:spacing w:line="240" w:lineRule="auto"/>
+        <w:rPr>
+          <w:rFonts w:ascii="Times New Roman" w:hAnsi="Times New Roman" w:cs="Times New Roman"/>
+          <w:sz w:val="24"/>
+          <w:szCs w:val="24"/>
+        </w:rPr>
+      </w:pPr>
+      <w:r>
+        <w:rPr>
+          <w:rFonts w:ascii="Times New Roman" w:hAnsi="Times New Roman" w:cs="Times New Roman"/>
+          <w:sz w:val="24"/>
+          <w:szCs w:val="24"/>
+        </w:rPr>
+        <w:t>CREATE TABLE sessionBit (</w:t>
+      </w:r>
+      <w:r>
+        <w:rPr>
+          <w:rFonts w:ascii="Times New Roman" w:hAnsi="Times New Roman" w:cs="Times New Roman"/>
+          <w:sz w:val="24"/>
+          <w:szCs w:val="24"/>
+        </w:rPr>
+        <w:br/>
+        <w:t>sessionB INTEGER default '0'</w:t>
+      </w:r>
+      <w:r>
+        <w:rPr>
+          <w:rFonts w:ascii="Times New Roman" w:hAnsi="Times New Roman" w:cs="Times New Roman"/>
+          <w:sz w:val="24"/>
+          <w:szCs w:val="24"/>
+        </w:rPr>
+        <w:br/>
+      </w:r>
+      <w:r>
+        <w:rPr>
+          <w:rFonts w:ascii="Times New Roman" w:hAnsi="Times New Roman" w:cs="Times New Roman"/>
+          <w:sz w:val="24"/>
+          <w:szCs w:val="24"/>
+        </w:rPr>
+        <w:t>);</w:t>
+      </w:r>
+    </w:p>
+    <w:p>
+      <w:pPr>
         <w:autoSpaceDE w:val="0"/>
         <w:autoSpaceDN w:val="0"/>
         <w:adjustRightInd w:val="0"/>
@@ -2091,32 +2134,42 @@
           <w:sz w:val="24"/>
           <w:szCs w:val="24"/>
         </w:rPr>
-        <w:t>“</w:t>
-      </w:r>
-      <w:r>
-        <w:rPr>
-          <w:rFonts w:ascii="Times New Roman" w:hAnsi="Times New Roman" w:cs="Times New Roman"/>
-          <w:sz w:val="24"/>
-          <w:szCs w:val="24"/>
-        </w:rPr>
-        <w:t>SELECT * FROM modules order by moduleCode</w:t>
-      </w:r>
-      <w:r>
-        <w:rPr>
-          <w:rFonts w:ascii="Times New Roman" w:hAnsi="Times New Roman" w:cs="Times New Roman"/>
-          <w:sz w:val="24"/>
-          <w:szCs w:val="24"/>
-        </w:rPr>
-        <w:t>”</w:t>
-      </w:r>
-      <w:r>
-        <w:rPr>
-          <w:rFonts w:ascii="Times New Roman" w:hAnsi="Times New Roman" w:cs="Times New Roman"/>
-          <w:sz w:val="24"/>
-          <w:szCs w:val="24"/>
-        </w:rPr>
-        <w:br/>
-        <w:t xml:space="preserve">The above statement helps to retrieve all the available modules data and display out at the administrator page. </w:t>
+        <w:t xml:space="preserve"> “</w:t>
+      </w:r>
+      <w:r>
+        <w:rPr>
+          <w:rFonts w:ascii="Times New Roman" w:hAnsi="Times New Roman" w:cs="Times New Roman"/>
+          <w:sz w:val="24"/>
+          <w:szCs w:val="24"/>
+        </w:rPr>
+        <w:t>INSE</w:t>
+      </w:r>
+      <w:r>
+        <w:rPr>
+          <w:rFonts w:ascii="Times New Roman" w:hAnsi="Times New Roman" w:cs="Times New Roman"/>
+          <w:sz w:val="24"/>
+          <w:szCs w:val="24"/>
+        </w:rPr>
+        <w:t>RT INTO sessionBIT VALUES ('0')”</w:t>
+      </w:r>
+    </w:p>
+    <w:p>
+      <w:pPr>
+        <w:pStyle w:val="ListParagraph"/>
+        <w:spacing w:line="240" w:lineRule="auto"/>
+        <w:rPr>
+          <w:rFonts w:ascii="Times New Roman" w:hAnsi="Times New Roman" w:cs="Times New Roman"/>
+          <w:sz w:val="24"/>
+          <w:szCs w:val="24"/>
+        </w:rPr>
+      </w:pPr>
+      <w:r>
+        <w:rPr>
+          <w:rFonts w:ascii="Times New Roman" w:hAnsi="Times New Roman" w:cs="Times New Roman"/>
+          <w:sz w:val="24"/>
+          <w:szCs w:val="24"/>
+        </w:rPr>
+        <w:t>The above statement is to insert one row to sessionBit table so as to allow tracking if bidding has started or not.</w:t>
       </w:r>
     </w:p>
     <w:p>
@@ -2139,27 +2192,35 @@
           <w:sz w:val="24"/>
           <w:szCs w:val="24"/>
         </w:rPr>
-        <w:t>"INSERT INTO modules values('$varmoduleCode','$varmoduleName')"</w:t>
-      </w:r>
-    </w:p>
-    <w:p>
-      <w:pPr>
-        <w:pStyle w:val="ListParagraph"/>
-        <w:spacing w:line="240" w:lineRule="auto"/>
-        <w:rPr>
-          <w:rFonts w:ascii="Times New Roman" w:hAnsi="Times New Roman" w:cs="Times New Roman"/>
-          <w:sz w:val="24"/>
-          <w:szCs w:val="24"/>
-        </w:rPr>
-      </w:pPr>
-      <w:r>
-        <w:rPr>
-          <w:rFonts w:ascii="Times New Roman" w:hAnsi="Times New Roman" w:cs="Times New Roman"/>
-          <w:sz w:val="24"/>
-          <w:szCs w:val="24"/>
-        </w:rPr>
-        <w:t>The above statement helps to add new module data base on module code and module name into the database.</w:t>
-      </w:r>
+        <w:t>“</w:t>
+      </w:r>
+      <w:r>
+        <w:rPr>
+          <w:rFonts w:ascii="Times New Roman" w:hAnsi="Times New Roman" w:cs="Times New Roman"/>
+          <w:sz w:val="24"/>
+          <w:szCs w:val="24"/>
+        </w:rPr>
+        <w:t>SELECT * FROM modules order by moduleCode</w:t>
+      </w:r>
+      <w:r>
+        <w:rPr>
+          <w:rFonts w:ascii="Times New Roman" w:hAnsi="Times New Roman" w:cs="Times New Roman"/>
+          <w:sz w:val="24"/>
+          <w:szCs w:val="24"/>
+        </w:rPr>
+        <w:t>”</w:t>
+      </w:r>
+      <w:r>
+        <w:rPr>
+          <w:rFonts w:ascii="Times New Roman" w:hAnsi="Times New Roman" w:cs="Times New Roman"/>
+          <w:sz w:val="24"/>
+          <w:szCs w:val="24"/>
+        </w:rPr>
+        <w:br/>
+        <w:t xml:space="preserve">The above statement helps to retrieve all the available modules data and display out at the administrator page. </w:t>
+      </w:r>
+      <w:bookmarkStart w:id="0" w:name="_GoBack"/>
+      <w:bookmarkEnd w:id="0"/>
     </w:p>
     <w:p>
       <w:pPr>
@@ -2181,47 +2242,7 @@
           <w:sz w:val="24"/>
           <w:szCs w:val="24"/>
         </w:rPr>
-        <w:t>“</w:t>
-      </w:r>
-      <w:r>
-        <w:rPr>
-          <w:rFonts w:ascii="Times New Roman" w:hAnsi="Times New Roman" w:cs="Times New Roman"/>
-          <w:sz w:val="24"/>
-          <w:szCs w:val="24"/>
-        </w:rPr>
-        <w:t>DELETE FROM modulesTime w</w:t>
-      </w:r>
-      <w:r>
-        <w:rPr>
-          <w:rFonts w:ascii="Times New Roman" w:hAnsi="Times New Roman" w:cs="Times New Roman"/>
-          <w:sz w:val="24"/>
-          <w:szCs w:val="24"/>
-        </w:rPr>
-        <w:t xml:space="preserve">here moduleCode='$pieces[0]'and </w:t>
-      </w:r>
-      <w:r>
-        <w:rPr>
-          <w:rFonts w:ascii="Times New Roman" w:hAnsi="Times New Roman" w:cs="Times New Roman"/>
-          <w:sz w:val="24"/>
-          <w:szCs w:val="24"/>
-        </w:rPr>
-        <w:t>startTime='$pieces[1]'</w:t>
-      </w:r>
-      <w:r>
-        <w:rPr>
-          <w:rFonts w:ascii="Times New Roman" w:hAnsi="Times New Roman" w:cs="Times New Roman"/>
-          <w:sz w:val="24"/>
-          <w:szCs w:val="24"/>
-        </w:rPr>
-        <w:t xml:space="preserve"> </w:t>
-      </w:r>
-      <w:r>
-        <w:rPr>
-          <w:rFonts w:ascii="Times New Roman" w:hAnsi="Times New Roman" w:cs="Times New Roman"/>
-          <w:sz w:val="24"/>
-          <w:szCs w:val="24"/>
-        </w:rPr>
-        <w:t>and endTime='$pieces[2]' and day='$pieces[3]'"</w:t>
+        <w:t>"INSERT INTO modules values('$varmoduleCode','$varmoduleName')"</w:t>
       </w:r>
     </w:p>
     <w:p>
@@ -2240,15 +2261,7 @@
           <w:sz w:val="24"/>
           <w:szCs w:val="24"/>
         </w:rPr>
-        <w:t>The above statement removes a data or t-uple from modulesTime, which is a table where module available timeslots a</w:t>
-      </w:r>
-      <w:r>
-        <w:rPr>
-          <w:rFonts w:ascii="Times New Roman" w:hAnsi="Times New Roman" w:cs="Times New Roman"/>
-          <w:sz w:val="24"/>
-          <w:szCs w:val="24"/>
-        </w:rPr>
-        <w:t>re kept, based on the array $piece[], which consists of many values.</w:t>
+        <w:t>The above statement helps to add new module data base on module code and module name into the database.</w:t>
       </w:r>
     </w:p>
     <w:p>
@@ -2271,10 +2284,98 @@
           <w:sz w:val="24"/>
           <w:szCs w:val="24"/>
         </w:rPr>
+        <w:t>“</w:t>
+      </w:r>
+      <w:r>
+        <w:rPr>
+          <w:rFonts w:ascii="Times New Roman" w:hAnsi="Times New Roman" w:cs="Times New Roman"/>
+          <w:sz w:val="24"/>
+          <w:szCs w:val="24"/>
+        </w:rPr>
+        <w:t>DELETE FROM modulesTime w</w:t>
+      </w:r>
+      <w:r>
+        <w:rPr>
+          <w:rFonts w:ascii="Times New Roman" w:hAnsi="Times New Roman" w:cs="Times New Roman"/>
+          <w:sz w:val="24"/>
+          <w:szCs w:val="24"/>
+        </w:rPr>
+        <w:t xml:space="preserve">here moduleCode='$pieces[0]'and </w:t>
+      </w:r>
+      <w:r>
+        <w:rPr>
+          <w:rFonts w:ascii="Times New Roman" w:hAnsi="Times New Roman" w:cs="Times New Roman"/>
+          <w:sz w:val="24"/>
+          <w:szCs w:val="24"/>
+        </w:rPr>
+        <w:t>startTime='$pieces[1]'</w:t>
+      </w:r>
+      <w:r>
+        <w:rPr>
+          <w:rFonts w:ascii="Times New Roman" w:hAnsi="Times New Roman" w:cs="Times New Roman"/>
+          <w:sz w:val="24"/>
+          <w:szCs w:val="24"/>
+        </w:rPr>
+        <w:t xml:space="preserve"> </w:t>
+      </w:r>
+      <w:r>
+        <w:rPr>
+          <w:rFonts w:ascii="Times New Roman" w:hAnsi="Times New Roman" w:cs="Times New Roman"/>
+          <w:sz w:val="24"/>
+          <w:szCs w:val="24"/>
+        </w:rPr>
+        <w:t>and endTime='$pieces[2]' and day='$pieces[3]'"</w:t>
+      </w:r>
+    </w:p>
+    <w:p>
+      <w:pPr>
+        <w:pStyle w:val="ListParagraph"/>
+        <w:spacing w:line="240" w:lineRule="auto"/>
+        <w:rPr>
+          <w:rFonts w:ascii="Times New Roman" w:hAnsi="Times New Roman" w:cs="Times New Roman"/>
+          <w:sz w:val="24"/>
+          <w:szCs w:val="24"/>
+        </w:rPr>
+      </w:pPr>
+      <w:r>
+        <w:rPr>
+          <w:rFonts w:ascii="Times New Roman" w:hAnsi="Times New Roman" w:cs="Times New Roman"/>
+          <w:sz w:val="24"/>
+          <w:szCs w:val="24"/>
+        </w:rPr>
+        <w:t>The above statement removes a data or t-uple from modulesTime, which is a table where module available timeslots a</w:t>
+      </w:r>
+      <w:r>
+        <w:rPr>
+          <w:rFonts w:ascii="Times New Roman" w:hAnsi="Times New Roman" w:cs="Times New Roman"/>
+          <w:sz w:val="24"/>
+          <w:szCs w:val="24"/>
+        </w:rPr>
+        <w:t>re kept, based on the array $piece[], which consists of many values.</w:t>
+      </w:r>
+    </w:p>
+    <w:p>
+      <w:pPr>
+        <w:pStyle w:val="ListParagraph"/>
+        <w:numPr>
+          <w:ilvl w:val="0"/>
+          <w:numId w:val="1"/>
+        </w:numPr>
+        <w:spacing w:line="240" w:lineRule="auto"/>
+        <w:rPr>
+          <w:rFonts w:ascii="Times New Roman" w:hAnsi="Times New Roman" w:cs="Times New Roman"/>
+          <w:sz w:val="24"/>
+          <w:szCs w:val="24"/>
+        </w:rPr>
+      </w:pPr>
+      <w:r>
+        <w:rPr>
+          <w:rFonts w:ascii="Times New Roman" w:hAnsi="Times New Roman" w:cs="Times New Roman"/>
+          <w:sz w:val="24"/>
+          <w:szCs w:val="24"/>
+        </w:rPr>
         <w:t>…</w:t>
       </w:r>
-      <w:bookmarkStart w:id="0" w:name="_GoBack"/>
-      <w:bookmarkEnd w:id="0"/>
     </w:p>
     <w:p>
       <w:pPr>

</xml_diff>

<commit_message>
The project report is almost done ad and added "ON DELETE CASCADE" to schema
Signed-off-by: Chan Jun Wei <chanjunweimy@gmail.com>
</commit_message>
<xml_diff>
--- a/Group9_report.docx
+++ b/Group9_report.docx
@@ -49,6 +49,7 @@
                 <w:dataBinding w:prefixMappings="xmlns:ns0='http://schemas.openxmlformats.org/officeDocument/2006/extended-properties'" w:xpath="/ns0:Properties[1]/ns0:Company[1]" w:storeItemID="{6668398D-A668-4E3E-A5EB-62B293D839F1}"/>
                 <w:text/>
               </w:sdtPr>
+              <w:sdtEndPr/>
               <w:sdtContent>
                 <w:tc>
                   <w:tcPr>
@@ -99,6 +100,7 @@
                   <w:dataBinding w:prefixMappings="xmlns:ns0='http://schemas.openxmlformats.org/package/2006/metadata/core-properties' xmlns:ns1='http://purl.org/dc/elements/1.1/'" w:xpath="/ns0:coreProperties[1]/ns1:title[1]" w:storeItemID="{6C3C8BC8-F283-45AE-878A-BAB7291924A1}"/>
                   <w:text/>
                 </w:sdtPr>
+                <w:sdtEndPr/>
                 <w:sdtContent>
                   <w:p>
                     <w:pPr>
@@ -138,6 +140,7 @@
                 <w:dataBinding w:prefixMappings="xmlns:ns0='http://schemas.openxmlformats.org/package/2006/metadata/core-properties' xmlns:ns1='http://purl.org/dc/elements/1.1/'" w:xpath="/ns0:coreProperties[1]/ns1:subject[1]" w:storeItemID="{6C3C8BC8-F283-45AE-878A-BAB7291924A1}"/>
                 <w:text/>
               </w:sdtPr>
+              <w:sdtEndPr/>
               <w:sdtContent>
                 <w:tc>
                   <w:tcPr>
@@ -685,45 +688,129 @@
     </w:p>
     <w:p>
       <w:pPr>
-        <w:pStyle w:val="Heading2"/>
-        <w:rPr>
-          <w:b/>
-          <w:color w:val="auto"/>
+        <w:rPr>
+          <w:rFonts w:asciiTheme="majorHAnsi" w:eastAsiaTheme="majorEastAsia" w:hAnsiTheme="majorHAnsi" w:cstheme="majorBidi"/>
+          <w:b/>
+          <w:sz w:val="32"/>
+          <w:szCs w:val="26"/>
+          <w:u w:val="single"/>
+        </w:rPr>
+      </w:pPr>
+      <w:r>
+        <w:rPr>
+          <w:b/>
           <w:sz w:val="32"/>
           <w:u w:val="single"/>
         </w:rPr>
-      </w:pPr>
-      <w:r>
+        <w:br w:type="page"/>
+      </w:r>
+    </w:p>
+    <w:p>
+      <w:pPr>
+        <w:pStyle w:val="Heading2"/>
         <w:rPr>
           <w:b/>
           <w:color w:val="auto"/>
           <w:sz w:val="32"/>
           <w:u w:val="single"/>
         </w:rPr>
-        <w:t>Schemas</w:t>
-      </w:r>
-    </w:p>
-    <w:p>
-      <w:pPr>
-        <w:spacing w:line="240" w:lineRule="auto"/>
-        <w:rPr>
-          <w:rFonts w:ascii="Times New Roman" w:hAnsi="Times New Roman" w:cs="Times New Roman"/>
-          <w:sz w:val="24"/>
-          <w:szCs w:val="24"/>
-        </w:rPr>
-      </w:pPr>
-      <w:r>
-        <w:rPr>
-          <w:rFonts w:ascii="Times New Roman" w:hAnsi="Times New Roman" w:cs="Times New Roman"/>
-          <w:sz w:val="24"/>
+      </w:pPr>
+      <w:r>
+        <w:rPr>
+          <w:b/>
+          <w:color w:val="auto"/>
+          <w:sz w:val="32"/>
+          <w:u w:val="single"/>
+        </w:rPr>
+        <w:lastRenderedPageBreak/>
+        <w:t xml:space="preserve">Relational </w:t>
+      </w:r>
+      <w:r>
+        <w:rPr>
+          <w:b/>
+          <w:color w:val="auto"/>
+          <w:sz w:val="32"/>
+          <w:u w:val="single"/>
+        </w:rPr>
+        <w:t>Schema</w:t>
+      </w:r>
+    </w:p>
+    <w:p>
+      <w:pPr>
+        <w:pStyle w:val="Heading3"/>
+        <w:rPr>
+          <w:b/>
+          <w:color w:val="auto"/>
+          <w:sz w:val="28"/>
+        </w:rPr>
+      </w:pPr>
+      <w:r>
+        <w:rPr>
+          <w:b/>
+          <w:color w:val="auto"/>
+          <w:sz w:val="28"/>
+        </w:rPr>
+        <w:t xml:space="preserve">Modules: </w:t>
+      </w:r>
+    </w:p>
+    <w:p>
+      <w:pPr>
+        <w:spacing w:line="240" w:lineRule="auto"/>
+        <w:rPr>
+          <w:rFonts w:ascii="Times New Roman" w:hAnsi="Times New Roman" w:cs="Times New Roman"/>
+          <w:sz w:val="24"/>
+          <w:szCs w:val="24"/>
+        </w:rPr>
+      </w:pPr>
+      <w:r>
+        <w:rPr>
+          <w:rFonts w:ascii="Times New Roman" w:hAnsi="Times New Roman" w:cs="Times New Roman"/>
+          <w:sz w:val="24"/>
+          <w:szCs w:val="24"/>
+        </w:rPr>
+        <w:t>The table “modules” is</w:t>
+      </w:r>
+      <w:r>
+        <w:rPr>
+          <w:rFonts w:ascii="Times New Roman" w:hAnsi="Times New Roman" w:cs="Times New Roman"/>
+          <w:sz w:val="24"/>
+          <w:szCs w:val="24"/>
+        </w:rPr>
+        <w:t xml:space="preserve"> created</w:t>
+      </w:r>
+      <w:r>
+        <w:rPr>
+          <w:rFonts w:ascii="Times New Roman" w:hAnsi="Times New Roman" w:cs="Times New Roman"/>
+          <w:sz w:val="24"/>
+          <w:szCs w:val="24"/>
+        </w:rPr>
+        <w:t xml:space="preserve"> to save the details of a module.</w:t>
+      </w:r>
+    </w:p>
+    <w:p>
+      <w:pPr>
+        <w:spacing w:line="240" w:lineRule="auto"/>
+        <w:rPr>
+          <w:rFonts w:ascii="Segoe Marker" w:hAnsi="Segoe Marker" w:cs="Times New Roman"/>
+          <w:color w:val="000000" w:themeColor="text1"/>
+          <w:sz w:val="28"/>
+          <w:szCs w:val="24"/>
+        </w:rPr>
+      </w:pPr>
+      <w:r>
+        <w:rPr>
+          <w:rFonts w:ascii="Segoe Marker" w:hAnsi="Segoe Marker" w:cs="Times New Roman"/>
+          <w:color w:val="000000" w:themeColor="text1"/>
+          <w:sz w:val="28"/>
           <w:szCs w:val="24"/>
         </w:rPr>
         <w:t>CREATE TABLE modules (</w:t>
       </w:r>
       <w:r>
         <w:rPr>
-          <w:rFonts w:ascii="Times New Roman" w:hAnsi="Times New Roman" w:cs="Times New Roman"/>
-          <w:sz w:val="24"/>
+          <w:rFonts w:ascii="Segoe Marker" w:hAnsi="Segoe Marker" w:cs="Times New Roman"/>
+          <w:color w:val="000000" w:themeColor="text1"/>
+          <w:sz w:val="28"/>
           <w:szCs w:val="24"/>
         </w:rPr>
         <w:br/>
@@ -731,8 +818,9 @@
       </w:r>
       <w:r>
         <w:rPr>
-          <w:rFonts w:ascii="Times New Roman" w:hAnsi="Times New Roman" w:cs="Times New Roman"/>
-          <w:sz w:val="24"/>
+          <w:rFonts w:ascii="Segoe Marker" w:hAnsi="Segoe Marker" w:cs="Times New Roman"/>
+          <w:color w:val="000000" w:themeColor="text1"/>
+          <w:sz w:val="28"/>
           <w:szCs w:val="24"/>
         </w:rPr>
         <w:br/>
@@ -740,8 +828,9 @@
       </w:r>
       <w:r>
         <w:rPr>
-          <w:rFonts w:ascii="Times New Roman" w:hAnsi="Times New Roman" w:cs="Times New Roman"/>
-          <w:sz w:val="24"/>
+          <w:rFonts w:ascii="Segoe Marker" w:hAnsi="Segoe Marker" w:cs="Times New Roman"/>
+          <w:color w:val="000000" w:themeColor="text1"/>
+          <w:sz w:val="28"/>
           <w:szCs w:val="24"/>
         </w:rPr>
         <w:br/>
@@ -749,16 +838,18 @@
       </w:r>
       <w:r>
         <w:rPr>
-          <w:rFonts w:ascii="Times New Roman" w:hAnsi="Times New Roman" w:cs="Times New Roman"/>
-          <w:sz w:val="24"/>
-          <w:szCs w:val="24"/>
-        </w:rPr>
-        <w:br/>
-      </w:r>
-      <w:r>
-        <w:rPr>
-          <w:rFonts w:ascii="Times New Roman" w:hAnsi="Times New Roman" w:cs="Times New Roman"/>
-          <w:sz w:val="24"/>
+          <w:rFonts w:ascii="Segoe Marker" w:hAnsi="Segoe Marker" w:cs="Times New Roman"/>
+          <w:color w:val="000000" w:themeColor="text1"/>
+          <w:sz w:val="28"/>
+          <w:szCs w:val="24"/>
+        </w:rPr>
+        <w:br/>
+      </w:r>
+      <w:r>
+        <w:rPr>
+          <w:rFonts w:ascii="Segoe Marker" w:hAnsi="Segoe Marker" w:cs="Times New Roman"/>
+          <w:color w:val="000000" w:themeColor="text1"/>
+          <w:sz w:val="28"/>
           <w:szCs w:val="24"/>
         </w:rPr>
         <w:t>);</w:t>
@@ -773,42 +864,150 @@
           <w:szCs w:val="24"/>
         </w:rPr>
       </w:pPr>
-      <w:r>
-        <w:rPr>
-          <w:rFonts w:ascii="Times New Roman" w:hAnsi="Times New Roman" w:cs="Times New Roman"/>
-          <w:sz w:val="24"/>
+    </w:p>
+    <w:p>
+      <w:pPr>
+        <w:pStyle w:val="Heading3"/>
+        <w:rPr>
+          <w:b/>
+          <w:color w:val="auto"/>
+          <w:sz w:val="28"/>
+        </w:rPr>
+      </w:pPr>
+      <w:r>
+        <w:rPr>
+          <w:b/>
+          <w:color w:val="auto"/>
+          <w:sz w:val="28"/>
+        </w:rPr>
+        <w:t>Prerequisite</w:t>
+      </w:r>
+      <w:r>
+        <w:rPr>
+          <w:b/>
+          <w:color w:val="auto"/>
+          <w:sz w:val="28"/>
+        </w:rPr>
+        <w:t xml:space="preserve">: </w:t>
+      </w:r>
+    </w:p>
+    <w:p>
+      <w:pPr>
+        <w:spacing w:line="240" w:lineRule="auto"/>
+        <w:rPr>
+          <w:rFonts w:ascii="Times New Roman" w:hAnsi="Times New Roman" w:cs="Times New Roman"/>
+          <w:sz w:val="24"/>
+          <w:szCs w:val="24"/>
+        </w:rPr>
+      </w:pPr>
+      <w:r>
+        <w:rPr>
+          <w:rFonts w:ascii="Times New Roman" w:hAnsi="Times New Roman" w:cs="Times New Roman"/>
+          <w:sz w:val="24"/>
+          <w:szCs w:val="24"/>
+        </w:rPr>
+        <w:t>The table “</w:t>
+      </w:r>
+      <w:r>
+        <w:rPr>
+          <w:rFonts w:ascii="Times New Roman" w:hAnsi="Times New Roman" w:cs="Times New Roman"/>
+          <w:sz w:val="24"/>
+          <w:szCs w:val="24"/>
+        </w:rPr>
+        <w:t>prerequisite</w:t>
+      </w:r>
+      <w:r>
+        <w:rPr>
+          <w:rFonts w:ascii="Times New Roman" w:hAnsi="Times New Roman" w:cs="Times New Roman"/>
+          <w:sz w:val="24"/>
+          <w:szCs w:val="24"/>
+        </w:rPr>
+        <w:t>”</w:t>
+      </w:r>
+      <w:r>
+        <w:rPr>
+          <w:rFonts w:ascii="Times New Roman" w:hAnsi="Times New Roman" w:cs="Times New Roman"/>
+          <w:sz w:val="24"/>
+          <w:szCs w:val="24"/>
+        </w:rPr>
+        <w:t xml:space="preserve"> is</w:t>
+      </w:r>
+      <w:r>
+        <w:rPr>
+          <w:rFonts w:ascii="Times New Roman" w:hAnsi="Times New Roman" w:cs="Times New Roman"/>
+          <w:sz w:val="24"/>
+          <w:szCs w:val="24"/>
+        </w:rPr>
+        <w:t xml:space="preserve"> created</w:t>
+      </w:r>
+      <w:r>
+        <w:rPr>
+          <w:rFonts w:ascii="Times New Roman" w:hAnsi="Times New Roman" w:cs="Times New Roman"/>
+          <w:sz w:val="24"/>
+          <w:szCs w:val="24"/>
+        </w:rPr>
+        <w:t xml:space="preserve"> to save which module is which module’s prerequisite.</w:t>
+      </w:r>
+      <w:r>
+        <w:rPr>
+          <w:rFonts w:ascii="Times New Roman" w:hAnsi="Times New Roman" w:cs="Times New Roman"/>
+          <w:sz w:val="24"/>
+          <w:szCs w:val="24"/>
+        </w:rPr>
+        <w:t xml:space="preserve"> (It’s a relation of an instance of “modules” and another instance of “modules”.)</w:t>
+      </w:r>
+    </w:p>
+    <w:p>
+      <w:pPr>
+        <w:spacing w:line="240" w:lineRule="auto"/>
+        <w:rPr>
+          <w:rFonts w:ascii="Segoe Marker" w:hAnsi="Segoe Marker" w:cs="Times New Roman"/>
+          <w:color w:val="000000" w:themeColor="text1"/>
+          <w:sz w:val="28"/>
+          <w:szCs w:val="24"/>
+        </w:rPr>
+      </w:pPr>
+      <w:r>
+        <w:rPr>
+          <w:rFonts w:ascii="Segoe Marker" w:hAnsi="Segoe Marker" w:cs="Times New Roman"/>
+          <w:color w:val="000000" w:themeColor="text1"/>
+          <w:sz w:val="28"/>
           <w:szCs w:val="24"/>
         </w:rPr>
         <w:t>CREATE TABLE prerequisite (</w:t>
       </w:r>
       <w:r>
         <w:rPr>
-          <w:rFonts w:ascii="Times New Roman" w:hAnsi="Times New Roman" w:cs="Times New Roman"/>
-          <w:sz w:val="24"/>
-          <w:szCs w:val="24"/>
-        </w:rPr>
-        <w:br/>
-      </w:r>
-      <w:r>
-        <w:rPr>
-          <w:rFonts w:ascii="Times New Roman" w:hAnsi="Times New Roman" w:cs="Times New Roman"/>
-          <w:sz w:val="24"/>
+          <w:rFonts w:ascii="Segoe Marker" w:hAnsi="Segoe Marker" w:cs="Times New Roman"/>
+          <w:color w:val="000000" w:themeColor="text1"/>
+          <w:sz w:val="28"/>
+          <w:szCs w:val="24"/>
+        </w:rPr>
+        <w:br/>
+      </w:r>
+      <w:r>
+        <w:rPr>
+          <w:rFonts w:ascii="Segoe Marker" w:hAnsi="Segoe Marker" w:cs="Times New Roman"/>
+          <w:color w:val="000000" w:themeColor="text1"/>
+          <w:sz w:val="28"/>
           <w:szCs w:val="24"/>
         </w:rPr>
         <w:t xml:space="preserve">andId INT </w:t>
       </w:r>
       <w:r>
         <w:rPr>
-          <w:rFonts w:ascii="Times New Roman" w:hAnsi="Times New Roman" w:cs="Times New Roman"/>
-          <w:sz w:val="24"/>
+          <w:rFonts w:ascii="Segoe Marker" w:hAnsi="Segoe Marker" w:cs="Times New Roman"/>
+          <w:color w:val="000000" w:themeColor="text1"/>
+          <w:sz w:val="28"/>
           <w:szCs w:val="24"/>
         </w:rPr>
         <w:t>CHECK (andId = 0 OR andId = 1),</w:t>
       </w:r>
       <w:r>
         <w:rPr>
-          <w:rFonts w:ascii="Times New Roman" w:hAnsi="Times New Roman" w:cs="Times New Roman"/>
-          <w:sz w:val="24"/>
+          <w:rFonts w:ascii="Segoe Marker" w:hAnsi="Segoe Marker" w:cs="Times New Roman"/>
+          <w:color w:val="000000" w:themeColor="text1"/>
+          <w:sz w:val="28"/>
           <w:szCs w:val="24"/>
         </w:rPr>
         <w:br/>
@@ -816,8 +1015,9 @@
       </w:r>
       <w:r>
         <w:rPr>
-          <w:rFonts w:ascii="Times New Roman" w:hAnsi="Times New Roman" w:cs="Times New Roman"/>
-          <w:sz w:val="24"/>
+          <w:rFonts w:ascii="Segoe Marker" w:hAnsi="Segoe Marker" w:cs="Times New Roman"/>
+          <w:color w:val="000000" w:themeColor="text1"/>
+          <w:sz w:val="28"/>
           <w:szCs w:val="24"/>
         </w:rPr>
         <w:br/>
@@ -825,192 +1025,807 @@
       </w:r>
       <w:r>
         <w:rPr>
-          <w:rFonts w:ascii="Times New Roman" w:hAnsi="Times New Roman" w:cs="Times New Roman"/>
-          <w:sz w:val="24"/>
-          <w:szCs w:val="24"/>
-        </w:rPr>
-        <w:br/>
-      </w:r>
-      <w:r>
-        <w:rPr>
-          <w:rFonts w:ascii="Times New Roman" w:hAnsi="Times New Roman" w:cs="Times New Roman"/>
-          <w:sz w:val="24"/>
+          <w:rFonts w:ascii="Segoe Marker" w:hAnsi="Segoe Marker" w:cs="Times New Roman"/>
+          <w:color w:val="000000" w:themeColor="text1"/>
+          <w:sz w:val="28"/>
+          <w:szCs w:val="24"/>
+        </w:rPr>
+        <w:br/>
+      </w:r>
+      <w:r>
+        <w:rPr>
+          <w:rFonts w:ascii="Segoe Marker" w:hAnsi="Segoe Marker" w:cs="Times New Roman"/>
+          <w:color w:val="000000" w:themeColor="text1"/>
+          <w:sz w:val="28"/>
           <w:szCs w:val="24"/>
         </w:rPr>
         <w:t xml:space="preserve">FOREIGN KEY (module) </w:t>
       </w:r>
       <w:r>
         <w:rPr>
-          <w:rFonts w:ascii="Times New Roman" w:hAnsi="Times New Roman" w:cs="Times New Roman"/>
-          <w:sz w:val="24"/>
-          <w:szCs w:val="24"/>
-        </w:rPr>
-        <w:t>REFERENCES modules(moduleCode),</w:t>
-      </w:r>
-      <w:r>
-        <w:rPr>
-          <w:rFonts w:ascii="Times New Roman" w:hAnsi="Times New Roman" w:cs="Times New Roman"/>
-          <w:sz w:val="24"/>
-          <w:szCs w:val="24"/>
-        </w:rPr>
-        <w:br/>
-      </w:r>
-      <w:r>
-        <w:rPr>
-          <w:rFonts w:ascii="Times New Roman" w:hAnsi="Times New Roman" w:cs="Times New Roman"/>
-          <w:sz w:val="24"/>
+          <w:rFonts w:ascii="Segoe Marker" w:hAnsi="Segoe Marker" w:cs="Times New Roman"/>
+          <w:color w:val="000000" w:themeColor="text1"/>
+          <w:sz w:val="28"/>
+          <w:szCs w:val="24"/>
+        </w:rPr>
+        <w:t>REFERENCES modules(moduleCode)</w:t>
+      </w:r>
+      <w:r>
+        <w:rPr>
+          <w:rFonts w:ascii="Segoe Marker" w:hAnsi="Segoe Marker" w:cs="Times New Roman"/>
+          <w:color w:val="000000" w:themeColor="text1"/>
+          <w:sz w:val="28"/>
+          <w:szCs w:val="24"/>
+        </w:rPr>
+        <w:t xml:space="preserve"> </w:t>
+      </w:r>
+      <w:r>
+        <w:rPr>
+          <w:rFonts w:ascii="Segoe Marker" w:hAnsi="Segoe Marker" w:cs="Times New Roman"/>
+          <w:color w:val="000000" w:themeColor="text1"/>
+          <w:sz w:val="28"/>
+          <w:szCs w:val="24"/>
+        </w:rPr>
+        <w:t>ON DELETE CASCADE</w:t>
+      </w:r>
+      <w:r>
+        <w:rPr>
+          <w:rFonts w:ascii="Segoe Marker" w:hAnsi="Segoe Marker" w:cs="Times New Roman"/>
+          <w:color w:val="000000" w:themeColor="text1"/>
+          <w:sz w:val="28"/>
+          <w:szCs w:val="24"/>
+        </w:rPr>
+        <w:t>,</w:t>
+      </w:r>
+      <w:r>
+        <w:rPr>
+          <w:rFonts w:ascii="Segoe Marker" w:hAnsi="Segoe Marker" w:cs="Times New Roman"/>
+          <w:color w:val="000000" w:themeColor="text1"/>
+          <w:sz w:val="28"/>
+          <w:szCs w:val="24"/>
+        </w:rPr>
+        <w:br/>
+      </w:r>
+      <w:r>
+        <w:rPr>
+          <w:rFonts w:ascii="Segoe Marker" w:hAnsi="Segoe Marker" w:cs="Times New Roman"/>
+          <w:color w:val="000000" w:themeColor="text1"/>
+          <w:sz w:val="28"/>
+          <w:szCs w:val="24"/>
+        </w:rPr>
+        <w:t xml:space="preserve">FOREIGN KEY (requiredModule) </w:t>
+      </w:r>
+      <w:r>
+        <w:rPr>
+          <w:rFonts w:ascii="Segoe Marker" w:hAnsi="Segoe Marker" w:cs="Times New Roman"/>
+          <w:color w:val="000000" w:themeColor="text1"/>
+          <w:sz w:val="28"/>
+          <w:szCs w:val="24"/>
+        </w:rPr>
+        <w:t>REFERENCES modules(moduleCode)</w:t>
+      </w:r>
+      <w:r>
+        <w:rPr>
+          <w:rFonts w:ascii="Segoe Marker" w:hAnsi="Segoe Marker" w:cs="Times New Roman"/>
+          <w:color w:val="000000" w:themeColor="text1"/>
+          <w:sz w:val="28"/>
+          <w:szCs w:val="24"/>
+        </w:rPr>
+        <w:t xml:space="preserve"> ON DELETE CASCADE</w:t>
+      </w:r>
+      <w:r>
+        <w:rPr>
+          <w:rFonts w:ascii="Segoe Marker" w:hAnsi="Segoe Marker" w:cs="Times New Roman"/>
+          <w:color w:val="000000" w:themeColor="text1"/>
+          <w:sz w:val="28"/>
+          <w:szCs w:val="24"/>
+        </w:rPr>
+        <w:t>,</w:t>
+      </w:r>
+      <w:r>
+        <w:rPr>
+          <w:rFonts w:ascii="Segoe Marker" w:hAnsi="Segoe Marker" w:cs="Times New Roman"/>
+          <w:color w:val="000000" w:themeColor="text1"/>
+          <w:sz w:val="28"/>
+          <w:szCs w:val="24"/>
+        </w:rPr>
+        <w:br/>
+      </w:r>
+      <w:r>
+        <w:rPr>
+          <w:rFonts w:ascii="Segoe Marker" w:hAnsi="Segoe Marker" w:cs="Times New Roman"/>
+          <w:color w:val="000000" w:themeColor="text1"/>
+          <w:sz w:val="28"/>
+          <w:szCs w:val="24"/>
+        </w:rPr>
+        <w:t xml:space="preserve">PRIMARY KEY </w:t>
+      </w:r>
+      <w:r>
+        <w:rPr>
+          <w:rFonts w:ascii="Segoe Marker" w:hAnsi="Segoe Marker" w:cs="Times New Roman"/>
+          <w:color w:val="000000" w:themeColor="text1"/>
+          <w:sz w:val="28"/>
+          <w:szCs w:val="24"/>
+        </w:rPr>
+        <w:t>(andId, module, requiredModule));</w:t>
+      </w:r>
+    </w:p>
+    <w:p>
+      <w:pPr>
+        <w:spacing w:line="240" w:lineRule="auto"/>
+        <w:rPr>
+          <w:rFonts w:ascii="Times New Roman" w:eastAsiaTheme="minorEastAsia" w:hAnsi="Times New Roman" w:cs="Times New Roman"/>
+          <w:sz w:val="24"/>
+          <w:szCs w:val="24"/>
+          <w:lang w:eastAsia="zh-CN"/>
+        </w:rPr>
+      </w:pPr>
+    </w:p>
+    <w:p>
+      <w:pPr>
+        <w:pStyle w:val="Heading3"/>
+        <w:rPr>
+          <w:b/>
+          <w:color w:val="auto"/>
+          <w:sz w:val="28"/>
+        </w:rPr>
+      </w:pPr>
+      <w:r>
+        <w:rPr>
+          <w:b/>
+          <w:color w:val="auto"/>
+          <w:sz w:val="28"/>
+        </w:rPr>
+        <w:t>Preclusion</w:t>
+      </w:r>
+      <w:r>
+        <w:rPr>
+          <w:b/>
+          <w:color w:val="auto"/>
+          <w:sz w:val="28"/>
+        </w:rPr>
+        <w:t xml:space="preserve">: </w:t>
+      </w:r>
+    </w:p>
+    <w:p>
+      <w:pPr>
+        <w:spacing w:line="240" w:lineRule="auto"/>
+        <w:rPr>
+          <w:rFonts w:ascii="Times New Roman" w:hAnsi="Times New Roman" w:cs="Times New Roman" w:hint="eastAsia"/>
+          <w:sz w:val="24"/>
+          <w:szCs w:val="24"/>
+        </w:rPr>
+      </w:pPr>
+      <w:r>
+        <w:rPr>
+          <w:rFonts w:ascii="Times New Roman" w:eastAsiaTheme="minorEastAsia" w:hAnsi="Times New Roman" w:cs="Times New Roman"/>
+          <w:sz w:val="24"/>
+          <w:szCs w:val="24"/>
+          <w:lang w:eastAsia="zh-CN"/>
+        </w:rPr>
+        <w:t>The table “preclusion” is</w:t>
+      </w:r>
+      <w:r>
+        <w:rPr>
+          <w:rFonts w:ascii="Times New Roman" w:eastAsiaTheme="minorEastAsia" w:hAnsi="Times New Roman" w:cs="Times New Roman"/>
+          <w:sz w:val="24"/>
+          <w:szCs w:val="24"/>
+          <w:lang w:eastAsia="zh-CN"/>
+        </w:rPr>
+        <w:t xml:space="preserve"> created</w:t>
+      </w:r>
+      <w:r>
+        <w:rPr>
+          <w:rFonts w:ascii="Times New Roman" w:eastAsiaTheme="minorEastAsia" w:hAnsi="Times New Roman" w:cs="Times New Roman"/>
+          <w:sz w:val="24"/>
+          <w:szCs w:val="24"/>
+          <w:lang w:eastAsia="zh-CN"/>
+        </w:rPr>
+        <w:t xml:space="preserve"> to save which module is which module’s preclusion.</w:t>
+      </w:r>
+      <w:r>
+        <w:rPr>
+          <w:rFonts w:ascii="Times New Roman" w:hAnsi="Times New Roman" w:cs="Times New Roman"/>
+          <w:sz w:val="24"/>
+          <w:szCs w:val="24"/>
+        </w:rPr>
+        <w:t xml:space="preserve"> </w:t>
+      </w:r>
+      <w:r>
+        <w:rPr>
+          <w:rFonts w:ascii="Times New Roman" w:hAnsi="Times New Roman" w:cs="Times New Roman"/>
+          <w:sz w:val="24"/>
+          <w:szCs w:val="24"/>
+        </w:rPr>
+        <w:t>(It’s a relation of an instance of “modules” and another instance of “modules”.)</w:t>
+      </w:r>
+    </w:p>
+    <w:p>
+      <w:pPr>
+        <w:spacing w:line="240" w:lineRule="auto"/>
+        <w:rPr>
+          <w:rFonts w:ascii="Segoe Marker" w:hAnsi="Segoe Marker" w:cs="Times New Roman"/>
+          <w:color w:val="000000" w:themeColor="text1"/>
+          <w:sz w:val="28"/>
+          <w:szCs w:val="24"/>
+        </w:rPr>
+      </w:pPr>
+      <w:r>
+        <w:rPr>
+          <w:rFonts w:ascii="Segoe Marker" w:hAnsi="Segoe Marker" w:cs="Times New Roman"/>
+          <w:color w:val="000000" w:themeColor="text1"/>
+          <w:sz w:val="28"/>
+          <w:szCs w:val="24"/>
+        </w:rPr>
+        <w:t>CREATE TABLE preclusion(</w:t>
+      </w:r>
+      <w:r>
+        <w:rPr>
+          <w:rFonts w:ascii="Segoe Marker" w:hAnsi="Segoe Marker" w:cs="Times New Roman"/>
+          <w:color w:val="000000" w:themeColor="text1"/>
+          <w:sz w:val="28"/>
+          <w:szCs w:val="24"/>
+        </w:rPr>
+        <w:br/>
+        <w:t>module VARCHAR (16),</w:t>
+      </w:r>
+      <w:r>
+        <w:rPr>
+          <w:rFonts w:ascii="Segoe Marker" w:hAnsi="Segoe Marker" w:cs="Times New Roman"/>
+          <w:color w:val="000000" w:themeColor="text1"/>
+          <w:sz w:val="28"/>
+          <w:szCs w:val="24"/>
+        </w:rPr>
+        <w:br/>
+        <w:t>excludedModule VARCHAR (16),</w:t>
+      </w:r>
+      <w:r>
+        <w:rPr>
+          <w:rFonts w:ascii="Segoe Marker" w:hAnsi="Segoe Marker" w:cs="Times New Roman"/>
+          <w:color w:val="000000" w:themeColor="text1"/>
+          <w:sz w:val="28"/>
+          <w:szCs w:val="24"/>
+        </w:rPr>
+        <w:br/>
+      </w:r>
+      <w:r>
+        <w:rPr>
+          <w:rFonts w:ascii="Segoe Marker" w:hAnsi="Segoe Marker" w:cs="Times New Roman"/>
+          <w:color w:val="000000" w:themeColor="text1"/>
+          <w:sz w:val="28"/>
+          <w:szCs w:val="24"/>
+        </w:rPr>
+        <w:t xml:space="preserve">FOREIGN KEY (module) </w:t>
+      </w:r>
+      <w:r>
+        <w:rPr>
+          <w:rFonts w:ascii="Segoe Marker" w:hAnsi="Segoe Marker" w:cs="Times New Roman"/>
+          <w:color w:val="000000" w:themeColor="text1"/>
+          <w:sz w:val="28"/>
+          <w:szCs w:val="24"/>
+        </w:rPr>
+        <w:t>REFERENCES modules(moduleCode)</w:t>
+      </w:r>
+      <w:r>
+        <w:rPr>
+          <w:rFonts w:ascii="Segoe Marker" w:hAnsi="Segoe Marker" w:cs="Times New Roman"/>
+          <w:color w:val="000000" w:themeColor="text1"/>
+          <w:sz w:val="28"/>
+          <w:szCs w:val="24"/>
+        </w:rPr>
+        <w:t xml:space="preserve"> </w:t>
+      </w:r>
+      <w:r>
+        <w:rPr>
+          <w:rFonts w:ascii="Segoe Marker" w:hAnsi="Segoe Marker" w:cs="Times New Roman"/>
+          <w:color w:val="000000" w:themeColor="text1"/>
+          <w:sz w:val="28"/>
+          <w:szCs w:val="24"/>
+        </w:rPr>
+        <w:t>ON DELETE CASCADE</w:t>
+      </w:r>
+      <w:r>
+        <w:rPr>
+          <w:rFonts w:ascii="Segoe Marker" w:hAnsi="Segoe Marker" w:cs="Times New Roman"/>
+          <w:color w:val="000000" w:themeColor="text1"/>
+          <w:sz w:val="28"/>
+          <w:szCs w:val="24"/>
+        </w:rPr>
+        <w:t>,</w:t>
+      </w:r>
+      <w:r>
+        <w:rPr>
+          <w:rFonts w:ascii="Segoe Marker" w:hAnsi="Segoe Marker" w:cs="Times New Roman"/>
+          <w:color w:val="000000" w:themeColor="text1"/>
+          <w:sz w:val="28"/>
+          <w:szCs w:val="24"/>
+        </w:rPr>
+        <w:br/>
+      </w:r>
+      <w:r>
+        <w:rPr>
+          <w:rFonts w:ascii="Segoe Marker" w:hAnsi="Segoe Marker" w:cs="Times New Roman"/>
+          <w:color w:val="000000" w:themeColor="text1"/>
+          <w:sz w:val="28"/>
+          <w:szCs w:val="24"/>
+        </w:rPr>
+        <w:t xml:space="preserve">FOREIGN KEY (excludedModule) </w:t>
+      </w:r>
+      <w:r>
+        <w:rPr>
+          <w:rFonts w:ascii="Segoe Marker" w:hAnsi="Segoe Marker" w:cs="Times New Roman"/>
+          <w:color w:val="000000" w:themeColor="text1"/>
+          <w:sz w:val="28"/>
+          <w:szCs w:val="24"/>
+        </w:rPr>
+        <w:t>REFERENCES modules(moduleCode)</w:t>
+      </w:r>
+      <w:r>
+        <w:rPr>
+          <w:rFonts w:ascii="Segoe Marker" w:hAnsi="Segoe Marker" w:cs="Times New Roman"/>
+          <w:color w:val="000000" w:themeColor="text1"/>
+          <w:sz w:val="28"/>
+          <w:szCs w:val="24"/>
+        </w:rPr>
+        <w:t xml:space="preserve"> </w:t>
+      </w:r>
+      <w:r>
+        <w:rPr>
+          <w:rFonts w:ascii="Segoe Marker" w:hAnsi="Segoe Marker" w:cs="Times New Roman"/>
+          <w:color w:val="000000" w:themeColor="text1"/>
+          <w:sz w:val="28"/>
+          <w:szCs w:val="24"/>
+        </w:rPr>
+        <w:t xml:space="preserve"> ON DELETE CASCADE</w:t>
+      </w:r>
+      <w:r>
+        <w:rPr>
+          <w:rFonts w:ascii="Segoe Marker" w:hAnsi="Segoe Marker" w:cs="Times New Roman"/>
+          <w:color w:val="000000" w:themeColor="text1"/>
+          <w:sz w:val="28"/>
+          <w:szCs w:val="24"/>
+        </w:rPr>
+        <w:t>,</w:t>
+      </w:r>
+      <w:r>
+        <w:rPr>
+          <w:rFonts w:ascii="Segoe Marker" w:hAnsi="Segoe Marker" w:cs="Times New Roman"/>
+          <w:color w:val="000000" w:themeColor="text1"/>
+          <w:sz w:val="28"/>
+          <w:szCs w:val="24"/>
+        </w:rPr>
+        <w:br/>
+      </w:r>
+      <w:r>
+        <w:rPr>
+          <w:rFonts w:ascii="Segoe Marker" w:hAnsi="Segoe Marker" w:cs="Times New Roman"/>
+          <w:color w:val="000000" w:themeColor="text1"/>
+          <w:sz w:val="28"/>
+          <w:szCs w:val="24"/>
+        </w:rPr>
+        <w:t>PRIMA</w:t>
+      </w:r>
+      <w:r>
+        <w:rPr>
+          <w:rFonts w:ascii="Segoe Marker" w:hAnsi="Segoe Marker" w:cs="Times New Roman"/>
+          <w:color w:val="000000" w:themeColor="text1"/>
+          <w:sz w:val="28"/>
+          <w:szCs w:val="24"/>
+        </w:rPr>
+        <w:t>RY KEY (module, excludedModule)</w:t>
+      </w:r>
+      <w:r>
+        <w:rPr>
+          <w:rFonts w:ascii="Segoe Marker" w:hAnsi="Segoe Marker" w:cs="Times New Roman"/>
+          <w:color w:val="000000" w:themeColor="text1"/>
+          <w:sz w:val="28"/>
+          <w:szCs w:val="24"/>
+        </w:rPr>
+        <w:br/>
+        <w:t>);</w:t>
+      </w:r>
+    </w:p>
+    <w:p>
+      <w:pPr>
+        <w:spacing w:line="240" w:lineRule="auto"/>
+        <w:rPr>
+          <w:rFonts w:ascii="Segoe Marker" w:hAnsi="Segoe Marker" w:cs="Times New Roman"/>
+          <w:color w:val="000000" w:themeColor="text1"/>
+          <w:sz w:val="28"/>
+          <w:szCs w:val="24"/>
+        </w:rPr>
+      </w:pPr>
+    </w:p>
+    <w:p>
+      <w:pPr>
+        <w:pStyle w:val="Heading3"/>
+        <w:rPr>
+          <w:b/>
+          <w:color w:val="auto"/>
+          <w:sz w:val="28"/>
+        </w:rPr>
+      </w:pPr>
+      <w:r>
+        <w:rPr>
+          <w:b/>
+          <w:color w:val="auto"/>
+          <w:sz w:val="28"/>
+        </w:rPr>
+        <w:t>ModulesTime</w:t>
+      </w:r>
+      <w:r>
+        <w:rPr>
+          <w:b/>
+          <w:color w:val="auto"/>
+          <w:sz w:val="28"/>
+        </w:rPr>
+        <w:t>:</w:t>
+      </w:r>
+    </w:p>
+    <w:p>
+      <w:pPr>
+        <w:spacing w:line="240" w:lineRule="auto"/>
+        <w:rPr>
+          <w:rFonts w:ascii="Times New Roman" w:eastAsiaTheme="minorEastAsia" w:hAnsi="Times New Roman" w:cs="Times New Roman"/>
+          <w:sz w:val="24"/>
+          <w:szCs w:val="24"/>
+          <w:lang w:val="en-MY" w:eastAsia="zh-CN"/>
+        </w:rPr>
+      </w:pPr>
+      <w:r>
+        <w:rPr>
+          <w:rFonts w:ascii="Times New Roman" w:hAnsi="Times New Roman" w:cs="Times New Roman"/>
+          <w:sz w:val="24"/>
+          <w:szCs w:val="24"/>
+        </w:rPr>
+        <w:t xml:space="preserve">The table “modulesTime” is </w:t>
+      </w:r>
+      <w:r>
+        <w:rPr>
+          <w:rFonts w:ascii="Times New Roman" w:hAnsi="Times New Roman" w:cs="Times New Roman"/>
+          <w:sz w:val="24"/>
+          <w:szCs w:val="24"/>
+        </w:rPr>
+        <w:t xml:space="preserve">created to save different timeslots of a module that is able to be bided by the student. </w:t>
+      </w:r>
+    </w:p>
+    <w:p>
+      <w:pPr>
+        <w:spacing w:line="240" w:lineRule="auto"/>
+        <w:rPr>
+          <w:rFonts w:ascii="Segoe Marker" w:hAnsi="Segoe Marker" w:cs="Times New Roman"/>
+          <w:color w:val="000000" w:themeColor="text1"/>
+          <w:sz w:val="28"/>
+          <w:szCs w:val="24"/>
+        </w:rPr>
+      </w:pPr>
+      <w:r>
+        <w:rPr>
+          <w:rFonts w:ascii="Segoe Marker" w:hAnsi="Segoe Marker" w:cs="Times New Roman"/>
+          <w:color w:val="000000" w:themeColor="text1"/>
+          <w:sz w:val="28"/>
           <w:szCs w:val="24"/>
         </w:rPr>
         <w:lastRenderedPageBreak/>
-        <w:t xml:space="preserve">FOREIGN KEY (requiredModule) </w:t>
-      </w:r>
-      <w:r>
-        <w:rPr>
-          <w:rFonts w:ascii="Times New Roman" w:hAnsi="Times New Roman" w:cs="Times New Roman"/>
-          <w:sz w:val="24"/>
-          <w:szCs w:val="24"/>
-        </w:rPr>
-        <w:t>REFERENCES modules(moduleCode),</w:t>
-      </w:r>
-      <w:r>
-        <w:rPr>
-          <w:rFonts w:ascii="Times New Roman" w:hAnsi="Times New Roman" w:cs="Times New Roman"/>
-          <w:sz w:val="24"/>
-          <w:szCs w:val="24"/>
-        </w:rPr>
-        <w:br/>
-      </w:r>
-      <w:r>
-        <w:rPr>
-          <w:rFonts w:ascii="Times New Roman" w:hAnsi="Times New Roman" w:cs="Times New Roman"/>
-          <w:sz w:val="24"/>
-          <w:szCs w:val="24"/>
-        </w:rPr>
-        <w:t xml:space="preserve">PRIMARY KEY </w:t>
-      </w:r>
-      <w:r>
-        <w:rPr>
-          <w:rFonts w:ascii="Times New Roman" w:hAnsi="Times New Roman" w:cs="Times New Roman"/>
-          <w:sz w:val="24"/>
-          <w:szCs w:val="24"/>
-        </w:rPr>
-        <w:t>(andId, module, requiredModule));</w:t>
-      </w:r>
-    </w:p>
-    <w:p>
-      <w:pPr>
-        <w:spacing w:line="240" w:lineRule="auto"/>
-        <w:rPr>
-          <w:rFonts w:ascii="Times New Roman" w:hAnsi="Times New Roman" w:cs="Times New Roman"/>
-          <w:sz w:val="24"/>
-          <w:szCs w:val="24"/>
-        </w:rPr>
-      </w:pPr>
-      <w:r>
-        <w:rPr>
-          <w:rFonts w:ascii="Times New Roman" w:hAnsi="Times New Roman" w:cs="Times New Roman"/>
-          <w:sz w:val="24"/>
-          <w:szCs w:val="24"/>
-        </w:rPr>
-        <w:t>CREATE TABLE preclusion(</w:t>
-      </w:r>
-      <w:r>
-        <w:rPr>
-          <w:rFonts w:ascii="Times New Roman" w:hAnsi="Times New Roman" w:cs="Times New Roman"/>
-          <w:sz w:val="24"/>
-          <w:szCs w:val="24"/>
-        </w:rPr>
-        <w:br/>
-        <w:t>module VARCHAR (16),</w:t>
-      </w:r>
-      <w:r>
-        <w:rPr>
-          <w:rFonts w:ascii="Times New Roman" w:hAnsi="Times New Roman" w:cs="Times New Roman"/>
-          <w:sz w:val="24"/>
-          <w:szCs w:val="24"/>
-        </w:rPr>
-        <w:br/>
-        <w:t>excludedModule VARCHAR (16),</w:t>
-      </w:r>
-      <w:r>
-        <w:rPr>
-          <w:rFonts w:ascii="Times New Roman" w:hAnsi="Times New Roman" w:cs="Times New Roman"/>
-          <w:sz w:val="24"/>
-          <w:szCs w:val="24"/>
-        </w:rPr>
-        <w:br/>
-      </w:r>
-      <w:r>
-        <w:rPr>
-          <w:rFonts w:ascii="Times New Roman" w:hAnsi="Times New Roman" w:cs="Times New Roman"/>
-          <w:sz w:val="24"/>
-          <w:szCs w:val="24"/>
-        </w:rPr>
-        <w:t xml:space="preserve">FOREIGN KEY (module) </w:t>
-      </w:r>
-      <w:r>
-        <w:rPr>
-          <w:rFonts w:ascii="Times New Roman" w:hAnsi="Times New Roman" w:cs="Times New Roman"/>
-          <w:sz w:val="24"/>
-          <w:szCs w:val="24"/>
-        </w:rPr>
-        <w:t>REFERENCES modules(moduleCode),</w:t>
-      </w:r>
-      <w:r>
-        <w:rPr>
-          <w:rFonts w:ascii="Times New Roman" w:hAnsi="Times New Roman" w:cs="Times New Roman"/>
-          <w:sz w:val="24"/>
-          <w:szCs w:val="24"/>
-        </w:rPr>
-        <w:br/>
-      </w:r>
-      <w:r>
-        <w:rPr>
-          <w:rFonts w:ascii="Times New Roman" w:hAnsi="Times New Roman" w:cs="Times New Roman"/>
-          <w:sz w:val="24"/>
-          <w:szCs w:val="24"/>
-        </w:rPr>
-        <w:t xml:space="preserve">FOREIGN KEY (excludedModule) </w:t>
-      </w:r>
-      <w:r>
-        <w:rPr>
-          <w:rFonts w:ascii="Times New Roman" w:hAnsi="Times New Roman" w:cs="Times New Roman"/>
-          <w:sz w:val="24"/>
-          <w:szCs w:val="24"/>
-        </w:rPr>
-        <w:t>REFERENCES modules(moduleCode),</w:t>
-      </w:r>
-      <w:r>
-        <w:rPr>
-          <w:rFonts w:ascii="Times New Roman" w:hAnsi="Times New Roman" w:cs="Times New Roman"/>
-          <w:sz w:val="24"/>
-          <w:szCs w:val="24"/>
-        </w:rPr>
-        <w:br/>
-      </w:r>
-      <w:r>
-        <w:rPr>
-          <w:rFonts w:ascii="Times New Roman" w:hAnsi="Times New Roman" w:cs="Times New Roman"/>
-          <w:sz w:val="24"/>
-          <w:szCs w:val="24"/>
-        </w:rPr>
-        <w:t>PRIMA</w:t>
-      </w:r>
-      <w:r>
-        <w:rPr>
-          <w:rFonts w:ascii="Times New Roman" w:hAnsi="Times New Roman" w:cs="Times New Roman"/>
-          <w:sz w:val="24"/>
-          <w:szCs w:val="24"/>
-        </w:rPr>
-        <w:t>RY KEY (module, excludedModule)</w:t>
-      </w:r>
-      <w:r>
-        <w:rPr>
-          <w:rFonts w:ascii="Times New Roman" w:hAnsi="Times New Roman" w:cs="Times New Roman"/>
-          <w:sz w:val="24"/>
-          <w:szCs w:val="24"/>
-        </w:rPr>
-        <w:br/>
+        <w:t>CREATE TABLE modulesTime (</w:t>
+      </w:r>
+      <w:r>
+        <w:rPr>
+          <w:rFonts w:ascii="Segoe Marker" w:hAnsi="Segoe Marker" w:cs="Times New Roman"/>
+          <w:color w:val="000000" w:themeColor="text1"/>
+          <w:sz w:val="28"/>
+          <w:szCs w:val="24"/>
+        </w:rPr>
+        <w:br/>
+        <w:t>moduleCode VARCHAR (16),</w:t>
+      </w:r>
+      <w:r>
+        <w:rPr>
+          <w:rFonts w:ascii="Segoe Marker" w:hAnsi="Segoe Marker" w:cs="Times New Roman"/>
+          <w:color w:val="000000" w:themeColor="text1"/>
+          <w:sz w:val="28"/>
+          <w:szCs w:val="24"/>
+        </w:rPr>
+        <w:br/>
+        <w:t xml:space="preserve">startTime INT </w:t>
+      </w:r>
+      <w:r>
+        <w:rPr>
+          <w:rFonts w:ascii="Segoe Marker" w:hAnsi="Segoe Marker" w:cs="Times New Roman"/>
+          <w:color w:val="000000" w:themeColor="text1"/>
+          <w:sz w:val="28"/>
+          <w:szCs w:val="24"/>
+        </w:rPr>
+        <w:br/>
+        <w:t>CHECK(</w:t>
+      </w:r>
+      <w:r>
+        <w:rPr>
+          <w:rFonts w:ascii="Segoe Marker" w:hAnsi="Segoe Marker" w:cs="Times New Roman"/>
+          <w:color w:val="000000" w:themeColor="text1"/>
+          <w:sz w:val="28"/>
+          <w:szCs w:val="24"/>
+        </w:rPr>
+        <w:br/>
+        <w:t xml:space="preserve">(FLOOR(startTime/100)&lt;=23) AND </w:t>
+      </w:r>
+      <w:r>
+        <w:rPr>
+          <w:rFonts w:ascii="Segoe Marker" w:hAnsi="Segoe Marker" w:cs="Times New Roman"/>
+          <w:color w:val="000000" w:themeColor="text1"/>
+          <w:sz w:val="28"/>
+          <w:szCs w:val="24"/>
+        </w:rPr>
+        <w:br/>
+      </w:r>
+      <w:r>
+        <w:rPr>
+          <w:rFonts w:ascii="Segoe Marker" w:hAnsi="Segoe Marker" w:cs="Times New Roman"/>
+          <w:color w:val="000000" w:themeColor="text1"/>
+          <w:sz w:val="28"/>
+          <w:szCs w:val="24"/>
+        </w:rPr>
+        <w:t>(FLOOR(startTi</w:t>
+      </w:r>
+      <w:r>
+        <w:rPr>
+          <w:rFonts w:ascii="Segoe Marker" w:hAnsi="Segoe Marker" w:cs="Times New Roman"/>
+          <w:color w:val="000000" w:themeColor="text1"/>
+          <w:sz w:val="28"/>
+          <w:szCs w:val="24"/>
+        </w:rPr>
+        <w:t xml:space="preserve">me/100)&gt;=0) AND </w:t>
+      </w:r>
+      <w:r>
+        <w:rPr>
+          <w:rFonts w:ascii="Segoe Marker" w:hAnsi="Segoe Marker" w:cs="Times New Roman"/>
+          <w:color w:val="000000" w:themeColor="text1"/>
+          <w:sz w:val="28"/>
+          <w:szCs w:val="24"/>
+        </w:rPr>
+        <w:br/>
+        <w:t xml:space="preserve">(MOD(startTime,100)&gt;=0) AND </w:t>
+      </w:r>
+      <w:r>
+        <w:rPr>
+          <w:rFonts w:ascii="Segoe Marker" w:hAnsi="Segoe Marker" w:cs="Times New Roman"/>
+          <w:color w:val="000000" w:themeColor="text1"/>
+          <w:sz w:val="28"/>
+          <w:szCs w:val="24"/>
+        </w:rPr>
+        <w:br/>
+        <w:t>(MOD(startTime,100)&lt;=59)),</w:t>
+      </w:r>
+      <w:r>
+        <w:rPr>
+          <w:rFonts w:ascii="Segoe Marker" w:hAnsi="Segoe Marker" w:cs="Times New Roman"/>
+          <w:color w:val="000000" w:themeColor="text1"/>
+          <w:sz w:val="28"/>
+          <w:szCs w:val="24"/>
+        </w:rPr>
+        <w:br/>
+        <w:t xml:space="preserve">endTime INT </w:t>
+      </w:r>
+      <w:r>
+        <w:rPr>
+          <w:rFonts w:ascii="Segoe Marker" w:hAnsi="Segoe Marker" w:cs="Times New Roman"/>
+          <w:color w:val="000000" w:themeColor="text1"/>
+          <w:sz w:val="28"/>
+          <w:szCs w:val="24"/>
+        </w:rPr>
+        <w:br/>
+        <w:t>CHECK(</w:t>
+      </w:r>
+      <w:r>
+        <w:rPr>
+          <w:rFonts w:ascii="Segoe Marker" w:hAnsi="Segoe Marker" w:cs="Times New Roman"/>
+          <w:color w:val="000000" w:themeColor="text1"/>
+          <w:sz w:val="28"/>
+          <w:szCs w:val="24"/>
+        </w:rPr>
+        <w:br/>
+        <w:t xml:space="preserve">(FLOOR(endTime/100)&lt;=23) AND </w:t>
+      </w:r>
+      <w:r>
+        <w:rPr>
+          <w:rFonts w:ascii="Segoe Marker" w:hAnsi="Segoe Marker" w:cs="Times New Roman"/>
+          <w:color w:val="000000" w:themeColor="text1"/>
+          <w:sz w:val="28"/>
+          <w:szCs w:val="24"/>
+        </w:rPr>
+        <w:br/>
+        <w:t xml:space="preserve">(FLOOR(endTime/100)&gt;=0) AND </w:t>
+      </w:r>
+      <w:r>
+        <w:rPr>
+          <w:rFonts w:ascii="Segoe Marker" w:hAnsi="Segoe Marker" w:cs="Times New Roman"/>
+          <w:color w:val="000000" w:themeColor="text1"/>
+          <w:sz w:val="28"/>
+          <w:szCs w:val="24"/>
+        </w:rPr>
+        <w:br/>
+        <w:t xml:space="preserve">(MOD(endTime,100)&gt;=0) AND </w:t>
+      </w:r>
+      <w:r>
+        <w:rPr>
+          <w:rFonts w:ascii="Segoe Marker" w:hAnsi="Segoe Marker" w:cs="Times New Roman"/>
+          <w:color w:val="000000" w:themeColor="text1"/>
+          <w:sz w:val="28"/>
+          <w:szCs w:val="24"/>
+        </w:rPr>
+        <w:br/>
+        <w:t>(MOD(endTime,100)&lt;=59)),</w:t>
+      </w:r>
+      <w:r>
+        <w:rPr>
+          <w:rFonts w:ascii="Segoe Marker" w:hAnsi="Segoe Marker" w:cs="Times New Roman"/>
+          <w:color w:val="000000" w:themeColor="text1"/>
+          <w:sz w:val="28"/>
+          <w:szCs w:val="24"/>
+        </w:rPr>
+        <w:br/>
+        <w:t xml:space="preserve">day CHAR (3) </w:t>
+      </w:r>
+      <w:r>
+        <w:rPr>
+          <w:rFonts w:ascii="Segoe Marker" w:hAnsi="Segoe Marker" w:cs="Times New Roman"/>
+          <w:color w:val="000000" w:themeColor="text1"/>
+          <w:sz w:val="28"/>
+          <w:szCs w:val="24"/>
+        </w:rPr>
+        <w:br/>
+        <w:t>CHECK (</w:t>
+      </w:r>
+      <w:r>
+        <w:rPr>
+          <w:rFonts w:ascii="Segoe Marker" w:hAnsi="Segoe Marker" w:cs="Times New Roman"/>
+          <w:color w:val="000000" w:themeColor="text1"/>
+          <w:sz w:val="28"/>
+          <w:szCs w:val="24"/>
+        </w:rPr>
+        <w:br/>
+        <w:t>lower(day) LIKE ('mon') OR</w:t>
+      </w:r>
+      <w:r>
+        <w:rPr>
+          <w:rFonts w:ascii="Segoe Marker" w:hAnsi="Segoe Marker" w:cs="Times New Roman"/>
+          <w:color w:val="000000" w:themeColor="text1"/>
+          <w:sz w:val="28"/>
+          <w:szCs w:val="24"/>
+        </w:rPr>
+        <w:br/>
+        <w:t>lower(day) LIKE ('tue') OR</w:t>
+      </w:r>
+      <w:r>
+        <w:rPr>
+          <w:rFonts w:ascii="Segoe Marker" w:hAnsi="Segoe Marker" w:cs="Times New Roman"/>
+          <w:color w:val="000000" w:themeColor="text1"/>
+          <w:sz w:val="28"/>
+          <w:szCs w:val="24"/>
+        </w:rPr>
+        <w:br/>
+        <w:t>lower(day) LIKE ('wed') OR</w:t>
+      </w:r>
+      <w:r>
+        <w:rPr>
+          <w:rFonts w:ascii="Segoe Marker" w:hAnsi="Segoe Marker" w:cs="Times New Roman"/>
+          <w:color w:val="000000" w:themeColor="text1"/>
+          <w:sz w:val="28"/>
+          <w:szCs w:val="24"/>
+        </w:rPr>
+        <w:br/>
+        <w:t>lower(day) LIKE ('thu') OR</w:t>
+      </w:r>
+      <w:r>
+        <w:rPr>
+          <w:rFonts w:ascii="Segoe Marker" w:hAnsi="Segoe Marker" w:cs="Times New Roman"/>
+          <w:color w:val="000000" w:themeColor="text1"/>
+          <w:sz w:val="28"/>
+          <w:szCs w:val="24"/>
+        </w:rPr>
+        <w:br/>
+        <w:t>lower(day) LIKE ('fri') OR</w:t>
+      </w:r>
+      <w:r>
+        <w:rPr>
+          <w:rFonts w:ascii="Segoe Marker" w:hAnsi="Segoe Marker" w:cs="Times New Roman"/>
+          <w:color w:val="000000" w:themeColor="text1"/>
+          <w:sz w:val="28"/>
+          <w:szCs w:val="24"/>
+        </w:rPr>
+        <w:br/>
+        <w:t>lower(day) LIKE ('sat') OR</w:t>
+      </w:r>
+      <w:r>
+        <w:rPr>
+          <w:rFonts w:ascii="Segoe Marker" w:hAnsi="Segoe Marker" w:cs="Times New Roman"/>
+          <w:color w:val="000000" w:themeColor="text1"/>
+          <w:sz w:val="28"/>
+          <w:szCs w:val="24"/>
+        </w:rPr>
+        <w:br/>
+        <w:t>lower(day) LIKE ('sun') ),</w:t>
+      </w:r>
+      <w:r>
+        <w:rPr>
+          <w:rFonts w:ascii="Segoe Marker" w:hAnsi="Segoe Marker" w:cs="Times New Roman"/>
+          <w:color w:val="000000" w:themeColor="text1"/>
+          <w:sz w:val="28"/>
+          <w:szCs w:val="24"/>
+        </w:rPr>
+        <w:br/>
+        <w:t>maxVacancy INT NOT NULL,</w:t>
+      </w:r>
+      <w:r>
+        <w:rPr>
+          <w:rFonts w:ascii="Segoe Marker" w:hAnsi="Segoe Marker" w:cs="Times New Roman"/>
+          <w:color w:val="000000" w:themeColor="text1"/>
+          <w:sz w:val="28"/>
+          <w:szCs w:val="24"/>
+        </w:rPr>
+        <w:br/>
+      </w:r>
+      <w:r>
+        <w:rPr>
+          <w:rFonts w:ascii="Segoe Marker" w:hAnsi="Segoe Marker" w:cs="Times New Roman"/>
+          <w:color w:val="000000" w:themeColor="text1"/>
+          <w:sz w:val="28"/>
+          <w:szCs w:val="24"/>
+        </w:rPr>
+        <w:t>FOREIGN KEY (moduleCode) REFERENCES modules (moduleCode) ON DELETE CA</w:t>
+      </w:r>
+      <w:r>
+        <w:rPr>
+          <w:rFonts w:ascii="Segoe Marker" w:hAnsi="Segoe Marker" w:cs="Times New Roman"/>
+          <w:color w:val="000000" w:themeColor="text1"/>
+          <w:sz w:val="28"/>
+          <w:szCs w:val="24"/>
+        </w:rPr>
+        <w:t>SCADE,</w:t>
+      </w:r>
+      <w:r>
+        <w:rPr>
+          <w:rFonts w:ascii="Segoe Marker" w:hAnsi="Segoe Marker" w:cs="Times New Roman"/>
+          <w:color w:val="000000" w:themeColor="text1"/>
+          <w:sz w:val="28"/>
+          <w:szCs w:val="24"/>
+        </w:rPr>
+        <w:br/>
+      </w:r>
+      <w:r>
+        <w:rPr>
+          <w:rFonts w:ascii="Segoe Marker" w:hAnsi="Segoe Marker" w:cs="Times New Roman"/>
+          <w:color w:val="000000" w:themeColor="text1"/>
+          <w:sz w:val="28"/>
+          <w:szCs w:val="24"/>
+        </w:rPr>
+        <w:t>PRIMARY KEY (modul</w:t>
+      </w:r>
+      <w:r>
+        <w:rPr>
+          <w:rFonts w:ascii="Segoe Marker" w:hAnsi="Segoe Marker" w:cs="Times New Roman"/>
+          <w:color w:val="000000" w:themeColor="text1"/>
+          <w:sz w:val="28"/>
+          <w:szCs w:val="24"/>
+        </w:rPr>
+        <w:t>eCode, startTime, endTime, day)</w:t>
+      </w:r>
+      <w:r>
+        <w:rPr>
+          <w:rFonts w:ascii="Segoe Marker" w:hAnsi="Segoe Marker" w:cs="Times New Roman"/>
+          <w:color w:val="000000" w:themeColor="text1"/>
+          <w:sz w:val="28"/>
+          <w:szCs w:val="24"/>
+        </w:rPr>
+        <w:br/>
+      </w:r>
+      <w:r>
+        <w:rPr>
+          <w:rFonts w:ascii="Segoe Marker" w:hAnsi="Segoe Marker" w:cs="Times New Roman"/>
+          <w:color w:val="000000" w:themeColor="text1"/>
+          <w:sz w:val="28"/>
+          <w:szCs w:val="24"/>
+        </w:rPr>
         <w:t>);</w:t>
       </w:r>
     </w:p>
@@ -1018,301 +1833,829 @@
       <w:pPr>
         <w:spacing w:line="240" w:lineRule="auto"/>
         <w:rPr>
-          <w:rFonts w:ascii="Times New Roman" w:hAnsi="Times New Roman" w:cs="Times New Roman"/>
-          <w:sz w:val="24"/>
-          <w:szCs w:val="24"/>
-        </w:rPr>
-      </w:pPr>
-      <w:r>
-        <w:rPr>
-          <w:rFonts w:ascii="Times New Roman" w:hAnsi="Times New Roman" w:cs="Times New Roman"/>
-          <w:sz w:val="24"/>
-          <w:szCs w:val="24"/>
-        </w:rPr>
-        <w:t>CREATE TABLE modulesTime (</w:t>
-      </w:r>
-      <w:r>
-        <w:rPr>
-          <w:rFonts w:ascii="Times New Roman" w:hAnsi="Times New Roman" w:cs="Times New Roman"/>
-          <w:sz w:val="24"/>
-          <w:szCs w:val="24"/>
-        </w:rPr>
-        <w:br/>
-        <w:t>moduleCode VARCHAR (16),</w:t>
-      </w:r>
-      <w:r>
-        <w:rPr>
-          <w:rFonts w:ascii="Times New Roman" w:hAnsi="Times New Roman" w:cs="Times New Roman"/>
-          <w:sz w:val="24"/>
-          <w:szCs w:val="24"/>
-        </w:rPr>
-        <w:br/>
-        <w:t xml:space="preserve">startTime INT </w:t>
-      </w:r>
-      <w:r>
-        <w:rPr>
-          <w:rFonts w:ascii="Times New Roman" w:hAnsi="Times New Roman" w:cs="Times New Roman"/>
-          <w:sz w:val="24"/>
-          <w:szCs w:val="24"/>
-        </w:rPr>
-        <w:br/>
-        <w:t>CHECK(</w:t>
-      </w:r>
-      <w:r>
-        <w:rPr>
-          <w:rFonts w:ascii="Times New Roman" w:hAnsi="Times New Roman" w:cs="Times New Roman"/>
-          <w:sz w:val="24"/>
-          <w:szCs w:val="24"/>
-        </w:rPr>
-        <w:br/>
-        <w:t xml:space="preserve">(FLOOR(startTime/100)&lt;=23) AND </w:t>
-      </w:r>
-      <w:r>
-        <w:rPr>
-          <w:rFonts w:ascii="Times New Roman" w:hAnsi="Times New Roman" w:cs="Times New Roman"/>
-          <w:sz w:val="24"/>
-          <w:szCs w:val="24"/>
-        </w:rPr>
-        <w:br/>
-      </w:r>
-      <w:r>
-        <w:rPr>
-          <w:rFonts w:ascii="Times New Roman" w:hAnsi="Times New Roman" w:cs="Times New Roman"/>
-          <w:sz w:val="24"/>
-          <w:szCs w:val="24"/>
-        </w:rPr>
-        <w:t>(FLOOR(startTi</w:t>
-      </w:r>
-      <w:r>
-        <w:rPr>
-          <w:rFonts w:ascii="Times New Roman" w:hAnsi="Times New Roman" w:cs="Times New Roman"/>
-          <w:sz w:val="24"/>
-          <w:szCs w:val="24"/>
-        </w:rPr>
-        <w:t xml:space="preserve">me/100)&gt;=0) AND </w:t>
-      </w:r>
-      <w:r>
-        <w:rPr>
-          <w:rFonts w:ascii="Times New Roman" w:hAnsi="Times New Roman" w:cs="Times New Roman"/>
-          <w:sz w:val="24"/>
-          <w:szCs w:val="24"/>
-        </w:rPr>
-        <w:br/>
-        <w:t xml:space="preserve">(MOD(startTime,100)&gt;=0) AND </w:t>
-      </w:r>
-      <w:r>
-        <w:rPr>
-          <w:rFonts w:ascii="Times New Roman" w:hAnsi="Times New Roman" w:cs="Times New Roman"/>
-          <w:sz w:val="24"/>
-          <w:szCs w:val="24"/>
-        </w:rPr>
-        <w:br/>
-        <w:t>(MOD(startTime,100)&lt;=59)),</w:t>
-      </w:r>
-      <w:r>
-        <w:rPr>
-          <w:rFonts w:ascii="Times New Roman" w:hAnsi="Times New Roman" w:cs="Times New Roman"/>
-          <w:sz w:val="24"/>
-          <w:szCs w:val="24"/>
-        </w:rPr>
-        <w:br/>
-        <w:t xml:space="preserve">endTime INT </w:t>
-      </w:r>
-      <w:r>
-        <w:rPr>
-          <w:rFonts w:ascii="Times New Roman" w:hAnsi="Times New Roman" w:cs="Times New Roman"/>
-          <w:sz w:val="24"/>
-          <w:szCs w:val="24"/>
-        </w:rPr>
-        <w:br/>
-        <w:t>CHECK(</w:t>
-      </w:r>
-      <w:r>
-        <w:rPr>
-          <w:rFonts w:ascii="Times New Roman" w:hAnsi="Times New Roman" w:cs="Times New Roman"/>
-          <w:sz w:val="24"/>
-          <w:szCs w:val="24"/>
-        </w:rPr>
-        <w:br/>
-        <w:t xml:space="preserve">(FLOOR(endTime/100)&lt;=23) AND </w:t>
-      </w:r>
-      <w:r>
-        <w:rPr>
-          <w:rFonts w:ascii="Times New Roman" w:hAnsi="Times New Roman" w:cs="Times New Roman"/>
-          <w:sz w:val="24"/>
-          <w:szCs w:val="24"/>
-        </w:rPr>
-        <w:br/>
-        <w:t xml:space="preserve">(FLOOR(endTime/100)&gt;=0) AND </w:t>
-      </w:r>
-      <w:r>
-        <w:rPr>
-          <w:rFonts w:ascii="Times New Roman" w:hAnsi="Times New Roman" w:cs="Times New Roman"/>
-          <w:sz w:val="24"/>
-          <w:szCs w:val="24"/>
-        </w:rPr>
-        <w:br/>
-        <w:t xml:space="preserve">(MOD(endTime,100)&gt;=0) AND </w:t>
-      </w:r>
-      <w:r>
-        <w:rPr>
-          <w:rFonts w:ascii="Times New Roman" w:hAnsi="Times New Roman" w:cs="Times New Roman"/>
-          <w:sz w:val="24"/>
-          <w:szCs w:val="24"/>
-        </w:rPr>
-        <w:br/>
-        <w:t>(MOD(endTime,100)&lt;=59)),</w:t>
-      </w:r>
-      <w:r>
-        <w:rPr>
-          <w:rFonts w:ascii="Times New Roman" w:hAnsi="Times New Roman" w:cs="Times New Roman"/>
-          <w:sz w:val="24"/>
-          <w:szCs w:val="24"/>
-        </w:rPr>
-        <w:br/>
-        <w:t xml:space="preserve">day CHAR (3) </w:t>
-      </w:r>
-      <w:r>
-        <w:rPr>
-          <w:rFonts w:ascii="Times New Roman" w:hAnsi="Times New Roman" w:cs="Times New Roman"/>
-          <w:sz w:val="24"/>
-          <w:szCs w:val="24"/>
-        </w:rPr>
-        <w:br/>
-        <w:t>CHECK (</w:t>
-      </w:r>
-      <w:r>
-        <w:rPr>
-          <w:rFonts w:ascii="Times New Roman" w:hAnsi="Times New Roman" w:cs="Times New Roman"/>
-          <w:sz w:val="24"/>
-          <w:szCs w:val="24"/>
-        </w:rPr>
-        <w:br/>
-        <w:t>lower(day) LIKE ('mon') OR</w:t>
-      </w:r>
-      <w:r>
-        <w:rPr>
-          <w:rFonts w:ascii="Times New Roman" w:hAnsi="Times New Roman" w:cs="Times New Roman"/>
-          <w:sz w:val="24"/>
-          <w:szCs w:val="24"/>
-        </w:rPr>
-        <w:br/>
-        <w:t>lower(day) LIKE ('tue') OR</w:t>
-      </w:r>
-      <w:r>
-        <w:rPr>
-          <w:rFonts w:ascii="Times New Roman" w:hAnsi="Times New Roman" w:cs="Times New Roman"/>
-          <w:sz w:val="24"/>
-          <w:szCs w:val="24"/>
-        </w:rPr>
-        <w:br/>
-        <w:t>lower(day) LIKE ('wed') OR</w:t>
-      </w:r>
-      <w:r>
-        <w:rPr>
-          <w:rFonts w:ascii="Times New Roman" w:hAnsi="Times New Roman" w:cs="Times New Roman"/>
-          <w:sz w:val="24"/>
-          <w:szCs w:val="24"/>
-        </w:rPr>
-        <w:br/>
-        <w:t>lower(day) LIKE ('thu') OR</w:t>
-      </w:r>
-      <w:r>
-        <w:rPr>
-          <w:rFonts w:ascii="Times New Roman" w:hAnsi="Times New Roman" w:cs="Times New Roman"/>
-          <w:sz w:val="24"/>
-          <w:szCs w:val="24"/>
-        </w:rPr>
-        <w:br/>
-        <w:t>lower(day) LIKE ('fri') OR</w:t>
-      </w:r>
-      <w:r>
-        <w:rPr>
-          <w:rFonts w:ascii="Times New Roman" w:hAnsi="Times New Roman" w:cs="Times New Roman"/>
-          <w:sz w:val="24"/>
-          <w:szCs w:val="24"/>
-        </w:rPr>
-        <w:br/>
-        <w:t>lower(day) LIKE ('sat') OR</w:t>
-      </w:r>
-      <w:r>
-        <w:rPr>
-          <w:rFonts w:ascii="Times New Roman" w:hAnsi="Times New Roman" w:cs="Times New Roman"/>
-          <w:sz w:val="24"/>
-          <w:szCs w:val="24"/>
-        </w:rPr>
-        <w:br/>
-        <w:t>lower(day) LIKE ('sun') ),</w:t>
-      </w:r>
-      <w:r>
-        <w:rPr>
-          <w:rFonts w:ascii="Times New Roman" w:hAnsi="Times New Roman" w:cs="Times New Roman"/>
-          <w:sz w:val="24"/>
-          <w:szCs w:val="24"/>
-        </w:rPr>
-        <w:br/>
-        <w:t>maxVacancy INT NOT NULL,</w:t>
-      </w:r>
-      <w:r>
-        <w:rPr>
-          <w:rFonts w:ascii="Times New Roman" w:hAnsi="Times New Roman" w:cs="Times New Roman"/>
-          <w:sz w:val="24"/>
-          <w:szCs w:val="24"/>
-        </w:rPr>
-        <w:br/>
-      </w:r>
-      <w:r>
-        <w:rPr>
-          <w:rFonts w:ascii="Times New Roman" w:hAnsi="Times New Roman" w:cs="Times New Roman"/>
-          <w:sz w:val="24"/>
-          <w:szCs w:val="24"/>
-        </w:rPr>
-        <w:t>FOREIGN KEY (moduleCode) REFERENCES modules (moduleCode) ON DELETE CA</w:t>
-      </w:r>
-      <w:r>
-        <w:rPr>
-          <w:rFonts w:ascii="Times New Roman" w:hAnsi="Times New Roman" w:cs="Times New Roman"/>
-          <w:sz w:val="24"/>
-          <w:szCs w:val="24"/>
-        </w:rPr>
-        <w:t>SCADE,</w:t>
-      </w:r>
-      <w:r>
-        <w:rPr>
-          <w:rFonts w:ascii="Times New Roman" w:hAnsi="Times New Roman" w:cs="Times New Roman"/>
-          <w:sz w:val="24"/>
-          <w:szCs w:val="24"/>
-        </w:rPr>
-        <w:br/>
-      </w:r>
-      <w:r>
-        <w:rPr>
-          <w:rFonts w:ascii="Times New Roman" w:hAnsi="Times New Roman" w:cs="Times New Roman"/>
-          <w:sz w:val="24"/>
-          <w:szCs w:val="24"/>
-        </w:rPr>
-        <w:t>PRIMARY KEY (modul</w:t>
-      </w:r>
-      <w:r>
-        <w:rPr>
-          <w:rFonts w:ascii="Times New Roman" w:hAnsi="Times New Roman" w:cs="Times New Roman"/>
-          <w:sz w:val="24"/>
+          <w:rFonts w:ascii="Segoe Marker" w:hAnsi="Segoe Marker" w:cs="Times New Roman"/>
+          <w:color w:val="000000" w:themeColor="text1"/>
+          <w:sz w:val="28"/>
+          <w:szCs w:val="24"/>
+        </w:rPr>
+      </w:pPr>
+    </w:p>
+    <w:p>
+      <w:pPr>
+        <w:pStyle w:val="Heading3"/>
+        <w:rPr>
+          <w:b/>
+          <w:color w:val="auto"/>
+          <w:sz w:val="28"/>
+        </w:rPr>
+      </w:pPr>
+      <w:r>
+        <w:rPr>
+          <w:b/>
+          <w:color w:val="auto"/>
+          <w:sz w:val="28"/>
+        </w:rPr>
+        <w:t>Users</w:t>
+      </w:r>
+      <w:r>
+        <w:rPr>
+          <w:b/>
+          <w:color w:val="auto"/>
+          <w:sz w:val="28"/>
+        </w:rPr>
+        <w:t>:</w:t>
+      </w:r>
+    </w:p>
+    <w:p>
+      <w:pPr>
+        <w:spacing w:line="240" w:lineRule="auto"/>
+        <w:rPr>
+          <w:rFonts w:ascii="Times New Roman" w:eastAsiaTheme="minorEastAsia" w:hAnsi="Times New Roman" w:cs="Times New Roman"/>
+          <w:sz w:val="24"/>
+          <w:szCs w:val="24"/>
+          <w:lang w:val="en-MY" w:eastAsia="zh-CN"/>
+        </w:rPr>
+      </w:pPr>
+      <w:r>
+        <w:rPr>
+          <w:rFonts w:ascii="Times New Roman" w:hAnsi="Times New Roman" w:cs="Times New Roman"/>
+          <w:sz w:val="24"/>
+          <w:szCs w:val="24"/>
+        </w:rPr>
+        <w:t>The table “users” is c</w:t>
+      </w:r>
+      <w:r>
+        <w:rPr>
+          <w:rFonts w:ascii="Times New Roman" w:hAnsi="Times New Roman" w:cs="Times New Roman"/>
+          <w:sz w:val="24"/>
+          <w:szCs w:val="24"/>
+        </w:rPr>
+        <w:t>reated to save the details of a</w:t>
+      </w:r>
+      <w:r>
+        <w:rPr>
+          <w:rFonts w:ascii="Times New Roman" w:hAnsi="Times New Roman" w:cs="Times New Roman"/>
+          <w:sz w:val="24"/>
+          <w:szCs w:val="24"/>
+        </w:rPr>
+        <w:t xml:space="preserve"> user.</w:t>
+      </w:r>
+    </w:p>
+    <w:p>
+      <w:pPr>
+        <w:spacing w:line="240" w:lineRule="auto"/>
+        <w:rPr>
+          <w:rFonts w:ascii="Segoe Marker" w:hAnsi="Segoe Marker" w:cs="Times New Roman"/>
+          <w:color w:val="000000" w:themeColor="text1"/>
+          <w:sz w:val="28"/>
+          <w:szCs w:val="24"/>
+        </w:rPr>
+      </w:pPr>
+      <w:r>
+        <w:rPr>
+          <w:rFonts w:ascii="Segoe Marker" w:hAnsi="Segoe Marker" w:cs="Times New Roman"/>
+          <w:color w:val="000000" w:themeColor="text1"/>
+          <w:sz w:val="28"/>
+          <w:szCs w:val="24"/>
+        </w:rPr>
+        <w:t>CREATE TABLE users (</w:t>
+      </w:r>
+      <w:r>
+        <w:rPr>
+          <w:rFonts w:ascii="Segoe Marker" w:hAnsi="Segoe Marker" w:cs="Times New Roman"/>
+          <w:color w:val="000000" w:themeColor="text1"/>
+          <w:sz w:val="28"/>
+          <w:szCs w:val="24"/>
+        </w:rPr>
+        <w:br/>
+        <w:t>matricNo VARCHAR(10),</w:t>
+      </w:r>
+      <w:r>
+        <w:rPr>
+          <w:rFonts w:ascii="Segoe Marker" w:hAnsi="Segoe Marker" w:cs="Times New Roman"/>
+          <w:color w:val="000000" w:themeColor="text1"/>
+          <w:sz w:val="28"/>
+          <w:szCs w:val="24"/>
+        </w:rPr>
+        <w:br/>
+      </w:r>
+      <w:r>
+        <w:rPr>
+          <w:rFonts w:ascii="Segoe Marker" w:hAnsi="Segoe Marker" w:cs="Times New Roman"/>
+          <w:color w:val="000000" w:themeColor="text1"/>
+          <w:sz w:val="28"/>
+          <w:szCs w:val="24"/>
+        </w:rPr>
+        <w:t xml:space="preserve">admin INT DEFAULT '0' </w:t>
+      </w:r>
+      <w:r>
+        <w:rPr>
+          <w:rFonts w:ascii="Segoe Marker" w:hAnsi="Segoe Marker" w:cs="Times New Roman"/>
+          <w:color w:val="000000" w:themeColor="text1"/>
+          <w:sz w:val="28"/>
+          <w:szCs w:val="24"/>
+        </w:rPr>
+        <w:t>CHECK (admin = 0 OR admin = 1),</w:t>
+      </w:r>
+      <w:r>
+        <w:rPr>
+          <w:rFonts w:ascii="Segoe Marker" w:hAnsi="Segoe Marker" w:cs="Times New Roman"/>
+          <w:color w:val="000000" w:themeColor="text1"/>
+          <w:sz w:val="28"/>
+          <w:szCs w:val="24"/>
+        </w:rPr>
+        <w:br/>
+        <w:t>name varchar(64) NOT NULL,</w:t>
+      </w:r>
+      <w:r>
+        <w:rPr>
+          <w:rFonts w:ascii="Segoe Marker" w:hAnsi="Segoe Marker" w:cs="Times New Roman"/>
+          <w:color w:val="000000" w:themeColor="text1"/>
+          <w:sz w:val="28"/>
+          <w:szCs w:val="24"/>
+        </w:rPr>
+        <w:br/>
+        <w:t>points INT NOT NULL,</w:t>
+      </w:r>
+      <w:r>
+        <w:rPr>
+          <w:rFonts w:ascii="Segoe Marker" w:hAnsi="Segoe Marker" w:cs="Times New Roman"/>
+          <w:color w:val="000000" w:themeColor="text1"/>
+          <w:sz w:val="28"/>
+          <w:szCs w:val="24"/>
+        </w:rPr>
+        <w:br/>
+      </w:r>
+      <w:r>
+        <w:rPr>
+          <w:rFonts w:ascii="Segoe Marker" w:hAnsi="Segoe Marker" w:cs="Times New Roman"/>
+          <w:color w:val="000000" w:themeColor="text1"/>
+          <w:sz w:val="28"/>
+          <w:szCs w:val="24"/>
+        </w:rPr>
+        <w:t>openId INT DEFAULT '1' CHECK (openId = 0 OR openId</w:t>
+      </w:r>
+      <w:r>
+        <w:rPr>
+          <w:rFonts w:ascii="Segoe Marker" w:hAnsi="Segoe Marker" w:cs="Times New Roman"/>
+          <w:color w:val="000000" w:themeColor="text1"/>
+          <w:sz w:val="28"/>
+          <w:szCs w:val="24"/>
+        </w:rPr>
+        <w:t xml:space="preserve"> = 1),</w:t>
+      </w:r>
+      <w:r>
+        <w:rPr>
+          <w:rFonts w:ascii="Segoe Marker" w:hAnsi="Segoe Marker" w:cs="Times New Roman"/>
+          <w:color w:val="000000" w:themeColor="text1"/>
+          <w:sz w:val="28"/>
+          <w:szCs w:val="24"/>
+        </w:rPr>
+        <w:br/>
+        <w:t>password CHAR (64),</w:t>
+      </w:r>
+      <w:r>
+        <w:rPr>
+          <w:rFonts w:ascii="Segoe Marker" w:hAnsi="Segoe Marker" w:cs="Times New Roman"/>
+          <w:color w:val="000000" w:themeColor="text1"/>
+          <w:sz w:val="28"/>
+          <w:szCs w:val="24"/>
+        </w:rPr>
+        <w:br/>
+        <w:t>PRIMARY KEY (matricNo)</w:t>
+      </w:r>
+      <w:r>
+        <w:rPr>
+          <w:rFonts w:ascii="Segoe Marker" w:hAnsi="Segoe Marker" w:cs="Times New Roman"/>
+          <w:color w:val="000000" w:themeColor="text1"/>
+          <w:sz w:val="28"/>
+          <w:szCs w:val="24"/>
+        </w:rPr>
+        <w:br/>
+      </w:r>
+      <w:r>
+        <w:rPr>
+          <w:rFonts w:ascii="Segoe Marker" w:hAnsi="Segoe Marker" w:cs="Times New Roman"/>
+          <w:color w:val="000000" w:themeColor="text1"/>
+          <w:sz w:val="28"/>
+          <w:szCs w:val="24"/>
+        </w:rPr>
+        <w:t>);</w:t>
+      </w:r>
+    </w:p>
+    <w:p>
+      <w:pPr>
+        <w:spacing w:line="240" w:lineRule="auto"/>
+        <w:rPr>
+          <w:rFonts w:ascii="Times New Roman" w:hAnsi="Times New Roman" w:cs="Times New Roman"/>
+          <w:sz w:val="24"/>
+          <w:szCs w:val="24"/>
+        </w:rPr>
+      </w:pPr>
+    </w:p>
+    <w:p>
+      <w:pPr>
+        <w:pStyle w:val="Heading3"/>
+        <w:rPr>
+          <w:b/>
+          <w:color w:val="auto"/>
+          <w:sz w:val="28"/>
+        </w:rPr>
+      </w:pPr>
+      <w:r>
+        <w:rPr>
+          <w:b/>
+          <w:color w:val="auto"/>
+          <w:sz w:val="28"/>
+        </w:rPr>
+        <w:lastRenderedPageBreak/>
+        <w:t>Passed</w:t>
+      </w:r>
+      <w:r>
+        <w:rPr>
+          <w:b/>
+          <w:color w:val="auto"/>
+          <w:sz w:val="28"/>
+        </w:rPr>
+        <w:t>:</w:t>
+      </w:r>
+    </w:p>
+    <w:p>
+      <w:pPr>
+        <w:spacing w:line="240" w:lineRule="auto"/>
+        <w:rPr>
+          <w:rFonts w:ascii="Times New Roman" w:hAnsi="Times New Roman" w:cs="Times New Roman"/>
+          <w:sz w:val="24"/>
+          <w:szCs w:val="24"/>
+        </w:rPr>
+      </w:pPr>
+      <w:r>
+        <w:rPr>
+          <w:rFonts w:ascii="Times New Roman" w:hAnsi="Times New Roman" w:cs="Times New Roman"/>
+          <w:sz w:val="24"/>
+          <w:szCs w:val="24"/>
+        </w:rPr>
+        <w:t>The table “passed” is created to record down whether the students have passed the modules or not.</w:t>
+      </w:r>
+      <w:r>
+        <w:rPr>
+          <w:rFonts w:ascii="Times New Roman" w:hAnsi="Times New Roman" w:cs="Times New Roman"/>
+          <w:sz w:val="24"/>
+          <w:szCs w:val="24"/>
+        </w:rPr>
+        <w:t xml:space="preserve"> (It is the relation between an instance of </w:t>
+      </w:r>
+      <w:r>
+        <w:rPr>
+          <w:rFonts w:ascii="Times New Roman" w:hAnsi="Times New Roman" w:cs="Times New Roman"/>
+          <w:sz w:val="24"/>
+          <w:szCs w:val="24"/>
+        </w:rPr>
+        <w:t>“</w:t>
+      </w:r>
+      <w:r>
+        <w:rPr>
+          <w:rFonts w:ascii="Times New Roman" w:hAnsi="Times New Roman" w:cs="Times New Roman"/>
+          <w:sz w:val="24"/>
+          <w:szCs w:val="24"/>
+        </w:rPr>
+        <w:t>users</w:t>
+      </w:r>
+      <w:r>
+        <w:rPr>
+          <w:rFonts w:ascii="Times New Roman" w:hAnsi="Times New Roman" w:cs="Times New Roman"/>
+          <w:sz w:val="24"/>
+          <w:szCs w:val="24"/>
+        </w:rPr>
+        <w:t>”</w:t>
+      </w:r>
+      <w:r>
+        <w:rPr>
+          <w:rFonts w:ascii="Times New Roman" w:hAnsi="Times New Roman" w:cs="Times New Roman"/>
+          <w:sz w:val="24"/>
+          <w:szCs w:val="24"/>
+        </w:rPr>
+        <w:t xml:space="preserve"> and an instance of </w:t>
+      </w:r>
+      <w:r>
+        <w:rPr>
+          <w:rFonts w:ascii="Times New Roman" w:hAnsi="Times New Roman" w:cs="Times New Roman"/>
+          <w:sz w:val="24"/>
+          <w:szCs w:val="24"/>
+        </w:rPr>
+        <w:t>“</w:t>
+      </w:r>
+      <w:r>
+        <w:rPr>
+          <w:rFonts w:ascii="Times New Roman" w:hAnsi="Times New Roman" w:cs="Times New Roman"/>
+          <w:sz w:val="24"/>
+          <w:szCs w:val="24"/>
+        </w:rPr>
+        <w:t>modules</w:t>
+      </w:r>
+      <w:r>
+        <w:rPr>
+          <w:rFonts w:ascii="Times New Roman" w:hAnsi="Times New Roman" w:cs="Times New Roman"/>
+          <w:sz w:val="24"/>
+          <w:szCs w:val="24"/>
+        </w:rPr>
+        <w:t>”.</w:t>
+      </w:r>
+      <w:r>
+        <w:rPr>
+          <w:rFonts w:ascii="Times New Roman" w:hAnsi="Times New Roman" w:cs="Times New Roman"/>
+          <w:sz w:val="24"/>
+          <w:szCs w:val="24"/>
+        </w:rPr>
+        <w:t>)</w:t>
+      </w:r>
+    </w:p>
+    <w:p>
+      <w:pPr>
+        <w:spacing w:line="240" w:lineRule="auto"/>
+        <w:rPr>
+          <w:rFonts w:ascii="Segoe Marker" w:hAnsi="Segoe Marker" w:cs="Times New Roman"/>
+          <w:color w:val="000000" w:themeColor="text1"/>
+          <w:sz w:val="28"/>
+          <w:szCs w:val="24"/>
+        </w:rPr>
+      </w:pPr>
+      <w:r>
+        <w:rPr>
+          <w:rFonts w:ascii="Segoe Marker" w:hAnsi="Segoe Marker" w:cs="Times New Roman"/>
+          <w:color w:val="000000" w:themeColor="text1"/>
+          <w:sz w:val="28"/>
+          <w:szCs w:val="24"/>
+        </w:rPr>
+        <w:t>CREATE TABLE passed (</w:t>
+      </w:r>
+      <w:r>
+        <w:rPr>
+          <w:rFonts w:ascii="Segoe Marker" w:hAnsi="Segoe Marker" w:cs="Times New Roman"/>
+          <w:color w:val="000000" w:themeColor="text1"/>
+          <w:sz w:val="28"/>
+          <w:szCs w:val="24"/>
+        </w:rPr>
+        <w:br/>
+        <w:t>matricNo VARCHAR(10),</w:t>
+      </w:r>
+      <w:r>
+        <w:rPr>
+          <w:rFonts w:ascii="Segoe Marker" w:hAnsi="Segoe Marker" w:cs="Times New Roman"/>
+          <w:color w:val="000000" w:themeColor="text1"/>
+          <w:sz w:val="28"/>
+          <w:szCs w:val="24"/>
+        </w:rPr>
+        <w:br/>
+        <w:t>moduleCode VARCHAR(16),</w:t>
+      </w:r>
+      <w:r>
+        <w:rPr>
+          <w:rFonts w:ascii="Segoe Marker" w:hAnsi="Segoe Marker" w:cs="Times New Roman"/>
+          <w:color w:val="000000" w:themeColor="text1"/>
+          <w:sz w:val="28"/>
+          <w:szCs w:val="24"/>
+        </w:rPr>
+        <w:br/>
+      </w:r>
+      <w:r>
+        <w:rPr>
+          <w:rFonts w:ascii="Segoe Marker" w:hAnsi="Segoe Marker" w:cs="Times New Roman"/>
+          <w:color w:val="000000" w:themeColor="text1"/>
+          <w:sz w:val="28"/>
+          <w:szCs w:val="24"/>
+        </w:rPr>
+        <w:t>FOREIGN KEY (matric</w:t>
+      </w:r>
+      <w:r>
+        <w:rPr>
+          <w:rFonts w:ascii="Segoe Marker" w:hAnsi="Segoe Marker" w:cs="Times New Roman"/>
+          <w:color w:val="000000" w:themeColor="text1"/>
+          <w:sz w:val="28"/>
+          <w:szCs w:val="24"/>
+        </w:rPr>
+        <w:t>No) REFERENCES users(matricNo)</w:t>
+      </w:r>
+      <w:r>
+        <w:rPr>
+          <w:rFonts w:ascii="Segoe Marker" w:hAnsi="Segoe Marker" w:cs="Times New Roman"/>
+          <w:color w:val="000000" w:themeColor="text1"/>
+          <w:sz w:val="28"/>
+          <w:szCs w:val="24"/>
+        </w:rPr>
+        <w:t xml:space="preserve"> ON DELETE CASCADE</w:t>
+      </w:r>
+      <w:r>
+        <w:rPr>
+          <w:rFonts w:ascii="Segoe Marker" w:hAnsi="Segoe Marker" w:cs="Times New Roman"/>
+          <w:color w:val="000000" w:themeColor="text1"/>
+          <w:sz w:val="28"/>
+          <w:szCs w:val="24"/>
+        </w:rPr>
+        <w:t>,</w:t>
+      </w:r>
+      <w:r>
+        <w:rPr>
+          <w:rFonts w:ascii="Segoe Marker" w:hAnsi="Segoe Marker" w:cs="Times New Roman"/>
+          <w:color w:val="000000" w:themeColor="text1"/>
+          <w:sz w:val="28"/>
+          <w:szCs w:val="24"/>
+        </w:rPr>
+        <w:br/>
+      </w:r>
+      <w:r>
+        <w:rPr>
+          <w:rFonts w:ascii="Segoe Marker" w:hAnsi="Segoe Marker" w:cs="Times New Roman"/>
+          <w:color w:val="000000" w:themeColor="text1"/>
+          <w:sz w:val="28"/>
+          <w:szCs w:val="24"/>
+        </w:rPr>
+        <w:t xml:space="preserve">FOREIGN KEY (moduleCode) </w:t>
+      </w:r>
+      <w:r>
+        <w:rPr>
+          <w:rFonts w:ascii="Segoe Marker" w:hAnsi="Segoe Marker" w:cs="Times New Roman"/>
+          <w:color w:val="000000" w:themeColor="text1"/>
+          <w:sz w:val="28"/>
+          <w:szCs w:val="24"/>
+        </w:rPr>
+        <w:t>REFERENCES modules(moduleCode)</w:t>
+      </w:r>
+      <w:r>
+        <w:rPr>
+          <w:rFonts w:ascii="Segoe Marker" w:hAnsi="Segoe Marker" w:cs="Times New Roman"/>
+          <w:color w:val="000000" w:themeColor="text1"/>
+          <w:sz w:val="28"/>
+          <w:szCs w:val="24"/>
+        </w:rPr>
+        <w:t xml:space="preserve"> </w:t>
+      </w:r>
+      <w:r>
+        <w:rPr>
+          <w:rFonts w:ascii="Segoe Marker" w:hAnsi="Segoe Marker" w:cs="Times New Roman"/>
+          <w:color w:val="000000" w:themeColor="text1"/>
+          <w:sz w:val="28"/>
+          <w:szCs w:val="24"/>
+        </w:rPr>
+        <w:t>ON DELETE CASCADE</w:t>
+      </w:r>
+      <w:r>
+        <w:rPr>
+          <w:rFonts w:ascii="Segoe Marker" w:hAnsi="Segoe Marker" w:cs="Times New Roman"/>
+          <w:color w:val="000000" w:themeColor="text1"/>
+          <w:sz w:val="28"/>
+          <w:szCs w:val="24"/>
+        </w:rPr>
+        <w:t>,</w:t>
+      </w:r>
+      <w:r>
+        <w:rPr>
+          <w:rFonts w:ascii="Segoe Marker" w:hAnsi="Segoe Marker" w:cs="Times New Roman"/>
+          <w:color w:val="000000" w:themeColor="text1"/>
+          <w:sz w:val="28"/>
+          <w:szCs w:val="24"/>
+        </w:rPr>
+        <w:br/>
+      </w:r>
+      <w:r>
+        <w:rPr>
+          <w:rFonts w:ascii="Segoe Marker" w:hAnsi="Segoe Marker" w:cs="Times New Roman"/>
+          <w:color w:val="000000" w:themeColor="text1"/>
+          <w:sz w:val="28"/>
+          <w:szCs w:val="24"/>
+        </w:rPr>
+        <w:t>PRI</w:t>
+      </w:r>
+      <w:r>
+        <w:rPr>
+          <w:rFonts w:ascii="Segoe Marker" w:hAnsi="Segoe Marker" w:cs="Times New Roman"/>
+          <w:color w:val="000000" w:themeColor="text1"/>
+          <w:sz w:val="28"/>
+          <w:szCs w:val="24"/>
+        </w:rPr>
+        <w:t>MARY KEY (matricNo, moduleCode)</w:t>
+      </w:r>
+      <w:r>
+        <w:rPr>
+          <w:rFonts w:ascii="Segoe Marker" w:hAnsi="Segoe Marker" w:cs="Times New Roman"/>
+          <w:color w:val="000000" w:themeColor="text1"/>
+          <w:sz w:val="28"/>
+          <w:szCs w:val="24"/>
+        </w:rPr>
+        <w:br/>
+      </w:r>
+      <w:r>
+        <w:rPr>
+          <w:rFonts w:ascii="Segoe Marker" w:hAnsi="Segoe Marker" w:cs="Times New Roman"/>
+          <w:color w:val="000000" w:themeColor="text1"/>
+          <w:sz w:val="28"/>
+          <w:szCs w:val="24"/>
+        </w:rPr>
+        <w:t>);</w:t>
+      </w:r>
+    </w:p>
+    <w:p>
+      <w:pPr>
+        <w:spacing w:line="240" w:lineRule="auto"/>
+        <w:rPr>
+          <w:rFonts w:ascii="Times New Roman" w:hAnsi="Times New Roman" w:cs="Times New Roman"/>
+          <w:sz w:val="24"/>
+          <w:szCs w:val="24"/>
+        </w:rPr>
+      </w:pPr>
+    </w:p>
+    <w:p>
+      <w:pPr>
+        <w:pStyle w:val="Heading3"/>
+        <w:rPr>
+          <w:b/>
+          <w:color w:val="auto"/>
+          <w:sz w:val="28"/>
+        </w:rPr>
+      </w:pPr>
+      <w:r>
+        <w:rPr>
+          <w:b/>
+          <w:color w:val="auto"/>
+          <w:sz w:val="28"/>
+        </w:rPr>
+        <w:t>Selected:</w:t>
+      </w:r>
+    </w:p>
+    <w:p>
+      <w:pPr>
+        <w:spacing w:line="240" w:lineRule="auto"/>
+        <w:rPr>
+          <w:rFonts w:ascii="Times New Roman" w:hAnsi="Times New Roman" w:cs="Times New Roman"/>
+          <w:sz w:val="24"/>
+          <w:szCs w:val="24"/>
+        </w:rPr>
+      </w:pPr>
+      <w:r>
+        <w:rPr>
+          <w:rFonts w:ascii="Times New Roman" w:hAnsi="Times New Roman" w:cs="Times New Roman"/>
+          <w:sz w:val="24"/>
+          <w:szCs w:val="24"/>
+        </w:rPr>
+        <w:t>The table “selected” is created to record down which modules are selected by the students during the bidding session. (Relation between an instance of “student” and an instance of “modulesTime”.)</w:t>
+      </w:r>
+    </w:p>
+    <w:p>
+      <w:pPr>
+        <w:spacing w:line="240" w:lineRule="auto"/>
+        <w:rPr>
+          <w:rFonts w:ascii="Segoe Marker" w:hAnsi="Segoe Marker" w:cs="Times New Roman"/>
+          <w:color w:val="000000" w:themeColor="text1"/>
+          <w:sz w:val="28"/>
+          <w:szCs w:val="24"/>
+        </w:rPr>
+      </w:pPr>
+      <w:r>
+        <w:rPr>
+          <w:rFonts w:ascii="Segoe Marker" w:hAnsi="Segoe Marker" w:cs="Times New Roman"/>
+          <w:color w:val="000000" w:themeColor="text1"/>
+          <w:sz w:val="28"/>
+          <w:szCs w:val="24"/>
+        </w:rPr>
+        <w:t>CREATE TABLE selected(</w:t>
+      </w:r>
+      <w:r>
+        <w:rPr>
+          <w:rFonts w:ascii="Segoe Marker" w:hAnsi="Segoe Marker" w:cs="Times New Roman"/>
+          <w:color w:val="000000" w:themeColor="text1"/>
+          <w:sz w:val="28"/>
+          <w:szCs w:val="24"/>
+        </w:rPr>
+        <w:br/>
+        <w:t>matricNo VARCHAR(10),</w:t>
+      </w:r>
+      <w:r>
+        <w:rPr>
+          <w:rFonts w:ascii="Segoe Marker" w:hAnsi="Segoe Marker" w:cs="Times New Roman"/>
+          <w:color w:val="000000" w:themeColor="text1"/>
+          <w:sz w:val="28"/>
+          <w:szCs w:val="24"/>
+        </w:rPr>
+        <w:br/>
+        <w:t>moduleCode VARCHAR(16),</w:t>
+      </w:r>
+      <w:r>
+        <w:rPr>
+          <w:rFonts w:ascii="Segoe Marker" w:hAnsi="Segoe Marker" w:cs="Times New Roman"/>
+          <w:color w:val="000000" w:themeColor="text1"/>
+          <w:sz w:val="28"/>
+          <w:szCs w:val="24"/>
+        </w:rPr>
+        <w:br/>
+        <w:t>startTime INT,</w:t>
+      </w:r>
+      <w:r>
+        <w:rPr>
+          <w:rFonts w:ascii="Segoe Marker" w:hAnsi="Segoe Marker" w:cs="Times New Roman"/>
+          <w:color w:val="000000" w:themeColor="text1"/>
+          <w:sz w:val="28"/>
+          <w:szCs w:val="24"/>
+        </w:rPr>
+        <w:br/>
+        <w:t>endTime INT,</w:t>
+      </w:r>
+      <w:r>
+        <w:rPr>
+          <w:rFonts w:ascii="Segoe Marker" w:hAnsi="Segoe Marker" w:cs="Times New Roman"/>
+          <w:color w:val="000000" w:themeColor="text1"/>
+          <w:sz w:val="28"/>
+          <w:szCs w:val="24"/>
+        </w:rPr>
+        <w:br/>
+        <w:t>day CHAR(3),</w:t>
+      </w:r>
+      <w:r>
+        <w:rPr>
+          <w:rFonts w:ascii="Segoe Marker" w:hAnsi="Segoe Marker" w:cs="Times New Roman"/>
+          <w:color w:val="000000" w:themeColor="text1"/>
+          <w:sz w:val="28"/>
+          <w:szCs w:val="24"/>
+        </w:rPr>
+        <w:br/>
+        <w:t>bidpoints INT NOT NULL,</w:t>
+      </w:r>
+      <w:r>
+        <w:rPr>
+          <w:rFonts w:ascii="Segoe Marker" w:hAnsi="Segoe Marker" w:cs="Times New Roman"/>
+          <w:color w:val="000000" w:themeColor="text1"/>
+          <w:sz w:val="28"/>
+          <w:szCs w:val="24"/>
+        </w:rPr>
+        <w:br/>
+        <w:t>bidTime TIMESTAMP NOT NULL,</w:t>
+      </w:r>
+      <w:r>
+        <w:rPr>
+          <w:rFonts w:ascii="Segoe Marker" w:hAnsi="Segoe Marker" w:cs="Times New Roman"/>
+          <w:color w:val="000000" w:themeColor="text1"/>
+          <w:sz w:val="28"/>
+          <w:szCs w:val="24"/>
+        </w:rPr>
+        <w:br/>
+      </w:r>
+      <w:r>
+        <w:rPr>
+          <w:rFonts w:ascii="Segoe Marker" w:hAnsi="Segoe Marker" w:cs="Times New Roman"/>
+          <w:color w:val="000000" w:themeColor="text1"/>
+          <w:sz w:val="28"/>
+          <w:szCs w:val="24"/>
+        </w:rPr>
+        <w:t>success INT DEFAULT '0' NOT NULL CHECK (success = 0 OR</w:t>
+      </w:r>
+      <w:r>
+        <w:rPr>
+          <w:rFonts w:ascii="Segoe Marker" w:hAnsi="Segoe Marker" w:cs="Times New Roman"/>
+          <w:color w:val="000000" w:themeColor="text1"/>
+          <w:sz w:val="28"/>
+          <w:szCs w:val="24"/>
+        </w:rPr>
+        <w:t xml:space="preserve"> success = 1),</w:t>
+      </w:r>
+      <w:r>
+        <w:rPr>
+          <w:rFonts w:ascii="Segoe Marker" w:hAnsi="Segoe Marker" w:cs="Times New Roman"/>
+          <w:color w:val="000000" w:themeColor="text1"/>
+          <w:sz w:val="28"/>
+          <w:szCs w:val="24"/>
+        </w:rPr>
+        <w:br/>
+      </w:r>
+      <w:r>
+        <w:rPr>
+          <w:rFonts w:ascii="Segoe Marker" w:hAnsi="Segoe Marker" w:cs="Times New Roman"/>
+          <w:color w:val="000000" w:themeColor="text1"/>
+          <w:sz w:val="28"/>
+          <w:szCs w:val="24"/>
+        </w:rPr>
+        <w:t>FOREIGN KEY (matric</w:t>
+      </w:r>
+      <w:r>
+        <w:rPr>
+          <w:rFonts w:ascii="Segoe Marker" w:hAnsi="Segoe Marker" w:cs="Times New Roman"/>
+          <w:color w:val="000000" w:themeColor="text1"/>
+          <w:sz w:val="28"/>
+          <w:szCs w:val="24"/>
+        </w:rPr>
+        <w:t>No) REFERENCES users(matricNo)</w:t>
+      </w:r>
+      <w:r>
+        <w:rPr>
+          <w:rFonts w:ascii="Segoe Marker" w:hAnsi="Segoe Marker" w:cs="Times New Roman"/>
+          <w:color w:val="000000" w:themeColor="text1"/>
+          <w:sz w:val="28"/>
+          <w:szCs w:val="24"/>
+        </w:rPr>
+        <w:t xml:space="preserve"> </w:t>
+      </w:r>
+      <w:r>
+        <w:rPr>
+          <w:rFonts w:ascii="Segoe Marker" w:hAnsi="Segoe Marker" w:cs="Times New Roman"/>
+          <w:color w:val="000000" w:themeColor="text1"/>
+          <w:sz w:val="28"/>
+          <w:szCs w:val="24"/>
+        </w:rPr>
+        <w:t>ON DELETE CASCADE</w:t>
+      </w:r>
+      <w:r>
+        <w:rPr>
+          <w:rFonts w:ascii="Segoe Marker" w:hAnsi="Segoe Marker" w:cs="Times New Roman"/>
+          <w:color w:val="000000" w:themeColor="text1"/>
+          <w:sz w:val="28"/>
+          <w:szCs w:val="24"/>
+        </w:rPr>
+        <w:t>,</w:t>
+      </w:r>
+      <w:r>
+        <w:rPr>
+          <w:rFonts w:ascii="Segoe Marker" w:hAnsi="Segoe Marker" w:cs="Times New Roman"/>
+          <w:color w:val="000000" w:themeColor="text1"/>
+          <w:sz w:val="28"/>
+          <w:szCs w:val="24"/>
+        </w:rPr>
+        <w:br/>
+      </w:r>
+      <w:r>
+        <w:rPr>
+          <w:rFonts w:ascii="Segoe Marker" w:hAnsi="Segoe Marker" w:cs="Times New Roman"/>
+          <w:color w:val="000000" w:themeColor="text1"/>
+          <w:sz w:val="28"/>
+          <w:szCs w:val="24"/>
+        </w:rPr>
+        <w:t>FOREIGN KEY (moduleCode, startTime, endTime, day) REFERENCES modulesTime(moduleCode, startTime, endTime, day)</w:t>
+      </w:r>
+      <w:r>
+        <w:rPr>
+          <w:rFonts w:ascii="Segoe Marker" w:hAnsi="Segoe Marker" w:cs="Times New Roman"/>
+          <w:color w:val="000000" w:themeColor="text1"/>
+          <w:sz w:val="28"/>
+          <w:szCs w:val="24"/>
+        </w:rPr>
+        <w:t xml:space="preserve"> </w:t>
+      </w:r>
+      <w:r>
+        <w:rPr>
+          <w:rFonts w:ascii="Segoe Marker" w:hAnsi="Segoe Marker" w:cs="Times New Roman"/>
+          <w:color w:val="000000" w:themeColor="text1"/>
+          <w:sz w:val="28"/>
+          <w:szCs w:val="24"/>
+        </w:rPr>
+        <w:t>ON DELETE CASCADE</w:t>
+      </w:r>
+      <w:r>
+        <w:rPr>
+          <w:rFonts w:ascii="Segoe Marker" w:hAnsi="Segoe Marker" w:cs="Times New Roman"/>
+          <w:color w:val="000000" w:themeColor="text1"/>
+          <w:sz w:val="28"/>
+          <w:szCs w:val="24"/>
+        </w:rPr>
+        <w:t>,</w:t>
+      </w:r>
+      <w:r>
+        <w:rPr>
+          <w:rFonts w:ascii="Segoe Marker" w:hAnsi="Segoe Marker" w:cs="Times New Roman"/>
+          <w:color w:val="000000" w:themeColor="text1"/>
+          <w:sz w:val="28"/>
+          <w:szCs w:val="24"/>
+        </w:rPr>
+        <w:br/>
+      </w:r>
+      <w:r>
+        <w:rPr>
+          <w:rFonts w:ascii="Segoe Marker" w:hAnsi="Segoe Marker" w:cs="Times New Roman"/>
+          <w:color w:val="000000" w:themeColor="text1"/>
+          <w:sz w:val="28"/>
+          <w:szCs w:val="24"/>
+        </w:rPr>
+        <w:t>PRIMARY KEY (matricNo, modul</w:t>
+      </w:r>
+      <w:r>
+        <w:rPr>
+          <w:rFonts w:ascii="Segoe Marker" w:hAnsi="Segoe Marker" w:cs="Times New Roman"/>
+          <w:color w:val="000000" w:themeColor="text1"/>
+          <w:sz w:val="28"/>
           <w:szCs w:val="24"/>
         </w:rPr>
         <w:t>eCode, startTime, endTime, day)</w:t>
       </w:r>
       <w:r>
         <w:rPr>
-          <w:rFonts w:ascii="Times New Roman" w:hAnsi="Times New Roman" w:cs="Times New Roman"/>
-          <w:sz w:val="24"/>
-          <w:szCs w:val="24"/>
-        </w:rPr>
-        <w:br/>
-      </w:r>
-      <w:r>
-        <w:rPr>
-          <w:rFonts w:ascii="Times New Roman" w:hAnsi="Times New Roman" w:cs="Times New Roman"/>
-          <w:sz w:val="24"/>
+          <w:rFonts w:ascii="Segoe Marker" w:hAnsi="Segoe Marker" w:cs="Times New Roman"/>
+          <w:color w:val="000000" w:themeColor="text1"/>
+          <w:sz w:val="28"/>
+          <w:szCs w:val="24"/>
+        </w:rPr>
+        <w:br/>
+      </w:r>
+      <w:r>
+        <w:rPr>
+          <w:rFonts w:ascii="Segoe Marker" w:hAnsi="Segoe Marker" w:cs="Times New Roman"/>
+          <w:color w:val="000000" w:themeColor="text1"/>
+          <w:sz w:val="28"/>
           <w:szCs w:val="24"/>
         </w:rPr>
         <w:t>);</w:t>
@@ -1330,439 +2673,28 @@
     </w:p>
     <w:p>
       <w:pPr>
-        <w:spacing w:line="240" w:lineRule="auto"/>
-        <w:rPr>
-          <w:rFonts w:ascii="Times New Roman" w:hAnsi="Times New Roman" w:cs="Times New Roman"/>
-          <w:sz w:val="24"/>
-          <w:szCs w:val="24"/>
-        </w:rPr>
-      </w:pPr>
-      <w:r>
-        <w:rPr>
-          <w:rFonts w:ascii="Times New Roman" w:hAnsi="Times New Roman" w:cs="Times New Roman"/>
-          <w:sz w:val="24"/>
-          <w:szCs w:val="24"/>
-        </w:rPr>
-        <w:t>CREATE TABLE users (</w:t>
-      </w:r>
-      <w:r>
-        <w:rPr>
-          <w:rFonts w:ascii="Times New Roman" w:hAnsi="Times New Roman" w:cs="Times New Roman"/>
-          <w:sz w:val="24"/>
-          <w:szCs w:val="24"/>
-        </w:rPr>
-        <w:br/>
-        <w:t>matricNo VARCHAR(10),</w:t>
-      </w:r>
-      <w:r>
-        <w:rPr>
-          <w:rFonts w:ascii="Times New Roman" w:hAnsi="Times New Roman" w:cs="Times New Roman"/>
-          <w:sz w:val="24"/>
-          <w:szCs w:val="24"/>
-        </w:rPr>
-        <w:br/>
-      </w:r>
-      <w:r>
-        <w:rPr>
-          <w:rFonts w:ascii="Times New Roman" w:hAnsi="Times New Roman" w:cs="Times New Roman"/>
-          <w:sz w:val="24"/>
-          <w:szCs w:val="24"/>
-        </w:rPr>
-        <w:t xml:space="preserve">admin INT DEFAULT '0' </w:t>
-      </w:r>
-      <w:r>
-        <w:rPr>
-          <w:rFonts w:ascii="Times New Roman" w:hAnsi="Times New Roman" w:cs="Times New Roman"/>
-          <w:sz w:val="24"/>
-          <w:szCs w:val="24"/>
-        </w:rPr>
-        <w:t>CHECK (admin = 0 OR admin = 1),</w:t>
-      </w:r>
-      <w:r>
-        <w:rPr>
-          <w:rFonts w:ascii="Times New Roman" w:hAnsi="Times New Roman" w:cs="Times New Roman"/>
-          <w:sz w:val="24"/>
-          <w:szCs w:val="24"/>
-        </w:rPr>
-        <w:br/>
-        <w:t>name varchar(64) NOT NULL,</w:t>
-      </w:r>
-      <w:r>
-        <w:rPr>
-          <w:rFonts w:ascii="Times New Roman" w:hAnsi="Times New Roman" w:cs="Times New Roman"/>
-          <w:sz w:val="24"/>
-          <w:szCs w:val="24"/>
-        </w:rPr>
-        <w:br/>
-        <w:t>points INT NOT NULL,</w:t>
-      </w:r>
-      <w:r>
-        <w:rPr>
-          <w:rFonts w:ascii="Times New Roman" w:hAnsi="Times New Roman" w:cs="Times New Roman"/>
-          <w:sz w:val="24"/>
-          <w:szCs w:val="24"/>
-        </w:rPr>
-        <w:br/>
-      </w:r>
-      <w:r>
-        <w:rPr>
-          <w:rFonts w:ascii="Times New Roman" w:hAnsi="Times New Roman" w:cs="Times New Roman"/>
-          <w:sz w:val="24"/>
-          <w:szCs w:val="24"/>
-        </w:rPr>
-        <w:t>openId INT DEFAULT '1' CHECK (openId = 0 OR openId</w:t>
-      </w:r>
-      <w:r>
-        <w:rPr>
-          <w:rFonts w:ascii="Times New Roman" w:hAnsi="Times New Roman" w:cs="Times New Roman"/>
-          <w:sz w:val="24"/>
-          <w:szCs w:val="24"/>
-        </w:rPr>
-        <w:t xml:space="preserve"> = 1),</w:t>
-      </w:r>
-      <w:r>
-        <w:rPr>
-          <w:rFonts w:ascii="Times New Roman" w:hAnsi="Times New Roman" w:cs="Times New Roman"/>
-          <w:sz w:val="24"/>
-          <w:szCs w:val="24"/>
-        </w:rPr>
-        <w:br/>
-        <w:t>password CHAR (64),</w:t>
-      </w:r>
-      <w:r>
-        <w:rPr>
-          <w:rFonts w:ascii="Times New Roman" w:hAnsi="Times New Roman" w:cs="Times New Roman"/>
-          <w:sz w:val="24"/>
-          <w:szCs w:val="24"/>
-        </w:rPr>
-        <w:br/>
-        <w:t>PRIMARY KEY (matricNo)</w:t>
-      </w:r>
-      <w:r>
-        <w:rPr>
-          <w:rFonts w:ascii="Times New Roman" w:hAnsi="Times New Roman" w:cs="Times New Roman"/>
-          <w:sz w:val="24"/>
-          <w:szCs w:val="24"/>
-        </w:rPr>
-        <w:br/>
-      </w:r>
-      <w:r>
-        <w:rPr>
-          <w:rFonts w:ascii="Times New Roman" w:hAnsi="Times New Roman" w:cs="Times New Roman"/>
-          <w:sz w:val="24"/>
-          <w:szCs w:val="24"/>
-        </w:rPr>
-        <w:t>);</w:t>
-      </w:r>
-    </w:p>
-    <w:p>
-      <w:pPr>
-        <w:spacing w:line="240" w:lineRule="auto"/>
-        <w:rPr>
-          <w:rFonts w:ascii="Times New Roman" w:hAnsi="Times New Roman" w:cs="Times New Roman"/>
-          <w:sz w:val="24"/>
-          <w:szCs w:val="24"/>
-        </w:rPr>
-      </w:pPr>
-      <w:r>
-        <w:rPr>
-          <w:rFonts w:ascii="Times New Roman" w:hAnsi="Times New Roman" w:cs="Times New Roman"/>
-          <w:sz w:val="24"/>
-          <w:szCs w:val="24"/>
-        </w:rPr>
-        <w:lastRenderedPageBreak/>
-        <w:t>CREATE TABLE passed (</w:t>
-      </w:r>
-      <w:r>
-        <w:rPr>
-          <w:rFonts w:ascii="Times New Roman" w:hAnsi="Times New Roman" w:cs="Times New Roman"/>
-          <w:sz w:val="24"/>
-          <w:szCs w:val="24"/>
-        </w:rPr>
-        <w:br/>
-        <w:t>matricNo VARCHAR(10),</w:t>
-      </w:r>
-      <w:r>
-        <w:rPr>
-          <w:rFonts w:ascii="Times New Roman" w:hAnsi="Times New Roman" w:cs="Times New Roman"/>
-          <w:sz w:val="24"/>
-          <w:szCs w:val="24"/>
-        </w:rPr>
-        <w:br/>
-        <w:t>moduleCode VARCHAR(16),</w:t>
-      </w:r>
-      <w:r>
-        <w:rPr>
-          <w:rFonts w:ascii="Times New Roman" w:hAnsi="Times New Roman" w:cs="Times New Roman"/>
-          <w:sz w:val="24"/>
-          <w:szCs w:val="24"/>
-        </w:rPr>
-        <w:br/>
-      </w:r>
-      <w:r>
-        <w:rPr>
-          <w:rFonts w:ascii="Times New Roman" w:hAnsi="Times New Roman" w:cs="Times New Roman"/>
-          <w:sz w:val="24"/>
-          <w:szCs w:val="24"/>
-        </w:rPr>
-        <w:t>FOREIGN KEY (matric</w:t>
-      </w:r>
-      <w:r>
-        <w:rPr>
-          <w:rFonts w:ascii="Times New Roman" w:hAnsi="Times New Roman" w:cs="Times New Roman"/>
-          <w:sz w:val="24"/>
-          <w:szCs w:val="24"/>
-        </w:rPr>
-        <w:t>No) REFERENCES users(matricNo),</w:t>
-      </w:r>
-      <w:r>
-        <w:rPr>
-          <w:rFonts w:ascii="Times New Roman" w:hAnsi="Times New Roman" w:cs="Times New Roman"/>
-          <w:sz w:val="24"/>
-          <w:szCs w:val="24"/>
-        </w:rPr>
-        <w:br/>
-      </w:r>
-      <w:r>
-        <w:rPr>
-          <w:rFonts w:ascii="Times New Roman" w:hAnsi="Times New Roman" w:cs="Times New Roman"/>
-          <w:sz w:val="24"/>
-          <w:szCs w:val="24"/>
-        </w:rPr>
-        <w:t xml:space="preserve">FOREIGN KEY (moduleCode) </w:t>
-      </w:r>
-      <w:r>
-        <w:rPr>
-          <w:rFonts w:ascii="Times New Roman" w:hAnsi="Times New Roman" w:cs="Times New Roman"/>
-          <w:sz w:val="24"/>
-          <w:szCs w:val="24"/>
-        </w:rPr>
-        <w:t>REFERENCES modules(moduleCode),</w:t>
-      </w:r>
-      <w:r>
-        <w:rPr>
-          <w:rFonts w:ascii="Times New Roman" w:hAnsi="Times New Roman" w:cs="Times New Roman"/>
-          <w:sz w:val="24"/>
-          <w:szCs w:val="24"/>
-        </w:rPr>
-        <w:br/>
-      </w:r>
-      <w:r>
-        <w:rPr>
-          <w:rFonts w:ascii="Times New Roman" w:hAnsi="Times New Roman" w:cs="Times New Roman"/>
-          <w:sz w:val="24"/>
-          <w:szCs w:val="24"/>
-        </w:rPr>
-        <w:t>PRI</w:t>
-      </w:r>
-      <w:r>
-        <w:rPr>
-          <w:rFonts w:ascii="Times New Roman" w:hAnsi="Times New Roman" w:cs="Times New Roman"/>
-          <w:sz w:val="24"/>
-          <w:szCs w:val="24"/>
-        </w:rPr>
-        <w:t>MARY KEY (matricNo, moduleCode)</w:t>
-      </w:r>
-      <w:r>
-        <w:rPr>
-          <w:rFonts w:ascii="Times New Roman" w:hAnsi="Times New Roman" w:cs="Times New Roman"/>
-          <w:sz w:val="24"/>
-          <w:szCs w:val="24"/>
-        </w:rPr>
-        <w:br/>
-      </w:r>
-      <w:r>
-        <w:rPr>
-          <w:rFonts w:ascii="Times New Roman" w:hAnsi="Times New Roman" w:cs="Times New Roman"/>
-          <w:sz w:val="24"/>
-          <w:szCs w:val="24"/>
-        </w:rPr>
-        <w:t>);</w:t>
-      </w:r>
-    </w:p>
-    <w:p>
-      <w:pPr>
-        <w:spacing w:line="240" w:lineRule="auto"/>
-        <w:rPr>
-          <w:rFonts w:ascii="Times New Roman" w:hAnsi="Times New Roman" w:cs="Times New Roman"/>
-          <w:sz w:val="24"/>
-          <w:szCs w:val="24"/>
-        </w:rPr>
-      </w:pPr>
-      <w:r>
-        <w:rPr>
-          <w:rFonts w:ascii="Times New Roman" w:hAnsi="Times New Roman" w:cs="Times New Roman"/>
-          <w:sz w:val="24"/>
-          <w:szCs w:val="24"/>
-        </w:rPr>
-        <w:t>CREATE TABLE selected(</w:t>
-      </w:r>
-      <w:r>
-        <w:rPr>
-          <w:rFonts w:ascii="Times New Roman" w:hAnsi="Times New Roman" w:cs="Times New Roman"/>
-          <w:sz w:val="24"/>
-          <w:szCs w:val="24"/>
-        </w:rPr>
-        <w:br/>
-        <w:t>matricNo VARCHAR(10),</w:t>
-      </w:r>
-      <w:r>
-        <w:rPr>
-          <w:rFonts w:ascii="Times New Roman" w:hAnsi="Times New Roman" w:cs="Times New Roman"/>
-          <w:sz w:val="24"/>
-          <w:szCs w:val="24"/>
-        </w:rPr>
-        <w:br/>
-        <w:t>moduleCode VARCHAR(16),</w:t>
-      </w:r>
-      <w:r>
-        <w:rPr>
-          <w:rFonts w:ascii="Times New Roman" w:hAnsi="Times New Roman" w:cs="Times New Roman"/>
-          <w:sz w:val="24"/>
-          <w:szCs w:val="24"/>
-        </w:rPr>
-        <w:br/>
-        <w:t>startTime INT,</w:t>
-      </w:r>
-      <w:r>
-        <w:rPr>
-          <w:rFonts w:ascii="Times New Roman" w:hAnsi="Times New Roman" w:cs="Times New Roman"/>
-          <w:sz w:val="24"/>
-          <w:szCs w:val="24"/>
-        </w:rPr>
-        <w:br/>
-        <w:t>endTime INT,</w:t>
-      </w:r>
-      <w:r>
-        <w:rPr>
-          <w:rFonts w:ascii="Times New Roman" w:hAnsi="Times New Roman" w:cs="Times New Roman"/>
-          <w:sz w:val="24"/>
-          <w:szCs w:val="24"/>
-        </w:rPr>
-        <w:br/>
-        <w:t>day CHAR(3),</w:t>
-      </w:r>
-      <w:r>
-        <w:rPr>
-          <w:rFonts w:ascii="Times New Roman" w:hAnsi="Times New Roman" w:cs="Times New Roman"/>
-          <w:sz w:val="24"/>
-          <w:szCs w:val="24"/>
-        </w:rPr>
-        <w:br/>
-        <w:t>bidpoints INT NOT NULL,</w:t>
-      </w:r>
-      <w:r>
-        <w:rPr>
-          <w:rFonts w:ascii="Times New Roman" w:hAnsi="Times New Roman" w:cs="Times New Roman"/>
-          <w:sz w:val="24"/>
-          <w:szCs w:val="24"/>
-        </w:rPr>
-        <w:br/>
-        <w:t>bidTime TIMESTAMP NOT NULL,</w:t>
-      </w:r>
-      <w:r>
-        <w:rPr>
-          <w:rFonts w:ascii="Times New Roman" w:hAnsi="Times New Roman" w:cs="Times New Roman"/>
-          <w:sz w:val="24"/>
-          <w:szCs w:val="24"/>
-        </w:rPr>
-        <w:br/>
-      </w:r>
-      <w:r>
-        <w:rPr>
-          <w:rFonts w:ascii="Times New Roman" w:hAnsi="Times New Roman" w:cs="Times New Roman"/>
-          <w:sz w:val="24"/>
-          <w:szCs w:val="24"/>
-        </w:rPr>
-        <w:t>success INT DEFAULT '0' NOT NULL CHECK (success = 0 OR</w:t>
-      </w:r>
-      <w:r>
-        <w:rPr>
-          <w:rFonts w:ascii="Times New Roman" w:hAnsi="Times New Roman" w:cs="Times New Roman"/>
-          <w:sz w:val="24"/>
-          <w:szCs w:val="24"/>
-        </w:rPr>
-        <w:t xml:space="preserve"> success = 1),</w:t>
-      </w:r>
-      <w:r>
-        <w:rPr>
-          <w:rFonts w:ascii="Times New Roman" w:hAnsi="Times New Roman" w:cs="Times New Roman"/>
-          <w:sz w:val="24"/>
-          <w:szCs w:val="24"/>
-        </w:rPr>
-        <w:br/>
-      </w:r>
-      <w:r>
-        <w:rPr>
-          <w:rFonts w:ascii="Times New Roman" w:hAnsi="Times New Roman" w:cs="Times New Roman"/>
-          <w:sz w:val="24"/>
-          <w:szCs w:val="24"/>
-        </w:rPr>
-        <w:t>FOREIGN KEY (matric</w:t>
-      </w:r>
-      <w:r>
-        <w:rPr>
-          <w:rFonts w:ascii="Times New Roman" w:hAnsi="Times New Roman" w:cs="Times New Roman"/>
-          <w:sz w:val="24"/>
-          <w:szCs w:val="24"/>
-        </w:rPr>
-        <w:t>No) REFERENCES users(matricNo),</w:t>
-      </w:r>
-      <w:r>
-        <w:rPr>
-          <w:rFonts w:ascii="Times New Roman" w:hAnsi="Times New Roman" w:cs="Times New Roman"/>
-          <w:sz w:val="24"/>
-          <w:szCs w:val="24"/>
-        </w:rPr>
-        <w:br/>
-      </w:r>
-      <w:r>
-        <w:rPr>
-          <w:rFonts w:ascii="Times New Roman" w:hAnsi="Times New Roman" w:cs="Times New Roman"/>
-          <w:sz w:val="24"/>
-          <w:szCs w:val="24"/>
-        </w:rPr>
-        <w:t>FOREIGN KEY (moduleCode, startTime, endTime, day) REFERENCES modulesTime(moduleCode, startTime, endTime, day),</w:t>
-      </w:r>
-      <w:r>
-        <w:rPr>
-          <w:rFonts w:ascii="Times New Roman" w:hAnsi="Times New Roman" w:cs="Times New Roman"/>
-          <w:sz w:val="24"/>
-          <w:szCs w:val="24"/>
-        </w:rPr>
-        <w:br/>
-      </w:r>
-      <w:r>
-        <w:rPr>
-          <w:rFonts w:ascii="Times New Roman" w:hAnsi="Times New Roman" w:cs="Times New Roman"/>
-          <w:sz w:val="24"/>
-          <w:szCs w:val="24"/>
-        </w:rPr>
-        <w:t>PRIMARY KEY (matricNo, modul</w:t>
-      </w:r>
-      <w:r>
-        <w:rPr>
-          <w:rFonts w:ascii="Times New Roman" w:hAnsi="Times New Roman" w:cs="Times New Roman"/>
-          <w:sz w:val="24"/>
-          <w:szCs w:val="24"/>
-        </w:rPr>
-        <w:t>eCode, startTime, endTime, day)</w:t>
-      </w:r>
-      <w:r>
-        <w:rPr>
-          <w:rFonts w:ascii="Times New Roman" w:hAnsi="Times New Roman" w:cs="Times New Roman"/>
-          <w:sz w:val="24"/>
-          <w:szCs w:val="24"/>
-        </w:rPr>
-        <w:br/>
-      </w:r>
-      <w:r>
-        <w:rPr>
-          <w:rFonts w:ascii="Times New Roman" w:hAnsi="Times New Roman" w:cs="Times New Roman"/>
-          <w:sz w:val="24"/>
-          <w:szCs w:val="24"/>
-        </w:rPr>
-        <w:t>);</w:t>
+        <w:pStyle w:val="Heading3"/>
+        <w:rPr>
+          <w:b/>
+          <w:color w:val="auto"/>
+          <w:sz w:val="28"/>
+        </w:rPr>
+      </w:pPr>
+      <w:r>
+        <w:rPr>
+          <w:b/>
+          <w:color w:val="auto"/>
+          <w:sz w:val="28"/>
+        </w:rPr>
+        <w:t>Session Bit</w:t>
+      </w:r>
+      <w:r>
+        <w:rPr>
+          <w:b/>
+          <w:color w:val="auto"/>
+          <w:sz w:val="28"/>
+        </w:rPr>
+        <w:t>:</w:t>
       </w:r>
     </w:p>
     <w:p>
@@ -1783,7 +2715,7 @@
           <w:sz w:val="24"/>
           <w:szCs w:val="24"/>
         </w:rPr>
-        <w:t>CREATE TABLE sessionBit (</w:t>
+        <w:t>The table “session bit” is created to record down the states of the bidding session. It is 0 if the bidding session is close and 1 if the bidding session is opened.</w:t>
       </w:r>
     </w:p>
     <w:p>
@@ -1798,10 +2730,42 @@
           <w:szCs w:val="24"/>
         </w:rPr>
       </w:pPr>
-      <w:r>
-        <w:rPr>
-          <w:rFonts w:ascii="Times New Roman" w:hAnsi="Times New Roman" w:cs="Times New Roman"/>
-          <w:sz w:val="24"/>
+    </w:p>
+    <w:p>
+      <w:pPr>
+        <w:spacing w:line="240" w:lineRule="auto"/>
+        <w:rPr>
+          <w:rFonts w:ascii="Segoe Marker" w:hAnsi="Segoe Marker" w:cs="Times New Roman"/>
+          <w:color w:val="000000" w:themeColor="text1"/>
+          <w:sz w:val="28"/>
+          <w:szCs w:val="24"/>
+        </w:rPr>
+      </w:pPr>
+      <w:r>
+        <w:rPr>
+          <w:rFonts w:ascii="Segoe Marker" w:hAnsi="Segoe Marker" w:cs="Times New Roman"/>
+          <w:color w:val="000000" w:themeColor="text1"/>
+          <w:sz w:val="28"/>
+          <w:szCs w:val="24"/>
+        </w:rPr>
+        <w:t>CREATE TABLE sessionBit (</w:t>
+      </w:r>
+    </w:p>
+    <w:p>
+      <w:pPr>
+        <w:spacing w:line="240" w:lineRule="auto"/>
+        <w:rPr>
+          <w:rFonts w:ascii="Segoe Marker" w:hAnsi="Segoe Marker" w:cs="Times New Roman"/>
+          <w:color w:val="000000" w:themeColor="text1"/>
+          <w:sz w:val="28"/>
+          <w:szCs w:val="24"/>
+        </w:rPr>
+      </w:pPr>
+      <w:r>
+        <w:rPr>
+          <w:rFonts w:ascii="Segoe Marker" w:hAnsi="Segoe Marker" w:cs="Times New Roman"/>
+          <w:color w:val="000000" w:themeColor="text1"/>
+          <w:sz w:val="28"/>
           <w:szCs w:val="24"/>
         </w:rPr>
         <w:t>sessionB INTEGER default '0',</w:t>
@@ -1809,20 +2773,19 @@
     </w:p>
     <w:p>
       <w:pPr>
-        <w:autoSpaceDE w:val="0"/>
-        <w:autoSpaceDN w:val="0"/>
-        <w:adjustRightInd w:val="0"/>
-        <w:spacing w:after="0" w:line="240" w:lineRule="auto"/>
-        <w:rPr>
-          <w:rFonts w:ascii="Times New Roman" w:hAnsi="Times New Roman" w:cs="Times New Roman"/>
-          <w:sz w:val="24"/>
-          <w:szCs w:val="24"/>
-        </w:rPr>
-      </w:pPr>
-      <w:r>
-        <w:rPr>
-          <w:rFonts w:ascii="Times New Roman" w:hAnsi="Times New Roman" w:cs="Times New Roman"/>
-          <w:sz w:val="24"/>
+        <w:spacing w:line="240" w:lineRule="auto"/>
+        <w:rPr>
+          <w:rFonts w:ascii="Segoe Marker" w:hAnsi="Segoe Marker" w:cs="Times New Roman"/>
+          <w:color w:val="000000" w:themeColor="text1"/>
+          <w:sz w:val="28"/>
+          <w:szCs w:val="24"/>
+        </w:rPr>
+      </w:pPr>
+      <w:r>
+        <w:rPr>
+          <w:rFonts w:ascii="Segoe Marker" w:hAnsi="Segoe Marker" w:cs="Times New Roman"/>
+          <w:color w:val="000000" w:themeColor="text1"/>
+          <w:sz w:val="28"/>
           <w:szCs w:val="24"/>
         </w:rPr>
         <w:t>PRIMARY KEY (sessionB)</w:t>
@@ -1830,31 +2793,91 @@
     </w:p>
     <w:p>
       <w:pPr>
-        <w:autoSpaceDE w:val="0"/>
-        <w:autoSpaceDN w:val="0"/>
-        <w:adjustRightInd w:val="0"/>
-        <w:spacing w:after="0" w:line="240" w:lineRule="auto"/>
-        <w:rPr>
-          <w:rFonts w:ascii="Times New Roman" w:hAnsi="Times New Roman" w:cs="Times New Roman"/>
-          <w:sz w:val="24"/>
-          <w:szCs w:val="24"/>
-        </w:rPr>
-      </w:pPr>
-      <w:r>
-        <w:rPr>
-          <w:rFonts w:ascii="Times New Roman" w:hAnsi="Times New Roman" w:cs="Times New Roman"/>
-          <w:sz w:val="24"/>
+        <w:spacing w:line="240" w:lineRule="auto"/>
+        <w:rPr>
+          <w:rFonts w:ascii="Segoe Marker" w:hAnsi="Segoe Marker" w:cs="Times New Roman"/>
+          <w:color w:val="000000" w:themeColor="text1"/>
+          <w:sz w:val="28"/>
+          <w:szCs w:val="24"/>
+        </w:rPr>
+      </w:pPr>
+      <w:r>
+        <w:rPr>
+          <w:rFonts w:ascii="Segoe Marker" w:hAnsi="Segoe Marker" w:cs="Times New Roman"/>
+          <w:color w:val="000000" w:themeColor="text1"/>
+          <w:sz w:val="28"/>
           <w:szCs w:val="24"/>
         </w:rPr>
         <w:t>);</w:t>
       </w:r>
-    </w:p>
-    <w:p>
-      <w:pPr>
-        <w:autoSpaceDE w:val="0"/>
-        <w:autoSpaceDN w:val="0"/>
-        <w:adjustRightInd w:val="0"/>
-        <w:spacing w:after="0" w:line="240" w:lineRule="auto"/>
+      <w:r>
+        <w:rPr>
+          <w:b/>
+          <w:sz w:val="32"/>
+          <w:u w:val="single"/>
+        </w:rPr>
+        <w:br w:type="page"/>
+      </w:r>
+    </w:p>
+    <w:p>
+      <w:pPr>
+        <w:pStyle w:val="Heading2"/>
+        <w:rPr>
+          <w:b/>
+          <w:color w:val="auto"/>
+          <w:sz w:val="32"/>
+          <w:u w:val="single"/>
+        </w:rPr>
+      </w:pPr>
+      <w:r>
+        <w:rPr>
+          <w:b/>
+          <w:color w:val="auto"/>
+          <w:sz w:val="32"/>
+          <w:u w:val="single"/>
+        </w:rPr>
+        <w:lastRenderedPageBreak/>
+        <w:t>Sample</w:t>
+      </w:r>
+      <w:r>
+        <w:rPr>
+          <w:b/>
+          <w:color w:val="auto"/>
+          <w:sz w:val="32"/>
+          <w:u w:val="single"/>
+        </w:rPr>
+        <w:t xml:space="preserve"> and representative SQL code </w:t>
+      </w:r>
+    </w:p>
+    <w:p>
+      <w:pPr>
+        <w:pStyle w:val="Heading3"/>
+        <w:rPr>
+          <w:b/>
+          <w:color w:val="auto"/>
+          <w:sz w:val="28"/>
+        </w:rPr>
+      </w:pPr>
+      <w:r>
+        <w:rPr>
+          <w:b/>
+          <w:color w:val="auto"/>
+          <w:sz w:val="28"/>
+        </w:rPr>
+        <w:t>Tracking of Bidding Session</w:t>
+      </w:r>
+      <w:r>
+        <w:rPr>
+          <w:b/>
+          <w:color w:val="auto"/>
+          <w:sz w:val="28"/>
+        </w:rPr>
+        <w:t>:</w:t>
+      </w:r>
+    </w:p>
+    <w:p>
+      <w:pPr>
+        <w:spacing w:line="240" w:lineRule="auto"/>
         <w:rPr>
           <w:rFonts w:ascii="Times New Roman" w:hAnsi="Times New Roman" w:cs="Times New Roman"/>
           <w:b/>
@@ -1863,47 +2886,14 @@
           <w:u w:val="single"/>
         </w:rPr>
       </w:pPr>
-    </w:p>
-    <w:p>
-      <w:pPr>
-        <w:pStyle w:val="Heading2"/>
-        <w:rPr>
-          <w:b/>
-          <w:color w:val="auto"/>
-          <w:sz w:val="32"/>
-          <w:u w:val="single"/>
-        </w:rPr>
-      </w:pPr>
-      <w:r>
-        <w:rPr>
-          <w:b/>
-          <w:color w:val="auto"/>
-          <w:sz w:val="32"/>
-          <w:u w:val="single"/>
-        </w:rPr>
-        <w:t>Sample</w:t>
-      </w:r>
-      <w:r>
-        <w:rPr>
-          <w:b/>
-          <w:color w:val="auto"/>
-          <w:sz w:val="32"/>
-          <w:u w:val="single"/>
-        </w:rPr>
-        <w:t xml:space="preserve"> and representative SQL code </w:t>
-      </w:r>
-    </w:p>
-    <w:p>
-      <w:pPr>
-        <w:spacing w:line="240" w:lineRule="auto"/>
-        <w:rPr>
-          <w:rFonts w:ascii="Times New Roman" w:hAnsi="Times New Roman" w:cs="Times New Roman"/>
-          <w:b/>
-          <w:sz w:val="28"/>
-          <w:szCs w:val="28"/>
-          <w:u w:val="single"/>
-        </w:rPr>
-      </w:pPr>
+      <w:r>
+        <w:rPr>
+          <w:rFonts w:ascii="Times New Roman" w:hAnsi="Times New Roman" w:cs="Times New Roman"/>
+          <w:sz w:val="24"/>
+          <w:szCs w:val="24"/>
+        </w:rPr>
+        <w:t>To keep track of the bidding session, we actually use the sessionBit table, we insert the value into sessionBit table first then keep updating it:</w:t>
+      </w:r>
     </w:p>
     <w:p>
       <w:pPr>
@@ -1914,37 +2904,135 @@
         </w:numPr>
         <w:spacing w:line="240" w:lineRule="auto"/>
         <w:rPr>
-          <w:rFonts w:ascii="Times New Roman" w:hAnsi="Times New Roman" w:cs="Times New Roman"/>
-          <w:sz w:val="24"/>
-          <w:szCs w:val="24"/>
-        </w:rPr>
-      </w:pPr>
-      <w:r>
-        <w:rPr>
-          <w:rFonts w:ascii="Times New Roman" w:hAnsi="Times New Roman" w:cs="Times New Roman"/>
-          <w:sz w:val="24"/>
-          <w:szCs w:val="24"/>
-        </w:rPr>
-        <w:t xml:space="preserve"> “INSERT INTO sessionBIT VALUES ('0')”</w:t>
-      </w:r>
-    </w:p>
-    <w:p>
-      <w:pPr>
-        <w:pStyle w:val="ListParagraph"/>
-        <w:spacing w:line="240" w:lineRule="auto"/>
-        <w:rPr>
-          <w:rFonts w:ascii="Times New Roman" w:hAnsi="Times New Roman" w:cs="Times New Roman"/>
-          <w:sz w:val="24"/>
-          <w:szCs w:val="24"/>
-        </w:rPr>
-      </w:pPr>
-      <w:r>
-        <w:rPr>
-          <w:rFonts w:ascii="Times New Roman" w:hAnsi="Times New Roman" w:cs="Times New Roman"/>
-          <w:sz w:val="24"/>
-          <w:szCs w:val="24"/>
-        </w:rPr>
-        <w:t>The above statement is to insert one row to sessionBit table so as to allow tracking if bidding has started or not.</w:t>
+          <w:rFonts w:ascii="Segoe Marker" w:hAnsi="Segoe Marker" w:cs="Times New Roman"/>
+          <w:color w:val="000000" w:themeColor="text1"/>
+          <w:sz w:val="28"/>
+          <w:szCs w:val="24"/>
+        </w:rPr>
+      </w:pPr>
+      <w:r>
+        <w:rPr>
+          <w:rFonts w:ascii="Segoe Marker" w:hAnsi="Segoe Marker" w:cs="Times New Roman"/>
+          <w:color w:val="000000" w:themeColor="text1"/>
+          <w:sz w:val="28"/>
+          <w:szCs w:val="24"/>
+        </w:rPr>
+        <w:t>”</w:t>
+      </w:r>
+      <w:r>
+        <w:rPr>
+          <w:rFonts w:ascii="Segoe Marker" w:hAnsi="Segoe Marker" w:cs="Times New Roman"/>
+          <w:color w:val="000000" w:themeColor="text1"/>
+          <w:sz w:val="28"/>
+          <w:szCs w:val="24"/>
+        </w:rPr>
+        <w:t>INSE</w:t>
+      </w:r>
+      <w:r>
+        <w:rPr>
+          <w:rFonts w:ascii="Segoe Marker" w:hAnsi="Segoe Marker" w:cs="Times New Roman"/>
+          <w:color w:val="000000" w:themeColor="text1"/>
+          <w:sz w:val="28"/>
+          <w:szCs w:val="24"/>
+        </w:rPr>
+        <w:t>RT INTO sessionBIT VALUES ('0')</w:t>
+      </w:r>
+      <w:r>
+        <w:rPr>
+          <w:rFonts w:ascii="Segoe Marker" w:hAnsi="Segoe Marker" w:cs="Times New Roman"/>
+          <w:color w:val="000000" w:themeColor="text1"/>
+          <w:sz w:val="28"/>
+          <w:szCs w:val="24"/>
+        </w:rPr>
+        <w:t xml:space="preserve"> </w:t>
+      </w:r>
+      <w:r>
+        <w:rPr>
+          <w:rFonts w:ascii="Segoe Marker" w:hAnsi="Segoe Marker" w:cs="Times New Roman"/>
+          <w:color w:val="000000" w:themeColor="text1"/>
+          <w:sz w:val="28"/>
+          <w:szCs w:val="24"/>
+        </w:rPr>
+        <w:t>”</w:t>
+      </w:r>
+    </w:p>
+    <w:p>
+      <w:pPr>
+        <w:spacing w:line="240" w:lineRule="auto"/>
+        <w:rPr>
+          <w:rFonts w:ascii="Segoe Marker" w:hAnsi="Segoe Marker" w:cs="Times New Roman"/>
+          <w:color w:val="17365D" w:themeColor="text2" w:themeShade="BF"/>
+          <w:sz w:val="24"/>
+          <w:szCs w:val="24"/>
+        </w:rPr>
+      </w:pPr>
+    </w:p>
+    <w:p>
+      <w:pPr>
+        <w:pStyle w:val="Heading3"/>
+        <w:rPr>
+          <w:b/>
+          <w:color w:val="auto"/>
+          <w:sz w:val="28"/>
+        </w:rPr>
+      </w:pPr>
+      <w:r>
+        <w:rPr>
+          <w:b/>
+          <w:color w:val="auto"/>
+          <w:sz w:val="28"/>
+        </w:rPr>
+        <w:t>Show all modules data</w:t>
+      </w:r>
+      <w:r>
+        <w:rPr>
+          <w:b/>
+          <w:color w:val="auto"/>
+          <w:sz w:val="28"/>
+        </w:rPr>
+        <w:t>:</w:t>
+      </w:r>
+    </w:p>
+    <w:p>
+      <w:pPr>
+        <w:spacing w:line="240" w:lineRule="auto"/>
+        <w:rPr>
+          <w:rFonts w:ascii="Times New Roman" w:hAnsi="Times New Roman" w:cs="Times New Roman"/>
+          <w:sz w:val="24"/>
+          <w:szCs w:val="24"/>
+        </w:rPr>
+      </w:pPr>
+      <w:r>
+        <w:rPr>
+          <w:rFonts w:ascii="Times New Roman" w:hAnsi="Times New Roman" w:cs="Times New Roman"/>
+          <w:sz w:val="24"/>
+          <w:szCs w:val="24"/>
+        </w:rPr>
+        <w:t xml:space="preserve">The </w:t>
+      </w:r>
+      <w:r>
+        <w:rPr>
+          <w:rFonts w:ascii="Times New Roman" w:hAnsi="Times New Roman" w:cs="Times New Roman"/>
+          <w:sz w:val="24"/>
+          <w:szCs w:val="24"/>
+        </w:rPr>
+        <w:t>below</w:t>
+      </w:r>
+      <w:r>
+        <w:rPr>
+          <w:rFonts w:ascii="Times New Roman" w:hAnsi="Times New Roman" w:cs="Times New Roman"/>
+          <w:sz w:val="24"/>
+          <w:szCs w:val="24"/>
+        </w:rPr>
+        <w:t xml:space="preserve"> statement helps to retrieve all the available modules data and displa</w:t>
+      </w:r>
+      <w:r>
+        <w:rPr>
+          <w:rFonts w:ascii="Times New Roman" w:hAnsi="Times New Roman" w:cs="Times New Roman"/>
+          <w:sz w:val="24"/>
+          <w:szCs w:val="24"/>
+        </w:rPr>
+        <w:t>y out at the administrator page:</w:t>
       </w:r>
     </w:p>
     <w:p>
@@ -1956,27 +3044,131 @@
         </w:numPr>
         <w:spacing w:line="240" w:lineRule="auto"/>
         <w:rPr>
-          <w:rFonts w:ascii="Times New Roman" w:hAnsi="Times New Roman" w:cs="Times New Roman"/>
-          <w:sz w:val="24"/>
-          <w:szCs w:val="24"/>
-        </w:rPr>
-      </w:pPr>
-      <w:r>
-        <w:rPr>
-          <w:rFonts w:ascii="Times New Roman" w:hAnsi="Times New Roman" w:cs="Times New Roman"/>
-          <w:sz w:val="24"/>
-          <w:szCs w:val="24"/>
-        </w:rPr>
-        <w:t>“SELECT * FROM modules order by moduleCode”</w:t>
-      </w:r>
-      <w:r>
-        <w:rPr>
-          <w:rFonts w:ascii="Times New Roman" w:hAnsi="Times New Roman" w:cs="Times New Roman"/>
-          <w:sz w:val="24"/>
-          <w:szCs w:val="24"/>
-        </w:rPr>
-        <w:br/>
-        <w:t xml:space="preserve">The above statement helps to retrieve all the available modules data and display out at the administrator page. </w:t>
+          <w:rFonts w:ascii="Segoe Marker" w:hAnsi="Segoe Marker" w:cs="Times New Roman"/>
+          <w:color w:val="000000" w:themeColor="text1"/>
+          <w:sz w:val="28"/>
+          <w:szCs w:val="24"/>
+        </w:rPr>
+      </w:pPr>
+      <w:r>
+        <w:rPr>
+          <w:rFonts w:ascii="Times New Roman" w:hAnsi="Times New Roman" w:cs="Times New Roman"/>
+          <w:sz w:val="24"/>
+          <w:szCs w:val="24"/>
+        </w:rPr>
+        <w:t xml:space="preserve"> </w:t>
+      </w:r>
+      <w:r>
+        <w:rPr>
+          <w:rFonts w:ascii="Segoe Marker" w:hAnsi="Segoe Marker" w:cs="Times New Roman"/>
+          <w:color w:val="000000" w:themeColor="text1"/>
+          <w:sz w:val="28"/>
+          <w:szCs w:val="24"/>
+        </w:rPr>
+        <w:t>”</w:t>
+      </w:r>
+      <w:r>
+        <w:rPr>
+          <w:rFonts w:ascii="Segoe Marker" w:hAnsi="Segoe Marker" w:cs="Times New Roman"/>
+          <w:color w:val="000000" w:themeColor="text1"/>
+          <w:sz w:val="28"/>
+          <w:szCs w:val="24"/>
+        </w:rPr>
+        <w:t>SELECT * FROM modules order by moduleCode</w:t>
+      </w:r>
+      <w:r>
+        <w:rPr>
+          <w:rFonts w:ascii="Segoe Marker" w:hAnsi="Segoe Marker" w:cs="Times New Roman"/>
+          <w:color w:val="000000" w:themeColor="text1"/>
+          <w:sz w:val="28"/>
+          <w:szCs w:val="24"/>
+        </w:rPr>
+        <w:t>”</w:t>
+      </w:r>
+      <w:r>
+        <w:rPr>
+          <w:rFonts w:ascii="Segoe Marker" w:hAnsi="Segoe Marker" w:cs="Times New Roman"/>
+          <w:color w:val="000000" w:themeColor="text1"/>
+          <w:sz w:val="28"/>
+          <w:szCs w:val="24"/>
+        </w:rPr>
+        <w:br/>
+      </w:r>
+    </w:p>
+    <w:p>
+      <w:pPr>
+        <w:pStyle w:val="Heading3"/>
+        <w:rPr>
+          <w:b/>
+          <w:color w:val="auto"/>
+          <w:sz w:val="28"/>
+        </w:rPr>
+      </w:pPr>
+      <w:r>
+        <w:rPr>
+          <w:b/>
+          <w:color w:val="auto"/>
+          <w:sz w:val="28"/>
+        </w:rPr>
+        <w:t>Add n</w:t>
+      </w:r>
+      <w:r>
+        <w:rPr>
+          <w:b/>
+          <w:color w:val="auto"/>
+          <w:sz w:val="28"/>
+        </w:rPr>
+        <w:t>ew</w:t>
+      </w:r>
+      <w:r>
+        <w:rPr>
+          <w:b/>
+          <w:color w:val="auto"/>
+          <w:sz w:val="28"/>
+        </w:rPr>
+        <w:t xml:space="preserve"> modules data:</w:t>
+      </w:r>
+    </w:p>
+    <w:p>
+      <w:pPr>
+        <w:spacing w:line="240" w:lineRule="auto"/>
+        <w:rPr>
+          <w:rFonts w:ascii="Times New Roman" w:hAnsi="Times New Roman" w:cs="Times New Roman"/>
+          <w:sz w:val="24"/>
+          <w:szCs w:val="24"/>
+        </w:rPr>
+      </w:pPr>
+      <w:r>
+        <w:rPr>
+          <w:rFonts w:ascii="Times New Roman" w:hAnsi="Times New Roman" w:cs="Times New Roman"/>
+          <w:sz w:val="24"/>
+          <w:szCs w:val="24"/>
+        </w:rPr>
+        <w:t>The belo</w:t>
+      </w:r>
+      <w:r>
+        <w:rPr>
+          <w:rFonts w:ascii="Times New Roman" w:hAnsi="Times New Roman" w:cs="Times New Roman"/>
+          <w:sz w:val="24"/>
+          <w:szCs w:val="24"/>
+        </w:rPr>
+        <w:t>w</w:t>
+      </w:r>
+      <w:r>
+        <w:rPr>
+          <w:rFonts w:ascii="Times New Roman" w:hAnsi="Times New Roman" w:cs="Times New Roman"/>
+          <w:sz w:val="24"/>
+          <w:szCs w:val="24"/>
+        </w:rPr>
+        <w:t xml:space="preserve"> statement helps to add new module data base on module code an</w:t>
+      </w:r>
+      <w:r>
+        <w:rPr>
+          <w:rFonts w:ascii="Times New Roman" w:hAnsi="Times New Roman" w:cs="Times New Roman"/>
+          <w:sz w:val="24"/>
+          <w:szCs w:val="24"/>
+        </w:rPr>
+        <w:t>d module name into the database:</w:t>
       </w:r>
     </w:p>
     <w:p>
@@ -1988,15 +3180,17 @@
         </w:numPr>
         <w:spacing w:line="240" w:lineRule="auto"/>
         <w:rPr>
-          <w:rFonts w:ascii="Times New Roman" w:hAnsi="Times New Roman" w:cs="Times New Roman"/>
-          <w:sz w:val="24"/>
-          <w:szCs w:val="24"/>
-        </w:rPr>
-      </w:pPr>
-      <w:r>
-        <w:rPr>
-          <w:rFonts w:ascii="Times New Roman" w:hAnsi="Times New Roman" w:cs="Times New Roman"/>
-          <w:sz w:val="24"/>
+          <w:rFonts w:ascii="Segoe Marker" w:hAnsi="Segoe Marker" w:cs="Times New Roman"/>
+          <w:color w:val="000000" w:themeColor="text1"/>
+          <w:sz w:val="28"/>
+          <w:szCs w:val="24"/>
+        </w:rPr>
+      </w:pPr>
+      <w:r>
+        <w:rPr>
+          <w:rFonts w:ascii="Segoe Marker" w:hAnsi="Segoe Marker" w:cs="Times New Roman"/>
+          <w:color w:val="000000" w:themeColor="text1"/>
+          <w:sz w:val="28"/>
           <w:szCs w:val="24"/>
         </w:rPr>
         <w:t>"INSERT INTO modules values('$varmoduleCode','$varmoduleName')"</w:t>
@@ -2004,21 +3198,72 @@
     </w:p>
     <w:p>
       <w:pPr>
-        <w:pStyle w:val="ListParagraph"/>
-        <w:spacing w:line="240" w:lineRule="auto"/>
-        <w:rPr>
-          <w:rFonts w:ascii="Times New Roman" w:hAnsi="Times New Roman" w:cs="Times New Roman"/>
-          <w:sz w:val="24"/>
-          <w:szCs w:val="24"/>
-        </w:rPr>
-      </w:pPr>
-      <w:r>
-        <w:rPr>
-          <w:rFonts w:ascii="Times New Roman" w:hAnsi="Times New Roman" w:cs="Times New Roman"/>
-          <w:sz w:val="24"/>
-          <w:szCs w:val="24"/>
-        </w:rPr>
-        <w:t>The above statement helps to add new module data base on module code and module name into the database.</w:t>
+        <w:spacing w:line="240" w:lineRule="auto"/>
+        <w:rPr>
+          <w:rFonts w:ascii="Times New Roman" w:hAnsi="Times New Roman" w:cs="Times New Roman"/>
+          <w:sz w:val="24"/>
+          <w:szCs w:val="24"/>
+        </w:rPr>
+      </w:pPr>
+    </w:p>
+    <w:p>
+      <w:pPr>
+        <w:pStyle w:val="Heading3"/>
+        <w:rPr>
+          <w:b/>
+          <w:color w:val="auto"/>
+          <w:sz w:val="28"/>
+        </w:rPr>
+      </w:pPr>
+      <w:r>
+        <w:rPr>
+          <w:b/>
+          <w:color w:val="auto"/>
+          <w:sz w:val="28"/>
+        </w:rPr>
+        <w:t>Remove a timeslot</w:t>
+      </w:r>
+      <w:r>
+        <w:rPr>
+          <w:b/>
+          <w:color w:val="auto"/>
+          <w:sz w:val="28"/>
+        </w:rPr>
+        <w:t>:</w:t>
+      </w:r>
+    </w:p>
+    <w:p>
+      <w:pPr>
+        <w:spacing w:line="240" w:lineRule="auto"/>
+        <w:rPr>
+          <w:rFonts w:ascii="Times New Roman" w:hAnsi="Times New Roman" w:cs="Times New Roman"/>
+          <w:sz w:val="24"/>
+          <w:szCs w:val="24"/>
+        </w:rPr>
+      </w:pPr>
+      <w:r>
+        <w:rPr>
+          <w:rFonts w:ascii="Times New Roman" w:hAnsi="Times New Roman" w:cs="Times New Roman"/>
+          <w:sz w:val="24"/>
+          <w:szCs w:val="24"/>
+        </w:rPr>
+        <w:t xml:space="preserve">The </w:t>
+      </w:r>
+      <w:r>
+        <w:rPr>
+          <w:rFonts w:ascii="Times New Roman" w:hAnsi="Times New Roman" w:cs="Times New Roman"/>
+          <w:sz w:val="24"/>
+          <w:szCs w:val="24"/>
+        </w:rPr>
+        <w:t>below</w:t>
+      </w:r>
+      <w:r>
+        <w:rPr>
+          <w:rFonts w:ascii="Times New Roman" w:hAnsi="Times New Roman" w:cs="Times New Roman"/>
+          <w:sz w:val="24"/>
+          <w:szCs w:val="24"/>
+        </w:rPr>
+        <w:t xml:space="preserve"> statement removes a data or t-uple from modulesTime, which is a table where module available timeslots are kept, based on the array $piece[], which consists of many values.</w:t>
       </w:r>
     </w:p>
     <w:p>
@@ -2030,15 +3275,25 @@
         </w:numPr>
         <w:spacing w:line="240" w:lineRule="auto"/>
         <w:rPr>
-          <w:rFonts w:ascii="Times New Roman" w:hAnsi="Times New Roman" w:cs="Times New Roman"/>
-          <w:sz w:val="24"/>
-          <w:szCs w:val="24"/>
-        </w:rPr>
-      </w:pPr>
-      <w:r>
-        <w:rPr>
-          <w:rFonts w:ascii="Times New Roman" w:hAnsi="Times New Roman" w:cs="Times New Roman"/>
-          <w:sz w:val="24"/>
+          <w:rFonts w:ascii="Segoe Marker" w:hAnsi="Segoe Marker" w:cs="Times New Roman"/>
+          <w:color w:val="000000" w:themeColor="text1"/>
+          <w:sz w:val="28"/>
+          <w:szCs w:val="24"/>
+        </w:rPr>
+      </w:pPr>
+      <w:r>
+        <w:rPr>
+          <w:rFonts w:ascii="Times New Roman" w:hAnsi="Times New Roman" w:cs="Times New Roman"/>
+          <w:sz w:val="24"/>
+          <w:szCs w:val="24"/>
+        </w:rPr>
+        <w:t xml:space="preserve"> </w:t>
+      </w:r>
+      <w:r>
+        <w:rPr>
+          <w:rFonts w:ascii="Segoe Marker" w:hAnsi="Segoe Marker" w:cs="Times New Roman"/>
+          <w:color w:val="000000" w:themeColor="text1"/>
+          <w:sz w:val="28"/>
           <w:szCs w:val="24"/>
         </w:rPr>
         <w:t>“DELETE FROM modulesTime where moduleCode='$pieces[0]'and startTime='$pieces[1]' and endTime='$pieces[2]' and day='$pieces[3]'"</w:t>
@@ -2046,29 +3301,80 @@
     </w:p>
     <w:p>
       <w:pPr>
-        <w:pStyle w:val="ListParagraph"/>
-        <w:spacing w:line="240" w:lineRule="auto"/>
-        <w:rPr>
-          <w:rFonts w:ascii="Times New Roman" w:hAnsi="Times New Roman" w:cs="Times New Roman"/>
-          <w:sz w:val="24"/>
-          <w:szCs w:val="24"/>
-        </w:rPr>
-      </w:pPr>
-      <w:r>
-        <w:rPr>
-          <w:rFonts w:ascii="Times New Roman" w:hAnsi="Times New Roman" w:cs="Times New Roman"/>
-          <w:sz w:val="24"/>
-          <w:szCs w:val="24"/>
-        </w:rPr>
-        <w:t>The above statement removes a data or t-uple from modulesTime, which is a table where module available timeslots a</w:t>
-      </w:r>
-      <w:r>
-        <w:rPr>
-          <w:rFonts w:ascii="Times New Roman" w:hAnsi="Times New Roman" w:cs="Times New Roman"/>
-          <w:sz w:val="24"/>
-          <w:szCs w:val="24"/>
-        </w:rPr>
-        <w:t>re kept, based on the array $piece[], which consists of many values.</w:t>
+        <w:spacing w:line="240" w:lineRule="auto"/>
+        <w:rPr>
+          <w:rFonts w:ascii="Times New Roman" w:hAnsi="Times New Roman" w:cs="Times New Roman"/>
+          <w:sz w:val="24"/>
+          <w:szCs w:val="24"/>
+        </w:rPr>
+      </w:pPr>
+    </w:p>
+    <w:p>
+      <w:pPr>
+        <w:pStyle w:val="Heading3"/>
+        <w:rPr>
+          <w:b/>
+          <w:color w:val="auto"/>
+          <w:sz w:val="28"/>
+        </w:rPr>
+      </w:pPr>
+      <w:r>
+        <w:rPr>
+          <w:b/>
+          <w:color w:val="auto"/>
+          <w:sz w:val="28"/>
+        </w:rPr>
+        <w:t>Generating bidding result</w:t>
+      </w:r>
+      <w:r>
+        <w:rPr>
+          <w:b/>
+          <w:color w:val="auto"/>
+          <w:sz w:val="28"/>
+        </w:rPr>
+        <w:t>:</w:t>
+      </w:r>
+    </w:p>
+    <w:p>
+      <w:pPr>
+        <w:spacing w:line="240" w:lineRule="auto"/>
+        <w:rPr>
+          <w:rFonts w:ascii="Times New Roman" w:hAnsi="Times New Roman" w:cs="Times New Roman"/>
+          <w:sz w:val="24"/>
+          <w:szCs w:val="24"/>
+        </w:rPr>
+      </w:pPr>
+      <w:r>
+        <w:rPr>
+          <w:rFonts w:ascii="Times New Roman" w:hAnsi="Times New Roman" w:cs="Times New Roman"/>
+          <w:sz w:val="24"/>
+          <w:szCs w:val="24"/>
+        </w:rPr>
+        <w:t>In order to find out which student has successfully bid the result, we have to compare the value of bidpoints and bidtime: the one who has the higher bidpoints won, and if their bidpoints are the same, the one who bids earlier wons.</w:t>
+      </w:r>
+      <w:r>
+        <w:rPr>
+          <w:rFonts w:ascii="Times New Roman" w:hAnsi="Times New Roman" w:cs="Times New Roman"/>
+          <w:sz w:val="24"/>
+          <w:szCs w:val="24"/>
+        </w:rPr>
+        <w:t xml:space="preserve"> (The $mc is the module code, $st is the start time, $et is the end time and $d is the day, they are the primary key of moduleTimes</w:t>
+      </w:r>
+      <w:r>
+        <w:rPr>
+          <w:rFonts w:ascii="Times New Roman" w:hAnsi="Times New Roman" w:cs="Times New Roman"/>
+          <w:sz w:val="24"/>
+          <w:szCs w:val="24"/>
+        </w:rPr>
+        <w:t>.</w:t>
+      </w:r>
+      <w:r>
+        <w:rPr>
+          <w:rFonts w:ascii="Times New Roman" w:hAnsi="Times New Roman" w:cs="Times New Roman"/>
+          <w:sz w:val="24"/>
+          <w:szCs w:val="24"/>
+        </w:rPr>
+        <w:t>)</w:t>
       </w:r>
     </w:p>
     <w:p>
@@ -2080,63 +3386,984 @@
         </w:numPr>
         <w:spacing w:line="240" w:lineRule="auto"/>
         <w:rPr>
-          <w:rFonts w:ascii="Times New Roman" w:hAnsi="Times New Roman" w:cs="Times New Roman"/>
-          <w:sz w:val="24"/>
-          <w:szCs w:val="24"/>
-        </w:rPr>
-      </w:pPr>
-      <w:r>
-        <w:rPr>
-          <w:rFonts w:ascii="Times New Roman" w:hAnsi="Times New Roman" w:cs="Times New Roman"/>
-          <w:sz w:val="24"/>
-          <w:szCs w:val="24"/>
-        </w:rPr>
-        <w:t>…</w:t>
-      </w:r>
-    </w:p>
-    <w:p>
-      <w:pPr>
-        <w:rPr>
-          <w:rFonts w:asciiTheme="majorHAnsi" w:eastAsiaTheme="majorEastAsia" w:hAnsiTheme="majorHAnsi" w:cstheme="majorBidi"/>
-          <w:b/>
-          <w:sz w:val="32"/>
-          <w:szCs w:val="26"/>
-          <w:u w:val="single"/>
-        </w:rPr>
-      </w:pPr>
-      <w:r>
-        <w:rPr>
-          <w:b/>
+          <w:rFonts w:ascii="Segoe Marker" w:hAnsi="Segoe Marker" w:cs="Times New Roman"/>
+          <w:color w:val="000000" w:themeColor="text1"/>
+          <w:sz w:val="28"/>
+          <w:szCs w:val="24"/>
+        </w:rPr>
+      </w:pPr>
+      <w:r>
+        <w:rPr>
+          <w:rFonts w:ascii="Segoe Marker" w:hAnsi="Segoe Marker" w:cs="Times New Roman"/>
+          <w:color w:val="000000" w:themeColor="text1"/>
+          <w:sz w:val="28"/>
+          <w:szCs w:val="24"/>
+        </w:rPr>
+        <w:t xml:space="preserve">"SELECT s2.matricNo as MN2, s2.moduleCode as MC2, </w:t>
+      </w:r>
+    </w:p>
+    <w:p>
+      <w:pPr>
+        <w:pStyle w:val="ListParagraph"/>
+        <w:spacing w:line="240" w:lineRule="auto"/>
+        <w:rPr>
+          <w:rFonts w:ascii="Segoe Marker" w:hAnsi="Segoe Marker" w:cs="Times New Roman"/>
+          <w:color w:val="000000" w:themeColor="text1"/>
+          <w:sz w:val="28"/>
+          <w:szCs w:val="24"/>
+        </w:rPr>
+      </w:pPr>
+      <w:r>
+        <w:rPr>
+          <w:rFonts w:ascii="Segoe Marker" w:hAnsi="Segoe Marker" w:cs="Times New Roman"/>
+          <w:color w:val="000000" w:themeColor="text1"/>
+          <w:sz w:val="28"/>
+          <w:szCs w:val="24"/>
+        </w:rPr>
+        <w:t xml:space="preserve">s2.startTime as ST2, s2.endTime as ET2, s2.day as D2 </w:t>
+      </w:r>
+    </w:p>
+    <w:p>
+      <w:pPr>
+        <w:pStyle w:val="ListParagraph"/>
+        <w:spacing w:line="240" w:lineRule="auto"/>
+        <w:rPr>
+          <w:rFonts w:ascii="Segoe Marker" w:hAnsi="Segoe Marker" w:cs="Times New Roman"/>
+          <w:color w:val="000000" w:themeColor="text1"/>
+          <w:sz w:val="28"/>
+          <w:szCs w:val="24"/>
+        </w:rPr>
+      </w:pPr>
+      <w:r>
+        <w:rPr>
+          <w:rFonts w:ascii="Segoe Marker" w:hAnsi="Segoe Marker" w:cs="Times New Roman"/>
+          <w:color w:val="000000" w:themeColor="text1"/>
+          <w:sz w:val="28"/>
+          <w:szCs w:val="24"/>
+        </w:rPr>
+        <w:t xml:space="preserve">FROM ( </w:t>
+      </w:r>
+      <w:r>
+        <w:rPr>
+          <w:rFonts w:ascii="Segoe Marker" w:hAnsi="Segoe Marker" w:cs="Times New Roman"/>
+          <w:color w:val="000000" w:themeColor="text1"/>
+          <w:sz w:val="28"/>
+          <w:szCs w:val="24"/>
+        </w:rPr>
+        <w:t xml:space="preserve"> </w:t>
+      </w:r>
+      <w:r>
+        <w:rPr>
+          <w:rFonts w:ascii="Segoe Marker" w:hAnsi="Segoe Marker" w:cs="Times New Roman"/>
+          <w:color w:val="000000" w:themeColor="text1"/>
+          <w:sz w:val="28"/>
+          <w:szCs w:val="24"/>
+        </w:rPr>
+        <w:t>SELECT *</w:t>
+      </w:r>
+    </w:p>
+    <w:p>
+      <w:pPr>
+        <w:pStyle w:val="ListParagraph"/>
+        <w:spacing w:line="240" w:lineRule="auto"/>
+        <w:ind w:firstLine="720"/>
+        <w:rPr>
+          <w:rFonts w:ascii="Segoe Marker" w:hAnsi="Segoe Marker" w:cs="Times New Roman"/>
+          <w:color w:val="000000" w:themeColor="text1"/>
+          <w:sz w:val="28"/>
+          <w:szCs w:val="24"/>
+        </w:rPr>
+      </w:pPr>
+      <w:r>
+        <w:rPr>
+          <w:rFonts w:ascii="Segoe Marker" w:hAnsi="Segoe Marker" w:cs="Times New Roman"/>
+          <w:color w:val="000000" w:themeColor="text1"/>
+          <w:sz w:val="28"/>
+          <w:szCs w:val="24"/>
+        </w:rPr>
+        <w:t>FROM selected sTemp</w:t>
+      </w:r>
+    </w:p>
+    <w:p>
+      <w:pPr>
+        <w:pStyle w:val="ListParagraph"/>
+        <w:spacing w:line="240" w:lineRule="auto"/>
+        <w:ind w:firstLine="720"/>
+        <w:rPr>
+          <w:rFonts w:ascii="Segoe Marker" w:hAnsi="Segoe Marker" w:cs="Times New Roman"/>
+          <w:color w:val="000000" w:themeColor="text1"/>
+          <w:sz w:val="28"/>
+          <w:szCs w:val="24"/>
+        </w:rPr>
+      </w:pPr>
+      <w:r>
+        <w:rPr>
+          <w:rFonts w:ascii="Segoe Marker" w:hAnsi="Segoe Marker" w:cs="Times New Roman"/>
+          <w:color w:val="000000" w:themeColor="text1"/>
+          <w:sz w:val="28"/>
+          <w:szCs w:val="24"/>
+        </w:rPr>
+        <w:t xml:space="preserve">WHERE sTemp.bidpoints &gt; 0 </w:t>
+      </w:r>
+    </w:p>
+    <w:p>
+      <w:pPr>
+        <w:pStyle w:val="ListParagraph"/>
+        <w:spacing w:line="240" w:lineRule="auto"/>
+        <w:ind w:firstLine="720"/>
+        <w:rPr>
+          <w:rFonts w:ascii="Segoe Marker" w:hAnsi="Segoe Marker" w:cs="Times New Roman"/>
+          <w:color w:val="000000" w:themeColor="text1"/>
+          <w:sz w:val="28"/>
+          <w:szCs w:val="24"/>
+        </w:rPr>
+      </w:pPr>
+      <w:r>
+        <w:rPr>
+          <w:rFonts w:ascii="Segoe Marker" w:hAnsi="Segoe Marker" w:cs="Times New Roman"/>
+          <w:color w:val="000000" w:themeColor="text1"/>
+          <w:sz w:val="28"/>
+          <w:szCs w:val="24"/>
+        </w:rPr>
+        <w:t>AND sTemp.moduleCode = '" . $mc . "'</w:t>
+      </w:r>
+    </w:p>
+    <w:p>
+      <w:pPr>
+        <w:pStyle w:val="ListParagraph"/>
+        <w:spacing w:line="240" w:lineRule="auto"/>
+        <w:ind w:firstLine="720"/>
+        <w:rPr>
+          <w:rFonts w:ascii="Segoe Marker" w:hAnsi="Segoe Marker" w:cs="Times New Roman"/>
+          <w:color w:val="000000" w:themeColor="text1"/>
+          <w:sz w:val="28"/>
+          <w:szCs w:val="24"/>
+        </w:rPr>
+      </w:pPr>
+      <w:r>
+        <w:rPr>
+          <w:rFonts w:ascii="Segoe Marker" w:hAnsi="Segoe Marker" w:cs="Times New Roman"/>
+          <w:color w:val="000000" w:themeColor="text1"/>
+          <w:sz w:val="28"/>
+          <w:szCs w:val="24"/>
+        </w:rPr>
+        <w:t>AND sTemp.startTime = '" . $st . "'</w:t>
+      </w:r>
+    </w:p>
+    <w:p>
+      <w:pPr>
+        <w:pStyle w:val="ListParagraph"/>
+        <w:spacing w:line="240" w:lineRule="auto"/>
+        <w:ind w:firstLine="720"/>
+        <w:rPr>
+          <w:rFonts w:ascii="Segoe Marker" w:hAnsi="Segoe Marker" w:cs="Times New Roman"/>
+          <w:color w:val="000000" w:themeColor="text1"/>
+          <w:sz w:val="28"/>
+          <w:szCs w:val="24"/>
+        </w:rPr>
+      </w:pPr>
+      <w:r>
+        <w:rPr>
+          <w:rFonts w:ascii="Segoe Marker" w:hAnsi="Segoe Marker" w:cs="Times New Roman"/>
+          <w:color w:val="000000" w:themeColor="text1"/>
+          <w:sz w:val="28"/>
+          <w:szCs w:val="24"/>
+        </w:rPr>
+        <w:lastRenderedPageBreak/>
+        <w:t>AND sTemp.endTime = '" . $et . "'</w:t>
+      </w:r>
+    </w:p>
+    <w:p>
+      <w:pPr>
+        <w:pStyle w:val="ListParagraph"/>
+        <w:spacing w:line="240" w:lineRule="auto"/>
+        <w:ind w:firstLine="720"/>
+        <w:rPr>
+          <w:rFonts w:ascii="Segoe Marker" w:hAnsi="Segoe Marker" w:cs="Times New Roman"/>
+          <w:color w:val="000000" w:themeColor="text1"/>
+          <w:sz w:val="28"/>
+          <w:szCs w:val="24"/>
+        </w:rPr>
+      </w:pPr>
+      <w:r>
+        <w:rPr>
+          <w:rFonts w:ascii="Segoe Marker" w:hAnsi="Segoe Marker" w:cs="Times New Roman"/>
+          <w:color w:val="000000" w:themeColor="text1"/>
+          <w:sz w:val="28"/>
+          <w:szCs w:val="24"/>
+        </w:rPr>
+        <w:t>AND sTemp.day = '" . $d . "'</w:t>
+      </w:r>
+    </w:p>
+    <w:p>
+      <w:pPr>
+        <w:pStyle w:val="ListParagraph"/>
+        <w:spacing w:line="240" w:lineRule="auto"/>
+        <w:ind w:firstLine="720"/>
+        <w:rPr>
+          <w:rFonts w:ascii="Segoe Marker" w:hAnsi="Segoe Marker" w:cs="Times New Roman"/>
+          <w:color w:val="000000" w:themeColor="text1"/>
+          <w:sz w:val="28"/>
+          <w:szCs w:val="24"/>
+        </w:rPr>
+      </w:pPr>
+      <w:r>
+        <w:rPr>
+          <w:rFonts w:ascii="Segoe Marker" w:hAnsi="Segoe Marker" w:cs="Times New Roman"/>
+          <w:color w:val="000000" w:themeColor="text1"/>
+          <w:sz w:val="28"/>
+          <w:szCs w:val="24"/>
+        </w:rPr>
+        <w:t>ORDER BY sTemp.bidpoints DESC, sTemp.bidTime) s2</w:t>
+      </w:r>
+    </w:p>
+    <w:p>
+      <w:pPr>
+        <w:pStyle w:val="ListParagraph"/>
+        <w:spacing w:line="240" w:lineRule="auto"/>
+        <w:rPr>
+          <w:rFonts w:ascii="Segoe Marker" w:hAnsi="Segoe Marker" w:cs="Times New Roman"/>
+          <w:color w:val="000000" w:themeColor="text1"/>
+          <w:sz w:val="28"/>
+          <w:szCs w:val="24"/>
+        </w:rPr>
+      </w:pPr>
+      <w:r>
+        <w:rPr>
+          <w:rFonts w:ascii="Segoe Marker" w:hAnsi="Segoe Marker" w:cs="Times New Roman"/>
+          <w:color w:val="000000" w:themeColor="text1"/>
+          <w:sz w:val="28"/>
+          <w:szCs w:val="24"/>
+        </w:rPr>
+        <w:t>WHERE ROWNUM &lt;= (</w:t>
+      </w:r>
+    </w:p>
+    <w:p>
+      <w:pPr>
+        <w:pStyle w:val="ListParagraph"/>
+        <w:spacing w:line="240" w:lineRule="auto"/>
+        <w:ind w:firstLine="720"/>
+        <w:rPr>
+          <w:rFonts w:ascii="Segoe Marker" w:hAnsi="Segoe Marker" w:cs="Times New Roman"/>
+          <w:color w:val="000000" w:themeColor="text1"/>
+          <w:sz w:val="28"/>
+          <w:szCs w:val="24"/>
+        </w:rPr>
+      </w:pPr>
+      <w:r>
+        <w:rPr>
+          <w:rFonts w:ascii="Segoe Marker" w:hAnsi="Segoe Marker" w:cs="Times New Roman"/>
+          <w:color w:val="000000" w:themeColor="text1"/>
+          <w:sz w:val="28"/>
+          <w:szCs w:val="24"/>
+        </w:rPr>
+        <w:t>SELECT mt.maxVacancy</w:t>
+      </w:r>
+    </w:p>
+    <w:p>
+      <w:pPr>
+        <w:pStyle w:val="ListParagraph"/>
+        <w:spacing w:line="240" w:lineRule="auto"/>
+        <w:ind w:firstLine="720"/>
+        <w:rPr>
+          <w:rFonts w:ascii="Segoe Marker" w:hAnsi="Segoe Marker" w:cs="Times New Roman"/>
+          <w:color w:val="000000" w:themeColor="text1"/>
+          <w:sz w:val="28"/>
+          <w:szCs w:val="24"/>
+        </w:rPr>
+      </w:pPr>
+      <w:r>
+        <w:rPr>
+          <w:rFonts w:ascii="Segoe Marker" w:hAnsi="Segoe Marker" w:cs="Times New Roman"/>
+          <w:color w:val="000000" w:themeColor="text1"/>
+          <w:sz w:val="28"/>
+          <w:szCs w:val="24"/>
+        </w:rPr>
+        <w:t>FROM modulesTime mt</w:t>
+      </w:r>
+    </w:p>
+    <w:p>
+      <w:pPr>
+        <w:pStyle w:val="ListParagraph"/>
+        <w:spacing w:line="240" w:lineRule="auto"/>
+        <w:ind w:firstLine="720"/>
+        <w:rPr>
+          <w:rFonts w:ascii="Segoe Marker" w:hAnsi="Segoe Marker" w:cs="Times New Roman"/>
+          <w:color w:val="000000" w:themeColor="text1"/>
+          <w:sz w:val="28"/>
+          <w:szCs w:val="24"/>
+        </w:rPr>
+      </w:pPr>
+      <w:r>
+        <w:rPr>
+          <w:rFonts w:ascii="Segoe Marker" w:hAnsi="Segoe Marker" w:cs="Times New Roman"/>
+          <w:color w:val="000000" w:themeColor="text1"/>
+          <w:sz w:val="28"/>
+          <w:szCs w:val="24"/>
+        </w:rPr>
+        <w:t xml:space="preserve">WHERE mt.moduleCode = s2.moduleCode </w:t>
+      </w:r>
+    </w:p>
+    <w:p>
+      <w:pPr>
+        <w:pStyle w:val="ListParagraph"/>
+        <w:spacing w:line="240" w:lineRule="auto"/>
+        <w:ind w:firstLine="720"/>
+        <w:rPr>
+          <w:rFonts w:ascii="Segoe Marker" w:hAnsi="Segoe Marker" w:cs="Times New Roman"/>
+          <w:color w:val="000000" w:themeColor="text1"/>
+          <w:sz w:val="28"/>
+          <w:szCs w:val="24"/>
+        </w:rPr>
+      </w:pPr>
+      <w:r>
+        <w:rPr>
+          <w:rFonts w:ascii="Segoe Marker" w:hAnsi="Segoe Marker" w:cs="Times New Roman"/>
+          <w:color w:val="000000" w:themeColor="text1"/>
+          <w:sz w:val="28"/>
+          <w:szCs w:val="24"/>
+        </w:rPr>
+        <w:t>AND mt.startTime = s2.startTime</w:t>
+      </w:r>
+    </w:p>
+    <w:p>
+      <w:pPr>
+        <w:pStyle w:val="ListParagraph"/>
+        <w:spacing w:line="240" w:lineRule="auto"/>
+        <w:ind w:firstLine="720"/>
+        <w:rPr>
+          <w:rFonts w:ascii="Segoe Marker" w:hAnsi="Segoe Marker" w:cs="Times New Roman"/>
+          <w:color w:val="000000" w:themeColor="text1"/>
+          <w:sz w:val="28"/>
+          <w:szCs w:val="24"/>
+        </w:rPr>
+      </w:pPr>
+      <w:r>
+        <w:rPr>
+          <w:rFonts w:ascii="Segoe Marker" w:hAnsi="Segoe Marker" w:cs="Times New Roman"/>
+          <w:color w:val="000000" w:themeColor="text1"/>
+          <w:sz w:val="28"/>
+          <w:szCs w:val="24"/>
+        </w:rPr>
+        <w:t>AND mt.endTime = s2.endTime</w:t>
+      </w:r>
+    </w:p>
+    <w:p>
+      <w:pPr>
+        <w:pStyle w:val="ListParagraph"/>
+        <w:spacing w:line="240" w:lineRule="auto"/>
+        <w:ind w:firstLine="720"/>
+        <w:rPr>
+          <w:rFonts w:ascii="Segoe Marker" w:hAnsi="Segoe Marker" w:cs="Times New Roman"/>
+          <w:color w:val="000000" w:themeColor="text1"/>
+          <w:sz w:val="28"/>
+          <w:szCs w:val="24"/>
+        </w:rPr>
+      </w:pPr>
+      <w:r>
+        <w:rPr>
+          <w:rFonts w:ascii="Segoe Marker" w:hAnsi="Segoe Marker" w:cs="Times New Roman"/>
+          <w:color w:val="000000" w:themeColor="text1"/>
+          <w:sz w:val="28"/>
+          <w:szCs w:val="24"/>
+        </w:rPr>
+        <w:t>AND mt.day = s2.day)"</w:t>
+      </w:r>
+    </w:p>
+    <w:p>
+      <w:pPr>
+        <w:pStyle w:val="ListParagraph"/>
+        <w:spacing w:line="240" w:lineRule="auto"/>
+        <w:ind w:firstLine="720"/>
+        <w:rPr>
+          <w:rFonts w:ascii="Segoe Marker" w:hAnsi="Segoe Marker" w:cs="Times New Roman"/>
+          <w:color w:val="000000" w:themeColor="text1"/>
+          <w:sz w:val="28"/>
+          <w:szCs w:val="24"/>
+        </w:rPr>
+      </w:pPr>
+      <w:bookmarkStart w:id="0" w:name="_GoBack"/>
+      <w:bookmarkEnd w:id="0"/>
+    </w:p>
+    <w:p>
+      <w:pPr>
+        <w:pStyle w:val="Heading3"/>
+        <w:rPr>
+          <w:b/>
+          <w:color w:val="auto"/>
+          <w:sz w:val="28"/>
+        </w:rPr>
+      </w:pPr>
+      <w:r>
+        <w:rPr>
+          <w:b/>
+          <w:color w:val="auto"/>
+          <w:sz w:val="28"/>
+        </w:rPr>
+        <w:t>Showing</w:t>
+      </w:r>
+      <w:r>
+        <w:rPr>
+          <w:b/>
+          <w:color w:val="auto"/>
+          <w:sz w:val="28"/>
+        </w:rPr>
+        <w:t xml:space="preserve"> bidding result:</w:t>
+      </w:r>
+    </w:p>
+    <w:p>
+      <w:pPr>
+        <w:spacing w:line="240" w:lineRule="auto"/>
+        <w:rPr>
+          <w:rFonts w:ascii="Times New Roman" w:hAnsi="Times New Roman" w:cs="Times New Roman"/>
+          <w:sz w:val="24"/>
+          <w:szCs w:val="24"/>
+        </w:rPr>
+      </w:pPr>
+      <w:r>
+        <w:rPr>
+          <w:rFonts w:ascii="Times New Roman" w:hAnsi="Times New Roman" w:cs="Times New Roman"/>
+          <w:sz w:val="24"/>
+          <w:szCs w:val="24"/>
+        </w:rPr>
+        <w:t xml:space="preserve">The following statement is written to get all the necessary information to show all the bidding history. </w:t>
+      </w:r>
+    </w:p>
+    <w:p>
+      <w:pPr>
+        <w:pStyle w:val="ListParagraph"/>
+        <w:numPr>
+          <w:ilvl w:val="0"/>
+          <w:numId w:val="1"/>
+        </w:numPr>
+        <w:spacing w:line="240" w:lineRule="auto"/>
+        <w:rPr>
+          <w:rFonts w:ascii="Segoe Marker" w:hAnsi="Segoe Marker" w:cs="Times New Roman"/>
+          <w:color w:val="000000" w:themeColor="text1"/>
+          <w:sz w:val="28"/>
+          <w:szCs w:val="24"/>
+        </w:rPr>
+      </w:pPr>
+      <w:r>
+        <w:rPr>
+          <w:rFonts w:ascii="Segoe Marker" w:hAnsi="Segoe Marker" w:cs="Times New Roman"/>
+          <w:color w:val="000000" w:themeColor="text1"/>
+          <w:sz w:val="28"/>
+          <w:szCs w:val="24"/>
+        </w:rPr>
+        <w:t>"</w:t>
+      </w:r>
+      <w:r>
+        <w:rPr>
+          <w:rFonts w:ascii="Segoe Marker" w:hAnsi="Segoe Marker" w:cs="Times New Roman"/>
+          <w:color w:val="000000" w:themeColor="text1"/>
+          <w:sz w:val="28"/>
+          <w:szCs w:val="24"/>
+        </w:rPr>
+        <w:t xml:space="preserve"> </w:t>
+      </w:r>
+      <w:r>
+        <w:rPr>
+          <w:rFonts w:ascii="Segoe Marker" w:hAnsi="Segoe Marker" w:cs="Times New Roman"/>
+          <w:color w:val="000000" w:themeColor="text1"/>
+          <w:sz w:val="28"/>
+          <w:szCs w:val="24"/>
+        </w:rPr>
+        <w:t xml:space="preserve">(SELECT m.moduleName, mt.moduleCode, mt.startTime, mt.endTime, </w:t>
+      </w:r>
+    </w:p>
+    <w:p>
+      <w:pPr>
+        <w:pStyle w:val="ListParagraph"/>
+        <w:spacing w:line="240" w:lineRule="auto"/>
+        <w:rPr>
+          <w:rFonts w:ascii="Segoe Marker" w:hAnsi="Segoe Marker" w:cs="Times New Roman"/>
+          <w:color w:val="000000" w:themeColor="text1"/>
+          <w:sz w:val="28"/>
+          <w:szCs w:val="24"/>
+        </w:rPr>
+      </w:pPr>
+      <w:r>
+        <w:rPr>
+          <w:rFonts w:ascii="Segoe Marker" w:hAnsi="Segoe Marker" w:cs="Times New Roman"/>
+          <w:color w:val="000000" w:themeColor="text1"/>
+          <w:sz w:val="28"/>
+          <w:szCs w:val="24"/>
+        </w:rPr>
+        <w:t>mt.day, mt.maxVacancy, COUNT (s.matricNo), MAX(s.bidpoints), MIN(s.bidpoints)</w:t>
+      </w:r>
+    </w:p>
+    <w:p>
+      <w:pPr>
+        <w:pStyle w:val="ListParagraph"/>
+        <w:spacing w:line="240" w:lineRule="auto"/>
+        <w:rPr>
+          <w:rFonts w:ascii="Segoe Marker" w:hAnsi="Segoe Marker" w:cs="Times New Roman"/>
+          <w:color w:val="000000" w:themeColor="text1"/>
+          <w:sz w:val="28"/>
+          <w:szCs w:val="24"/>
+        </w:rPr>
+      </w:pPr>
+      <w:r>
+        <w:rPr>
+          <w:rFonts w:ascii="Segoe Marker" w:hAnsi="Segoe Marker" w:cs="Times New Roman"/>
+          <w:color w:val="000000" w:themeColor="text1"/>
+          <w:sz w:val="28"/>
+          <w:szCs w:val="24"/>
+        </w:rPr>
+        <w:t>FROM modules m, modulesTime mt, selected s</w:t>
+      </w:r>
+    </w:p>
+    <w:p>
+      <w:pPr>
+        <w:pStyle w:val="ListParagraph"/>
+        <w:spacing w:line="240" w:lineRule="auto"/>
+        <w:rPr>
+          <w:rFonts w:ascii="Segoe Marker" w:hAnsi="Segoe Marker" w:cs="Times New Roman"/>
+          <w:color w:val="000000" w:themeColor="text1"/>
+          <w:sz w:val="28"/>
+          <w:szCs w:val="24"/>
+        </w:rPr>
+      </w:pPr>
+      <w:r>
+        <w:rPr>
+          <w:rFonts w:ascii="Segoe Marker" w:hAnsi="Segoe Marker" w:cs="Times New Roman"/>
+          <w:color w:val="000000" w:themeColor="text1"/>
+          <w:sz w:val="28"/>
+          <w:szCs w:val="24"/>
+        </w:rPr>
+        <w:t>WHERE m.moduleCode = mt.moduleCode</w:t>
+      </w:r>
+    </w:p>
+    <w:p>
+      <w:pPr>
+        <w:pStyle w:val="ListParagraph"/>
+        <w:spacing w:line="240" w:lineRule="auto"/>
+        <w:rPr>
+          <w:rFonts w:ascii="Segoe Marker" w:hAnsi="Segoe Marker" w:cs="Times New Roman"/>
+          <w:color w:val="000000" w:themeColor="text1"/>
+          <w:sz w:val="28"/>
+          <w:szCs w:val="24"/>
+        </w:rPr>
+      </w:pPr>
+      <w:r>
+        <w:rPr>
+          <w:rFonts w:ascii="Segoe Marker" w:hAnsi="Segoe Marker" w:cs="Times New Roman"/>
+          <w:color w:val="000000" w:themeColor="text1"/>
+          <w:sz w:val="28"/>
+          <w:szCs w:val="24"/>
+        </w:rPr>
+        <w:t>AND mt.moduleCode = s.moduleCode</w:t>
+      </w:r>
+    </w:p>
+    <w:p>
+      <w:pPr>
+        <w:pStyle w:val="ListParagraph"/>
+        <w:spacing w:line="240" w:lineRule="auto"/>
+        <w:rPr>
+          <w:rFonts w:ascii="Segoe Marker" w:hAnsi="Segoe Marker" w:cs="Times New Roman"/>
+          <w:color w:val="000000" w:themeColor="text1"/>
+          <w:sz w:val="28"/>
+          <w:szCs w:val="24"/>
+        </w:rPr>
+      </w:pPr>
+      <w:r>
+        <w:rPr>
+          <w:rFonts w:ascii="Segoe Marker" w:hAnsi="Segoe Marker" w:cs="Times New Roman"/>
+          <w:color w:val="000000" w:themeColor="text1"/>
+          <w:sz w:val="28"/>
+          <w:szCs w:val="24"/>
+        </w:rPr>
+        <w:t>AND mt.startTime = s.startTime</w:t>
+      </w:r>
+    </w:p>
+    <w:p>
+      <w:pPr>
+        <w:pStyle w:val="ListParagraph"/>
+        <w:spacing w:line="240" w:lineRule="auto"/>
+        <w:rPr>
+          <w:rFonts w:ascii="Segoe Marker" w:hAnsi="Segoe Marker" w:cs="Times New Roman"/>
+          <w:color w:val="000000" w:themeColor="text1"/>
+          <w:sz w:val="28"/>
+          <w:szCs w:val="24"/>
+        </w:rPr>
+      </w:pPr>
+      <w:r>
+        <w:rPr>
+          <w:rFonts w:ascii="Segoe Marker" w:hAnsi="Segoe Marker" w:cs="Times New Roman"/>
+          <w:color w:val="000000" w:themeColor="text1"/>
+          <w:sz w:val="28"/>
+          <w:szCs w:val="24"/>
+        </w:rPr>
+        <w:t>AND mt.endTime = s.endTime</w:t>
+      </w:r>
+    </w:p>
+    <w:p>
+      <w:pPr>
+        <w:pStyle w:val="ListParagraph"/>
+        <w:spacing w:line="240" w:lineRule="auto"/>
+        <w:rPr>
+          <w:rFonts w:ascii="Segoe Marker" w:hAnsi="Segoe Marker" w:cs="Times New Roman"/>
+          <w:color w:val="000000" w:themeColor="text1"/>
+          <w:sz w:val="28"/>
+          <w:szCs w:val="24"/>
+        </w:rPr>
+      </w:pPr>
+      <w:r>
+        <w:rPr>
+          <w:rFonts w:ascii="Segoe Marker" w:hAnsi="Segoe Marker" w:cs="Times New Roman"/>
+          <w:color w:val="000000" w:themeColor="text1"/>
+          <w:sz w:val="28"/>
+          <w:szCs w:val="24"/>
+        </w:rPr>
+        <w:t>AND mt.day = s.day</w:t>
+      </w:r>
+    </w:p>
+    <w:p>
+      <w:pPr>
+        <w:pStyle w:val="ListParagraph"/>
+        <w:spacing w:line="240" w:lineRule="auto"/>
+        <w:rPr>
+          <w:rFonts w:ascii="Segoe Marker" w:hAnsi="Segoe Marker" w:cs="Times New Roman"/>
+          <w:color w:val="000000" w:themeColor="text1"/>
+          <w:sz w:val="28"/>
+          <w:szCs w:val="24"/>
+        </w:rPr>
+      </w:pPr>
+      <w:r>
+        <w:rPr>
+          <w:rFonts w:ascii="Segoe Marker" w:hAnsi="Segoe Marker" w:cs="Times New Roman"/>
+          <w:color w:val="000000" w:themeColor="text1"/>
+          <w:sz w:val="28"/>
+          <w:szCs w:val="24"/>
+        </w:rPr>
+        <w:t>GROUP BY m.moduleName, mt.moduleCode, mt.startTime, mt.endTime, mt.day, mt.maxVacancy)</w:t>
+      </w:r>
+    </w:p>
+    <w:p>
+      <w:pPr>
+        <w:pStyle w:val="ListParagraph"/>
+        <w:spacing w:line="240" w:lineRule="auto"/>
+        <w:rPr>
+          <w:rFonts w:ascii="Segoe Marker" w:hAnsi="Segoe Marker" w:cs="Times New Roman"/>
+          <w:color w:val="000000" w:themeColor="text1"/>
+          <w:sz w:val="28"/>
+          <w:szCs w:val="24"/>
+        </w:rPr>
+      </w:pPr>
+      <w:r>
+        <w:rPr>
+          <w:rFonts w:ascii="Segoe Marker" w:hAnsi="Segoe Marker" w:cs="Times New Roman"/>
+          <w:color w:val="000000" w:themeColor="text1"/>
+          <w:sz w:val="28"/>
+          <w:szCs w:val="24"/>
+        </w:rPr>
+        <w:t>UNION</w:t>
+      </w:r>
+    </w:p>
+    <w:p>
+      <w:pPr>
+        <w:pStyle w:val="ListParagraph"/>
+        <w:spacing w:line="240" w:lineRule="auto"/>
+        <w:rPr>
+          <w:rFonts w:ascii="Segoe Marker" w:hAnsi="Segoe Marker" w:cs="Times New Roman"/>
+          <w:color w:val="000000" w:themeColor="text1"/>
+          <w:sz w:val="28"/>
+          <w:szCs w:val="24"/>
+        </w:rPr>
+      </w:pPr>
+      <w:r>
+        <w:rPr>
+          <w:rFonts w:ascii="Segoe Marker" w:hAnsi="Segoe Marker" w:cs="Times New Roman"/>
+          <w:color w:val="000000" w:themeColor="text1"/>
+          <w:sz w:val="28"/>
+          <w:szCs w:val="24"/>
+        </w:rPr>
+        <w:t xml:space="preserve">(SELECT m2.moduleName, mt2.moduleCode, mt2.startTime, </w:t>
+      </w:r>
+    </w:p>
+    <w:p>
+      <w:pPr>
+        <w:pStyle w:val="ListParagraph"/>
+        <w:spacing w:line="240" w:lineRule="auto"/>
+        <w:rPr>
+          <w:rFonts w:ascii="Segoe Marker" w:hAnsi="Segoe Marker" w:cs="Times New Roman"/>
+          <w:color w:val="000000" w:themeColor="text1"/>
+          <w:sz w:val="28"/>
+          <w:szCs w:val="24"/>
+        </w:rPr>
+      </w:pPr>
+      <w:r>
+        <w:rPr>
+          <w:rFonts w:ascii="Segoe Marker" w:hAnsi="Segoe Marker" w:cs="Times New Roman"/>
+          <w:color w:val="000000" w:themeColor="text1"/>
+          <w:sz w:val="28"/>
+          <w:szCs w:val="24"/>
+        </w:rPr>
+        <w:t>mt2.endTime, mt2.day, mt2.maxVacancy, 0, 0, 0</w:t>
+      </w:r>
+    </w:p>
+    <w:p>
+      <w:pPr>
+        <w:pStyle w:val="ListParagraph"/>
+        <w:spacing w:line="240" w:lineRule="auto"/>
+        <w:rPr>
+          <w:rFonts w:ascii="Segoe Marker" w:hAnsi="Segoe Marker" w:cs="Times New Roman"/>
+          <w:color w:val="000000" w:themeColor="text1"/>
+          <w:sz w:val="28"/>
+          <w:szCs w:val="24"/>
+        </w:rPr>
+      </w:pPr>
+      <w:r>
+        <w:rPr>
+          <w:rFonts w:ascii="Segoe Marker" w:hAnsi="Segoe Marker" w:cs="Times New Roman"/>
+          <w:color w:val="000000" w:themeColor="text1"/>
+          <w:sz w:val="28"/>
+          <w:szCs w:val="24"/>
+        </w:rPr>
+        <w:t>FROM modules m2, modulesTime mt2</w:t>
+      </w:r>
+    </w:p>
+    <w:p>
+      <w:pPr>
+        <w:pStyle w:val="ListParagraph"/>
+        <w:spacing w:line="240" w:lineRule="auto"/>
+        <w:rPr>
+          <w:rFonts w:ascii="Segoe Marker" w:hAnsi="Segoe Marker" w:cs="Times New Roman"/>
+          <w:color w:val="000000" w:themeColor="text1"/>
+          <w:sz w:val="28"/>
+          <w:szCs w:val="24"/>
+        </w:rPr>
+      </w:pPr>
+      <w:r>
+        <w:rPr>
+          <w:rFonts w:ascii="Segoe Marker" w:hAnsi="Segoe Marker" w:cs="Times New Roman"/>
+          <w:color w:val="000000" w:themeColor="text1"/>
+          <w:sz w:val="28"/>
+          <w:szCs w:val="24"/>
+        </w:rPr>
+        <w:t>WHERE m2.moduleCode = mt2.moduleCode</w:t>
+      </w:r>
+    </w:p>
+    <w:p>
+      <w:pPr>
+        <w:pStyle w:val="ListParagraph"/>
+        <w:spacing w:line="240" w:lineRule="auto"/>
+        <w:rPr>
+          <w:rFonts w:ascii="Segoe Marker" w:hAnsi="Segoe Marker" w:cs="Times New Roman"/>
+          <w:color w:val="000000" w:themeColor="text1"/>
+          <w:sz w:val="28"/>
+          <w:szCs w:val="24"/>
+        </w:rPr>
+      </w:pPr>
+      <w:r>
+        <w:rPr>
+          <w:rFonts w:ascii="Segoe Marker" w:hAnsi="Segoe Marker" w:cs="Times New Roman"/>
+          <w:color w:val="000000" w:themeColor="text1"/>
+          <w:sz w:val="28"/>
+          <w:szCs w:val="24"/>
+        </w:rPr>
+        <w:t>AND NOT EXISTS (</w:t>
+      </w:r>
+    </w:p>
+    <w:p>
+      <w:pPr>
+        <w:pStyle w:val="ListParagraph"/>
+        <w:spacing w:line="240" w:lineRule="auto"/>
+        <w:rPr>
+          <w:rFonts w:ascii="Segoe Marker" w:hAnsi="Segoe Marker" w:cs="Times New Roman"/>
+          <w:color w:val="000000" w:themeColor="text1"/>
+          <w:sz w:val="28"/>
+          <w:szCs w:val="24"/>
+        </w:rPr>
+      </w:pPr>
+      <w:r>
+        <w:rPr>
+          <w:rFonts w:ascii="Segoe Marker" w:hAnsi="Segoe Marker" w:cs="Times New Roman"/>
+          <w:color w:val="000000" w:themeColor="text1"/>
+          <w:sz w:val="28"/>
+          <w:szCs w:val="24"/>
+        </w:rPr>
+        <w:t>SELECT *</w:t>
+      </w:r>
+    </w:p>
+    <w:p>
+      <w:pPr>
+        <w:pStyle w:val="ListParagraph"/>
+        <w:spacing w:line="240" w:lineRule="auto"/>
+        <w:rPr>
+          <w:rFonts w:ascii="Segoe Marker" w:hAnsi="Segoe Marker" w:cs="Times New Roman"/>
+          <w:color w:val="000000" w:themeColor="text1"/>
+          <w:sz w:val="28"/>
+          <w:szCs w:val="24"/>
+        </w:rPr>
+      </w:pPr>
+      <w:r>
+        <w:rPr>
+          <w:rFonts w:ascii="Segoe Marker" w:hAnsi="Segoe Marker" w:cs="Times New Roman"/>
+          <w:color w:val="000000" w:themeColor="text1"/>
+          <w:sz w:val="28"/>
+          <w:szCs w:val="24"/>
+        </w:rPr>
+        <w:t>FROM selected s2</w:t>
+      </w:r>
+    </w:p>
+    <w:p>
+      <w:pPr>
+        <w:pStyle w:val="ListParagraph"/>
+        <w:spacing w:line="240" w:lineRule="auto"/>
+        <w:rPr>
+          <w:rFonts w:ascii="Segoe Marker" w:hAnsi="Segoe Marker" w:cs="Times New Roman"/>
+          <w:color w:val="000000" w:themeColor="text1"/>
+          <w:sz w:val="28"/>
+          <w:szCs w:val="24"/>
+        </w:rPr>
+      </w:pPr>
+      <w:r>
+        <w:rPr>
+          <w:rFonts w:ascii="Segoe Marker" w:hAnsi="Segoe Marker" w:cs="Times New Roman"/>
+          <w:color w:val="000000" w:themeColor="text1"/>
+          <w:sz w:val="28"/>
+          <w:szCs w:val="24"/>
+        </w:rPr>
+        <w:t>WHERE s2.moduleCode = mt2.moduleCode</w:t>
+      </w:r>
+    </w:p>
+    <w:p>
+      <w:pPr>
+        <w:pStyle w:val="ListParagraph"/>
+        <w:spacing w:line="240" w:lineRule="auto"/>
+        <w:rPr>
+          <w:rFonts w:ascii="Segoe Marker" w:hAnsi="Segoe Marker" w:cs="Times New Roman"/>
+          <w:color w:val="000000" w:themeColor="text1"/>
+          <w:sz w:val="28"/>
+          <w:szCs w:val="24"/>
+        </w:rPr>
+      </w:pPr>
+      <w:r>
+        <w:rPr>
+          <w:rFonts w:ascii="Segoe Marker" w:hAnsi="Segoe Marker" w:cs="Times New Roman"/>
+          <w:color w:val="000000" w:themeColor="text1"/>
+          <w:sz w:val="28"/>
+          <w:szCs w:val="24"/>
+        </w:rPr>
+        <w:t>AND s2.startTime = mt2.startTime</w:t>
+      </w:r>
+    </w:p>
+    <w:p>
+      <w:pPr>
+        <w:pStyle w:val="ListParagraph"/>
+        <w:spacing w:line="240" w:lineRule="auto"/>
+        <w:rPr>
+          <w:rFonts w:ascii="Segoe Marker" w:hAnsi="Segoe Marker" w:cs="Times New Roman"/>
+          <w:color w:val="000000" w:themeColor="text1"/>
+          <w:sz w:val="28"/>
+          <w:szCs w:val="24"/>
+        </w:rPr>
+      </w:pPr>
+      <w:r>
+        <w:rPr>
+          <w:rFonts w:ascii="Segoe Marker" w:hAnsi="Segoe Marker" w:cs="Times New Roman"/>
+          <w:color w:val="000000" w:themeColor="text1"/>
+          <w:sz w:val="28"/>
+          <w:szCs w:val="24"/>
+        </w:rPr>
+        <w:t>AND s2.endTime = mt2.endTime</w:t>
+      </w:r>
+    </w:p>
+    <w:p>
+      <w:pPr>
+        <w:pStyle w:val="ListParagraph"/>
+        <w:spacing w:line="240" w:lineRule="auto"/>
+        <w:rPr>
+          <w:rFonts w:ascii="Segoe Marker" w:hAnsi="Segoe Marker" w:cs="Times New Roman"/>
+          <w:color w:val="000000" w:themeColor="text1"/>
+          <w:sz w:val="28"/>
+          <w:szCs w:val="24"/>
+        </w:rPr>
+      </w:pPr>
+      <w:r>
+        <w:rPr>
+          <w:rFonts w:ascii="Segoe Marker" w:hAnsi="Segoe Marker" w:cs="Times New Roman"/>
+          <w:color w:val="000000" w:themeColor="text1"/>
+          <w:sz w:val="28"/>
+          <w:szCs w:val="24"/>
+        </w:rPr>
+        <w:t>AND s2.day = mt2.day</w:t>
+      </w:r>
+    </w:p>
+    <w:p>
+      <w:pPr>
+        <w:pStyle w:val="ListParagraph"/>
+        <w:spacing w:line="240" w:lineRule="auto"/>
+        <w:rPr>
+          <w:rFonts w:ascii="Segoe Marker" w:hAnsi="Segoe Marker" w:cs="Times New Roman"/>
+          <w:color w:val="000000" w:themeColor="text1"/>
+          <w:sz w:val="28"/>
+          <w:szCs w:val="24"/>
+        </w:rPr>
+      </w:pPr>
+      <w:r>
+        <w:rPr>
+          <w:rFonts w:ascii="Segoe Marker" w:hAnsi="Segoe Marker" w:cs="Times New Roman"/>
+          <w:color w:val="000000" w:themeColor="text1"/>
+          <w:sz w:val="28"/>
+          <w:szCs w:val="24"/>
+        </w:rPr>
+        <w:t>))</w:t>
+      </w:r>
+      <w:r>
+        <w:rPr>
+          <w:rFonts w:ascii="Segoe Marker" w:hAnsi="Segoe Marker" w:cs="Times New Roman"/>
+          <w:color w:val="000000" w:themeColor="text1"/>
+          <w:sz w:val="28"/>
+          <w:szCs w:val="24"/>
+        </w:rPr>
+        <w:t xml:space="preserve"> </w:t>
+      </w:r>
+      <w:r>
+        <w:rPr>
+          <w:rFonts w:ascii="Segoe Marker" w:hAnsi="Segoe Marker" w:cs="Times New Roman"/>
+          <w:color w:val="000000" w:themeColor="text1"/>
+          <w:sz w:val="28"/>
+          <w:szCs w:val="24"/>
+        </w:rPr>
+        <w:t>"</w:t>
+      </w:r>
+      <w:r>
+        <w:rPr>
+          <w:rFonts w:ascii="Segoe Marker" w:hAnsi="Segoe Marker" w:cs="Times New Roman"/>
+          <w:color w:val="000000" w:themeColor="text1"/>
+          <w:sz w:val="28"/>
+          <w:szCs w:val="24"/>
+        </w:rPr>
+        <w:br w:type="page"/>
+      </w:r>
+    </w:p>
+    <w:p>
+      <w:pPr>
+        <w:pStyle w:val="Heading2"/>
+        <w:rPr>
+          <w:b/>
+          <w:color w:val="auto"/>
           <w:sz w:val="32"/>
           <w:u w:val="single"/>
         </w:rPr>
-        <w:br w:type="page"/>
-      </w:r>
-    </w:p>
-    <w:p>
-      <w:pPr>
-        <w:pStyle w:val="Heading2"/>
+      </w:pPr>
+      <w:r>
         <w:rPr>
           <w:b/>
           <w:color w:val="auto"/>
           <w:sz w:val="32"/>
           <w:u w:val="single"/>
         </w:rPr>
-      </w:pPr>
-      <w:r>
-        <w:rPr>
-          <w:b/>
-          <w:color w:val="auto"/>
-          <w:sz w:val="32"/>
-          <w:u w:val="single"/>
-        </w:rPr>
         <w:lastRenderedPageBreak/>
         <w:t>Web interface screenshots</w:t>
       </w:r>
     </w:p>
     <w:p>
       <w:pPr>
-        <w:pStyle w:val="Heading2"/>
+        <w:pStyle w:val="Heading3"/>
         <w:rPr>
           <w:b/>
           <w:color w:val="auto"/>
@@ -2226,7 +4453,7 @@
     </w:p>
     <w:p>
       <w:pPr>
-        <w:pStyle w:val="Heading2"/>
+        <w:pStyle w:val="Heading3"/>
         <w:rPr>
           <w:b/>
           <w:color w:val="auto"/>
@@ -2325,7 +4552,7 @@
     </w:p>
     <w:p>
       <w:pPr>
-        <w:pStyle w:val="Heading2"/>
+        <w:pStyle w:val="Heading3"/>
         <w:rPr>
           <w:b/>
           <w:color w:val="auto"/>
@@ -2414,7 +4641,7 @@
     </w:p>
     <w:p>
       <w:pPr>
-        <w:pStyle w:val="Heading2"/>
+        <w:pStyle w:val="Heading3"/>
         <w:rPr>
           <w:b/>
           <w:color w:val="auto"/>
@@ -2532,7 +4759,7 @@
     </w:p>
     <w:p>
       <w:pPr>
-        <w:pStyle w:val="Heading2"/>
+        <w:pStyle w:val="Heading3"/>
         <w:rPr>
           <w:b/>
           <w:color w:val="auto"/>
@@ -3426,6 +5653,28 @@
       <w:szCs w:val="26"/>
     </w:rPr>
   </w:style>
+  <w:style w:type="paragraph" w:styleId="Heading3">
+    <w:name w:val="heading 3"/>
+    <w:basedOn w:val="Normal"/>
+    <w:next w:val="Normal"/>
+    <w:link w:val="Heading3Char"/>
+    <w:uiPriority w:val="9"/>
+    <w:unhideWhenUsed/>
+    <w:qFormat/>
+    <w:rsid w:val="002C7950"/>
+    <w:pPr>
+      <w:keepNext/>
+      <w:keepLines/>
+      <w:spacing w:before="40" w:after="0"/>
+      <w:outlineLvl w:val="2"/>
+    </w:pPr>
+    <w:rPr>
+      <w:rFonts w:asciiTheme="majorHAnsi" w:eastAsiaTheme="majorEastAsia" w:hAnsiTheme="majorHAnsi" w:cstheme="majorBidi"/>
+      <w:color w:val="243F60" w:themeColor="accent1" w:themeShade="7F"/>
+      <w:sz w:val="24"/>
+      <w:szCs w:val="24"/>
+    </w:rPr>
+  </w:style>
   <w:style w:type="character" w:default="1" w:styleId="DefaultParagraphFont">
     <w:name w:val="Default Paragraph Font"/>
     <w:uiPriority w:val="1"/>
@@ -3543,6 +5792,19 @@
     <w:rPr>
       <w:rFonts w:eastAsiaTheme="minorEastAsia"/>
       <w:lang w:val="en-US"/>
+    </w:rPr>
+  </w:style>
+  <w:style w:type="character" w:customStyle="1" w:styleId="Heading3Char">
+    <w:name w:val="Heading 3 Char"/>
+    <w:basedOn w:val="DefaultParagraphFont"/>
+    <w:link w:val="Heading3"/>
+    <w:uiPriority w:val="9"/>
+    <w:rsid w:val="002C7950"/>
+    <w:rPr>
+      <w:rFonts w:asciiTheme="majorHAnsi" w:eastAsiaTheme="majorEastAsia" w:hAnsiTheme="majorHAnsi" w:cstheme="majorBidi"/>
+      <w:color w:val="243F60" w:themeColor="accent1" w:themeShade="7F"/>
+      <w:sz w:val="24"/>
+      <w:szCs w:val="24"/>
     </w:rPr>
   </w:style>
 </w:styles>
@@ -3708,6 +5970,13 @@
     <w:pitch w:val="variable"/>
     <w:sig w:usb0="E1002EFF" w:usb1="C000605B" w:usb2="00000029" w:usb3="00000000" w:csb0="000101FF" w:csb1="00000000"/>
   </w:font>
+  <w:font w:name="Segoe Marker">
+    <w:panose1 w:val="03080602040302020204"/>
+    <w:charset w:val="00"/>
+    <w:family w:val="script"/>
+    <w:pitch w:val="variable"/>
+    <w:sig w:usb0="8000002F" w:usb1="4000204B" w:usb2="00000000" w:usb3="00000000" w:csb0="00000001" w:csb1="00000000"/>
+  </w:font>
   <w:font w:name="Calibri Light">
     <w:panose1 w:val="020F0302020204030204"/>
     <w:charset w:val="00"/>
@@ -3733,8 +6002,10 @@
   </w:compat>
   <w:rsids>
     <w:rsidRoot w:val="0049584E"/>
+    <w:rsid w:val="000329D2"/>
     <w:rsid w:val="0049584E"/>
     <w:rsid w:val="00A24EAD"/>
+    <w:rsid w:val="00E3404E"/>
   </w:rsids>
   <m:mathPr>
     <m:mathFont m:val="Cambria Math"/>

</xml_diff>

<commit_message>
added references webpages in report
</commit_message>
<xml_diff>
--- a/Group9_report.docx
+++ b/Group9_report.docx
@@ -1,6 +1,6 @@
 
 <file path=word/document.xml><?xml version="1.0" encoding="utf-8"?>
-<w:document xmlns:wpc="http://schemas.microsoft.com/office/word/2010/wordprocessingCanvas" xmlns:mc="http://schemas.openxmlformats.org/markup-compatibility/2006" xmlns:o="urn:schemas-microsoft-com:office:office" xmlns:r="http://schemas.openxmlformats.org/officeDocument/2006/relationships" xmlns:m="http://schemas.openxmlformats.org/officeDocument/2006/math" xmlns:v="urn:schemas-microsoft-com:vml" xmlns:wp14="http://schemas.microsoft.com/office/word/2010/wordprocessingDrawing" xmlns:wp="http://schemas.openxmlformats.org/drawingml/2006/wordprocessingDrawing" xmlns:w10="urn:schemas-microsoft-com:office:word" xmlns:w="http://schemas.openxmlformats.org/wordprocessingml/2006/main" xmlns:w14="http://schemas.microsoft.com/office/word/2010/wordml" xmlns:w15="http://schemas.microsoft.com/office/word/2012/wordml" xmlns:wpg="http://schemas.microsoft.com/office/word/2010/wordprocessingGroup" xmlns:wpi="http://schemas.microsoft.com/office/word/2010/wordprocessingInk" xmlns:wne="http://schemas.microsoft.com/office/word/2006/wordml" xmlns:wps="http://schemas.microsoft.com/office/word/2010/wordprocessingShape" mc:Ignorable="w14 w15 wp14">
+<w:document xmlns:wpc="http://schemas.microsoft.com/office/word/2010/wordprocessingCanvas" xmlns:mc="http://schemas.openxmlformats.org/markup-compatibility/2006" xmlns:o="urn:schemas-microsoft-com:office:office" xmlns:r="http://schemas.openxmlformats.org/officeDocument/2006/relationships" xmlns:m="http://schemas.openxmlformats.org/officeDocument/2006/math" xmlns:v="urn:schemas-microsoft-com:vml" xmlns:wp14="http://schemas.microsoft.com/office/word/2010/wordprocessingDrawing" xmlns:wp="http://schemas.openxmlformats.org/drawingml/2006/wordprocessingDrawing" xmlns:w10="urn:schemas-microsoft-com:office:word" xmlns:w="http://schemas.openxmlformats.org/wordprocessingml/2006/main" xmlns:w14="http://schemas.microsoft.com/office/word/2010/wordml" xmlns:wpg="http://schemas.microsoft.com/office/word/2010/wordprocessingGroup" xmlns:wpi="http://schemas.microsoft.com/office/word/2010/wordprocessingInk" xmlns:wne="http://schemas.microsoft.com/office/word/2006/wordml" xmlns:wps="http://schemas.microsoft.com/office/word/2010/wordprocessingShape" mc:Ignorable="w14 wp14">
   <w:body>
     <w:sdt>
       <w:sdtPr>
@@ -134,9 +134,6 @@
                 </w:rPr>
                 <w:alias w:val="Subtitle"/>
                 <w:id w:val="13406923"/>
-                <w:placeholder>
-                  <w:docPart w:val="31E8AE37C327401DBCE5097988F31955"/>
-                </w:placeholder>
                 <w:dataBinding w:prefixMappings="xmlns:ns0='http://schemas.openxmlformats.org/package/2006/metadata/core-properties' xmlns:ns1='http://purl.org/dc/elements/1.1/'" w:xpath="/ns0:coreProperties[1]/ns1:subject[1]" w:storeItemID="{6C3C8BC8-F283-45AE-878A-BAB7291924A1}"/>
                 <w:text/>
               </w:sdtPr>
@@ -3348,7 +3345,16 @@
           <w:sz w:val="24"/>
           <w:szCs w:val="24"/>
         </w:rPr>
-        <w:t>The table “selected” is created to record down which modules are selected by the students during the bidding session. (Relation between an instance of “student” and an instance of “</w:t>
+        <w:t xml:space="preserve">The table “selected” is created to record down which modules are selected by the students during the bidding session. </w:t>
+      </w:r>
+      <w:proofErr w:type="gramStart"/>
+      <w:r>
+        <w:rPr>
+          <w:rFonts w:ascii="Times New Roman" w:hAnsi="Times New Roman" w:cs="Times New Roman"/>
+          <w:sz w:val="24"/>
+          <w:szCs w:val="24"/>
+        </w:rPr>
+        <w:t>(Relation between an instance of “student” and an instance of “</w:t>
       </w:r>
       <w:proofErr w:type="spellStart"/>
       <w:r>
@@ -3368,6 +3374,7 @@
         </w:rPr>
         <w:t>”.)</w:t>
       </w:r>
+      <w:proofErr w:type="gramEnd"/>
     </w:p>
     <w:p>
       <w:pPr>
@@ -7059,7 +7066,7 @@
           <w:sz w:val="28"/>
           <w:szCs w:val="28"/>
           <w:u w:val="single"/>
-          <w:lang w:val="en-MY" w:eastAsia="zh-CN"/>
+          <w:lang w:eastAsia="en-SG"/>
         </w:rPr>
         <w:drawing>
           <wp:inline distT="0" distB="0" distL="0" distR="0" wp14:anchorId="1B55F3A5" wp14:editId="4B70CCD8">
@@ -7074,94 +7081,6 @@
                 <pic:pic xmlns:pic="http://schemas.openxmlformats.org/drawingml/2006/picture">
                   <pic:nvPicPr>
                     <pic:cNvPr id="1026" name="Picture 2"/>
-                    <pic:cNvPicPr>
-                      <a:picLocks noChangeAspect="1" noChangeArrowheads="1"/>
-                    </pic:cNvPicPr>
-                  </pic:nvPicPr>
-                  <pic:blipFill>
-                    <a:blip r:embed="rId5">
-                      <a:extLst>
-                        <a:ext uri="{28A0092B-C50C-407E-A947-70E740481C1C}">
-                          <a14:useLocalDpi xmlns:a14="http://schemas.microsoft.com/office/drawing/2010/main" val="0"/>
-                        </a:ext>
-                      </a:extLst>
-                    </a:blip>
-                    <a:srcRect/>
-                    <a:stretch>
-                      <a:fillRect/>
-                    </a:stretch>
-                  </pic:blipFill>
-                  <pic:spPr bwMode="auto">
-                    <a:xfrm>
-                      <a:off x="0" y="0"/>
-                      <a:ext cx="5731510" cy="3582194"/>
-                    </a:xfrm>
-                    <a:prstGeom prst="rect">
-                      <a:avLst/>
-                    </a:prstGeom>
-                    <a:noFill/>
-                    <a:ln>
-                      <a:noFill/>
-                    </a:ln>
-                    <a:extLst/>
-                  </pic:spPr>
-                </pic:pic>
-              </a:graphicData>
-            </a:graphic>
-          </wp:inline>
-        </w:drawing>
-      </w:r>
-    </w:p>
-    <w:p>
-      <w:pPr>
-        <w:pStyle w:val="Heading3"/>
-        <w:rPr>
-          <w:b/>
-          <w:color w:val="auto"/>
-          <w:sz w:val="28"/>
-        </w:rPr>
-      </w:pPr>
-      <w:r>
-        <w:rPr>
-          <w:b/>
-          <w:color w:val="auto"/>
-          <w:sz w:val="28"/>
-        </w:rPr>
-        <w:t>Admin: Modules Page</w:t>
-      </w:r>
-    </w:p>
-    <w:p>
-      <w:pPr>
-        <w:spacing w:line="240" w:lineRule="auto"/>
-        <w:rPr>
-          <w:rFonts w:ascii="Times New Roman" w:hAnsi="Times New Roman" w:cs="Times New Roman"/>
-          <w:b/>
-          <w:sz w:val="28"/>
-          <w:szCs w:val="28"/>
-        </w:rPr>
-      </w:pPr>
-      <w:r>
-        <w:rPr>
-          <w:rFonts w:ascii="Times New Roman" w:hAnsi="Times New Roman" w:cs="Times New Roman"/>
-          <w:b/>
-          <w:noProof/>
-          <w:sz w:val="28"/>
-          <w:szCs w:val="28"/>
-          <w:lang w:val="en-MY" w:eastAsia="zh-CN"/>
-        </w:rPr>
-        <w:drawing>
-          <wp:inline distT="0" distB="0" distL="0" distR="0" wp14:anchorId="416F5462" wp14:editId="67050C3D">
-            <wp:extent cx="5731510" cy="3582194"/>
-            <wp:effectExtent l="0" t="0" r="2540" b="0"/>
-            <wp:docPr id="2050" name="Picture 2"/>
-            <wp:cNvGraphicFramePr>
-              <a:graphicFrameLocks xmlns:a="http://schemas.openxmlformats.org/drawingml/2006/main" noChangeAspect="1"/>
-            </wp:cNvGraphicFramePr>
-            <a:graphic xmlns:a="http://schemas.openxmlformats.org/drawingml/2006/main">
-              <a:graphicData uri="http://schemas.openxmlformats.org/drawingml/2006/picture">
-                <pic:pic xmlns:pic="http://schemas.openxmlformats.org/drawingml/2006/picture">
-                  <pic:nvPicPr>
-                    <pic:cNvPr id="2050" name="Picture 2"/>
                     <pic:cNvPicPr>
                       <a:picLocks noChangeAspect="1" noChangeArrowheads="1"/>
                     </pic:cNvPicPr>
@@ -7202,6 +7121,24 @@
     </w:p>
     <w:p>
       <w:pPr>
+        <w:pStyle w:val="Heading3"/>
+        <w:rPr>
+          <w:b/>
+          <w:color w:val="auto"/>
+          <w:sz w:val="28"/>
+        </w:rPr>
+      </w:pPr>
+      <w:r>
+        <w:rPr>
+          <w:b/>
+          <w:color w:val="auto"/>
+          <w:sz w:val="28"/>
+        </w:rPr>
+        <w:t>Admin: Modules Page</w:t>
+      </w:r>
+    </w:p>
+    <w:p>
+      <w:pPr>
         <w:spacing w:line="240" w:lineRule="auto"/>
         <w:rPr>
           <w:rFonts w:ascii="Times New Roman" w:hAnsi="Times New Roman" w:cs="Times New Roman"/>
@@ -7210,50 +7147,20 @@
           <w:szCs w:val="28"/>
         </w:rPr>
       </w:pPr>
-    </w:p>
-    <w:p>
-      <w:pPr>
-        <w:pStyle w:val="Heading3"/>
-        <w:rPr>
-          <w:b/>
-          <w:color w:val="auto"/>
-          <w:sz w:val="28"/>
-        </w:rPr>
-      </w:pPr>
-      <w:r>
-        <w:rPr>
-          <w:b/>
-          <w:color w:val="auto"/>
-          <w:sz w:val="28"/>
-        </w:rPr>
-        <w:lastRenderedPageBreak/>
-        <w:t>Student: Home Page</w:t>
-      </w:r>
-    </w:p>
-    <w:p>
-      <w:pPr>
-        <w:spacing w:line="240" w:lineRule="auto"/>
-        <w:rPr>
-          <w:rFonts w:ascii="Times New Roman" w:hAnsi="Times New Roman" w:cs="Times New Roman"/>
-          <w:b/>
+      <w:r>
+        <w:rPr>
+          <w:rFonts w:ascii="Times New Roman" w:hAnsi="Times New Roman" w:cs="Times New Roman"/>
+          <w:b/>
+          <w:noProof/>
           <w:sz w:val="28"/>
           <w:szCs w:val="28"/>
-        </w:rPr>
-      </w:pPr>
-      <w:r>
-        <w:rPr>
-          <w:rFonts w:ascii="Times New Roman" w:hAnsi="Times New Roman" w:cs="Times New Roman"/>
-          <w:b/>
-          <w:noProof/>
-          <w:sz w:val="28"/>
-          <w:szCs w:val="28"/>
-          <w:lang w:val="en-MY" w:eastAsia="zh-CN"/>
+          <w:lang w:eastAsia="en-SG"/>
         </w:rPr>
         <w:drawing>
-          <wp:inline distT="0" distB="0" distL="0" distR="0" wp14:anchorId="47B37BCB" wp14:editId="4BA0E958">
+          <wp:inline distT="0" distB="0" distL="0" distR="0" wp14:anchorId="416F5462" wp14:editId="67050C3D">
             <wp:extent cx="5731510" cy="3582194"/>
             <wp:effectExtent l="0" t="0" r="2540" b="0"/>
-            <wp:docPr id="3074" name="Picture 2"/>
+            <wp:docPr id="2050" name="Picture 2"/>
             <wp:cNvGraphicFramePr>
               <a:graphicFrameLocks xmlns:a="http://schemas.openxmlformats.org/drawingml/2006/main" noChangeAspect="1"/>
             </wp:cNvGraphicFramePr>
@@ -7261,7 +7168,7 @@
               <a:graphicData uri="http://schemas.openxmlformats.org/drawingml/2006/picture">
                 <pic:pic xmlns:pic="http://schemas.openxmlformats.org/drawingml/2006/picture">
                   <pic:nvPicPr>
-                    <pic:cNvPr id="3074" name="Picture 2"/>
+                    <pic:cNvPr id="2050" name="Picture 2"/>
                     <pic:cNvPicPr>
                       <a:picLocks noChangeAspect="1" noChangeArrowheads="1"/>
                     </pic:cNvPicPr>
@@ -7302,6 +7209,17 @@
     </w:p>
     <w:p>
       <w:pPr>
+        <w:spacing w:line="240" w:lineRule="auto"/>
+        <w:rPr>
+          <w:rFonts w:ascii="Times New Roman" w:hAnsi="Times New Roman" w:cs="Times New Roman"/>
+          <w:b/>
+          <w:sz w:val="28"/>
+          <w:szCs w:val="28"/>
+        </w:rPr>
+      </w:pPr>
+    </w:p>
+    <w:p>
+      <w:pPr>
         <w:pStyle w:val="Heading3"/>
         <w:rPr>
           <w:b/>
@@ -7315,15 +7233,8 @@
           <w:color w:val="auto"/>
           <w:sz w:val="28"/>
         </w:rPr>
-        <w:t>Student</w:t>
-      </w:r>
-      <w:r>
-        <w:rPr>
-          <w:b/>
-          <w:color w:val="auto"/>
-          <w:sz w:val="28"/>
-        </w:rPr>
-        <w:t>: Modules Selection Page</w:t>
+        <w:lastRenderedPageBreak/>
+        <w:t>Student: Home Page</w:t>
       </w:r>
     </w:p>
     <w:p>
@@ -7343,13 +7254,13 @@
           <w:noProof/>
           <w:sz w:val="28"/>
           <w:szCs w:val="28"/>
-          <w:lang w:val="en-MY" w:eastAsia="zh-CN"/>
+          <w:lang w:eastAsia="en-SG"/>
         </w:rPr>
         <w:drawing>
-          <wp:inline distT="0" distB="0" distL="0" distR="0" wp14:anchorId="7724C38F" wp14:editId="586F490C">
+          <wp:inline distT="0" distB="0" distL="0" distR="0" wp14:anchorId="47B37BCB" wp14:editId="4BA0E958">
             <wp:extent cx="5731510" cy="3582194"/>
             <wp:effectExtent l="0" t="0" r="2540" b="0"/>
-            <wp:docPr id="4098" name="Picture 2"/>
+            <wp:docPr id="3074" name="Picture 2"/>
             <wp:cNvGraphicFramePr>
               <a:graphicFrameLocks xmlns:a="http://schemas.openxmlformats.org/drawingml/2006/main" noChangeAspect="1"/>
             </wp:cNvGraphicFramePr>
@@ -7357,7 +7268,7 @@
               <a:graphicData uri="http://schemas.openxmlformats.org/drawingml/2006/picture">
                 <pic:pic xmlns:pic="http://schemas.openxmlformats.org/drawingml/2006/picture">
                   <pic:nvPicPr>
-                    <pic:cNvPr id="4098" name="Picture 2"/>
+                    <pic:cNvPr id="3074" name="Picture 2"/>
                     <pic:cNvPicPr>
                       <a:picLocks noChangeAspect="1" noChangeArrowheads="1"/>
                     </pic:cNvPicPr>
@@ -7398,6 +7309,32 @@
     </w:p>
     <w:p>
       <w:pPr>
+        <w:pStyle w:val="Heading3"/>
+        <w:rPr>
+          <w:b/>
+          <w:color w:val="auto"/>
+          <w:sz w:val="28"/>
+        </w:rPr>
+      </w:pPr>
+      <w:r>
+        <w:rPr>
+          <w:b/>
+          <w:color w:val="auto"/>
+          <w:sz w:val="28"/>
+        </w:rPr>
+        <w:t>Student</w:t>
+      </w:r>
+      <w:r>
+        <w:rPr>
+          <w:b/>
+          <w:color w:val="auto"/>
+          <w:sz w:val="28"/>
+        </w:rPr>
+        <w:t>: Modules Selection Page</w:t>
+      </w:r>
+    </w:p>
+    <w:p>
+      <w:pPr>
         <w:spacing w:line="240" w:lineRule="auto"/>
         <w:rPr>
           <w:rFonts w:ascii="Times New Roman" w:hAnsi="Times New Roman" w:cs="Times New Roman"/>
@@ -7406,69 +7343,20 @@
           <w:szCs w:val="28"/>
         </w:rPr>
       </w:pPr>
-    </w:p>
-    <w:p>
-      <w:pPr>
-        <w:spacing w:line="240" w:lineRule="auto"/>
-        <w:rPr>
-          <w:rFonts w:ascii="Times New Roman" w:hAnsi="Times New Roman" w:cs="Times New Roman"/>
-          <w:b/>
+      <w:r>
+        <w:rPr>
+          <w:rFonts w:ascii="Times New Roman" w:hAnsi="Times New Roman" w:cs="Times New Roman"/>
+          <w:b/>
+          <w:noProof/>
           <w:sz w:val="28"/>
           <w:szCs w:val="28"/>
-        </w:rPr>
-      </w:pPr>
-    </w:p>
-    <w:p>
-      <w:pPr>
-        <w:pStyle w:val="Heading3"/>
-        <w:rPr>
-          <w:b/>
-          <w:color w:val="auto"/>
-          <w:sz w:val="28"/>
-        </w:rPr>
-      </w:pPr>
-      <w:r>
-        <w:rPr>
-          <w:b/>
-          <w:color w:val="auto"/>
-          <w:sz w:val="28"/>
-        </w:rPr>
-        <w:lastRenderedPageBreak/>
-        <w:t>Student</w:t>
-      </w:r>
-      <w:r>
-        <w:rPr>
-          <w:b/>
-          <w:color w:val="auto"/>
-          <w:sz w:val="28"/>
-        </w:rPr>
-        <w:t xml:space="preserve"> Modules Bidding Page</w:t>
-      </w:r>
-    </w:p>
-    <w:p>
-      <w:pPr>
-        <w:spacing w:line="240" w:lineRule="auto"/>
-        <w:rPr>
-          <w:rFonts w:ascii="Times New Roman" w:hAnsi="Times New Roman" w:cs="Times New Roman"/>
-          <w:b/>
-          <w:sz w:val="28"/>
-          <w:szCs w:val="28"/>
-        </w:rPr>
-      </w:pPr>
-      <w:r>
-        <w:rPr>
-          <w:rFonts w:ascii="Times New Roman" w:hAnsi="Times New Roman" w:cs="Times New Roman"/>
-          <w:b/>
-          <w:noProof/>
-          <w:sz w:val="28"/>
-          <w:szCs w:val="28"/>
-          <w:lang w:val="en-MY" w:eastAsia="zh-CN"/>
+          <w:lang w:eastAsia="en-SG"/>
         </w:rPr>
         <w:drawing>
-          <wp:inline distT="0" distB="0" distL="0" distR="0" wp14:anchorId="40523431" wp14:editId="2CA905AE">
+          <wp:inline distT="0" distB="0" distL="0" distR="0" wp14:anchorId="7724C38F" wp14:editId="586F490C">
             <wp:extent cx="5731510" cy="3582194"/>
             <wp:effectExtent l="0" t="0" r="2540" b="0"/>
-            <wp:docPr id="5122" name="Picture 2"/>
+            <wp:docPr id="4098" name="Picture 2"/>
             <wp:cNvGraphicFramePr>
               <a:graphicFrameLocks xmlns:a="http://schemas.openxmlformats.org/drawingml/2006/main" noChangeAspect="1"/>
             </wp:cNvGraphicFramePr>
@@ -7476,7 +7364,7 @@
               <a:graphicData uri="http://schemas.openxmlformats.org/drawingml/2006/picture">
                 <pic:pic xmlns:pic="http://schemas.openxmlformats.org/drawingml/2006/picture">
                   <pic:nvPicPr>
-                    <pic:cNvPr id="5122" name="Picture 2"/>
+                    <pic:cNvPr id="4098" name="Picture 2"/>
                     <pic:cNvPicPr>
                       <a:picLocks noChangeAspect="1" noChangeArrowheads="1"/>
                     </pic:cNvPicPr>
@@ -7517,6 +7405,125 @@
     </w:p>
     <w:p>
       <w:pPr>
+        <w:spacing w:line="240" w:lineRule="auto"/>
+        <w:rPr>
+          <w:rFonts w:ascii="Times New Roman" w:hAnsi="Times New Roman" w:cs="Times New Roman"/>
+          <w:b/>
+          <w:sz w:val="28"/>
+          <w:szCs w:val="28"/>
+        </w:rPr>
+      </w:pPr>
+    </w:p>
+    <w:p>
+      <w:pPr>
+        <w:spacing w:line="240" w:lineRule="auto"/>
+        <w:rPr>
+          <w:rFonts w:ascii="Times New Roman" w:hAnsi="Times New Roman" w:cs="Times New Roman"/>
+          <w:b/>
+          <w:sz w:val="28"/>
+          <w:szCs w:val="28"/>
+        </w:rPr>
+      </w:pPr>
+    </w:p>
+    <w:p>
+      <w:pPr>
+        <w:pStyle w:val="Heading3"/>
+        <w:rPr>
+          <w:b/>
+          <w:color w:val="auto"/>
+          <w:sz w:val="28"/>
+        </w:rPr>
+      </w:pPr>
+      <w:r>
+        <w:rPr>
+          <w:b/>
+          <w:color w:val="auto"/>
+          <w:sz w:val="28"/>
+        </w:rPr>
+        <w:lastRenderedPageBreak/>
+        <w:t>Student</w:t>
+      </w:r>
+      <w:r>
+        <w:rPr>
+          <w:b/>
+          <w:color w:val="auto"/>
+          <w:sz w:val="28"/>
+        </w:rPr>
+        <w:t xml:space="preserve"> Modules Bidding Page</w:t>
+      </w:r>
+    </w:p>
+    <w:p>
+      <w:pPr>
+        <w:spacing w:line="240" w:lineRule="auto"/>
+        <w:rPr>
+          <w:rFonts w:ascii="Times New Roman" w:hAnsi="Times New Roman" w:cs="Times New Roman"/>
+          <w:b/>
+          <w:sz w:val="28"/>
+          <w:szCs w:val="28"/>
+        </w:rPr>
+      </w:pPr>
+      <w:r>
+        <w:rPr>
+          <w:rFonts w:ascii="Times New Roman" w:hAnsi="Times New Roman" w:cs="Times New Roman"/>
+          <w:b/>
+          <w:noProof/>
+          <w:sz w:val="28"/>
+          <w:szCs w:val="28"/>
+          <w:lang w:eastAsia="en-SG"/>
+        </w:rPr>
+        <w:drawing>
+          <wp:inline distT="0" distB="0" distL="0" distR="0" wp14:anchorId="40523431" wp14:editId="2CA905AE">
+            <wp:extent cx="5731510" cy="3582194"/>
+            <wp:effectExtent l="0" t="0" r="2540" b="0"/>
+            <wp:docPr id="5122" name="Picture 2"/>
+            <wp:cNvGraphicFramePr>
+              <a:graphicFrameLocks xmlns:a="http://schemas.openxmlformats.org/drawingml/2006/main" noChangeAspect="1"/>
+            </wp:cNvGraphicFramePr>
+            <a:graphic xmlns:a="http://schemas.openxmlformats.org/drawingml/2006/main">
+              <a:graphicData uri="http://schemas.openxmlformats.org/drawingml/2006/picture">
+                <pic:pic xmlns:pic="http://schemas.openxmlformats.org/drawingml/2006/picture">
+                  <pic:nvPicPr>
+                    <pic:cNvPr id="5122" name="Picture 2"/>
+                    <pic:cNvPicPr>
+                      <a:picLocks noChangeAspect="1" noChangeArrowheads="1"/>
+                    </pic:cNvPicPr>
+                  </pic:nvPicPr>
+                  <pic:blipFill>
+                    <a:blip r:embed="rId10">
+                      <a:extLst>
+                        <a:ext uri="{28A0092B-C50C-407E-A947-70E740481C1C}">
+                          <a14:useLocalDpi xmlns:a14="http://schemas.microsoft.com/office/drawing/2010/main" val="0"/>
+                        </a:ext>
+                      </a:extLst>
+                    </a:blip>
+                    <a:srcRect/>
+                    <a:stretch>
+                      <a:fillRect/>
+                    </a:stretch>
+                  </pic:blipFill>
+                  <pic:spPr bwMode="auto">
+                    <a:xfrm>
+                      <a:off x="0" y="0"/>
+                      <a:ext cx="5731510" cy="3582194"/>
+                    </a:xfrm>
+                    <a:prstGeom prst="rect">
+                      <a:avLst/>
+                    </a:prstGeom>
+                    <a:noFill/>
+                    <a:ln>
+                      <a:noFill/>
+                    </a:ln>
+                    <a:extLst/>
+                  </pic:spPr>
+                </pic:pic>
+              </a:graphicData>
+            </a:graphic>
+          </wp:inline>
+        </w:drawing>
+      </w:r>
+    </w:p>
+    <w:p>
+      <w:pPr>
         <w:rPr>
           <w:rFonts w:ascii="Times New Roman" w:hAnsi="Times New Roman" w:cs="Times New Roman"/>
           <w:b/>
@@ -7554,16 +7561,14 @@
         <w:lastRenderedPageBreak/>
         <w:t>Special Thanks To:</w:t>
       </w:r>
-      <w:bookmarkStart w:id="0" w:name="_GoBack"/>
-      <w:bookmarkEnd w:id="0"/>
-    </w:p>
-    <w:p>
-      <w:pPr>
-        <w:rPr>
-          <w:sz w:val="28"/>
-        </w:rPr>
-      </w:pPr>
-      <w:hyperlink r:id="rId10" w:history="1">
+    </w:p>
+    <w:p>
+      <w:pPr>
+        <w:rPr>
+          <w:sz w:val="28"/>
+        </w:rPr>
+      </w:pPr>
+      <w:hyperlink r:id="rId11" w:history="1">
         <w:proofErr w:type="spellStart"/>
         <w:r>
           <w:rPr>
@@ -7583,14 +7588,308 @@
     </w:p>
     <w:p>
       <w:pPr>
-        <w:spacing w:line="240" w:lineRule="auto"/>
-        <w:rPr>
-          <w:rFonts w:ascii="Times New Roman" w:hAnsi="Times New Roman" w:cs="Times New Roman"/>
-          <w:b/>
+        <w:rPr>
+          <w:sz w:val="28"/>
+        </w:rPr>
+      </w:pPr>
+      <w:hyperlink r:id="rId12" w:history="1">
+        <w:r>
+          <w:rPr>
+            <w:rStyle w:val="Hyperlink"/>
+            <w:sz w:val="28"/>
+          </w:rPr>
+          <w:t>http://www.w3schools.com/</w:t>
+        </w:r>
+      </w:hyperlink>
+    </w:p>
+    <w:p>
+      <w:pPr>
+        <w:rPr>
+          <w:sz w:val="28"/>
+        </w:rPr>
+      </w:pPr>
+      <w:hyperlink r:id="rId13" w:history="1">
+        <w:r>
+          <w:rPr>
+            <w:rStyle w:val="Hyperlink"/>
+            <w:sz w:val="28"/>
+          </w:rPr>
+          <w:t>http://www.iconshock.com/img/product/IS_clean_database_1.jpg</w:t>
+        </w:r>
+      </w:hyperlink>
+    </w:p>
+    <w:p>
+      <w:pPr>
+        <w:rPr>
+          <w:sz w:val="28"/>
+        </w:rPr>
+      </w:pPr>
+      <w:hyperlink r:id="rId14" w:history="1">
+        <w:r>
+          <w:rPr>
+            <w:rStyle w:val="Hyperlink"/>
+            <w:sz w:val="28"/>
+          </w:rPr>
+          <w:t>http://php.net/manual/en/language.basic-syntax.php</w:t>
+        </w:r>
+      </w:hyperlink>
+    </w:p>
+    <w:p>
+      <w:pPr>
+        <w:rPr>
+          <w:sz w:val="28"/>
+        </w:rPr>
+      </w:pPr>
+      <w:hyperlink r:id="rId15" w:history="1">
+        <w:r>
+          <w:rPr>
+            <w:rStyle w:val="Hyperlink"/>
+            <w:sz w:val="28"/>
+          </w:rPr>
+          <w:t>http://www.oracle.com/webfolder/technetwork/tutorials/obe/db/oow10/php_db/php_db.htm</w:t>
+        </w:r>
+      </w:hyperlink>
+      <w:r>
+        <w:rPr>
+          <w:sz w:val="28"/>
+        </w:rPr>
+        <w:t xml:space="preserve"> </w:t>
+      </w:r>
+    </w:p>
+    <w:p>
+      <w:pPr>
+        <w:rPr>
+          <w:sz w:val="28"/>
+        </w:rPr>
+      </w:pPr>
+      <w:hyperlink r:id="rId16" w:history="1">
+        <w:r>
+          <w:rPr>
+            <w:rStyle w:val="Hyperlink"/>
+            <w:sz w:val="28"/>
+          </w:rPr>
+          <w:t>http://php.net/manual/en/function.oci-connect.php</w:t>
+        </w:r>
+      </w:hyperlink>
+      <w:r>
+        <w:rPr>
+          <w:sz w:val="28"/>
+        </w:rPr>
+        <w:t xml:space="preserve"> </w:t>
+      </w:r>
+    </w:p>
+    <w:p>
+      <w:pPr>
+        <w:rPr>
+          <w:sz w:val="28"/>
+        </w:rPr>
+      </w:pPr>
+      <w:hyperlink r:id="rId17" w:history="1">
+        <w:r>
+          <w:rPr>
+            <w:rStyle w:val="Hyperlink"/>
+            <w:sz w:val="28"/>
+          </w:rPr>
+          <w:t>https://www.youtube.com/watch?v=hMhkD43yUzI</w:t>
+        </w:r>
+      </w:hyperlink>
+      <w:r>
+        <w:rPr>
+          <w:sz w:val="28"/>
+        </w:rPr>
+        <w:t xml:space="preserve"> </w:t>
+      </w:r>
+    </w:p>
+    <w:p>
+      <w:pPr>
+        <w:rPr>
+          <w:sz w:val="28"/>
+        </w:rPr>
+      </w:pPr>
+      <w:hyperlink r:id="rId18" w:history="1">
+        <w:r>
+          <w:rPr>
+            <w:rStyle w:val="Hyperlink"/>
+            <w:sz w:val="28"/>
+          </w:rPr>
+          <w:t>https://www.youtube.com/watch?v=IJ10-XCR4H4</w:t>
+        </w:r>
+      </w:hyperlink>
+      <w:r>
+        <w:rPr>
+          <w:sz w:val="28"/>
+        </w:rPr>
+        <w:t xml:space="preserve"> </w:t>
+      </w:r>
+    </w:p>
+    <w:p>
+      <w:pPr>
+        <w:rPr>
+          <w:sz w:val="28"/>
+        </w:rPr>
+      </w:pPr>
+      <w:hyperlink r:id="rId19" w:history="1">
+        <w:r>
+          <w:rPr>
+            <w:rStyle w:val="Hyperlink"/>
+            <w:sz w:val="28"/>
+          </w:rPr>
+          <w:t>https://www.youtube.com/watch?v=Gb5QSw9eE2E</w:t>
+        </w:r>
+      </w:hyperlink>
+      <w:r>
+        <w:rPr>
+          <w:sz w:val="28"/>
+        </w:rPr>
+        <w:t xml:space="preserve"> </w:t>
+      </w:r>
+    </w:p>
+    <w:p>
+      <w:pPr>
+        <w:spacing w:line="240" w:lineRule="auto"/>
+        <w:rPr>
+          <w:rFonts w:cs="Times New Roman"/>
           <w:sz w:val="28"/>
           <w:szCs w:val="28"/>
         </w:rPr>
       </w:pPr>
+      <w:hyperlink r:id="rId20" w:history="1">
+        <w:r>
+          <w:rPr>
+            <w:rStyle w:val="Hyperlink"/>
+            <w:rFonts w:cs="Times New Roman"/>
+            <w:sz w:val="28"/>
+            <w:szCs w:val="28"/>
+          </w:rPr>
+          <w:t>http://stackoverflow.com/questions/17627827/updating-sql-table-for-selected-check-box-values</w:t>
+        </w:r>
+      </w:hyperlink>
+      <w:r>
+        <w:rPr>
+          <w:rFonts w:cs="Times New Roman"/>
+          <w:sz w:val="28"/>
+          <w:szCs w:val="28"/>
+        </w:rPr>
+        <w:t xml:space="preserve"> </w:t>
+      </w:r>
+      <w:bookmarkStart w:id="0" w:name="_GoBack"/>
+      <w:bookmarkEnd w:id="0"/>
+    </w:p>
+    <w:p>
+      <w:pPr>
+        <w:spacing w:line="240" w:lineRule="auto"/>
+        <w:rPr>
+          <w:rFonts w:cs="Times New Roman"/>
+          <w:sz w:val="28"/>
+          <w:szCs w:val="28"/>
+        </w:rPr>
+      </w:pPr>
+      <w:hyperlink r:id="rId21" w:history="1">
+        <w:r>
+          <w:rPr>
+            <w:rStyle w:val="Hyperlink"/>
+            <w:rFonts w:cs="Times New Roman"/>
+            <w:sz w:val="28"/>
+            <w:szCs w:val="28"/>
+          </w:rPr>
+          <w:t>http://stackoverflow.com/questions/14475096/delete-multiple-rows-by-selecting-checkboxes-using-php</w:t>
+        </w:r>
+      </w:hyperlink>
+      <w:r>
+        <w:rPr>
+          <w:rFonts w:cs="Times New Roman"/>
+          <w:sz w:val="28"/>
+          <w:szCs w:val="28"/>
+        </w:rPr>
+        <w:t xml:space="preserve"> </w:t>
+      </w:r>
+    </w:p>
+    <w:p>
+      <w:pPr>
+        <w:spacing w:line="240" w:lineRule="auto"/>
+        <w:rPr>
+          <w:rFonts w:cs="Times New Roman"/>
+          <w:sz w:val="28"/>
+          <w:szCs w:val="28"/>
+        </w:rPr>
+      </w:pPr>
+      <w:hyperlink r:id="rId22" w:history="1">
+        <w:r>
+          <w:rPr>
+            <w:rStyle w:val="Hyperlink"/>
+            <w:rFonts w:cs="Times New Roman"/>
+            <w:sz w:val="28"/>
+            <w:szCs w:val="28"/>
+          </w:rPr>
+          <w:t>http://www.tizag.com/htmlT/forms.php</w:t>
+        </w:r>
+      </w:hyperlink>
+      <w:r>
+        <w:rPr>
+          <w:rFonts w:cs="Times New Roman"/>
+          <w:sz w:val="28"/>
+          <w:szCs w:val="28"/>
+        </w:rPr>
+        <w:t xml:space="preserve"> </w:t>
+      </w:r>
+    </w:p>
+    <w:p>
+      <w:pPr>
+        <w:spacing w:line="240" w:lineRule="auto"/>
+        <w:rPr>
+          <w:rFonts w:cs="Times New Roman"/>
+          <w:sz w:val="28"/>
+          <w:szCs w:val="28"/>
+        </w:rPr>
+      </w:pPr>
+      <w:hyperlink r:id="rId23" w:history="1">
+        <w:r>
+          <w:rPr>
+            <w:rStyle w:val="Hyperlink"/>
+            <w:rFonts w:cs="Times New Roman"/>
+            <w:sz w:val="28"/>
+            <w:szCs w:val="28"/>
+          </w:rPr>
+          <w:t>http://stackoverflow.com/questions/18753180/passing-two-values-for-same-checkbox-field-in-get-form</w:t>
+        </w:r>
+      </w:hyperlink>
+      <w:r>
+        <w:rPr>
+          <w:rFonts w:cs="Times New Roman"/>
+          <w:sz w:val="28"/>
+          <w:szCs w:val="28"/>
+        </w:rPr>
+        <w:t xml:space="preserve"> </w:t>
+      </w:r>
+    </w:p>
+    <w:p>
+      <w:pPr>
+        <w:spacing w:line="240" w:lineRule="auto"/>
+        <w:rPr>
+          <w:rFonts w:cs="Times New Roman"/>
+          <w:sz w:val="28"/>
+          <w:szCs w:val="28"/>
+        </w:rPr>
+      </w:pPr>
+      <w:hyperlink r:id="rId24" w:history="1">
+        <w:r>
+          <w:rPr>
+            <w:rStyle w:val="Hyperlink"/>
+            <w:rFonts w:cs="Times New Roman"/>
+            <w:sz w:val="28"/>
+            <w:szCs w:val="28"/>
+          </w:rPr>
+          <w:t>http://www.html-form-guide.com/php-form/php-form-select.html</w:t>
+        </w:r>
+      </w:hyperlink>
+      <w:r>
+        <w:rPr>
+          <w:rFonts w:cs="Times New Roman"/>
+          <w:sz w:val="28"/>
+          <w:szCs w:val="28"/>
+        </w:rPr>
+        <w:t xml:space="preserve"> </w:t>
+      </w:r>
     </w:p>
     <w:sectPr>
       <w:pgSz w:w="11906" w:h="16838"/>
@@ -7605,7 +7904,7 @@
 </file>
 
 <file path=word/numbering.xml><?xml version="1.0" encoding="utf-8"?>
-<w:numbering xmlns:wpc="http://schemas.microsoft.com/office/word/2010/wordprocessingCanvas" xmlns:mc="http://schemas.openxmlformats.org/markup-compatibility/2006" xmlns:o="urn:schemas-microsoft-com:office:office" xmlns:r="http://schemas.openxmlformats.org/officeDocument/2006/relationships" xmlns:m="http://schemas.openxmlformats.org/officeDocument/2006/math" xmlns:v="urn:schemas-microsoft-com:vml" xmlns:wp14="http://schemas.microsoft.com/office/word/2010/wordprocessingDrawing" xmlns:wp="http://schemas.openxmlformats.org/drawingml/2006/wordprocessingDrawing" xmlns:w10="urn:schemas-microsoft-com:office:word" xmlns:w="http://schemas.openxmlformats.org/wordprocessingml/2006/main" xmlns:w14="http://schemas.microsoft.com/office/word/2010/wordml" xmlns:w15="http://schemas.microsoft.com/office/word/2012/wordml" xmlns:wpg="http://schemas.microsoft.com/office/word/2010/wordprocessingGroup" xmlns:wpi="http://schemas.microsoft.com/office/word/2010/wordprocessingInk" xmlns:wne="http://schemas.microsoft.com/office/word/2006/wordml" xmlns:wps="http://schemas.microsoft.com/office/word/2010/wordprocessingShape" mc:Ignorable="w14 w15 wp14">
+<w:numbering xmlns:wpc="http://schemas.microsoft.com/office/word/2010/wordprocessingCanvas" xmlns:mc="http://schemas.openxmlformats.org/markup-compatibility/2006" xmlns:o="urn:schemas-microsoft-com:office:office" xmlns:r="http://schemas.openxmlformats.org/officeDocument/2006/relationships" xmlns:m="http://schemas.openxmlformats.org/officeDocument/2006/math" xmlns:v="urn:schemas-microsoft-com:vml" xmlns:wp14="http://schemas.microsoft.com/office/word/2010/wordprocessingDrawing" xmlns:wp="http://schemas.openxmlformats.org/drawingml/2006/wordprocessingDrawing" xmlns:w10="urn:schemas-microsoft-com:office:word" xmlns:w="http://schemas.openxmlformats.org/wordprocessingml/2006/main" xmlns:w14="http://schemas.microsoft.com/office/word/2010/wordml" xmlns:wpg="http://schemas.microsoft.com/office/word/2010/wordprocessingGroup" xmlns:wpi="http://schemas.microsoft.com/office/word/2010/wordprocessingInk" xmlns:wne="http://schemas.microsoft.com/office/word/2006/wordml" xmlns:wps="http://schemas.microsoft.com/office/word/2010/wordprocessingShape" mc:Ignorable="w14 wp14">
   <w:abstractNum w:abstractNumId="0">
     <w:nsid w:val="014E3A09"/>
     <w:multiLevelType w:val="hybridMultilevel"/>
@@ -7955,7 +8254,7 @@
 </file>
 
 <file path=word/styles.xml><?xml version="1.0" encoding="utf-8"?>
-<w:styles xmlns:mc="http://schemas.openxmlformats.org/markup-compatibility/2006" xmlns:r="http://schemas.openxmlformats.org/officeDocument/2006/relationships" xmlns:w="http://schemas.openxmlformats.org/wordprocessingml/2006/main" xmlns:w14="http://schemas.microsoft.com/office/word/2010/wordml" xmlns:w15="http://schemas.microsoft.com/office/word/2012/wordml" mc:Ignorable="w14 w15">
+<w:styles xmlns:mc="http://schemas.openxmlformats.org/markup-compatibility/2006" xmlns:r="http://schemas.openxmlformats.org/officeDocument/2006/relationships" xmlns:w="http://schemas.openxmlformats.org/wordprocessingml/2006/main" xmlns:w14="http://schemas.microsoft.com/office/word/2010/wordml" mc:Ignorable="w14">
   <w:docDefaults>
     <w:rPrDefault>
       <w:rPr>
@@ -7971,378 +8270,515 @@
       </w:pPr>
     </w:pPrDefault>
   </w:docDefaults>
-  <w:latentStyles w:defLockedState="0" w:defUIPriority="99" w:defSemiHidden="0" w:defUnhideWhenUsed="0" w:defQFormat="0" w:count="371">
-    <w:lsdException w:name="Normal" w:uiPriority="0" w:qFormat="1"/>
-    <w:lsdException w:name="heading 1" w:uiPriority="9" w:qFormat="1"/>
-    <w:lsdException w:name="heading 2" w:semiHidden="1" w:uiPriority="9" w:unhideWhenUsed="1" w:qFormat="1"/>
-    <w:lsdException w:name="heading 3" w:semiHidden="1" w:uiPriority="9" w:unhideWhenUsed="1" w:qFormat="1"/>
-    <w:lsdException w:name="heading 4" w:semiHidden="1" w:uiPriority="9" w:unhideWhenUsed="1" w:qFormat="1"/>
-    <w:lsdException w:name="heading 5" w:semiHidden="1" w:uiPriority="9" w:unhideWhenUsed="1" w:qFormat="1"/>
-    <w:lsdException w:name="heading 6" w:semiHidden="1" w:uiPriority="9" w:unhideWhenUsed="1" w:qFormat="1"/>
-    <w:lsdException w:name="heading 7" w:semiHidden="1" w:uiPriority="9" w:unhideWhenUsed="1" w:qFormat="1"/>
-    <w:lsdException w:name="heading 8" w:semiHidden="1" w:uiPriority="9" w:unhideWhenUsed="1" w:qFormat="1"/>
-    <w:lsdException w:name="heading 9" w:semiHidden="1" w:uiPriority="9" w:unhideWhenUsed="1" w:qFormat="1"/>
-    <w:lsdException w:name="index 1" w:semiHidden="1" w:unhideWhenUsed="1"/>
-    <w:lsdException w:name="index 2" w:semiHidden="1" w:unhideWhenUsed="1"/>
-    <w:lsdException w:name="index 3" w:semiHidden="1" w:unhideWhenUsed="1"/>
-    <w:lsdException w:name="index 4" w:semiHidden="1" w:unhideWhenUsed="1"/>
-    <w:lsdException w:name="index 5" w:semiHidden="1" w:unhideWhenUsed="1"/>
-    <w:lsdException w:name="index 6" w:semiHidden="1" w:unhideWhenUsed="1"/>
-    <w:lsdException w:name="index 7" w:semiHidden="1" w:unhideWhenUsed="1"/>
-    <w:lsdException w:name="index 8" w:semiHidden="1" w:unhideWhenUsed="1"/>
-    <w:lsdException w:name="index 9" w:semiHidden="1" w:unhideWhenUsed="1"/>
-    <w:lsdException w:name="toc 1" w:semiHidden="1" w:uiPriority="39" w:unhideWhenUsed="1"/>
-    <w:lsdException w:name="toc 2" w:semiHidden="1" w:uiPriority="39" w:unhideWhenUsed="1"/>
-    <w:lsdException w:name="toc 3" w:semiHidden="1" w:uiPriority="39" w:unhideWhenUsed="1"/>
-    <w:lsdException w:name="toc 4" w:semiHidden="1" w:uiPriority="39" w:unhideWhenUsed="1"/>
-    <w:lsdException w:name="toc 5" w:semiHidden="1" w:uiPriority="39" w:unhideWhenUsed="1"/>
-    <w:lsdException w:name="toc 6" w:semiHidden="1" w:uiPriority="39" w:unhideWhenUsed="1"/>
-    <w:lsdException w:name="toc 7" w:semiHidden="1" w:uiPriority="39" w:unhideWhenUsed="1"/>
-    <w:lsdException w:name="toc 8" w:semiHidden="1" w:uiPriority="39" w:unhideWhenUsed="1"/>
-    <w:lsdException w:name="toc 9" w:semiHidden="1" w:uiPriority="39" w:unhideWhenUsed="1"/>
-    <w:lsdException w:name="Normal Indent" w:semiHidden="1" w:unhideWhenUsed="1"/>
-    <w:lsdException w:name="footnote text" w:semiHidden="1" w:unhideWhenUsed="1"/>
-    <w:lsdException w:name="annotation text" w:semiHidden="1" w:unhideWhenUsed="1"/>
-    <w:lsdException w:name="header" w:semiHidden="1" w:unhideWhenUsed="1"/>
-    <w:lsdException w:name="footer" w:semiHidden="1" w:unhideWhenUsed="1"/>
-    <w:lsdException w:name="index heading" w:semiHidden="1" w:unhideWhenUsed="1"/>
-    <w:lsdException w:name="caption" w:semiHidden="1" w:uiPriority="35" w:unhideWhenUsed="1" w:qFormat="1"/>
-    <w:lsdException w:name="table of figures" w:semiHidden="1" w:unhideWhenUsed="1"/>
-    <w:lsdException w:name="envelope address" w:semiHidden="1" w:unhideWhenUsed="1"/>
-    <w:lsdException w:name="envelope return" w:semiHidden="1" w:unhideWhenUsed="1"/>
-    <w:lsdException w:name="footnote reference" w:semiHidden="1" w:unhideWhenUsed="1"/>
-    <w:lsdException w:name="annotation reference" w:semiHidden="1" w:unhideWhenUsed="1"/>
-    <w:lsdException w:name="line number" w:semiHidden="1" w:unhideWhenUsed="1"/>
-    <w:lsdException w:name="page number" w:semiHidden="1" w:unhideWhenUsed="1"/>
-    <w:lsdException w:name="endnote reference" w:semiHidden="1" w:unhideWhenUsed="1"/>
-    <w:lsdException w:name="endnote text" w:semiHidden="1" w:unhideWhenUsed="1"/>
-    <w:lsdException w:name="table of authorities" w:semiHidden="1" w:unhideWhenUsed="1"/>
-    <w:lsdException w:name="macro" w:semiHidden="1" w:unhideWhenUsed="1"/>
-    <w:lsdException w:name="toa heading" w:semiHidden="1" w:unhideWhenUsed="1"/>
-    <w:lsdException w:name="List" w:semiHidden="1" w:unhideWhenUsed="1"/>
-    <w:lsdException w:name="List Bullet" w:semiHidden="1" w:unhideWhenUsed="1"/>
-    <w:lsdException w:name="List Number" w:semiHidden="1" w:unhideWhenUsed="1"/>
-    <w:lsdException w:name="List 2" w:semiHidden="1" w:unhideWhenUsed="1"/>
-    <w:lsdException w:name="List 3" w:semiHidden="1" w:unhideWhenUsed="1"/>
-    <w:lsdException w:name="List 4" w:semiHidden="1" w:unhideWhenUsed="1"/>
-    <w:lsdException w:name="List 5" w:semiHidden="1" w:unhideWhenUsed="1"/>
-    <w:lsdException w:name="List Bullet 2" w:semiHidden="1" w:unhideWhenUsed="1"/>
-    <w:lsdException w:name="List Bullet 3" w:semiHidden="1" w:unhideWhenUsed="1"/>
-    <w:lsdException w:name="List Bullet 4" w:semiHidden="1" w:unhideWhenUsed="1"/>
-    <w:lsdException w:name="List Bullet 5" w:semiHidden="1" w:unhideWhenUsed="1"/>
-    <w:lsdException w:name="List Number 2" w:semiHidden="1" w:unhideWhenUsed="1"/>
-    <w:lsdException w:name="List Number 3" w:semiHidden="1" w:unhideWhenUsed="1"/>
-    <w:lsdException w:name="List Number 4" w:semiHidden="1" w:unhideWhenUsed="1"/>
-    <w:lsdException w:name="List Number 5" w:semiHidden="1" w:unhideWhenUsed="1"/>
-    <w:lsdException w:name="Title" w:uiPriority="10" w:qFormat="1"/>
-    <w:lsdException w:name="Closing" w:semiHidden="1" w:unhideWhenUsed="1"/>
-    <w:lsdException w:name="Signature" w:semiHidden="1" w:unhideWhenUsed="1"/>
-    <w:lsdException w:name="Default Paragraph Font" w:semiHidden="1" w:uiPriority="1" w:unhideWhenUsed="1"/>
-    <w:lsdException w:name="Body Text" w:semiHidden="1" w:unhideWhenUsed="1"/>
-    <w:lsdException w:name="Body Text Indent" w:semiHidden="1" w:unhideWhenUsed="1"/>
-    <w:lsdException w:name="List Continue" w:semiHidden="1" w:unhideWhenUsed="1"/>
-    <w:lsdException w:name="List Continue 2" w:semiHidden="1" w:unhideWhenUsed="1"/>
-    <w:lsdException w:name="List Continue 3" w:semiHidden="1" w:unhideWhenUsed="1"/>
-    <w:lsdException w:name="List Continue 4" w:semiHidden="1" w:unhideWhenUsed="1"/>
-    <w:lsdException w:name="List Continue 5" w:semiHidden="1" w:unhideWhenUsed="1"/>
-    <w:lsdException w:name="Message Header" w:semiHidden="1" w:unhideWhenUsed="1"/>
-    <w:lsdException w:name="Subtitle" w:uiPriority="11" w:qFormat="1"/>
-    <w:lsdException w:name="Salutation" w:semiHidden="1" w:unhideWhenUsed="1"/>
-    <w:lsdException w:name="Date" w:semiHidden="1" w:unhideWhenUsed="1"/>
-    <w:lsdException w:name="Body Text First Indent" w:semiHidden="1" w:unhideWhenUsed="1"/>
-    <w:lsdException w:name="Body Text First Indent 2" w:semiHidden="1" w:unhideWhenUsed="1"/>
-    <w:lsdException w:name="Note Heading" w:semiHidden="1" w:unhideWhenUsed="1"/>
-    <w:lsdException w:name="Body Text 2" w:semiHidden="1" w:unhideWhenUsed="1"/>
-    <w:lsdException w:name="Body Text 3" w:semiHidden="1" w:unhideWhenUsed="1"/>
-    <w:lsdException w:name="Body Text Indent 2" w:semiHidden="1" w:unhideWhenUsed="1"/>
-    <w:lsdException w:name="Body Text Indent 3" w:semiHidden="1" w:unhideWhenUsed="1"/>
-    <w:lsdException w:name="Block Text" w:semiHidden="1" w:unhideWhenUsed="1"/>
-    <w:lsdException w:name="Hyperlink" w:semiHidden="1" w:unhideWhenUsed="1"/>
-    <w:lsdException w:name="FollowedHyperlink" w:semiHidden="1" w:unhideWhenUsed="1"/>
-    <w:lsdException w:name="Strong" w:uiPriority="22" w:qFormat="1"/>
-    <w:lsdException w:name="Emphasis" w:uiPriority="20" w:qFormat="1"/>
-    <w:lsdException w:name="Document Map" w:semiHidden="1" w:unhideWhenUsed="1"/>
-    <w:lsdException w:name="Plain Text" w:semiHidden="1" w:unhideWhenUsed="1"/>
-    <w:lsdException w:name="E-mail Signature" w:semiHidden="1" w:unhideWhenUsed="1"/>
-    <w:lsdException w:name="HTML Top of Form" w:semiHidden="1" w:unhideWhenUsed="1"/>
-    <w:lsdException w:name="HTML Bottom of Form" w:semiHidden="1" w:unhideWhenUsed="1"/>
-    <w:lsdException w:name="Normal (Web)" w:semiHidden="1" w:unhideWhenUsed="1"/>
-    <w:lsdException w:name="HTML Acronym" w:semiHidden="1" w:unhideWhenUsed="1"/>
-    <w:lsdException w:name="HTML Address" w:semiHidden="1" w:unhideWhenUsed="1"/>
-    <w:lsdException w:name="HTML Cite" w:semiHidden="1" w:unhideWhenUsed="1"/>
-    <w:lsdException w:name="HTML Code" w:semiHidden="1" w:unhideWhenUsed="1"/>
-    <w:lsdException w:name="HTML Definition" w:semiHidden="1" w:unhideWhenUsed="1"/>
-    <w:lsdException w:name="HTML Keyboard" w:semiHidden="1" w:unhideWhenUsed="1"/>
-    <w:lsdException w:name="HTML Preformatted" w:semiHidden="1" w:unhideWhenUsed="1"/>
-    <w:lsdException w:name="HTML Sample" w:semiHidden="1" w:unhideWhenUsed="1"/>
-    <w:lsdException w:name="HTML Typewriter" w:semiHidden="1" w:unhideWhenUsed="1"/>
-    <w:lsdException w:name="HTML Variable" w:semiHidden="1" w:unhideWhenUsed="1"/>
-    <w:lsdException w:name="Normal Table" w:semiHidden="1" w:unhideWhenUsed="1"/>
-    <w:lsdException w:name="annotation subject" w:semiHidden="1" w:unhideWhenUsed="1"/>
-    <w:lsdException w:name="No List" w:semiHidden="1" w:unhideWhenUsed="1"/>
-    <w:lsdException w:name="Outline List 1" w:semiHidden="1" w:unhideWhenUsed="1"/>
-    <w:lsdException w:name="Outline List 2" w:semiHidden="1" w:unhideWhenUsed="1"/>
-    <w:lsdException w:name="Outline List 3" w:semiHidden="1" w:unhideWhenUsed="1"/>
-    <w:lsdException w:name="Table Simple 1" w:semiHidden="1" w:unhideWhenUsed="1"/>
-    <w:lsdException w:name="Table Simple 2" w:semiHidden="1" w:unhideWhenUsed="1"/>
-    <w:lsdException w:name="Table Simple 3" w:semiHidden="1" w:unhideWhenUsed="1"/>
-    <w:lsdException w:name="Table Classic 1" w:semiHidden="1" w:unhideWhenUsed="1"/>
-    <w:lsdException w:name="Table Classic 2" w:semiHidden="1" w:unhideWhenUsed="1"/>
-    <w:lsdException w:name="Table Classic 3" w:semiHidden="1" w:unhideWhenUsed="1"/>
-    <w:lsdException w:name="Table Classic 4" w:semiHidden="1" w:unhideWhenUsed="1"/>
-    <w:lsdException w:name="Table Colorful 1" w:semiHidden="1" w:unhideWhenUsed="1"/>
-    <w:lsdException w:name="Table Colorful 2" w:semiHidden="1" w:unhideWhenUsed="1"/>
-    <w:lsdException w:name="Table Colorful 3" w:semiHidden="1" w:unhideWhenUsed="1"/>
-    <w:lsdException w:name="Table Columns 1" w:semiHidden="1" w:unhideWhenUsed="1"/>
-    <w:lsdException w:name="Table Columns 2" w:semiHidden="1" w:unhideWhenUsed="1"/>
-    <w:lsdException w:name="Table Columns 3" w:semiHidden="1" w:unhideWhenUsed="1"/>
-    <w:lsdException w:name="Table Columns 4" w:semiHidden="1" w:unhideWhenUsed="1"/>
-    <w:lsdException w:name="Table Columns 5" w:semiHidden="1" w:unhideWhenUsed="1"/>
-    <w:lsdException w:name="Table Grid 1" w:semiHidden="1" w:unhideWhenUsed="1"/>
-    <w:lsdException w:name="Table Grid 2" w:semiHidden="1" w:unhideWhenUsed="1"/>
-    <w:lsdException w:name="Table Grid 3" w:semiHidden="1" w:unhideWhenUsed="1"/>
-    <w:lsdException w:name="Table Grid 4" w:semiHidden="1" w:unhideWhenUsed="1"/>
-    <w:lsdException w:name="Table Grid 5" w:semiHidden="1" w:unhideWhenUsed="1"/>
-    <w:lsdException w:name="Table Grid 6" w:semiHidden="1" w:unhideWhenUsed="1"/>
-    <w:lsdException w:name="Table Grid 7" w:semiHidden="1" w:unhideWhenUsed="1"/>
-    <w:lsdException w:name="Table Grid 8" w:semiHidden="1" w:unhideWhenUsed="1"/>
-    <w:lsdException w:name="Table List 1" w:semiHidden="1" w:unhideWhenUsed="1"/>
-    <w:lsdException w:name="Table List 2" w:semiHidden="1" w:unhideWhenUsed="1"/>
-    <w:lsdException w:name="Table List 3" w:semiHidden="1" w:unhideWhenUsed="1"/>
-    <w:lsdException w:name="Table List 4" w:semiHidden="1" w:unhideWhenUsed="1"/>
-    <w:lsdException w:name="Table List 5" w:semiHidden="1" w:unhideWhenUsed="1"/>
-    <w:lsdException w:name="Table List 6" w:semiHidden="1" w:unhideWhenUsed="1"/>
-    <w:lsdException w:name="Table List 7" w:semiHidden="1" w:unhideWhenUsed="1"/>
-    <w:lsdException w:name="Table List 8" w:semiHidden="1" w:unhideWhenUsed="1"/>
-    <w:lsdException w:name="Table 3D effects 1" w:semiHidden="1" w:unhideWhenUsed="1"/>
-    <w:lsdException w:name="Table 3D effects 2" w:semiHidden="1" w:unhideWhenUsed="1"/>
-    <w:lsdException w:name="Table 3D effects 3" w:semiHidden="1" w:unhideWhenUsed="1"/>
-    <w:lsdException w:name="Table Contemporary" w:semiHidden="1" w:unhideWhenUsed="1"/>
-    <w:lsdException w:name="Table Elegant" w:semiHidden="1" w:unhideWhenUsed="1"/>
-    <w:lsdException w:name="Table Professional" w:semiHidden="1" w:unhideWhenUsed="1"/>
-    <w:lsdException w:name="Table Subtle 1" w:semiHidden="1" w:unhideWhenUsed="1"/>
-    <w:lsdException w:name="Table Subtle 2" w:semiHidden="1" w:unhideWhenUsed="1"/>
-    <w:lsdException w:name="Table Web 1" w:semiHidden="1" w:unhideWhenUsed="1"/>
-    <w:lsdException w:name="Table Web 2" w:semiHidden="1" w:unhideWhenUsed="1"/>
-    <w:lsdException w:name="Table Web 3" w:semiHidden="1" w:unhideWhenUsed="1"/>
-    <w:lsdException w:name="Balloon Text" w:semiHidden="1" w:unhideWhenUsed="1"/>
-    <w:lsdException w:name="Table Grid" w:uiPriority="59"/>
-    <w:lsdException w:name="Table Theme" w:semiHidden="1" w:unhideWhenUsed="1"/>
-    <w:lsdException w:name="Placeholder Text" w:semiHidden="1"/>
-    <w:lsdException w:name="No Spacing" w:uiPriority="1" w:qFormat="1"/>
-    <w:lsdException w:name="Light Shading" w:uiPriority="60"/>
-    <w:lsdException w:name="Light List" w:uiPriority="61"/>
-    <w:lsdException w:name="Light Grid" w:uiPriority="62"/>
-    <w:lsdException w:name="Medium Shading 1" w:uiPriority="63"/>
-    <w:lsdException w:name="Medium Shading 2" w:uiPriority="64"/>
-    <w:lsdException w:name="Medium List 1" w:uiPriority="65"/>
-    <w:lsdException w:name="Medium List 2" w:uiPriority="66"/>
-    <w:lsdException w:name="Medium Grid 1" w:uiPriority="67"/>
-    <w:lsdException w:name="Medium Grid 2" w:uiPriority="68"/>
-    <w:lsdException w:name="Medium Grid 3" w:uiPriority="69"/>
-    <w:lsdException w:name="Dark List" w:uiPriority="70"/>
-    <w:lsdException w:name="Colorful Shading" w:uiPriority="71"/>
-    <w:lsdException w:name="Colorful List" w:uiPriority="72"/>
-    <w:lsdException w:name="Colorful Grid" w:uiPriority="73"/>
-    <w:lsdException w:name="Light Shading Accent 1" w:uiPriority="60"/>
-    <w:lsdException w:name="Light List Accent 1" w:uiPriority="61"/>
-    <w:lsdException w:name="Light Grid Accent 1" w:uiPriority="62"/>
-    <w:lsdException w:name="Medium Shading 1 Accent 1" w:uiPriority="63"/>
-    <w:lsdException w:name="Medium Shading 2 Accent 1" w:uiPriority="64"/>
-    <w:lsdException w:name="Medium List 1 Accent 1" w:uiPriority="65"/>
-    <w:lsdException w:name="Revision" w:semiHidden="1"/>
-    <w:lsdException w:name="List Paragraph" w:uiPriority="34" w:qFormat="1"/>
-    <w:lsdException w:name="Quote" w:uiPriority="29" w:qFormat="1"/>
-    <w:lsdException w:name="Intense Quote" w:uiPriority="30" w:qFormat="1"/>
-    <w:lsdException w:name="Medium List 2 Accent 1" w:uiPriority="66"/>
-    <w:lsdException w:name="Medium Grid 1 Accent 1" w:uiPriority="67"/>
-    <w:lsdException w:name="Medium Grid 2 Accent 1" w:uiPriority="68"/>
-    <w:lsdException w:name="Medium Grid 3 Accent 1" w:uiPriority="69"/>
-    <w:lsdException w:name="Dark List Accent 1" w:uiPriority="70"/>
-    <w:lsdException w:name="Colorful Shading Accent 1" w:uiPriority="71"/>
-    <w:lsdException w:name="Colorful List Accent 1" w:uiPriority="72"/>
-    <w:lsdException w:name="Colorful Grid Accent 1" w:uiPriority="73"/>
-    <w:lsdException w:name="Light Shading Accent 2" w:uiPriority="60"/>
-    <w:lsdException w:name="Light List Accent 2" w:uiPriority="61"/>
-    <w:lsdException w:name="Light Grid Accent 2" w:uiPriority="62"/>
-    <w:lsdException w:name="Medium Shading 1 Accent 2" w:uiPriority="63"/>
-    <w:lsdException w:name="Medium Shading 2 Accent 2" w:uiPriority="64"/>
-    <w:lsdException w:name="Medium List 1 Accent 2" w:uiPriority="65"/>
-    <w:lsdException w:name="Medium List 2 Accent 2" w:uiPriority="66"/>
-    <w:lsdException w:name="Medium Grid 1 Accent 2" w:uiPriority="67"/>
-    <w:lsdException w:name="Medium Grid 2 Accent 2" w:uiPriority="68"/>
-    <w:lsdException w:name="Medium Grid 3 Accent 2" w:uiPriority="69"/>
-    <w:lsdException w:name="Dark List Accent 2" w:uiPriority="70"/>
-    <w:lsdException w:name="Colorful Shading Accent 2" w:uiPriority="71"/>
-    <w:lsdException w:name="Colorful List Accent 2" w:uiPriority="72"/>
-    <w:lsdException w:name="Colorful Grid Accent 2" w:uiPriority="73"/>
-    <w:lsdException w:name="Light Shading Accent 3" w:uiPriority="60"/>
-    <w:lsdException w:name="Light List Accent 3" w:uiPriority="61"/>
-    <w:lsdException w:name="Light Grid Accent 3" w:uiPriority="62"/>
-    <w:lsdException w:name="Medium Shading 1 Accent 3" w:uiPriority="63"/>
-    <w:lsdException w:name="Medium Shading 2 Accent 3" w:uiPriority="64"/>
-    <w:lsdException w:name="Medium List 1 Accent 3" w:uiPriority="65"/>
-    <w:lsdException w:name="Medium List 2 Accent 3" w:uiPriority="66"/>
-    <w:lsdException w:name="Medium Grid 1 Accent 3" w:uiPriority="67"/>
-    <w:lsdException w:name="Medium Grid 2 Accent 3" w:uiPriority="68"/>
-    <w:lsdException w:name="Medium Grid 3 Accent 3" w:uiPriority="69"/>
-    <w:lsdException w:name="Dark List Accent 3" w:uiPriority="70"/>
-    <w:lsdException w:name="Colorful Shading Accent 3" w:uiPriority="71"/>
-    <w:lsdException w:name="Colorful List Accent 3" w:uiPriority="72"/>
-    <w:lsdException w:name="Colorful Grid Accent 3" w:uiPriority="73"/>
-    <w:lsdException w:name="Light Shading Accent 4" w:uiPriority="60"/>
-    <w:lsdException w:name="Light List Accent 4" w:uiPriority="61"/>
-    <w:lsdException w:name="Light Grid Accent 4" w:uiPriority="62"/>
-    <w:lsdException w:name="Medium Shading 1 Accent 4" w:uiPriority="63"/>
-    <w:lsdException w:name="Medium Shading 2 Accent 4" w:uiPriority="64"/>
-    <w:lsdException w:name="Medium List 1 Accent 4" w:uiPriority="65"/>
-    <w:lsdException w:name="Medium List 2 Accent 4" w:uiPriority="66"/>
-    <w:lsdException w:name="Medium Grid 1 Accent 4" w:uiPriority="67"/>
-    <w:lsdException w:name="Medium Grid 2 Accent 4" w:uiPriority="68"/>
-    <w:lsdException w:name="Medium Grid 3 Accent 4" w:uiPriority="69"/>
-    <w:lsdException w:name="Dark List Accent 4" w:uiPriority="70"/>
-    <w:lsdException w:name="Colorful Shading Accent 4" w:uiPriority="71"/>
-    <w:lsdException w:name="Colorful List Accent 4" w:uiPriority="72"/>
-    <w:lsdException w:name="Colorful Grid Accent 4" w:uiPriority="73"/>
-    <w:lsdException w:name="Light Shading Accent 5" w:uiPriority="60"/>
-    <w:lsdException w:name="Light List Accent 5" w:uiPriority="61"/>
-    <w:lsdException w:name="Light Grid Accent 5" w:uiPriority="62"/>
-    <w:lsdException w:name="Medium Shading 1 Accent 5" w:uiPriority="63"/>
-    <w:lsdException w:name="Medium Shading 2 Accent 5" w:uiPriority="64"/>
-    <w:lsdException w:name="Medium List 1 Accent 5" w:uiPriority="65"/>
-    <w:lsdException w:name="Medium List 2 Accent 5" w:uiPriority="66"/>
-    <w:lsdException w:name="Medium Grid 1 Accent 5" w:uiPriority="67"/>
-    <w:lsdException w:name="Medium Grid 2 Accent 5" w:uiPriority="68"/>
-    <w:lsdException w:name="Medium Grid 3 Accent 5" w:uiPriority="69"/>
-    <w:lsdException w:name="Dark List Accent 5" w:uiPriority="70"/>
-    <w:lsdException w:name="Colorful Shading Accent 5" w:uiPriority="71"/>
-    <w:lsdException w:name="Colorful List Accent 5" w:uiPriority="72"/>
-    <w:lsdException w:name="Colorful Grid Accent 5" w:uiPriority="73"/>
-    <w:lsdException w:name="Light Shading Accent 6" w:uiPriority="60"/>
-    <w:lsdException w:name="Light List Accent 6" w:uiPriority="61"/>
-    <w:lsdException w:name="Light Grid Accent 6" w:uiPriority="62"/>
-    <w:lsdException w:name="Medium Shading 1 Accent 6" w:uiPriority="63"/>
-    <w:lsdException w:name="Medium Shading 2 Accent 6" w:uiPriority="64"/>
-    <w:lsdException w:name="Medium List 1 Accent 6" w:uiPriority="65"/>
-    <w:lsdException w:name="Medium List 2 Accent 6" w:uiPriority="66"/>
-    <w:lsdException w:name="Medium Grid 1 Accent 6" w:uiPriority="67"/>
-    <w:lsdException w:name="Medium Grid 2 Accent 6" w:uiPriority="68"/>
-    <w:lsdException w:name="Medium Grid 3 Accent 6" w:uiPriority="69"/>
-    <w:lsdException w:name="Dark List Accent 6" w:uiPriority="70"/>
-    <w:lsdException w:name="Colorful Shading Accent 6" w:uiPriority="71"/>
-    <w:lsdException w:name="Colorful List Accent 6" w:uiPriority="72"/>
-    <w:lsdException w:name="Colorful Grid Accent 6" w:uiPriority="73"/>
-    <w:lsdException w:name="Subtle Emphasis" w:uiPriority="19" w:qFormat="1"/>
-    <w:lsdException w:name="Intense Emphasis" w:uiPriority="21" w:qFormat="1"/>
-    <w:lsdException w:name="Subtle Reference" w:uiPriority="31" w:qFormat="1"/>
-    <w:lsdException w:name="Intense Reference" w:uiPriority="32" w:qFormat="1"/>
-    <w:lsdException w:name="Book Title" w:uiPriority="33" w:qFormat="1"/>
-    <w:lsdException w:name="Bibliography" w:semiHidden="1" w:uiPriority="37" w:unhideWhenUsed="1"/>
-    <w:lsdException w:name="TOC Heading" w:semiHidden="1" w:uiPriority="39" w:unhideWhenUsed="1" w:qFormat="1"/>
-    <w:lsdException w:name="Plain Table 1" w:uiPriority="41"/>
-    <w:lsdException w:name="Plain Table 2" w:uiPriority="42"/>
-    <w:lsdException w:name="Plain Table 3" w:uiPriority="43"/>
-    <w:lsdException w:name="Plain Table 4" w:uiPriority="44"/>
-    <w:lsdException w:name="Plain Table 5" w:uiPriority="45"/>
-    <w:lsdException w:name="Grid Table Light" w:uiPriority="40"/>
-    <w:lsdException w:name="Grid Table 1 Light" w:uiPriority="46"/>
-    <w:lsdException w:name="Grid Table 2" w:uiPriority="47"/>
-    <w:lsdException w:name="Grid Table 3" w:uiPriority="48"/>
-    <w:lsdException w:name="Grid Table 4" w:uiPriority="49"/>
-    <w:lsdException w:name="Grid Table 5 Dark" w:uiPriority="50"/>
-    <w:lsdException w:name="Grid Table 6 Colorful" w:uiPriority="51"/>
-    <w:lsdException w:name="Grid Table 7 Colorful" w:uiPriority="52"/>
-    <w:lsdException w:name="Grid Table 1 Light Accent 1" w:uiPriority="46"/>
-    <w:lsdException w:name="Grid Table 2 Accent 1" w:uiPriority="47"/>
-    <w:lsdException w:name="Grid Table 3 Accent 1" w:uiPriority="48"/>
-    <w:lsdException w:name="Grid Table 4 Accent 1" w:uiPriority="49"/>
-    <w:lsdException w:name="Grid Table 5 Dark Accent 1" w:uiPriority="50"/>
-    <w:lsdException w:name="Grid Table 6 Colorful Accent 1" w:uiPriority="51"/>
-    <w:lsdException w:name="Grid Table 7 Colorful Accent 1" w:uiPriority="52"/>
-    <w:lsdException w:name="Grid Table 1 Light Accent 2" w:uiPriority="46"/>
-    <w:lsdException w:name="Grid Table 2 Accent 2" w:uiPriority="47"/>
-    <w:lsdException w:name="Grid Table 3 Accent 2" w:uiPriority="48"/>
-    <w:lsdException w:name="Grid Table 4 Accent 2" w:uiPriority="49"/>
-    <w:lsdException w:name="Grid Table 5 Dark Accent 2" w:uiPriority="50"/>
-    <w:lsdException w:name="Grid Table 6 Colorful Accent 2" w:uiPriority="51"/>
-    <w:lsdException w:name="Grid Table 7 Colorful Accent 2" w:uiPriority="52"/>
-    <w:lsdException w:name="Grid Table 1 Light Accent 3" w:uiPriority="46"/>
-    <w:lsdException w:name="Grid Table 2 Accent 3" w:uiPriority="47"/>
-    <w:lsdException w:name="Grid Table 3 Accent 3" w:uiPriority="48"/>
-    <w:lsdException w:name="Grid Table 4 Accent 3" w:uiPriority="49"/>
-    <w:lsdException w:name="Grid Table 5 Dark Accent 3" w:uiPriority="50"/>
-    <w:lsdException w:name="Grid Table 6 Colorful Accent 3" w:uiPriority="51"/>
-    <w:lsdException w:name="Grid Table 7 Colorful Accent 3" w:uiPriority="52"/>
-    <w:lsdException w:name="Grid Table 1 Light Accent 4" w:uiPriority="46"/>
-    <w:lsdException w:name="Grid Table 2 Accent 4" w:uiPriority="47"/>
-    <w:lsdException w:name="Grid Table 3 Accent 4" w:uiPriority="48"/>
-    <w:lsdException w:name="Grid Table 4 Accent 4" w:uiPriority="49"/>
-    <w:lsdException w:name="Grid Table 5 Dark Accent 4" w:uiPriority="50"/>
-    <w:lsdException w:name="Grid Table 6 Colorful Accent 4" w:uiPriority="51"/>
-    <w:lsdException w:name="Grid Table 7 Colorful Accent 4" w:uiPriority="52"/>
-    <w:lsdException w:name="Grid Table 1 Light Accent 5" w:uiPriority="46"/>
-    <w:lsdException w:name="Grid Table 2 Accent 5" w:uiPriority="47"/>
-    <w:lsdException w:name="Grid Table 3 Accent 5" w:uiPriority="48"/>
-    <w:lsdException w:name="Grid Table 4 Accent 5" w:uiPriority="49"/>
-    <w:lsdException w:name="Grid Table 5 Dark Accent 5" w:uiPriority="50"/>
-    <w:lsdException w:name="Grid Table 6 Colorful Accent 5" w:uiPriority="51"/>
-    <w:lsdException w:name="Grid Table 7 Colorful Accent 5" w:uiPriority="52"/>
-    <w:lsdException w:name="Grid Table 1 Light Accent 6" w:uiPriority="46"/>
-    <w:lsdException w:name="Grid Table 2 Accent 6" w:uiPriority="47"/>
-    <w:lsdException w:name="Grid Table 3 Accent 6" w:uiPriority="48"/>
-    <w:lsdException w:name="Grid Table 4 Accent 6" w:uiPriority="49"/>
-    <w:lsdException w:name="Grid Table 5 Dark Accent 6" w:uiPriority="50"/>
-    <w:lsdException w:name="Grid Table 6 Colorful Accent 6" w:uiPriority="51"/>
-    <w:lsdException w:name="Grid Table 7 Colorful Accent 6" w:uiPriority="52"/>
-    <w:lsdException w:name="List Table 1 Light" w:uiPriority="46"/>
-    <w:lsdException w:name="List Table 2" w:uiPriority="47"/>
-    <w:lsdException w:name="List Table 3" w:uiPriority="48"/>
-    <w:lsdException w:name="List Table 4" w:uiPriority="49"/>
-    <w:lsdException w:name="List Table 5 Dark" w:uiPriority="50"/>
-    <w:lsdException w:name="List Table 6 Colorful" w:uiPriority="51"/>
-    <w:lsdException w:name="List Table 7 Colorful" w:uiPriority="52"/>
-    <w:lsdException w:name="List Table 1 Light Accent 1" w:uiPriority="46"/>
-    <w:lsdException w:name="List Table 2 Accent 1" w:uiPriority="47"/>
-    <w:lsdException w:name="List Table 3 Accent 1" w:uiPriority="48"/>
-    <w:lsdException w:name="List Table 4 Accent 1" w:uiPriority="49"/>
-    <w:lsdException w:name="List Table 5 Dark Accent 1" w:uiPriority="50"/>
-    <w:lsdException w:name="List Table 6 Colorful Accent 1" w:uiPriority="51"/>
-    <w:lsdException w:name="List Table 7 Colorful Accent 1" w:uiPriority="52"/>
-    <w:lsdException w:name="List Table 1 Light Accent 2" w:uiPriority="46"/>
-    <w:lsdException w:name="List Table 2 Accent 2" w:uiPriority="47"/>
-    <w:lsdException w:name="List Table 3 Accent 2" w:uiPriority="48"/>
-    <w:lsdException w:name="List Table 4 Accent 2" w:uiPriority="49"/>
-    <w:lsdException w:name="List Table 5 Dark Accent 2" w:uiPriority="50"/>
-    <w:lsdException w:name="List Table 6 Colorful Accent 2" w:uiPriority="51"/>
-    <w:lsdException w:name="List Table 7 Colorful Accent 2" w:uiPriority="52"/>
-    <w:lsdException w:name="List Table 1 Light Accent 3" w:uiPriority="46"/>
-    <w:lsdException w:name="List Table 2 Accent 3" w:uiPriority="47"/>
-    <w:lsdException w:name="List Table 3 Accent 3" w:uiPriority="48"/>
-    <w:lsdException w:name="List Table 4 Accent 3" w:uiPriority="49"/>
-    <w:lsdException w:name="List Table 5 Dark Accent 3" w:uiPriority="50"/>
-    <w:lsdException w:name="List Table 6 Colorful Accent 3" w:uiPriority="51"/>
-    <w:lsdException w:name="List Table 7 Colorful Accent 3" w:uiPriority="52"/>
-    <w:lsdException w:name="List Table 1 Light Accent 4" w:uiPriority="46"/>
-    <w:lsdException w:name="List Table 2 Accent 4" w:uiPriority="47"/>
-    <w:lsdException w:name="List Table 3 Accent 4" w:uiPriority="48"/>
-    <w:lsdException w:name="List Table 4 Accent 4" w:uiPriority="49"/>
-    <w:lsdException w:name="List Table 5 Dark Accent 4" w:uiPriority="50"/>
-    <w:lsdException w:name="List Table 6 Colorful Accent 4" w:uiPriority="51"/>
-    <w:lsdException w:name="List Table 7 Colorful Accent 4" w:uiPriority="52"/>
-    <w:lsdException w:name="List Table 1 Light Accent 5" w:uiPriority="46"/>
-    <w:lsdException w:name="List Table 2 Accent 5" w:uiPriority="47"/>
-    <w:lsdException w:name="List Table 3 Accent 5" w:uiPriority="48"/>
-    <w:lsdException w:name="List Table 4 Accent 5" w:uiPriority="49"/>
-    <w:lsdException w:name="List Table 5 Dark Accent 5" w:uiPriority="50"/>
-    <w:lsdException w:name="List Table 6 Colorful Accent 5" w:uiPriority="51"/>
-    <w:lsdException w:name="List Table 7 Colorful Accent 5" w:uiPriority="52"/>
-    <w:lsdException w:name="List Table 1 Light Accent 6" w:uiPriority="46"/>
-    <w:lsdException w:name="List Table 2 Accent 6" w:uiPriority="47"/>
-    <w:lsdException w:name="List Table 3 Accent 6" w:uiPriority="48"/>
-    <w:lsdException w:name="List Table 4 Accent 6" w:uiPriority="49"/>
-    <w:lsdException w:name="List Table 5 Dark Accent 6" w:uiPriority="50"/>
-    <w:lsdException w:name="List Table 6 Colorful Accent 6" w:uiPriority="51"/>
-    <w:lsdException w:name="List Table 7 Colorful Accent 6" w:uiPriority="52"/>
+  <w:latentStyles w:defLockedState="0" w:defUIPriority="99" w:defSemiHidden="1" w:defUnhideWhenUsed="1" w:defQFormat="0" w:count="267">
+    <w:lsdException w:name="Normal" w:semiHidden="0" w:uiPriority="0" w:unhideWhenUsed="0" w:qFormat="1"/>
+    <w:lsdException w:name="heading 1" w:semiHidden="0" w:uiPriority="9" w:unhideWhenUsed="0" w:qFormat="1"/>
+    <w:lsdException w:name="heading 2" w:uiPriority="9" w:qFormat="1"/>
+    <w:lsdException w:name="heading 3" w:uiPriority="9" w:qFormat="1"/>
+    <w:lsdException w:name="heading 4" w:uiPriority="9" w:qFormat="1"/>
+    <w:lsdException w:name="heading 5" w:uiPriority="9" w:qFormat="1"/>
+    <w:lsdException w:name="heading 6" w:uiPriority="9" w:qFormat="1"/>
+    <w:lsdException w:name="heading 7" w:uiPriority="9" w:qFormat="1"/>
+    <w:lsdException w:name="heading 8" w:uiPriority="9" w:qFormat="1"/>
+    <w:lsdException w:name="heading 9" w:uiPriority="9" w:qFormat="1"/>
+    <w:lsdException w:name="toc 1" w:uiPriority="39"/>
+    <w:lsdException w:name="toc 2" w:uiPriority="39"/>
+    <w:lsdException w:name="toc 3" w:uiPriority="39"/>
+    <w:lsdException w:name="toc 4" w:uiPriority="39"/>
+    <w:lsdException w:name="toc 5" w:uiPriority="39"/>
+    <w:lsdException w:name="toc 6" w:uiPriority="39"/>
+    <w:lsdException w:name="toc 7" w:uiPriority="39"/>
+    <w:lsdException w:name="toc 8" w:uiPriority="39"/>
+    <w:lsdException w:name="toc 9" w:uiPriority="39"/>
+    <w:lsdException w:name="caption" w:uiPriority="35" w:qFormat="1"/>
+    <w:lsdException w:name="Title" w:semiHidden="0" w:uiPriority="10" w:unhideWhenUsed="0" w:qFormat="1"/>
+    <w:lsdException w:name="Default Paragraph Font" w:uiPriority="1"/>
+    <w:lsdException w:name="Subtitle" w:semiHidden="0" w:uiPriority="11" w:unhideWhenUsed="0" w:qFormat="1"/>
+    <w:lsdException w:name="Strong" w:semiHidden="0" w:uiPriority="22" w:unhideWhenUsed="0" w:qFormat="1"/>
+    <w:lsdException w:name="Emphasis" w:semiHidden="0" w:uiPriority="20" w:unhideWhenUsed="0" w:qFormat="1"/>
+    <w:lsdException w:name="Table Grid" w:semiHidden="0" w:uiPriority="59" w:unhideWhenUsed="0"/>
+    <w:lsdException w:name="Placeholder Text" w:unhideWhenUsed="0"/>
+    <w:lsdException w:name="No Spacing" w:semiHidden="0" w:uiPriority="1" w:unhideWhenUsed="0" w:qFormat="1"/>
+    <w:lsdException w:name="Light Shading" w:semiHidden="0" w:uiPriority="60" w:unhideWhenUsed="0"/>
+    <w:lsdException w:name="Light List" w:semiHidden="0" w:uiPriority="61" w:unhideWhenUsed="0"/>
+    <w:lsdException w:name="Light Grid" w:semiHidden="0" w:uiPriority="62" w:unhideWhenUsed="0"/>
+    <w:lsdException w:name="Medium Shading 1" w:semiHidden="0" w:uiPriority="63" w:unhideWhenUsed="0"/>
+    <w:lsdException w:name="Medium Shading 2" w:semiHidden="0" w:uiPriority="64" w:unhideWhenUsed="0"/>
+    <w:lsdException w:name="Medium List 1" w:semiHidden="0" w:uiPriority="65" w:unhideWhenUsed="0"/>
+    <w:lsdException w:name="Medium List 2" w:semiHidden="0" w:uiPriority="66" w:unhideWhenUsed="0"/>
+    <w:lsdException w:name="Medium Grid 1" w:semiHidden="0" w:uiPriority="67" w:unhideWhenUsed="0"/>
+    <w:lsdException w:name="Medium Grid 2" w:semiHidden="0" w:uiPriority="68" w:unhideWhenUsed="0"/>
+    <w:lsdException w:name="Medium Grid 3" w:semiHidden="0" w:uiPriority="69" w:unhideWhenUsed="0"/>
+    <w:lsdException w:name="Dark List" w:semiHidden="0" w:uiPriority="70" w:unhideWhenUsed="0"/>
+    <w:lsdException w:name="Colorful Shading" w:semiHidden="0" w:uiPriority="71" w:unhideWhenUsed="0"/>
+    <w:lsdException w:name="Colorful List" w:semiHidden="0" w:uiPriority="72" w:unhideWhenUsed="0"/>
+    <w:lsdException w:name="Colorful Grid" w:semiHidden="0" w:uiPriority="73" w:unhideWhenUsed="0"/>
+    <w:lsdException w:name="Light Shading Accent 1" w:semiHidden="0" w:uiPriority="60" w:unhideWhenUsed="0"/>
+    <w:lsdException w:name="Light List Accent 1" w:semiHidden="0" w:uiPriority="61" w:unhideWhenUsed="0"/>
+    <w:lsdException w:name="Light Grid Accent 1" w:semiHidden="0" w:uiPriority="62" w:unhideWhenUsed="0"/>
+    <w:lsdException w:name="Medium Shading 1 Accent 1" w:semiHidden="0" w:uiPriority="63" w:unhideWhenUsed="0"/>
+    <w:lsdException w:name="Medium Shading 2 Accent 1" w:semiHidden="0" w:uiPriority="64" w:unhideWhenUsed="0"/>
+    <w:lsdException w:name="Medium List 1 Accent 1" w:semiHidden="0" w:uiPriority="65" w:unhideWhenUsed="0"/>
+    <w:lsdException w:name="Revision" w:unhideWhenUsed="0"/>
+    <w:lsdException w:name="List Paragraph" w:semiHidden="0" w:uiPriority="34" w:unhideWhenUsed="0" w:qFormat="1"/>
+    <w:lsdException w:name="Quote" w:semiHidden="0" w:uiPriority="29" w:unhideWhenUsed="0" w:qFormat="1"/>
+    <w:lsdException w:name="Intense Quote" w:semiHidden="0" w:uiPriority="30" w:unhideWhenUsed="0" w:qFormat="1"/>
+    <w:lsdException w:name="Medium List 2 Accent 1" w:semiHidden="0" w:uiPriority="66" w:unhideWhenUsed="0"/>
+    <w:lsdException w:name="Medium Grid 1 Accent 1" w:semiHidden="0" w:uiPriority="67" w:unhideWhenUsed="0"/>
+    <w:lsdException w:name="Medium Grid 2 Accent 1" w:semiHidden="0" w:uiPriority="68" w:unhideWhenUsed="0"/>
+    <w:lsdException w:name="Medium Grid 3 Accent 1" w:semiHidden="0" w:uiPriority="69" w:unhideWhenUsed="0"/>
+    <w:lsdException w:name="Dark List Accent 1" w:semiHidden="0" w:uiPriority="70" w:unhideWhenUsed="0"/>
+    <w:lsdException w:name="Colorful Shading Accent 1" w:semiHidden="0" w:uiPriority="71" w:unhideWhenUsed="0"/>
+    <w:lsdException w:name="Colorful List Accent 1" w:semiHidden="0" w:uiPriority="72" w:unhideWhenUsed="0"/>
+    <w:lsdException w:name="Colorful Grid Accent 1" w:semiHidden="0" w:uiPriority="73" w:unhideWhenUsed="0"/>
+    <w:lsdException w:name="Light Shading Accent 2" w:semiHidden="0" w:uiPriority="60" w:unhideWhenUsed="0"/>
+    <w:lsdException w:name="Light List Accent 2" w:semiHidden="0" w:uiPriority="61" w:unhideWhenUsed="0"/>
+    <w:lsdException w:name="Light Grid Accent 2" w:semiHidden="0" w:uiPriority="62" w:unhideWhenUsed="0"/>
+    <w:lsdException w:name="Medium Shading 1 Accent 2" w:semiHidden="0" w:uiPriority="63" w:unhideWhenUsed="0"/>
+    <w:lsdException w:name="Medium Shading 2 Accent 2" w:semiHidden="0" w:uiPriority="64" w:unhideWhenUsed="0"/>
+    <w:lsdException w:name="Medium List 1 Accent 2" w:semiHidden="0" w:uiPriority="65" w:unhideWhenUsed="0"/>
+    <w:lsdException w:name="Medium List 2 Accent 2" w:semiHidden="0" w:uiPriority="66" w:unhideWhenUsed="0"/>
+    <w:lsdException w:name="Medium Grid 1 Accent 2" w:semiHidden="0" w:uiPriority="67" w:unhideWhenUsed="0"/>
+    <w:lsdException w:name="Medium Grid 2 Accent 2" w:semiHidden="0" w:uiPriority="68" w:unhideWhenUsed="0"/>
+    <w:lsdException w:name="Medium Grid 3 Accent 2" w:semiHidden="0" w:uiPriority="69" w:unhideWhenUsed="0"/>
+    <w:lsdException w:name="Dark List Accent 2" w:semiHidden="0" w:uiPriority="70" w:unhideWhenUsed="0"/>
+    <w:lsdException w:name="Colorful Shading Accent 2" w:semiHidden="0" w:uiPriority="71" w:unhideWhenUsed="0"/>
+    <w:lsdException w:name="Colorful List Accent 2" w:semiHidden="0" w:uiPriority="72" w:unhideWhenUsed="0"/>
+    <w:lsdException w:name="Colorful Grid Accent 2" w:semiHidden="0" w:uiPriority="73" w:unhideWhenUsed="0"/>
+    <w:lsdException w:name="Light Shading Accent 3" w:semiHidden="0" w:uiPriority="60" w:unhideWhenUsed="0"/>
+    <w:lsdException w:name="Light List Accent 3" w:semiHidden="0" w:uiPriority="61" w:unhideWhenUsed="0"/>
+    <w:lsdException w:name="Light Grid Accent 3" w:semiHidden="0" w:uiPriority="62" w:unhideWhenUsed="0"/>
+    <w:lsdException w:name="Medium Shading 1 Accent 3" w:semiHidden="0" w:uiPriority="63" w:unhideWhenUsed="0"/>
+    <w:lsdException w:name="Medium Shading 2 Accent 3" w:semiHidden="0" w:uiPriority="64" w:unhideWhenUsed="0"/>
+    <w:lsdException w:name="Medium List 1 Accent 3" w:semiHidden="0" w:uiPriority="65" w:unhideWhenUsed="0"/>
+    <w:lsdException w:name="Medium List 2 Accent 3" w:semiHidden="0" w:uiPriority="66" w:unhideWhenUsed="0"/>
+    <w:lsdException w:name="Medium Grid 1 Accent 3" w:semiHidden="0" w:uiPriority="67" w:unhideWhenUsed="0"/>
+    <w:lsdException w:name="Medium Grid 2 Accent 3" w:semiHidden="0" w:uiPriority="68" w:unhideWhenUsed="0"/>
+    <w:lsdException w:name="Medium Grid 3 Accent 3" w:semiHidden="0" w:uiPriority="69" w:unhideWhenUsed="0"/>
+    <w:lsdException w:name="Dark List Accent 3" w:semiHidden="0" w:uiPriority="70" w:unhideWhenUsed="0"/>
+    <w:lsdException w:name="Colorful Shading Accent 3" w:semiHidden="0" w:uiPriority="71" w:unhideWhenUsed="0"/>
+    <w:lsdException w:name="Colorful List Accent 3" w:semiHidden="0" w:uiPriority="72" w:unhideWhenUsed="0"/>
+    <w:lsdException w:name="Colorful Grid Accent 3" w:semiHidden="0" w:uiPriority="73" w:unhideWhenUsed="0"/>
+    <w:lsdException w:name="Light Shading Accent 4" w:semiHidden="0" w:uiPriority="60" w:unhideWhenUsed="0"/>
+    <w:lsdException w:name="Light List Accent 4" w:semiHidden="0" w:uiPriority="61" w:unhideWhenUsed="0"/>
+    <w:lsdException w:name="Light Grid Accent 4" w:semiHidden="0" w:uiPriority="62" w:unhideWhenUsed="0"/>
+    <w:lsdException w:name="Medium Shading 1 Accent 4" w:semiHidden="0" w:uiPriority="63" w:unhideWhenUsed="0"/>
+    <w:lsdException w:name="Medium Shading 2 Accent 4" w:semiHidden="0" w:uiPriority="64" w:unhideWhenUsed="0"/>
+    <w:lsdException w:name="Medium List 1 Accent 4" w:semiHidden="0" w:uiPriority="65" w:unhideWhenUsed="0"/>
+    <w:lsdException w:name="Medium List 2 Accent 4" w:semiHidden="0" w:uiPriority="66" w:unhideWhenUsed="0"/>
+    <w:lsdException w:name="Medium Grid 1 Accent 4" w:semiHidden="0" w:uiPriority="67" w:unhideWhenUsed="0"/>
+    <w:lsdException w:name="Medium Grid 2 Accent 4" w:semiHidden="0" w:uiPriority="68" w:unhideWhenUsed="0"/>
+    <w:lsdException w:name="Medium Grid 3 Accent 4" w:semiHidden="0" w:uiPriority="69" w:unhideWhenUsed="0"/>
+    <w:lsdException w:name="Dark List Accent 4" w:semiHidden="0" w:uiPriority="70" w:unhideWhenUsed="0"/>
+    <w:lsdException w:name="Colorful Shading Accent 4" w:semiHidden="0" w:uiPriority="71" w:unhideWhenUsed="0"/>
+    <w:lsdException w:name="Colorful List Accent 4" w:semiHidden="0" w:uiPriority="72" w:unhideWhenUsed="0"/>
+    <w:lsdException w:name="Colorful Grid Accent 4" w:semiHidden="0" w:uiPriority="73" w:unhideWhenUsed="0"/>
+    <w:lsdException w:name="Light Shading Accent 5" w:semiHidden="0" w:uiPriority="60" w:unhideWhenUsed="0"/>
+    <w:lsdException w:name="Light List Accent 5" w:semiHidden="0" w:uiPriority="61" w:unhideWhenUsed="0"/>
+    <w:lsdException w:name="Light Grid Accent 5" w:semiHidden="0" w:uiPriority="62" w:unhideWhenUsed="0"/>
+    <w:lsdException w:name="Medium Shading 1 Accent 5" w:semiHidden="0" w:uiPriority="63" w:unhideWhenUsed="0"/>
+    <w:lsdException w:name="Medium Shading 2 Accent 5" w:semiHidden="0" w:uiPriority="64" w:unhideWhenUsed="0"/>
+    <w:lsdException w:name="Medium List 1 Accent 5" w:semiHidden="0" w:uiPriority="65" w:unhideWhenUsed="0"/>
+    <w:lsdException w:name="Medium List 2 Accent 5" w:semiHidden="0" w:uiPriority="66" w:unhideWhenUsed="0"/>
+    <w:lsdException w:name="Medium Grid 1 Accent 5" w:semiHidden="0" w:uiPriority="67" w:unhideWhenUsed="0"/>
+    <w:lsdException w:name="Medium Grid 2 Accent 5" w:semiHidden="0" w:uiPriority="68" w:unhideWhenUsed="0"/>
+    <w:lsdException w:name="Medium Grid 3 Accent 5" w:semiHidden="0" w:uiPriority="69" w:unhideWhenUsed="0"/>
+    <w:lsdException w:name="Dark List Accent 5" w:semiHidden="0" w:uiPriority="70" w:unhideWhenUsed="0"/>
+    <w:lsdException w:name="Colorful Shading Accent 5" w:semiHidden="0" w:uiPriority="71" w:unhideWhenUsed="0"/>
+    <w:lsdException w:name="Colorful List Accent 5" w:semiHidden="0" w:uiPriority="72" w:unhideWhenUsed="0"/>
+    <w:lsdException w:name="Colorful Grid Accent 5" w:semiHidden="0" w:uiPriority="73" w:unhideWhenUsed="0"/>
+    <w:lsdException w:name="Light Shading Accent 6" w:semiHidden="0" w:uiPriority="60" w:unhideWhenUsed="0"/>
+    <w:lsdException w:name="Light List Accent 6" w:semiHidden="0" w:uiPriority="61" w:unhideWhenUsed="0"/>
+    <w:lsdException w:name="Light Grid Accent 6" w:semiHidden="0" w:uiPriority="62" w:unhideWhenUsed="0"/>
+    <w:lsdException w:name="Medium Shading 1 Accent 6" w:semiHidden="0" w:uiPriority="63" w:unhideWhenUsed="0"/>
+    <w:lsdException w:name="Medium Shading 2 Accent 6" w:semiHidden="0" w:uiPriority="64" w:unhideWhenUsed="0"/>
+    <w:lsdException w:name="Medium List 1 Accent 6" w:semiHidden="0" w:uiPriority="65" w:unhideWhenUsed="0"/>
+    <w:lsdException w:name="Medium List 2 Accent 6" w:semiHidden="0" w:uiPriority="66" w:unhideWhenUsed="0"/>
+    <w:lsdException w:name="Medium Grid 1 Accent 6" w:semiHidden="0" w:uiPriority="67" w:unhideWhenUsed="0"/>
+    <w:lsdException w:name="Medium Grid 2 Accent 6" w:semiHidden="0" w:uiPriority="68" w:unhideWhenUsed="0"/>
+    <w:lsdException w:name="Medium Grid 3 Accent 6" w:semiHidden="0" w:uiPriority="69" w:unhideWhenUsed="0"/>
+    <w:lsdException w:name="Dark List Accent 6" w:semiHidden="0" w:uiPriority="70" w:unhideWhenUsed="0"/>
+    <w:lsdException w:name="Colorful Shading Accent 6" w:semiHidden="0" w:uiPriority="71" w:unhideWhenUsed="0"/>
+    <w:lsdException w:name="Colorful List Accent 6" w:semiHidden="0" w:uiPriority="72" w:unhideWhenUsed="0"/>
+    <w:lsdException w:name="Colorful Grid Accent 6" w:semiHidden="0" w:uiPriority="73" w:unhideWhenUsed="0"/>
+    <w:lsdException w:name="Subtle Emphasis" w:semiHidden="0" w:uiPriority="19" w:unhideWhenUsed="0" w:qFormat="1"/>
+    <w:lsdException w:name="Intense Emphasis" w:semiHidden="0" w:uiPriority="21" w:unhideWhenUsed="0" w:qFormat="1"/>
+    <w:lsdException w:name="Subtle Reference" w:semiHidden="0" w:uiPriority="31" w:unhideWhenUsed="0" w:qFormat="1"/>
+    <w:lsdException w:name="Intense Reference" w:semiHidden="0" w:uiPriority="32" w:unhideWhenUsed="0" w:qFormat="1"/>
+    <w:lsdException w:name="Book Title" w:semiHidden="0" w:uiPriority="33" w:unhideWhenUsed="0" w:qFormat="1"/>
+    <w:lsdException w:name="Bibliography" w:uiPriority="37"/>
+    <w:lsdException w:name="TOC Heading" w:uiPriority="39" w:qFormat="1"/>
+  </w:latentStyles>
+  <w:style w:type="paragraph" w:default="1" w:styleId="Normal">
+    <w:name w:val="Normal"/>
+    <w:qFormat/>
+  </w:style>
+  <w:style w:type="paragraph" w:styleId="Heading1">
+    <w:name w:val="heading 1"/>
+    <w:basedOn w:val="Normal"/>
+    <w:next w:val="Normal"/>
+    <w:link w:val="Heading1Char"/>
+    <w:uiPriority w:val="9"/>
+    <w:qFormat/>
+    <w:rsid w:val="00530CB4"/>
+    <w:pPr>
+      <w:keepNext/>
+      <w:keepLines/>
+      <w:spacing w:before="240" w:after="0"/>
+      <w:outlineLvl w:val="0"/>
+    </w:pPr>
+    <w:rPr>
+      <w:rFonts w:asciiTheme="majorHAnsi" w:eastAsiaTheme="majorEastAsia" w:hAnsiTheme="majorHAnsi" w:cstheme="majorBidi"/>
+      <w:color w:val="365F91" w:themeColor="accent1" w:themeShade="BF"/>
+      <w:sz w:val="32"/>
+      <w:szCs w:val="32"/>
+    </w:rPr>
+  </w:style>
+  <w:style w:type="paragraph" w:styleId="Heading2">
+    <w:name w:val="heading 2"/>
+    <w:basedOn w:val="Normal"/>
+    <w:next w:val="Normal"/>
+    <w:link w:val="Heading2Char"/>
+    <w:uiPriority w:val="9"/>
+    <w:unhideWhenUsed/>
+    <w:qFormat/>
+    <w:rsid w:val="00FD76D5"/>
+    <w:pPr>
+      <w:keepNext/>
+      <w:keepLines/>
+      <w:spacing w:before="40" w:after="0"/>
+      <w:outlineLvl w:val="1"/>
+    </w:pPr>
+    <w:rPr>
+      <w:rFonts w:asciiTheme="majorHAnsi" w:eastAsiaTheme="majorEastAsia" w:hAnsiTheme="majorHAnsi" w:cstheme="majorBidi"/>
+      <w:color w:val="365F91" w:themeColor="accent1" w:themeShade="BF"/>
+      <w:sz w:val="26"/>
+      <w:szCs w:val="26"/>
+    </w:rPr>
+  </w:style>
+  <w:style w:type="paragraph" w:styleId="Heading3">
+    <w:name w:val="heading 3"/>
+    <w:basedOn w:val="Normal"/>
+    <w:next w:val="Normal"/>
+    <w:link w:val="Heading3Char"/>
+    <w:uiPriority w:val="9"/>
+    <w:unhideWhenUsed/>
+    <w:qFormat/>
+    <w:rsid w:val="002C7950"/>
+    <w:pPr>
+      <w:keepNext/>
+      <w:keepLines/>
+      <w:spacing w:before="40" w:after="0"/>
+      <w:outlineLvl w:val="2"/>
+    </w:pPr>
+    <w:rPr>
+      <w:rFonts w:asciiTheme="majorHAnsi" w:eastAsiaTheme="majorEastAsia" w:hAnsiTheme="majorHAnsi" w:cstheme="majorBidi"/>
+      <w:color w:val="243F60" w:themeColor="accent1" w:themeShade="7F"/>
+      <w:sz w:val="24"/>
+      <w:szCs w:val="24"/>
+    </w:rPr>
+  </w:style>
+  <w:style w:type="character" w:default="1" w:styleId="DefaultParagraphFont">
+    <w:name w:val="Default Paragraph Font"/>
+    <w:uiPriority w:val="1"/>
+    <w:semiHidden/>
+    <w:unhideWhenUsed/>
+  </w:style>
+  <w:style w:type="table" w:default="1" w:styleId="TableNormal">
+    <w:name w:val="Normal Table"/>
+    <w:uiPriority w:val="99"/>
+    <w:semiHidden/>
+    <w:unhideWhenUsed/>
+    <w:tblPr>
+      <w:tblInd w:w="0" w:type="dxa"/>
+      <w:tblCellMar>
+        <w:top w:w="0" w:type="dxa"/>
+        <w:left w:w="108" w:type="dxa"/>
+        <w:bottom w:w="0" w:type="dxa"/>
+        <w:right w:w="108" w:type="dxa"/>
+      </w:tblCellMar>
+    </w:tblPr>
+  </w:style>
+  <w:style w:type="numbering" w:default="1" w:styleId="NoList">
+    <w:name w:val="No List"/>
+    <w:uiPriority w:val="99"/>
+    <w:semiHidden/>
+    <w:unhideWhenUsed/>
+  </w:style>
+  <w:style w:type="paragraph" w:styleId="BalloonText">
+    <w:name w:val="Balloon Text"/>
+    <w:basedOn w:val="Normal"/>
+    <w:link w:val="BalloonTextChar"/>
+    <w:uiPriority w:val="99"/>
+    <w:semiHidden/>
+    <w:unhideWhenUsed/>
+    <w:rsid w:val="0090307D"/>
+    <w:pPr>
+      <w:spacing w:after="0" w:line="240" w:lineRule="auto"/>
+    </w:pPr>
+    <w:rPr>
+      <w:rFonts w:ascii="Tahoma" w:hAnsi="Tahoma" w:cs="Tahoma"/>
+      <w:sz w:val="16"/>
+      <w:szCs w:val="16"/>
+    </w:rPr>
+  </w:style>
+  <w:style w:type="character" w:customStyle="1" w:styleId="BalloonTextChar">
+    <w:name w:val="Balloon Text Char"/>
+    <w:basedOn w:val="DefaultParagraphFont"/>
+    <w:link w:val="BalloonText"/>
+    <w:uiPriority w:val="99"/>
+    <w:semiHidden/>
+    <w:rsid w:val="0090307D"/>
+    <w:rPr>
+      <w:rFonts w:ascii="Tahoma" w:hAnsi="Tahoma" w:cs="Tahoma"/>
+      <w:sz w:val="16"/>
+      <w:szCs w:val="16"/>
+    </w:rPr>
+  </w:style>
+  <w:style w:type="paragraph" w:styleId="ListParagraph">
+    <w:name w:val="List Paragraph"/>
+    <w:basedOn w:val="Normal"/>
+    <w:uiPriority w:val="34"/>
+    <w:qFormat/>
+    <w:rsid w:val="00761C3E"/>
+    <w:pPr>
+      <w:ind w:left="720"/>
+      <w:contextualSpacing/>
+    </w:pPr>
+  </w:style>
+  <w:style w:type="character" w:customStyle="1" w:styleId="Heading1Char">
+    <w:name w:val="Heading 1 Char"/>
+    <w:basedOn w:val="DefaultParagraphFont"/>
+    <w:link w:val="Heading1"/>
+    <w:uiPriority w:val="9"/>
+    <w:rsid w:val="00530CB4"/>
+    <w:rPr>
+      <w:rFonts w:asciiTheme="majorHAnsi" w:eastAsiaTheme="majorEastAsia" w:hAnsiTheme="majorHAnsi" w:cstheme="majorBidi"/>
+      <w:color w:val="365F91" w:themeColor="accent1" w:themeShade="BF"/>
+      <w:sz w:val="32"/>
+      <w:szCs w:val="32"/>
+    </w:rPr>
+  </w:style>
+  <w:style w:type="character" w:customStyle="1" w:styleId="Heading2Char">
+    <w:name w:val="Heading 2 Char"/>
+    <w:basedOn w:val="DefaultParagraphFont"/>
+    <w:link w:val="Heading2"/>
+    <w:uiPriority w:val="9"/>
+    <w:rsid w:val="00FD76D5"/>
+    <w:rPr>
+      <w:rFonts w:asciiTheme="majorHAnsi" w:eastAsiaTheme="majorEastAsia" w:hAnsiTheme="majorHAnsi" w:cstheme="majorBidi"/>
+      <w:color w:val="365F91" w:themeColor="accent1" w:themeShade="BF"/>
+      <w:sz w:val="26"/>
+      <w:szCs w:val="26"/>
+    </w:rPr>
+  </w:style>
+  <w:style w:type="paragraph" w:styleId="NoSpacing">
+    <w:name w:val="No Spacing"/>
+    <w:link w:val="NoSpacingChar"/>
+    <w:uiPriority w:val="1"/>
+    <w:qFormat/>
+    <w:rsid w:val="00502964"/>
+    <w:pPr>
+      <w:spacing w:after="0" w:line="240" w:lineRule="auto"/>
+    </w:pPr>
+    <w:rPr>
+      <w:rFonts w:eastAsiaTheme="minorEastAsia"/>
+      <w:lang w:val="en-US"/>
+    </w:rPr>
+  </w:style>
+  <w:style w:type="character" w:customStyle="1" w:styleId="NoSpacingChar">
+    <w:name w:val="No Spacing Char"/>
+    <w:basedOn w:val="DefaultParagraphFont"/>
+    <w:link w:val="NoSpacing"/>
+    <w:uiPriority w:val="1"/>
+    <w:rsid w:val="00502964"/>
+    <w:rPr>
+      <w:rFonts w:eastAsiaTheme="minorEastAsia"/>
+      <w:lang w:val="en-US"/>
+    </w:rPr>
+  </w:style>
+  <w:style w:type="character" w:customStyle="1" w:styleId="Heading3Char">
+    <w:name w:val="Heading 3 Char"/>
+    <w:basedOn w:val="DefaultParagraphFont"/>
+    <w:link w:val="Heading3"/>
+    <w:uiPriority w:val="9"/>
+    <w:rsid w:val="002C7950"/>
+    <w:rPr>
+      <w:rFonts w:asciiTheme="majorHAnsi" w:eastAsiaTheme="majorEastAsia" w:hAnsiTheme="majorHAnsi" w:cstheme="majorBidi"/>
+      <w:color w:val="243F60" w:themeColor="accent1" w:themeShade="7F"/>
+      <w:sz w:val="24"/>
+      <w:szCs w:val="24"/>
+    </w:rPr>
+  </w:style>
+  <w:style w:type="character" w:styleId="Hyperlink">
+    <w:name w:val="Hyperlink"/>
+    <w:basedOn w:val="DefaultParagraphFont"/>
+    <w:uiPriority w:val="99"/>
+    <w:unhideWhenUsed/>
+    <w:rsid w:val="008F6E65"/>
+    <w:rPr>
+      <w:color w:val="0000FF" w:themeColor="hyperlink"/>
+      <w:u w:val="single"/>
+    </w:rPr>
+  </w:style>
+</w:styles>
+</file>
+
+<file path=word/stylesWithEffects.xml><?xml version="1.0" encoding="utf-8"?>
+<w:styles xmlns:wpc="http://schemas.microsoft.com/office/word/2010/wordprocessingCanvas" xmlns:mc="http://schemas.openxmlformats.org/markup-compatibility/2006" xmlns:o="urn:schemas-microsoft-com:office:office" xmlns:r="http://schemas.openxmlformats.org/officeDocument/2006/relationships" xmlns:m="http://schemas.openxmlformats.org/officeDocument/2006/math" xmlns:v="urn:schemas-microsoft-com:vml" xmlns:wp14="http://schemas.microsoft.com/office/word/2010/wordprocessingDrawing" xmlns:wp="http://schemas.openxmlformats.org/drawingml/2006/wordprocessingDrawing" xmlns:w10="urn:schemas-microsoft-com:office:word" xmlns:w="http://schemas.openxmlformats.org/wordprocessingml/2006/main" xmlns:w14="http://schemas.microsoft.com/office/word/2010/wordml" xmlns:wpg="http://schemas.microsoft.com/office/word/2010/wordprocessingGroup" xmlns:wpi="http://schemas.microsoft.com/office/word/2010/wordprocessingInk" xmlns:wne="http://schemas.microsoft.com/office/word/2006/wordml" xmlns:wps="http://schemas.microsoft.com/office/word/2010/wordprocessingShape" mc:Ignorable="w14 wp14">
+  <w:docDefaults>
+    <w:rPrDefault>
+      <w:rPr>
+        <w:rFonts w:asciiTheme="minorHAnsi" w:eastAsiaTheme="minorHAnsi" w:hAnsiTheme="minorHAnsi" w:cstheme="minorBidi"/>
+        <w:sz w:val="22"/>
+        <w:szCs w:val="22"/>
+        <w:lang w:val="en-SG" w:eastAsia="en-US" w:bidi="ar-SA"/>
+      </w:rPr>
+    </w:rPrDefault>
+    <w:pPrDefault>
+      <w:pPr>
+        <w:spacing w:after="200" w:line="276" w:lineRule="auto"/>
+      </w:pPr>
+    </w:pPrDefault>
+  </w:docDefaults>
+  <w:latentStyles w:defLockedState="0" w:defUIPriority="99" w:defSemiHidden="1" w:defUnhideWhenUsed="1" w:defQFormat="0" w:count="267">
+    <w:lsdException w:name="Normal" w:semiHidden="0" w:uiPriority="0" w:unhideWhenUsed="0" w:qFormat="1"/>
+    <w:lsdException w:name="heading 1" w:semiHidden="0" w:uiPriority="9" w:unhideWhenUsed="0" w:qFormat="1"/>
+    <w:lsdException w:name="heading 2" w:uiPriority="9" w:qFormat="1"/>
+    <w:lsdException w:name="heading 3" w:uiPriority="9" w:qFormat="1"/>
+    <w:lsdException w:name="heading 4" w:uiPriority="9" w:qFormat="1"/>
+    <w:lsdException w:name="heading 5" w:uiPriority="9" w:qFormat="1"/>
+    <w:lsdException w:name="heading 6" w:uiPriority="9" w:qFormat="1"/>
+    <w:lsdException w:name="heading 7" w:uiPriority="9" w:qFormat="1"/>
+    <w:lsdException w:name="heading 8" w:uiPriority="9" w:qFormat="1"/>
+    <w:lsdException w:name="heading 9" w:uiPriority="9" w:qFormat="1"/>
+    <w:lsdException w:name="toc 1" w:uiPriority="39"/>
+    <w:lsdException w:name="toc 2" w:uiPriority="39"/>
+    <w:lsdException w:name="toc 3" w:uiPriority="39"/>
+    <w:lsdException w:name="toc 4" w:uiPriority="39"/>
+    <w:lsdException w:name="toc 5" w:uiPriority="39"/>
+    <w:lsdException w:name="toc 6" w:uiPriority="39"/>
+    <w:lsdException w:name="toc 7" w:uiPriority="39"/>
+    <w:lsdException w:name="toc 8" w:uiPriority="39"/>
+    <w:lsdException w:name="toc 9" w:uiPriority="39"/>
+    <w:lsdException w:name="caption" w:uiPriority="35" w:qFormat="1"/>
+    <w:lsdException w:name="Title" w:semiHidden="0" w:uiPriority="10" w:unhideWhenUsed="0" w:qFormat="1"/>
+    <w:lsdException w:name="Default Paragraph Font" w:uiPriority="1"/>
+    <w:lsdException w:name="Subtitle" w:semiHidden="0" w:uiPriority="11" w:unhideWhenUsed="0" w:qFormat="1"/>
+    <w:lsdException w:name="Strong" w:semiHidden="0" w:uiPriority="22" w:unhideWhenUsed="0" w:qFormat="1"/>
+    <w:lsdException w:name="Emphasis" w:semiHidden="0" w:uiPriority="20" w:unhideWhenUsed="0" w:qFormat="1"/>
+    <w:lsdException w:name="Table Grid" w:semiHidden="0" w:uiPriority="59" w:unhideWhenUsed="0"/>
+    <w:lsdException w:name="Placeholder Text" w:unhideWhenUsed="0"/>
+    <w:lsdException w:name="No Spacing" w:semiHidden="0" w:uiPriority="1" w:unhideWhenUsed="0" w:qFormat="1"/>
+    <w:lsdException w:name="Light Shading" w:semiHidden="0" w:uiPriority="60" w:unhideWhenUsed="0"/>
+    <w:lsdException w:name="Light List" w:semiHidden="0" w:uiPriority="61" w:unhideWhenUsed="0"/>
+    <w:lsdException w:name="Light Grid" w:semiHidden="0" w:uiPriority="62" w:unhideWhenUsed="0"/>
+    <w:lsdException w:name="Medium Shading 1" w:semiHidden="0" w:uiPriority="63" w:unhideWhenUsed="0"/>
+    <w:lsdException w:name="Medium Shading 2" w:semiHidden="0" w:uiPriority="64" w:unhideWhenUsed="0"/>
+    <w:lsdException w:name="Medium List 1" w:semiHidden="0" w:uiPriority="65" w:unhideWhenUsed="0"/>
+    <w:lsdException w:name="Medium List 2" w:semiHidden="0" w:uiPriority="66" w:unhideWhenUsed="0"/>
+    <w:lsdException w:name="Medium Grid 1" w:semiHidden="0" w:uiPriority="67" w:unhideWhenUsed="0"/>
+    <w:lsdException w:name="Medium Grid 2" w:semiHidden="0" w:uiPriority="68" w:unhideWhenUsed="0"/>
+    <w:lsdException w:name="Medium Grid 3" w:semiHidden="0" w:uiPriority="69" w:unhideWhenUsed="0"/>
+    <w:lsdException w:name="Dark List" w:semiHidden="0" w:uiPriority="70" w:unhideWhenUsed="0"/>
+    <w:lsdException w:name="Colorful Shading" w:semiHidden="0" w:uiPriority="71" w:unhideWhenUsed="0"/>
+    <w:lsdException w:name="Colorful List" w:semiHidden="0" w:uiPriority="72" w:unhideWhenUsed="0"/>
+    <w:lsdException w:name="Colorful Grid" w:semiHidden="0" w:uiPriority="73" w:unhideWhenUsed="0"/>
+    <w:lsdException w:name="Light Shading Accent 1" w:semiHidden="0" w:uiPriority="60" w:unhideWhenUsed="0"/>
+    <w:lsdException w:name="Light List Accent 1" w:semiHidden="0" w:uiPriority="61" w:unhideWhenUsed="0"/>
+    <w:lsdException w:name="Light Grid Accent 1" w:semiHidden="0" w:uiPriority="62" w:unhideWhenUsed="0"/>
+    <w:lsdException w:name="Medium Shading 1 Accent 1" w:semiHidden="0" w:uiPriority="63" w:unhideWhenUsed="0"/>
+    <w:lsdException w:name="Medium Shading 2 Accent 1" w:semiHidden="0" w:uiPriority="64" w:unhideWhenUsed="0"/>
+    <w:lsdException w:name="Medium List 1 Accent 1" w:semiHidden="0" w:uiPriority="65" w:unhideWhenUsed="0"/>
+    <w:lsdException w:name="Revision" w:unhideWhenUsed="0"/>
+    <w:lsdException w:name="List Paragraph" w:semiHidden="0" w:uiPriority="34" w:unhideWhenUsed="0" w:qFormat="1"/>
+    <w:lsdException w:name="Quote" w:semiHidden="0" w:uiPriority="29" w:unhideWhenUsed="0" w:qFormat="1"/>
+    <w:lsdException w:name="Intense Quote" w:semiHidden="0" w:uiPriority="30" w:unhideWhenUsed="0" w:qFormat="1"/>
+    <w:lsdException w:name="Medium List 2 Accent 1" w:semiHidden="0" w:uiPriority="66" w:unhideWhenUsed="0"/>
+    <w:lsdException w:name="Medium Grid 1 Accent 1" w:semiHidden="0" w:uiPriority="67" w:unhideWhenUsed="0"/>
+    <w:lsdException w:name="Medium Grid 2 Accent 1" w:semiHidden="0" w:uiPriority="68" w:unhideWhenUsed="0"/>
+    <w:lsdException w:name="Medium Grid 3 Accent 1" w:semiHidden="0" w:uiPriority="69" w:unhideWhenUsed="0"/>
+    <w:lsdException w:name="Dark List Accent 1" w:semiHidden="0" w:uiPriority="70" w:unhideWhenUsed="0"/>
+    <w:lsdException w:name="Colorful Shading Accent 1" w:semiHidden="0" w:uiPriority="71" w:unhideWhenUsed="0"/>
+    <w:lsdException w:name="Colorful List Accent 1" w:semiHidden="0" w:uiPriority="72" w:unhideWhenUsed="0"/>
+    <w:lsdException w:name="Colorful Grid Accent 1" w:semiHidden="0" w:uiPriority="73" w:unhideWhenUsed="0"/>
+    <w:lsdException w:name="Light Shading Accent 2" w:semiHidden="0" w:uiPriority="60" w:unhideWhenUsed="0"/>
+    <w:lsdException w:name="Light List Accent 2" w:semiHidden="0" w:uiPriority="61" w:unhideWhenUsed="0"/>
+    <w:lsdException w:name="Light Grid Accent 2" w:semiHidden="0" w:uiPriority="62" w:unhideWhenUsed="0"/>
+    <w:lsdException w:name="Medium Shading 1 Accent 2" w:semiHidden="0" w:uiPriority="63" w:unhideWhenUsed="0"/>
+    <w:lsdException w:name="Medium Shading 2 Accent 2" w:semiHidden="0" w:uiPriority="64" w:unhideWhenUsed="0"/>
+    <w:lsdException w:name="Medium List 1 Accent 2" w:semiHidden="0" w:uiPriority="65" w:unhideWhenUsed="0"/>
+    <w:lsdException w:name="Medium List 2 Accent 2" w:semiHidden="0" w:uiPriority="66" w:unhideWhenUsed="0"/>
+    <w:lsdException w:name="Medium Grid 1 Accent 2" w:semiHidden="0" w:uiPriority="67" w:unhideWhenUsed="0"/>
+    <w:lsdException w:name="Medium Grid 2 Accent 2" w:semiHidden="0" w:uiPriority="68" w:unhideWhenUsed="0"/>
+    <w:lsdException w:name="Medium Grid 3 Accent 2" w:semiHidden="0" w:uiPriority="69" w:unhideWhenUsed="0"/>
+    <w:lsdException w:name="Dark List Accent 2" w:semiHidden="0" w:uiPriority="70" w:unhideWhenUsed="0"/>
+    <w:lsdException w:name="Colorful Shading Accent 2" w:semiHidden="0" w:uiPriority="71" w:unhideWhenUsed="0"/>
+    <w:lsdException w:name="Colorful List Accent 2" w:semiHidden="0" w:uiPriority="72" w:unhideWhenUsed="0"/>
+    <w:lsdException w:name="Colorful Grid Accent 2" w:semiHidden="0" w:uiPriority="73" w:unhideWhenUsed="0"/>
+    <w:lsdException w:name="Light Shading Accent 3" w:semiHidden="0" w:uiPriority="60" w:unhideWhenUsed="0"/>
+    <w:lsdException w:name="Light List Accent 3" w:semiHidden="0" w:uiPriority="61" w:unhideWhenUsed="0"/>
+    <w:lsdException w:name="Light Grid Accent 3" w:semiHidden="0" w:uiPriority="62" w:unhideWhenUsed="0"/>
+    <w:lsdException w:name="Medium Shading 1 Accent 3" w:semiHidden="0" w:uiPriority="63" w:unhideWhenUsed="0"/>
+    <w:lsdException w:name="Medium Shading 2 Accent 3" w:semiHidden="0" w:uiPriority="64" w:unhideWhenUsed="0"/>
+    <w:lsdException w:name="Medium List 1 Accent 3" w:semiHidden="0" w:uiPriority="65" w:unhideWhenUsed="0"/>
+    <w:lsdException w:name="Medium List 2 Accent 3" w:semiHidden="0" w:uiPriority="66" w:unhideWhenUsed="0"/>
+    <w:lsdException w:name="Medium Grid 1 Accent 3" w:semiHidden="0" w:uiPriority="67" w:unhideWhenUsed="0"/>
+    <w:lsdException w:name="Medium Grid 2 Accent 3" w:semiHidden="0" w:uiPriority="68" w:unhideWhenUsed="0"/>
+    <w:lsdException w:name="Medium Grid 3 Accent 3" w:semiHidden="0" w:uiPriority="69" w:unhideWhenUsed="0"/>
+    <w:lsdException w:name="Dark List Accent 3" w:semiHidden="0" w:uiPriority="70" w:unhideWhenUsed="0"/>
+    <w:lsdException w:name="Colorful Shading Accent 3" w:semiHidden="0" w:uiPriority="71" w:unhideWhenUsed="0"/>
+    <w:lsdException w:name="Colorful List Accent 3" w:semiHidden="0" w:uiPriority="72" w:unhideWhenUsed="0"/>
+    <w:lsdException w:name="Colorful Grid Accent 3" w:semiHidden="0" w:uiPriority="73" w:unhideWhenUsed="0"/>
+    <w:lsdException w:name="Light Shading Accent 4" w:semiHidden="0" w:uiPriority="60" w:unhideWhenUsed="0"/>
+    <w:lsdException w:name="Light List Accent 4" w:semiHidden="0" w:uiPriority="61" w:unhideWhenUsed="0"/>
+    <w:lsdException w:name="Light Grid Accent 4" w:semiHidden="0" w:uiPriority="62" w:unhideWhenUsed="0"/>
+    <w:lsdException w:name="Medium Shading 1 Accent 4" w:semiHidden="0" w:uiPriority="63" w:unhideWhenUsed="0"/>
+    <w:lsdException w:name="Medium Shading 2 Accent 4" w:semiHidden="0" w:uiPriority="64" w:unhideWhenUsed="0"/>
+    <w:lsdException w:name="Medium List 1 Accent 4" w:semiHidden="0" w:uiPriority="65" w:unhideWhenUsed="0"/>
+    <w:lsdException w:name="Medium List 2 Accent 4" w:semiHidden="0" w:uiPriority="66" w:unhideWhenUsed="0"/>
+    <w:lsdException w:name="Medium Grid 1 Accent 4" w:semiHidden="0" w:uiPriority="67" w:unhideWhenUsed="0"/>
+    <w:lsdException w:name="Medium Grid 2 Accent 4" w:semiHidden="0" w:uiPriority="68" w:unhideWhenUsed="0"/>
+    <w:lsdException w:name="Medium Grid 3 Accent 4" w:semiHidden="0" w:uiPriority="69" w:unhideWhenUsed="0"/>
+    <w:lsdException w:name="Dark List Accent 4" w:semiHidden="0" w:uiPriority="70" w:unhideWhenUsed="0"/>
+    <w:lsdException w:name="Colorful Shading Accent 4" w:semiHidden="0" w:uiPriority="71" w:unhideWhenUsed="0"/>
+    <w:lsdException w:name="Colorful List Accent 4" w:semiHidden="0" w:uiPriority="72" w:unhideWhenUsed="0"/>
+    <w:lsdException w:name="Colorful Grid Accent 4" w:semiHidden="0" w:uiPriority="73" w:unhideWhenUsed="0"/>
+    <w:lsdException w:name="Light Shading Accent 5" w:semiHidden="0" w:uiPriority="60" w:unhideWhenUsed="0"/>
+    <w:lsdException w:name="Light List Accent 5" w:semiHidden="0" w:uiPriority="61" w:unhideWhenUsed="0"/>
+    <w:lsdException w:name="Light Grid Accent 5" w:semiHidden="0" w:uiPriority="62" w:unhideWhenUsed="0"/>
+    <w:lsdException w:name="Medium Shading 1 Accent 5" w:semiHidden="0" w:uiPriority="63" w:unhideWhenUsed="0"/>
+    <w:lsdException w:name="Medium Shading 2 Accent 5" w:semiHidden="0" w:uiPriority="64" w:unhideWhenUsed="0"/>
+    <w:lsdException w:name="Medium List 1 Accent 5" w:semiHidden="0" w:uiPriority="65" w:unhideWhenUsed="0"/>
+    <w:lsdException w:name="Medium List 2 Accent 5" w:semiHidden="0" w:uiPriority="66" w:unhideWhenUsed="0"/>
+    <w:lsdException w:name="Medium Grid 1 Accent 5" w:semiHidden="0" w:uiPriority="67" w:unhideWhenUsed="0"/>
+    <w:lsdException w:name="Medium Grid 2 Accent 5" w:semiHidden="0" w:uiPriority="68" w:unhideWhenUsed="0"/>
+    <w:lsdException w:name="Medium Grid 3 Accent 5" w:semiHidden="0" w:uiPriority="69" w:unhideWhenUsed="0"/>
+    <w:lsdException w:name="Dark List Accent 5" w:semiHidden="0" w:uiPriority="70" w:unhideWhenUsed="0"/>
+    <w:lsdException w:name="Colorful Shading Accent 5" w:semiHidden="0" w:uiPriority="71" w:unhideWhenUsed="0"/>
+    <w:lsdException w:name="Colorful List Accent 5" w:semiHidden="0" w:uiPriority="72" w:unhideWhenUsed="0"/>
+    <w:lsdException w:name="Colorful Grid Accent 5" w:semiHidden="0" w:uiPriority="73" w:unhideWhenUsed="0"/>
+    <w:lsdException w:name="Light Shading Accent 6" w:semiHidden="0" w:uiPriority="60" w:unhideWhenUsed="0"/>
+    <w:lsdException w:name="Light List Accent 6" w:semiHidden="0" w:uiPriority="61" w:unhideWhenUsed="0"/>
+    <w:lsdException w:name="Light Grid Accent 6" w:semiHidden="0" w:uiPriority="62" w:unhideWhenUsed="0"/>
+    <w:lsdException w:name="Medium Shading 1 Accent 6" w:semiHidden="0" w:uiPriority="63" w:unhideWhenUsed="0"/>
+    <w:lsdException w:name="Medium Shading 2 Accent 6" w:semiHidden="0" w:uiPriority="64" w:unhideWhenUsed="0"/>
+    <w:lsdException w:name="Medium List 1 Accent 6" w:semiHidden="0" w:uiPriority="65" w:unhideWhenUsed="0"/>
+    <w:lsdException w:name="Medium List 2 Accent 6" w:semiHidden="0" w:uiPriority="66" w:unhideWhenUsed="0"/>
+    <w:lsdException w:name="Medium Grid 1 Accent 6" w:semiHidden="0" w:uiPriority="67" w:unhideWhenUsed="0"/>
+    <w:lsdException w:name="Medium Grid 2 Accent 6" w:semiHidden="0" w:uiPriority="68" w:unhideWhenUsed="0"/>
+    <w:lsdException w:name="Medium Grid 3 Accent 6" w:semiHidden="0" w:uiPriority="69" w:unhideWhenUsed="0"/>
+    <w:lsdException w:name="Dark List Accent 6" w:semiHidden="0" w:uiPriority="70" w:unhideWhenUsed="0"/>
+    <w:lsdException w:name="Colorful Shading Accent 6" w:semiHidden="0" w:uiPriority="71" w:unhideWhenUsed="0"/>
+    <w:lsdException w:name="Colorful List Accent 6" w:semiHidden="0" w:uiPriority="72" w:unhideWhenUsed="0"/>
+    <w:lsdException w:name="Colorful Grid Accent 6" w:semiHidden="0" w:uiPriority="73" w:unhideWhenUsed="0"/>
+    <w:lsdException w:name="Subtle Emphasis" w:semiHidden="0" w:uiPriority="19" w:unhideWhenUsed="0" w:qFormat="1"/>
+    <w:lsdException w:name="Intense Emphasis" w:semiHidden="0" w:uiPriority="21" w:unhideWhenUsed="0" w:qFormat="1"/>
+    <w:lsdException w:name="Subtle Reference" w:semiHidden="0" w:uiPriority="31" w:unhideWhenUsed="0" w:qFormat="1"/>
+    <w:lsdException w:name="Intense Reference" w:semiHidden="0" w:uiPriority="32" w:unhideWhenUsed="0" w:qFormat="1"/>
+    <w:lsdException w:name="Book Title" w:semiHidden="0" w:uiPriority="33" w:unhideWhenUsed="0" w:qFormat="1"/>
+    <w:lsdException w:name="Bibliography" w:uiPriority="37"/>
+    <w:lsdException w:name="TOC Heading" w:uiPriority="39" w:qFormat="1"/>
   </w:latentStyles>
   <w:style w:type="paragraph" w:default="1" w:styleId="Normal">
     <w:name w:val="Normal"/>
@@ -8560,7 +8996,7 @@
 </file>
 
 <file path=word/glossary/document.xml><?xml version="1.0" encoding="utf-8"?>
-<w:glossaryDocument xmlns:wpc="http://schemas.microsoft.com/office/word/2010/wordprocessingCanvas" xmlns:mc="http://schemas.openxmlformats.org/markup-compatibility/2006" xmlns:o="urn:schemas-microsoft-com:office:office" xmlns:r="http://schemas.openxmlformats.org/officeDocument/2006/relationships" xmlns:m="http://schemas.openxmlformats.org/officeDocument/2006/math" xmlns:v="urn:schemas-microsoft-com:vml" xmlns:wp14="http://schemas.microsoft.com/office/word/2010/wordprocessingDrawing" xmlns:wp="http://schemas.openxmlformats.org/drawingml/2006/wordprocessingDrawing" xmlns:w10="urn:schemas-microsoft-com:office:word" xmlns:w="http://schemas.openxmlformats.org/wordprocessingml/2006/main" xmlns:w14="http://schemas.microsoft.com/office/word/2010/wordml" xmlns:w15="http://schemas.microsoft.com/office/word/2012/wordml" xmlns:wpg="http://schemas.microsoft.com/office/word/2010/wordprocessingGroup" xmlns:wpi="http://schemas.microsoft.com/office/word/2010/wordprocessingInk" xmlns:wne="http://schemas.microsoft.com/office/word/2006/wordml" xmlns:wps="http://schemas.microsoft.com/office/word/2010/wordprocessingShape" mc:Ignorable="w14 w15 wp14">
+<w:glossaryDocument xmlns:wpc="http://schemas.microsoft.com/office/word/2010/wordprocessingCanvas" xmlns:mc="http://schemas.openxmlformats.org/markup-compatibility/2006" xmlns:o="urn:schemas-microsoft-com:office:office" xmlns:r="http://schemas.openxmlformats.org/officeDocument/2006/relationships" xmlns:m="http://schemas.openxmlformats.org/officeDocument/2006/math" xmlns:v="urn:schemas-microsoft-com:vml" xmlns:wp14="http://schemas.microsoft.com/office/word/2010/wordprocessingDrawing" xmlns:wp="http://schemas.openxmlformats.org/drawingml/2006/wordprocessingDrawing" xmlns:w10="urn:schemas-microsoft-com:office:word" xmlns:w="http://schemas.openxmlformats.org/wordprocessingml/2006/main" xmlns:w14="http://schemas.microsoft.com/office/word/2010/wordml" xmlns:wpg="http://schemas.microsoft.com/office/word/2010/wordprocessingGroup" xmlns:wpi="http://schemas.microsoft.com/office/word/2010/wordprocessingInk" xmlns:wne="http://schemas.microsoft.com/office/word/2006/wordml" xmlns:wps="http://schemas.microsoft.com/office/word/2010/wordprocessingShape" mc:Ignorable="w14 wp14">
   <w:docParts>
     <w:docPart>
       <w:docPartPr>
@@ -8584,74 +9020,11 @@
           </w:pPr>
           <w:r>
             <w:rPr>
-              <w:color w:val="2E74B5" w:themeColor="accent1" w:themeShade="BF"/>
+              <w:color w:val="365F91" w:themeColor="accent1" w:themeShade="BF"/>
               <w:sz w:val="24"/>
               <w:szCs w:val="24"/>
             </w:rPr>
             <w:t>[Company name]</w:t>
-          </w:r>
-        </w:p>
-      </w:docPartBody>
-    </w:docPart>
-    <w:docPart>
-      <w:docPartPr>
-        <w:name w:val="5363F70093AD431BBFF42D352333B4F1"/>
-        <w:category>
-          <w:name w:val="General"/>
-          <w:gallery w:val="placeholder"/>
-        </w:category>
-        <w:types>
-          <w:type w:val="bbPlcHdr"/>
-        </w:types>
-        <w:behaviors>
-          <w:behavior w:val="content"/>
-        </w:behaviors>
-        <w:guid w:val="{B90EBE0D-86BE-442D-8294-1CA7B80EF909}"/>
-      </w:docPartPr>
-      <w:docPartBody>
-        <w:p>
-          <w:pPr>
-            <w:pStyle w:val="5363F70093AD431BBFF42D352333B4F1"/>
-          </w:pPr>
-          <w:r>
-            <w:rPr>
-              <w:rFonts w:asciiTheme="majorHAnsi" w:eastAsiaTheme="majorEastAsia" w:hAnsiTheme="majorHAnsi" w:cstheme="majorBidi"/>
-              <w:color w:val="5B9BD5" w:themeColor="accent1"/>
-              <w:sz w:val="88"/>
-              <w:szCs w:val="88"/>
-            </w:rPr>
-            <w:t>[Document title]</w:t>
-          </w:r>
-        </w:p>
-      </w:docPartBody>
-    </w:docPart>
-    <w:docPart>
-      <w:docPartPr>
-        <w:name w:val="31E8AE37C327401DBCE5097988F31955"/>
-        <w:category>
-          <w:name w:val="General"/>
-          <w:gallery w:val="placeholder"/>
-        </w:category>
-        <w:types>
-          <w:type w:val="bbPlcHdr"/>
-        </w:types>
-        <w:behaviors>
-          <w:behavior w:val="content"/>
-        </w:behaviors>
-        <w:guid w:val="{36AC13A5-1926-4E0C-BEC7-80B6F0DDBB75}"/>
-      </w:docPartPr>
-      <w:docPartBody>
-        <w:p>
-          <w:pPr>
-            <w:pStyle w:val="31E8AE37C327401DBCE5097988F31955"/>
-          </w:pPr>
-          <w:r>
-            <w:rPr>
-              <w:color w:val="2E74B5" w:themeColor="accent1" w:themeShade="BF"/>
-              <w:sz w:val="24"/>
-              <w:szCs w:val="24"/>
-            </w:rPr>
-            <w:t>[Document subtitle]</w:t>
           </w:r>
         </w:p>
       </w:docPartBody>
@@ -8661,13 +9034,13 @@
 </file>
 
 <file path=word/glossary/fontTable.xml><?xml version="1.0" encoding="utf-8"?>
-<w:fonts xmlns:mc="http://schemas.openxmlformats.org/markup-compatibility/2006" xmlns:r="http://schemas.openxmlformats.org/officeDocument/2006/relationships" xmlns:w="http://schemas.openxmlformats.org/wordprocessingml/2006/main" xmlns:w14="http://schemas.microsoft.com/office/word/2010/wordml" xmlns:w15="http://schemas.microsoft.com/office/word/2012/wordml" mc:Ignorable="w14 w15">
+<w:fonts xmlns:mc="http://schemas.openxmlformats.org/markup-compatibility/2006" xmlns:r="http://schemas.openxmlformats.org/officeDocument/2006/relationships" xmlns:w="http://schemas.openxmlformats.org/wordprocessingml/2006/main" xmlns:w14="http://schemas.microsoft.com/office/word/2010/wordml" mc:Ignorable="w14">
   <w:font w:name="Times New Roman">
     <w:panose1 w:val="02020603050405020304"/>
     <w:charset w:val="00"/>
     <w:family w:val="roman"/>
     <w:pitch w:val="variable"/>
-    <w:sig w:usb0="E0002EFF" w:usb1="C0007843" w:usb2="00000009" w:usb3="00000000" w:csb0="000001FF" w:csb1="00000000"/>
+    <w:sig w:usb0="E0002AFF" w:usb1="C0007841" w:usb2="00000009" w:usb3="00000000" w:csb0="000001FF" w:csb1="00000000"/>
   </w:font>
   <w:font w:name="Calibri">
     <w:panose1 w:val="020F0502020204030204"/>
@@ -8726,33 +9099,27 @@
     <w:pitch w:val="variable"/>
     <w:sig w:usb0="8000002F" w:usb1="4000204B" w:usb2="00000000" w:usb3="00000000" w:csb0="00000001" w:csb1="00000000"/>
   </w:font>
-  <w:font w:name="Calibri Light">
-    <w:panose1 w:val="020F0302020204030204"/>
-    <w:charset w:val="00"/>
-    <w:family w:val="swiss"/>
-    <w:pitch w:val="variable"/>
-    <w:sig w:usb0="A00002EF" w:usb1="4000207B" w:usb2="00000000" w:usb3="00000000" w:csb0="0000019F" w:csb1="00000000"/>
-  </w:font>
 </w:fonts>
 </file>
 
 <file path=word/glossary/settings.xml><?xml version="1.0" encoding="utf-8"?>
-<w:settings xmlns:mc="http://schemas.openxmlformats.org/markup-compatibility/2006" xmlns:o="urn:schemas-microsoft-com:office:office" xmlns:r="http://schemas.openxmlformats.org/officeDocument/2006/relationships" xmlns:m="http://schemas.openxmlformats.org/officeDocument/2006/math" xmlns:v="urn:schemas-microsoft-com:vml" xmlns:w10="urn:schemas-microsoft-com:office:word" xmlns:w="http://schemas.openxmlformats.org/wordprocessingml/2006/main" xmlns:w14="http://schemas.microsoft.com/office/word/2010/wordml" xmlns:w15="http://schemas.microsoft.com/office/word/2012/wordml" xmlns:sl="http://schemas.openxmlformats.org/schemaLibrary/2006/main" mc:Ignorable="w14 w15">
+<w:settings xmlns:mc="http://schemas.openxmlformats.org/markup-compatibility/2006" xmlns:o="urn:schemas-microsoft-com:office:office" xmlns:r="http://schemas.openxmlformats.org/officeDocument/2006/relationships" xmlns:m="http://schemas.openxmlformats.org/officeDocument/2006/math" xmlns:v="urn:schemas-microsoft-com:vml" xmlns:w10="urn:schemas-microsoft-com:office:word" xmlns:w="http://schemas.openxmlformats.org/wordprocessingml/2006/main" xmlns:w14="http://schemas.microsoft.com/office/word/2010/wordml" xmlns:sl="http://schemas.openxmlformats.org/schemaLibrary/2006/main" mc:Ignorable="w14">
   <w:view w:val="normal"/>
   <w:defaultTabStop w:val="720"/>
   <w:characterSpacingControl w:val="doNotCompress"/>
   <w:compat>
     <w:useFELayout/>
-    <w:compatSetting w:name="compatibilityMode" w:uri="http://schemas.microsoft.com/office/word" w:val="15"/>
+    <w:compatSetting w:name="compatibilityMode" w:uri="http://schemas.microsoft.com/office/word" w:val="14"/>
     <w:compatSetting w:name="overrideTableStyleFontSizeAndJustification" w:uri="http://schemas.microsoft.com/office/word" w:val="1"/>
     <w:compatSetting w:name="enableOpenTypeFeatures" w:uri="http://schemas.microsoft.com/office/word" w:val="1"/>
     <w:compatSetting w:name="doNotFlipMirrorIndents" w:uri="http://schemas.microsoft.com/office/word" w:val="1"/>
-    <w:compatSetting w:name="differentiateMultirowTableHeaders" w:uri="http://schemas.microsoft.com/office/word" w:val="1"/>
   </w:compat>
   <w:rsids>
     <w:rsidRoot w:val="0049584E"/>
     <w:rsid w:val="000329D2"/>
+    <w:rsid w:val="002170F6"/>
     <w:rsid w:val="0049584E"/>
+    <w:rsid w:val="00752704"/>
     <w:rsid w:val="00A24EAD"/>
     <w:rsid w:val="00C247E7"/>
     <w:rsid w:val="00E3404E"/>
@@ -8774,12 +9141,11 @@
   <w:clrSchemeMapping w:bg1="light1" w:t1="dark1" w:bg2="light2" w:t2="dark2" w:accent1="accent1" w:accent2="accent2" w:accent3="accent3" w:accent4="accent4" w:accent5="accent5" w:accent6="accent6" w:hyperlink="hyperlink" w:followedHyperlink="followedHyperlink"/>
   <w:decimalSymbol w:val="."/>
   <w:listSeparator w:val=","/>
-  <w15:chartTrackingRefBased/>
 </w:settings>
 </file>
 
 <file path=word/glossary/styles.xml><?xml version="1.0" encoding="utf-8"?>
-<w:styles xmlns:mc="http://schemas.openxmlformats.org/markup-compatibility/2006" xmlns:r="http://schemas.openxmlformats.org/officeDocument/2006/relationships" xmlns:w="http://schemas.openxmlformats.org/wordprocessingml/2006/main" xmlns:w14="http://schemas.microsoft.com/office/word/2010/wordml" xmlns:w15="http://schemas.microsoft.com/office/word/2012/wordml" mc:Ignorable="w14 w15">
+<w:styles xmlns:mc="http://schemas.openxmlformats.org/markup-compatibility/2006" xmlns:r="http://schemas.openxmlformats.org/officeDocument/2006/relationships" xmlns:w="http://schemas.openxmlformats.org/wordprocessingml/2006/main" xmlns:w14="http://schemas.microsoft.com/office/word/2010/wordml" mc:Ignorable="w14">
   <w:docDefaults>
     <w:rPrDefault>
       <w:rPr>
@@ -8795,378 +9161,354 @@
       </w:pPr>
     </w:pPrDefault>
   </w:docDefaults>
-  <w:latentStyles w:defLockedState="0" w:defUIPriority="99" w:defSemiHidden="0" w:defUnhideWhenUsed="0" w:defQFormat="0" w:count="371">
-    <w:lsdException w:name="Normal" w:uiPriority="0" w:qFormat="1"/>
-    <w:lsdException w:name="heading 1" w:uiPriority="9" w:qFormat="1"/>
-    <w:lsdException w:name="heading 2" w:semiHidden="1" w:uiPriority="9" w:unhideWhenUsed="1" w:qFormat="1"/>
-    <w:lsdException w:name="heading 3" w:semiHidden="1" w:uiPriority="9" w:unhideWhenUsed="1" w:qFormat="1"/>
-    <w:lsdException w:name="heading 4" w:semiHidden="1" w:uiPriority="9" w:unhideWhenUsed="1" w:qFormat="1"/>
-    <w:lsdException w:name="heading 5" w:semiHidden="1" w:uiPriority="9" w:unhideWhenUsed="1" w:qFormat="1"/>
-    <w:lsdException w:name="heading 6" w:semiHidden="1" w:uiPriority="9" w:unhideWhenUsed="1" w:qFormat="1"/>
-    <w:lsdException w:name="heading 7" w:semiHidden="1" w:uiPriority="9" w:unhideWhenUsed="1" w:qFormat="1"/>
-    <w:lsdException w:name="heading 8" w:semiHidden="1" w:uiPriority="9" w:unhideWhenUsed="1" w:qFormat="1"/>
-    <w:lsdException w:name="heading 9" w:semiHidden="1" w:uiPriority="9" w:unhideWhenUsed="1" w:qFormat="1"/>
-    <w:lsdException w:name="index 1" w:semiHidden="1" w:unhideWhenUsed="1"/>
-    <w:lsdException w:name="index 2" w:semiHidden="1" w:unhideWhenUsed="1"/>
-    <w:lsdException w:name="index 3" w:semiHidden="1" w:unhideWhenUsed="1"/>
-    <w:lsdException w:name="index 4" w:semiHidden="1" w:unhideWhenUsed="1"/>
-    <w:lsdException w:name="index 5" w:semiHidden="1" w:unhideWhenUsed="1"/>
-    <w:lsdException w:name="index 6" w:semiHidden="1" w:unhideWhenUsed="1"/>
-    <w:lsdException w:name="index 7" w:semiHidden="1" w:unhideWhenUsed="1"/>
-    <w:lsdException w:name="index 8" w:semiHidden="1" w:unhideWhenUsed="1"/>
-    <w:lsdException w:name="index 9" w:semiHidden="1" w:unhideWhenUsed="1"/>
-    <w:lsdException w:name="toc 1" w:semiHidden="1" w:uiPriority="39" w:unhideWhenUsed="1"/>
-    <w:lsdException w:name="toc 2" w:semiHidden="1" w:uiPriority="39" w:unhideWhenUsed="1"/>
-    <w:lsdException w:name="toc 3" w:semiHidden="1" w:uiPriority="39" w:unhideWhenUsed="1"/>
-    <w:lsdException w:name="toc 4" w:semiHidden="1" w:uiPriority="39" w:unhideWhenUsed="1"/>
-    <w:lsdException w:name="toc 5" w:semiHidden="1" w:uiPriority="39" w:unhideWhenUsed="1"/>
-    <w:lsdException w:name="toc 6" w:semiHidden="1" w:uiPriority="39" w:unhideWhenUsed="1"/>
-    <w:lsdException w:name="toc 7" w:semiHidden="1" w:uiPriority="39" w:unhideWhenUsed="1"/>
-    <w:lsdException w:name="toc 8" w:semiHidden="1" w:uiPriority="39" w:unhideWhenUsed="1"/>
-    <w:lsdException w:name="toc 9" w:semiHidden="1" w:uiPriority="39" w:unhideWhenUsed="1"/>
-    <w:lsdException w:name="Normal Indent" w:semiHidden="1" w:unhideWhenUsed="1"/>
-    <w:lsdException w:name="footnote text" w:semiHidden="1" w:unhideWhenUsed="1"/>
-    <w:lsdException w:name="annotation text" w:semiHidden="1" w:unhideWhenUsed="1"/>
-    <w:lsdException w:name="header" w:semiHidden="1" w:unhideWhenUsed="1"/>
-    <w:lsdException w:name="footer" w:semiHidden="1" w:unhideWhenUsed="1"/>
-    <w:lsdException w:name="index heading" w:semiHidden="1" w:unhideWhenUsed="1"/>
-    <w:lsdException w:name="caption" w:semiHidden="1" w:uiPriority="35" w:unhideWhenUsed="1" w:qFormat="1"/>
-    <w:lsdException w:name="table of figures" w:semiHidden="1" w:unhideWhenUsed="1"/>
-    <w:lsdException w:name="envelope address" w:semiHidden="1" w:unhideWhenUsed="1"/>
-    <w:lsdException w:name="envelope return" w:semiHidden="1" w:unhideWhenUsed="1"/>
-    <w:lsdException w:name="footnote reference" w:semiHidden="1" w:unhideWhenUsed="1"/>
-    <w:lsdException w:name="annotation reference" w:semiHidden="1" w:unhideWhenUsed="1"/>
-    <w:lsdException w:name="line number" w:semiHidden="1" w:unhideWhenUsed="1"/>
-    <w:lsdException w:name="page number" w:semiHidden="1" w:unhideWhenUsed="1"/>
-    <w:lsdException w:name="endnote reference" w:semiHidden="1" w:unhideWhenUsed="1"/>
-    <w:lsdException w:name="endnote text" w:semiHidden="1" w:unhideWhenUsed="1"/>
-    <w:lsdException w:name="table of authorities" w:semiHidden="1" w:unhideWhenUsed="1"/>
-    <w:lsdException w:name="macro" w:semiHidden="1" w:unhideWhenUsed="1"/>
-    <w:lsdException w:name="toa heading" w:semiHidden="1" w:unhideWhenUsed="1"/>
-    <w:lsdException w:name="List" w:semiHidden="1" w:unhideWhenUsed="1"/>
-    <w:lsdException w:name="List Bullet" w:semiHidden="1" w:unhideWhenUsed="1"/>
-    <w:lsdException w:name="List Number" w:semiHidden="1" w:unhideWhenUsed="1"/>
-    <w:lsdException w:name="List 2" w:semiHidden="1" w:unhideWhenUsed="1"/>
-    <w:lsdException w:name="List 3" w:semiHidden="1" w:unhideWhenUsed="1"/>
-    <w:lsdException w:name="List 4" w:semiHidden="1" w:unhideWhenUsed="1"/>
-    <w:lsdException w:name="List 5" w:semiHidden="1" w:unhideWhenUsed="1"/>
-    <w:lsdException w:name="List Bullet 2" w:semiHidden="1" w:unhideWhenUsed="1"/>
-    <w:lsdException w:name="List Bullet 3" w:semiHidden="1" w:unhideWhenUsed="1"/>
-    <w:lsdException w:name="List Bullet 4" w:semiHidden="1" w:unhideWhenUsed="1"/>
-    <w:lsdException w:name="List Bullet 5" w:semiHidden="1" w:unhideWhenUsed="1"/>
-    <w:lsdException w:name="List Number 2" w:semiHidden="1" w:unhideWhenUsed="1"/>
-    <w:lsdException w:name="List Number 3" w:semiHidden="1" w:unhideWhenUsed="1"/>
-    <w:lsdException w:name="List Number 4" w:semiHidden="1" w:unhideWhenUsed="1"/>
-    <w:lsdException w:name="List Number 5" w:semiHidden="1" w:unhideWhenUsed="1"/>
-    <w:lsdException w:name="Title" w:uiPriority="10" w:qFormat="1"/>
-    <w:lsdException w:name="Closing" w:semiHidden="1" w:unhideWhenUsed="1"/>
-    <w:lsdException w:name="Signature" w:semiHidden="1" w:unhideWhenUsed="1"/>
-    <w:lsdException w:name="Default Paragraph Font" w:semiHidden="1" w:uiPriority="1" w:unhideWhenUsed="1"/>
-    <w:lsdException w:name="Body Text" w:semiHidden="1" w:unhideWhenUsed="1"/>
-    <w:lsdException w:name="Body Text Indent" w:semiHidden="1" w:unhideWhenUsed="1"/>
-    <w:lsdException w:name="List Continue" w:semiHidden="1" w:unhideWhenUsed="1"/>
-    <w:lsdException w:name="List Continue 2" w:semiHidden="1" w:unhideWhenUsed="1"/>
-    <w:lsdException w:name="List Continue 3" w:semiHidden="1" w:unhideWhenUsed="1"/>
-    <w:lsdException w:name="List Continue 4" w:semiHidden="1" w:unhideWhenUsed="1"/>
-    <w:lsdException w:name="List Continue 5" w:semiHidden="1" w:unhideWhenUsed="1"/>
-    <w:lsdException w:name="Message Header" w:semiHidden="1" w:unhideWhenUsed="1"/>
-    <w:lsdException w:name="Subtitle" w:uiPriority="11" w:qFormat="1"/>
-    <w:lsdException w:name="Salutation" w:semiHidden="1" w:unhideWhenUsed="1"/>
-    <w:lsdException w:name="Date" w:semiHidden="1" w:unhideWhenUsed="1"/>
-    <w:lsdException w:name="Body Text First Indent" w:semiHidden="1" w:unhideWhenUsed="1"/>
-    <w:lsdException w:name="Body Text First Indent 2" w:semiHidden="1" w:unhideWhenUsed="1"/>
-    <w:lsdException w:name="Note Heading" w:semiHidden="1" w:unhideWhenUsed="1"/>
-    <w:lsdException w:name="Body Text 2" w:semiHidden="1" w:unhideWhenUsed="1"/>
-    <w:lsdException w:name="Body Text 3" w:semiHidden="1" w:unhideWhenUsed="1"/>
-    <w:lsdException w:name="Body Text Indent 2" w:semiHidden="1" w:unhideWhenUsed="1"/>
-    <w:lsdException w:name="Body Text Indent 3" w:semiHidden="1" w:unhideWhenUsed="1"/>
-    <w:lsdException w:name="Block Text" w:semiHidden="1" w:unhideWhenUsed="1"/>
-    <w:lsdException w:name="Hyperlink" w:semiHidden="1" w:unhideWhenUsed="1"/>
-    <w:lsdException w:name="FollowedHyperlink" w:semiHidden="1" w:unhideWhenUsed="1"/>
-    <w:lsdException w:name="Strong" w:uiPriority="22" w:qFormat="1"/>
-    <w:lsdException w:name="Emphasis" w:uiPriority="20" w:qFormat="1"/>
-    <w:lsdException w:name="Document Map" w:semiHidden="1" w:unhideWhenUsed="1"/>
-    <w:lsdException w:name="Plain Text" w:semiHidden="1" w:unhideWhenUsed="1"/>
-    <w:lsdException w:name="E-mail Signature" w:semiHidden="1" w:unhideWhenUsed="1"/>
-    <w:lsdException w:name="HTML Top of Form" w:semiHidden="1" w:unhideWhenUsed="1"/>
-    <w:lsdException w:name="HTML Bottom of Form" w:semiHidden="1" w:unhideWhenUsed="1"/>
-    <w:lsdException w:name="Normal (Web)" w:semiHidden="1" w:unhideWhenUsed="1"/>
-    <w:lsdException w:name="HTML Acronym" w:semiHidden="1" w:unhideWhenUsed="1"/>
-    <w:lsdException w:name="HTML Address" w:semiHidden="1" w:unhideWhenUsed="1"/>
-    <w:lsdException w:name="HTML Cite" w:semiHidden="1" w:unhideWhenUsed="1"/>
-    <w:lsdException w:name="HTML Code" w:semiHidden="1" w:unhideWhenUsed="1"/>
-    <w:lsdException w:name="HTML Definition" w:semiHidden="1" w:unhideWhenUsed="1"/>
-    <w:lsdException w:name="HTML Keyboard" w:semiHidden="1" w:unhideWhenUsed="1"/>
-    <w:lsdException w:name="HTML Preformatted" w:semiHidden="1" w:unhideWhenUsed="1"/>
-    <w:lsdException w:name="HTML Sample" w:semiHidden="1" w:unhideWhenUsed="1"/>
-    <w:lsdException w:name="HTML Typewriter" w:semiHidden="1" w:unhideWhenUsed="1"/>
-    <w:lsdException w:name="HTML Variable" w:semiHidden="1" w:unhideWhenUsed="1"/>
-    <w:lsdException w:name="Normal Table" w:semiHidden="1" w:unhideWhenUsed="1"/>
-    <w:lsdException w:name="annotation subject" w:semiHidden="1" w:unhideWhenUsed="1"/>
-    <w:lsdException w:name="No List" w:semiHidden="1" w:unhideWhenUsed="1"/>
-    <w:lsdException w:name="Outline List 1" w:semiHidden="1" w:unhideWhenUsed="1"/>
-    <w:lsdException w:name="Outline List 2" w:semiHidden="1" w:unhideWhenUsed="1"/>
-    <w:lsdException w:name="Outline List 3" w:semiHidden="1" w:unhideWhenUsed="1"/>
-    <w:lsdException w:name="Table Simple 1" w:semiHidden="1" w:unhideWhenUsed="1"/>
-    <w:lsdException w:name="Table Simple 2" w:semiHidden="1" w:unhideWhenUsed="1"/>
-    <w:lsdException w:name="Table Simple 3" w:semiHidden="1" w:unhideWhenUsed="1"/>
-    <w:lsdException w:name="Table Classic 1" w:semiHidden="1" w:unhideWhenUsed="1"/>
-    <w:lsdException w:name="Table Classic 2" w:semiHidden="1" w:unhideWhenUsed="1"/>
-    <w:lsdException w:name="Table Classic 3" w:semiHidden="1" w:unhideWhenUsed="1"/>
-    <w:lsdException w:name="Table Classic 4" w:semiHidden="1" w:unhideWhenUsed="1"/>
-    <w:lsdException w:name="Table Colorful 1" w:semiHidden="1" w:unhideWhenUsed="1"/>
-    <w:lsdException w:name="Table Colorful 2" w:semiHidden="1" w:unhideWhenUsed="1"/>
-    <w:lsdException w:name="Table Colorful 3" w:semiHidden="1" w:unhideWhenUsed="1"/>
-    <w:lsdException w:name="Table Columns 1" w:semiHidden="1" w:unhideWhenUsed="1"/>
-    <w:lsdException w:name="Table Columns 2" w:semiHidden="1" w:unhideWhenUsed="1"/>
-    <w:lsdException w:name="Table Columns 3" w:semiHidden="1" w:unhideWhenUsed="1"/>
-    <w:lsdException w:name="Table Columns 4" w:semiHidden="1" w:unhideWhenUsed="1"/>
-    <w:lsdException w:name="Table Columns 5" w:semiHidden="1" w:unhideWhenUsed="1"/>
-    <w:lsdException w:name="Table Grid 1" w:semiHidden="1" w:unhideWhenUsed="1"/>
-    <w:lsdException w:name="Table Grid 2" w:semiHidden="1" w:unhideWhenUsed="1"/>
-    <w:lsdException w:name="Table Grid 3" w:semiHidden="1" w:unhideWhenUsed="1"/>
-    <w:lsdException w:name="Table Grid 4" w:semiHidden="1" w:unhideWhenUsed="1"/>
-    <w:lsdException w:name="Table Grid 5" w:semiHidden="1" w:unhideWhenUsed="1"/>
-    <w:lsdException w:name="Table Grid 6" w:semiHidden="1" w:unhideWhenUsed="1"/>
-    <w:lsdException w:name="Table Grid 7" w:semiHidden="1" w:unhideWhenUsed="1"/>
-    <w:lsdException w:name="Table Grid 8" w:semiHidden="1" w:unhideWhenUsed="1"/>
-    <w:lsdException w:name="Table List 1" w:semiHidden="1" w:unhideWhenUsed="1"/>
-    <w:lsdException w:name="Table List 2" w:semiHidden="1" w:unhideWhenUsed="1"/>
-    <w:lsdException w:name="Table List 3" w:semiHidden="1" w:unhideWhenUsed="1"/>
-    <w:lsdException w:name="Table List 4" w:semiHidden="1" w:unhideWhenUsed="1"/>
-    <w:lsdException w:name="Table List 5" w:semiHidden="1" w:unhideWhenUsed="1"/>
-    <w:lsdException w:name="Table List 6" w:semiHidden="1" w:unhideWhenUsed="1"/>
-    <w:lsdException w:name="Table List 7" w:semiHidden="1" w:unhideWhenUsed="1"/>
-    <w:lsdException w:name="Table List 8" w:semiHidden="1" w:unhideWhenUsed="1"/>
-    <w:lsdException w:name="Table 3D effects 1" w:semiHidden="1" w:unhideWhenUsed="1"/>
-    <w:lsdException w:name="Table 3D effects 2" w:semiHidden="1" w:unhideWhenUsed="1"/>
-    <w:lsdException w:name="Table 3D effects 3" w:semiHidden="1" w:unhideWhenUsed="1"/>
-    <w:lsdException w:name="Table Contemporary" w:semiHidden="1" w:unhideWhenUsed="1"/>
-    <w:lsdException w:name="Table Elegant" w:semiHidden="1" w:unhideWhenUsed="1"/>
-    <w:lsdException w:name="Table Professional" w:semiHidden="1" w:unhideWhenUsed="1"/>
-    <w:lsdException w:name="Table Subtle 1" w:semiHidden="1" w:unhideWhenUsed="1"/>
-    <w:lsdException w:name="Table Subtle 2" w:semiHidden="1" w:unhideWhenUsed="1"/>
-    <w:lsdException w:name="Table Web 1" w:semiHidden="1" w:unhideWhenUsed="1"/>
-    <w:lsdException w:name="Table Web 2" w:semiHidden="1" w:unhideWhenUsed="1"/>
-    <w:lsdException w:name="Table Web 3" w:semiHidden="1" w:unhideWhenUsed="1"/>
-    <w:lsdException w:name="Balloon Text" w:semiHidden="1" w:unhideWhenUsed="1"/>
-    <w:lsdException w:name="Table Grid" w:uiPriority="39"/>
-    <w:lsdException w:name="Table Theme" w:semiHidden="1" w:unhideWhenUsed="1"/>
-    <w:lsdException w:name="Placeholder Text" w:semiHidden="1"/>
-    <w:lsdException w:name="No Spacing" w:uiPriority="1" w:qFormat="1"/>
-    <w:lsdException w:name="Light Shading" w:uiPriority="60"/>
-    <w:lsdException w:name="Light List" w:uiPriority="61"/>
-    <w:lsdException w:name="Light Grid" w:uiPriority="62"/>
-    <w:lsdException w:name="Medium Shading 1" w:uiPriority="63"/>
-    <w:lsdException w:name="Medium Shading 2" w:uiPriority="64"/>
-    <w:lsdException w:name="Medium List 1" w:uiPriority="65"/>
-    <w:lsdException w:name="Medium List 2" w:uiPriority="66"/>
-    <w:lsdException w:name="Medium Grid 1" w:uiPriority="67"/>
-    <w:lsdException w:name="Medium Grid 2" w:uiPriority="68"/>
-    <w:lsdException w:name="Medium Grid 3" w:uiPriority="69"/>
-    <w:lsdException w:name="Dark List" w:uiPriority="70"/>
-    <w:lsdException w:name="Colorful Shading" w:uiPriority="71"/>
-    <w:lsdException w:name="Colorful List" w:uiPriority="72"/>
-    <w:lsdException w:name="Colorful Grid" w:uiPriority="73"/>
-    <w:lsdException w:name="Light Shading Accent 1" w:uiPriority="60"/>
-    <w:lsdException w:name="Light List Accent 1" w:uiPriority="61"/>
-    <w:lsdException w:name="Light Grid Accent 1" w:uiPriority="62"/>
-    <w:lsdException w:name="Medium Shading 1 Accent 1" w:uiPriority="63"/>
-    <w:lsdException w:name="Medium Shading 2 Accent 1" w:uiPriority="64"/>
-    <w:lsdException w:name="Medium List 1 Accent 1" w:uiPriority="65"/>
-    <w:lsdException w:name="Revision" w:semiHidden="1"/>
-    <w:lsdException w:name="List Paragraph" w:uiPriority="34" w:qFormat="1"/>
-    <w:lsdException w:name="Quote" w:uiPriority="29" w:qFormat="1"/>
-    <w:lsdException w:name="Intense Quote" w:uiPriority="30" w:qFormat="1"/>
-    <w:lsdException w:name="Medium List 2 Accent 1" w:uiPriority="66"/>
-    <w:lsdException w:name="Medium Grid 1 Accent 1" w:uiPriority="67"/>
-    <w:lsdException w:name="Medium Grid 2 Accent 1" w:uiPriority="68"/>
-    <w:lsdException w:name="Medium Grid 3 Accent 1" w:uiPriority="69"/>
-    <w:lsdException w:name="Dark List Accent 1" w:uiPriority="70"/>
-    <w:lsdException w:name="Colorful Shading Accent 1" w:uiPriority="71"/>
-    <w:lsdException w:name="Colorful List Accent 1" w:uiPriority="72"/>
-    <w:lsdException w:name="Colorful Grid Accent 1" w:uiPriority="73"/>
-    <w:lsdException w:name="Light Shading Accent 2" w:uiPriority="60"/>
-    <w:lsdException w:name="Light List Accent 2" w:uiPriority="61"/>
-    <w:lsdException w:name="Light Grid Accent 2" w:uiPriority="62"/>
-    <w:lsdException w:name="Medium Shading 1 Accent 2" w:uiPriority="63"/>
-    <w:lsdException w:name="Medium Shading 2 Accent 2" w:uiPriority="64"/>
-    <w:lsdException w:name="Medium List 1 Accent 2" w:uiPriority="65"/>
-    <w:lsdException w:name="Medium List 2 Accent 2" w:uiPriority="66"/>
-    <w:lsdException w:name="Medium Grid 1 Accent 2" w:uiPriority="67"/>
-    <w:lsdException w:name="Medium Grid 2 Accent 2" w:uiPriority="68"/>
-    <w:lsdException w:name="Medium Grid 3 Accent 2" w:uiPriority="69"/>
-    <w:lsdException w:name="Dark List Accent 2" w:uiPriority="70"/>
-    <w:lsdException w:name="Colorful Shading Accent 2" w:uiPriority="71"/>
-    <w:lsdException w:name="Colorful List Accent 2" w:uiPriority="72"/>
-    <w:lsdException w:name="Colorful Grid Accent 2" w:uiPriority="73"/>
-    <w:lsdException w:name="Light Shading Accent 3" w:uiPriority="60"/>
-    <w:lsdException w:name="Light List Accent 3" w:uiPriority="61"/>
-    <w:lsdException w:name="Light Grid Accent 3" w:uiPriority="62"/>
-    <w:lsdException w:name="Medium Shading 1 Accent 3" w:uiPriority="63"/>
-    <w:lsdException w:name="Medium Shading 2 Accent 3" w:uiPriority="64"/>
-    <w:lsdException w:name="Medium List 1 Accent 3" w:uiPriority="65"/>
-    <w:lsdException w:name="Medium List 2 Accent 3" w:uiPriority="66"/>
-    <w:lsdException w:name="Medium Grid 1 Accent 3" w:uiPriority="67"/>
-    <w:lsdException w:name="Medium Grid 2 Accent 3" w:uiPriority="68"/>
-    <w:lsdException w:name="Medium Grid 3 Accent 3" w:uiPriority="69"/>
-    <w:lsdException w:name="Dark List Accent 3" w:uiPriority="70"/>
-    <w:lsdException w:name="Colorful Shading Accent 3" w:uiPriority="71"/>
-    <w:lsdException w:name="Colorful List Accent 3" w:uiPriority="72"/>
-    <w:lsdException w:name="Colorful Grid Accent 3" w:uiPriority="73"/>
-    <w:lsdException w:name="Light Shading Accent 4" w:uiPriority="60"/>
-    <w:lsdException w:name="Light List Accent 4" w:uiPriority="61"/>
-    <w:lsdException w:name="Light Grid Accent 4" w:uiPriority="62"/>
-    <w:lsdException w:name="Medium Shading 1 Accent 4" w:uiPriority="63"/>
-    <w:lsdException w:name="Medium Shading 2 Accent 4" w:uiPriority="64"/>
-    <w:lsdException w:name="Medium List 1 Accent 4" w:uiPriority="65"/>
-    <w:lsdException w:name="Medium List 2 Accent 4" w:uiPriority="66"/>
-    <w:lsdException w:name="Medium Grid 1 Accent 4" w:uiPriority="67"/>
-    <w:lsdException w:name="Medium Grid 2 Accent 4" w:uiPriority="68"/>
-    <w:lsdException w:name="Medium Grid 3 Accent 4" w:uiPriority="69"/>
-    <w:lsdException w:name="Dark List Accent 4" w:uiPriority="70"/>
-    <w:lsdException w:name="Colorful Shading Accent 4" w:uiPriority="71"/>
-    <w:lsdException w:name="Colorful List Accent 4" w:uiPriority="72"/>
-    <w:lsdException w:name="Colorful Grid Accent 4" w:uiPriority="73"/>
-    <w:lsdException w:name="Light Shading Accent 5" w:uiPriority="60"/>
-    <w:lsdException w:name="Light List Accent 5" w:uiPriority="61"/>
-    <w:lsdException w:name="Light Grid Accent 5" w:uiPriority="62"/>
-    <w:lsdException w:name="Medium Shading 1 Accent 5" w:uiPriority="63"/>
-    <w:lsdException w:name="Medium Shading 2 Accent 5" w:uiPriority="64"/>
-    <w:lsdException w:name="Medium List 1 Accent 5" w:uiPriority="65"/>
-    <w:lsdException w:name="Medium List 2 Accent 5" w:uiPriority="66"/>
-    <w:lsdException w:name="Medium Grid 1 Accent 5" w:uiPriority="67"/>
-    <w:lsdException w:name="Medium Grid 2 Accent 5" w:uiPriority="68"/>
-    <w:lsdException w:name="Medium Grid 3 Accent 5" w:uiPriority="69"/>
-    <w:lsdException w:name="Dark List Accent 5" w:uiPriority="70"/>
-    <w:lsdException w:name="Colorful Shading Accent 5" w:uiPriority="71"/>
-    <w:lsdException w:name="Colorful List Accent 5" w:uiPriority="72"/>
-    <w:lsdException w:name="Colorful Grid Accent 5" w:uiPriority="73"/>
-    <w:lsdException w:name="Light Shading Accent 6" w:uiPriority="60"/>
-    <w:lsdException w:name="Light List Accent 6" w:uiPriority="61"/>
-    <w:lsdException w:name="Light Grid Accent 6" w:uiPriority="62"/>
-    <w:lsdException w:name="Medium Shading 1 Accent 6" w:uiPriority="63"/>
-    <w:lsdException w:name="Medium Shading 2 Accent 6" w:uiPriority="64"/>
-    <w:lsdException w:name="Medium List 1 Accent 6" w:uiPriority="65"/>
-    <w:lsdException w:name="Medium List 2 Accent 6" w:uiPriority="66"/>
-    <w:lsdException w:name="Medium Grid 1 Accent 6" w:uiPriority="67"/>
-    <w:lsdException w:name="Medium Grid 2 Accent 6" w:uiPriority="68"/>
-    <w:lsdException w:name="Medium Grid 3 Accent 6" w:uiPriority="69"/>
-    <w:lsdException w:name="Dark List Accent 6" w:uiPriority="70"/>
-    <w:lsdException w:name="Colorful Shading Accent 6" w:uiPriority="71"/>
-    <w:lsdException w:name="Colorful List Accent 6" w:uiPriority="72"/>
-    <w:lsdException w:name="Colorful Grid Accent 6" w:uiPriority="73"/>
-    <w:lsdException w:name="Subtle Emphasis" w:uiPriority="19" w:qFormat="1"/>
-    <w:lsdException w:name="Intense Emphasis" w:uiPriority="21" w:qFormat="1"/>
-    <w:lsdException w:name="Subtle Reference" w:uiPriority="31" w:qFormat="1"/>
-    <w:lsdException w:name="Intense Reference" w:uiPriority="32" w:qFormat="1"/>
-    <w:lsdException w:name="Book Title" w:uiPriority="33" w:qFormat="1"/>
-    <w:lsdException w:name="Bibliography" w:semiHidden="1" w:uiPriority="37" w:unhideWhenUsed="1"/>
-    <w:lsdException w:name="TOC Heading" w:semiHidden="1" w:uiPriority="39" w:unhideWhenUsed="1" w:qFormat="1"/>
-    <w:lsdException w:name="Plain Table 1" w:uiPriority="41"/>
-    <w:lsdException w:name="Plain Table 2" w:uiPriority="42"/>
-    <w:lsdException w:name="Plain Table 3" w:uiPriority="43"/>
-    <w:lsdException w:name="Plain Table 4" w:uiPriority="44"/>
-    <w:lsdException w:name="Plain Table 5" w:uiPriority="45"/>
-    <w:lsdException w:name="Grid Table Light" w:uiPriority="40"/>
-    <w:lsdException w:name="Grid Table 1 Light" w:uiPriority="46"/>
-    <w:lsdException w:name="Grid Table 2" w:uiPriority="47"/>
-    <w:lsdException w:name="Grid Table 3" w:uiPriority="48"/>
-    <w:lsdException w:name="Grid Table 4" w:uiPriority="49"/>
-    <w:lsdException w:name="Grid Table 5 Dark" w:uiPriority="50"/>
-    <w:lsdException w:name="Grid Table 6 Colorful" w:uiPriority="51"/>
-    <w:lsdException w:name="Grid Table 7 Colorful" w:uiPriority="52"/>
-    <w:lsdException w:name="Grid Table 1 Light Accent 1" w:uiPriority="46"/>
-    <w:lsdException w:name="Grid Table 2 Accent 1" w:uiPriority="47"/>
-    <w:lsdException w:name="Grid Table 3 Accent 1" w:uiPriority="48"/>
-    <w:lsdException w:name="Grid Table 4 Accent 1" w:uiPriority="49"/>
-    <w:lsdException w:name="Grid Table 5 Dark Accent 1" w:uiPriority="50"/>
-    <w:lsdException w:name="Grid Table 6 Colorful Accent 1" w:uiPriority="51"/>
-    <w:lsdException w:name="Grid Table 7 Colorful Accent 1" w:uiPriority="52"/>
-    <w:lsdException w:name="Grid Table 1 Light Accent 2" w:uiPriority="46"/>
-    <w:lsdException w:name="Grid Table 2 Accent 2" w:uiPriority="47"/>
-    <w:lsdException w:name="Grid Table 3 Accent 2" w:uiPriority="48"/>
-    <w:lsdException w:name="Grid Table 4 Accent 2" w:uiPriority="49"/>
-    <w:lsdException w:name="Grid Table 5 Dark Accent 2" w:uiPriority="50"/>
-    <w:lsdException w:name="Grid Table 6 Colorful Accent 2" w:uiPriority="51"/>
-    <w:lsdException w:name="Grid Table 7 Colorful Accent 2" w:uiPriority="52"/>
-    <w:lsdException w:name="Grid Table 1 Light Accent 3" w:uiPriority="46"/>
-    <w:lsdException w:name="Grid Table 2 Accent 3" w:uiPriority="47"/>
-    <w:lsdException w:name="Grid Table 3 Accent 3" w:uiPriority="48"/>
-    <w:lsdException w:name="Grid Table 4 Accent 3" w:uiPriority="49"/>
-    <w:lsdException w:name="Grid Table 5 Dark Accent 3" w:uiPriority="50"/>
-    <w:lsdException w:name="Grid Table 6 Colorful Accent 3" w:uiPriority="51"/>
-    <w:lsdException w:name="Grid Table 7 Colorful Accent 3" w:uiPriority="52"/>
-    <w:lsdException w:name="Grid Table 1 Light Accent 4" w:uiPriority="46"/>
-    <w:lsdException w:name="Grid Table 2 Accent 4" w:uiPriority="47"/>
-    <w:lsdException w:name="Grid Table 3 Accent 4" w:uiPriority="48"/>
-    <w:lsdException w:name="Grid Table 4 Accent 4" w:uiPriority="49"/>
-    <w:lsdException w:name="Grid Table 5 Dark Accent 4" w:uiPriority="50"/>
-    <w:lsdException w:name="Grid Table 6 Colorful Accent 4" w:uiPriority="51"/>
-    <w:lsdException w:name="Grid Table 7 Colorful Accent 4" w:uiPriority="52"/>
-    <w:lsdException w:name="Grid Table 1 Light Accent 5" w:uiPriority="46"/>
-    <w:lsdException w:name="Grid Table 2 Accent 5" w:uiPriority="47"/>
-    <w:lsdException w:name="Grid Table 3 Accent 5" w:uiPriority="48"/>
-    <w:lsdException w:name="Grid Table 4 Accent 5" w:uiPriority="49"/>
-    <w:lsdException w:name="Grid Table 5 Dark Accent 5" w:uiPriority="50"/>
-    <w:lsdException w:name="Grid Table 6 Colorful Accent 5" w:uiPriority="51"/>
-    <w:lsdException w:name="Grid Table 7 Colorful Accent 5" w:uiPriority="52"/>
-    <w:lsdException w:name="Grid Table 1 Light Accent 6" w:uiPriority="46"/>
-    <w:lsdException w:name="Grid Table 2 Accent 6" w:uiPriority="47"/>
-    <w:lsdException w:name="Grid Table 3 Accent 6" w:uiPriority="48"/>
-    <w:lsdException w:name="Grid Table 4 Accent 6" w:uiPriority="49"/>
-    <w:lsdException w:name="Grid Table 5 Dark Accent 6" w:uiPriority="50"/>
-    <w:lsdException w:name="Grid Table 6 Colorful Accent 6" w:uiPriority="51"/>
-    <w:lsdException w:name="Grid Table 7 Colorful Accent 6" w:uiPriority="52"/>
-    <w:lsdException w:name="List Table 1 Light" w:uiPriority="46"/>
-    <w:lsdException w:name="List Table 2" w:uiPriority="47"/>
-    <w:lsdException w:name="List Table 3" w:uiPriority="48"/>
-    <w:lsdException w:name="List Table 4" w:uiPriority="49"/>
-    <w:lsdException w:name="List Table 5 Dark" w:uiPriority="50"/>
-    <w:lsdException w:name="List Table 6 Colorful" w:uiPriority="51"/>
-    <w:lsdException w:name="List Table 7 Colorful" w:uiPriority="52"/>
-    <w:lsdException w:name="List Table 1 Light Accent 1" w:uiPriority="46"/>
-    <w:lsdException w:name="List Table 2 Accent 1" w:uiPriority="47"/>
-    <w:lsdException w:name="List Table 3 Accent 1" w:uiPriority="48"/>
-    <w:lsdException w:name="List Table 4 Accent 1" w:uiPriority="49"/>
-    <w:lsdException w:name="List Table 5 Dark Accent 1" w:uiPriority="50"/>
-    <w:lsdException w:name="List Table 6 Colorful Accent 1" w:uiPriority="51"/>
-    <w:lsdException w:name="List Table 7 Colorful Accent 1" w:uiPriority="52"/>
-    <w:lsdException w:name="List Table 1 Light Accent 2" w:uiPriority="46"/>
-    <w:lsdException w:name="List Table 2 Accent 2" w:uiPriority="47"/>
-    <w:lsdException w:name="List Table 3 Accent 2" w:uiPriority="48"/>
-    <w:lsdException w:name="List Table 4 Accent 2" w:uiPriority="49"/>
-    <w:lsdException w:name="List Table 5 Dark Accent 2" w:uiPriority="50"/>
-    <w:lsdException w:name="List Table 6 Colorful Accent 2" w:uiPriority="51"/>
-    <w:lsdException w:name="List Table 7 Colorful Accent 2" w:uiPriority="52"/>
-    <w:lsdException w:name="List Table 1 Light Accent 3" w:uiPriority="46"/>
-    <w:lsdException w:name="List Table 2 Accent 3" w:uiPriority="47"/>
-    <w:lsdException w:name="List Table 3 Accent 3" w:uiPriority="48"/>
-    <w:lsdException w:name="List Table 4 Accent 3" w:uiPriority="49"/>
-    <w:lsdException w:name="List Table 5 Dark Accent 3" w:uiPriority="50"/>
-    <w:lsdException w:name="List Table 6 Colorful Accent 3" w:uiPriority="51"/>
-    <w:lsdException w:name="List Table 7 Colorful Accent 3" w:uiPriority="52"/>
-    <w:lsdException w:name="List Table 1 Light Accent 4" w:uiPriority="46"/>
-    <w:lsdException w:name="List Table 2 Accent 4" w:uiPriority="47"/>
-    <w:lsdException w:name="List Table 3 Accent 4" w:uiPriority="48"/>
-    <w:lsdException w:name="List Table 4 Accent 4" w:uiPriority="49"/>
-    <w:lsdException w:name="List Table 5 Dark Accent 4" w:uiPriority="50"/>
-    <w:lsdException w:name="List Table 6 Colorful Accent 4" w:uiPriority="51"/>
-    <w:lsdException w:name="List Table 7 Colorful Accent 4" w:uiPriority="52"/>
-    <w:lsdException w:name="List Table 1 Light Accent 5" w:uiPriority="46"/>
-    <w:lsdException w:name="List Table 2 Accent 5" w:uiPriority="47"/>
-    <w:lsdException w:name="List Table 3 Accent 5" w:uiPriority="48"/>
-    <w:lsdException w:name="List Table 4 Accent 5" w:uiPriority="49"/>
-    <w:lsdException w:name="List Table 5 Dark Accent 5" w:uiPriority="50"/>
-    <w:lsdException w:name="List Table 6 Colorful Accent 5" w:uiPriority="51"/>
-    <w:lsdException w:name="List Table 7 Colorful Accent 5" w:uiPriority="52"/>
-    <w:lsdException w:name="List Table 1 Light Accent 6" w:uiPriority="46"/>
-    <w:lsdException w:name="List Table 2 Accent 6" w:uiPriority="47"/>
-    <w:lsdException w:name="List Table 3 Accent 6" w:uiPriority="48"/>
-    <w:lsdException w:name="List Table 4 Accent 6" w:uiPriority="49"/>
-    <w:lsdException w:name="List Table 5 Dark Accent 6" w:uiPriority="50"/>
-    <w:lsdException w:name="List Table 6 Colorful Accent 6" w:uiPriority="51"/>
-    <w:lsdException w:name="List Table 7 Colorful Accent 6" w:uiPriority="52"/>
+  <w:latentStyles w:defLockedState="0" w:defUIPriority="99" w:defSemiHidden="1" w:defUnhideWhenUsed="1" w:defQFormat="0" w:count="267">
+    <w:lsdException w:name="Normal" w:semiHidden="0" w:uiPriority="0" w:unhideWhenUsed="0" w:qFormat="1"/>
+    <w:lsdException w:name="heading 1" w:semiHidden="0" w:uiPriority="9" w:unhideWhenUsed="0" w:qFormat="1"/>
+    <w:lsdException w:name="heading 2" w:uiPriority="9" w:qFormat="1"/>
+    <w:lsdException w:name="heading 3" w:uiPriority="9" w:qFormat="1"/>
+    <w:lsdException w:name="heading 4" w:uiPriority="9" w:qFormat="1"/>
+    <w:lsdException w:name="heading 5" w:uiPriority="9" w:qFormat="1"/>
+    <w:lsdException w:name="heading 6" w:uiPriority="9" w:qFormat="1"/>
+    <w:lsdException w:name="heading 7" w:uiPriority="9" w:qFormat="1"/>
+    <w:lsdException w:name="heading 8" w:uiPriority="9" w:qFormat="1"/>
+    <w:lsdException w:name="heading 9" w:uiPriority="9" w:qFormat="1"/>
+    <w:lsdException w:name="toc 1" w:uiPriority="39"/>
+    <w:lsdException w:name="toc 2" w:uiPriority="39"/>
+    <w:lsdException w:name="toc 3" w:uiPriority="39"/>
+    <w:lsdException w:name="toc 4" w:uiPriority="39"/>
+    <w:lsdException w:name="toc 5" w:uiPriority="39"/>
+    <w:lsdException w:name="toc 6" w:uiPriority="39"/>
+    <w:lsdException w:name="toc 7" w:uiPriority="39"/>
+    <w:lsdException w:name="toc 8" w:uiPriority="39"/>
+    <w:lsdException w:name="toc 9" w:uiPriority="39"/>
+    <w:lsdException w:name="caption" w:uiPriority="35" w:qFormat="1"/>
+    <w:lsdException w:name="Title" w:semiHidden="0" w:uiPriority="10" w:unhideWhenUsed="0" w:qFormat="1"/>
+    <w:lsdException w:name="Default Paragraph Font" w:uiPriority="1"/>
+    <w:lsdException w:name="Subtitle" w:semiHidden="0" w:uiPriority="11" w:unhideWhenUsed="0" w:qFormat="1"/>
+    <w:lsdException w:name="Strong" w:semiHidden="0" w:uiPriority="22" w:unhideWhenUsed="0" w:qFormat="1"/>
+    <w:lsdException w:name="Emphasis" w:semiHidden="0" w:uiPriority="20" w:unhideWhenUsed="0" w:qFormat="1"/>
+    <w:lsdException w:name="Table Grid" w:semiHidden="0" w:uiPriority="39" w:unhideWhenUsed="0"/>
+    <w:lsdException w:name="Placeholder Text" w:unhideWhenUsed="0"/>
+    <w:lsdException w:name="No Spacing" w:semiHidden="0" w:uiPriority="1" w:unhideWhenUsed="0" w:qFormat="1"/>
+    <w:lsdException w:name="Light Shading" w:semiHidden="0" w:uiPriority="60" w:unhideWhenUsed="0"/>
+    <w:lsdException w:name="Light List" w:semiHidden="0" w:uiPriority="61" w:unhideWhenUsed="0"/>
+    <w:lsdException w:name="Light Grid" w:semiHidden="0" w:uiPriority="62" w:unhideWhenUsed="0"/>
+    <w:lsdException w:name="Medium Shading 1" w:semiHidden="0" w:uiPriority="63" w:unhideWhenUsed="0"/>
+    <w:lsdException w:name="Medium Shading 2" w:semiHidden="0" w:uiPriority="64" w:unhideWhenUsed="0"/>
+    <w:lsdException w:name="Medium List 1" w:semiHidden="0" w:uiPriority="65" w:unhideWhenUsed="0"/>
+    <w:lsdException w:name="Medium List 2" w:semiHidden="0" w:uiPriority="66" w:unhideWhenUsed="0"/>
+    <w:lsdException w:name="Medium Grid 1" w:semiHidden="0" w:uiPriority="67" w:unhideWhenUsed="0"/>
+    <w:lsdException w:name="Medium Grid 2" w:semiHidden="0" w:uiPriority="68" w:unhideWhenUsed="0"/>
+    <w:lsdException w:name="Medium Grid 3" w:semiHidden="0" w:uiPriority="69" w:unhideWhenUsed="0"/>
+    <w:lsdException w:name="Dark List" w:semiHidden="0" w:uiPriority="70" w:unhideWhenUsed="0"/>
+    <w:lsdException w:name="Colorful Shading" w:semiHidden="0" w:uiPriority="71" w:unhideWhenUsed="0"/>
+    <w:lsdException w:name="Colorful List" w:semiHidden="0" w:uiPriority="72" w:unhideWhenUsed="0"/>
+    <w:lsdException w:name="Colorful Grid" w:semiHidden="0" w:uiPriority="73" w:unhideWhenUsed="0"/>
+    <w:lsdException w:name="Light Shading Accent 1" w:semiHidden="0" w:uiPriority="60" w:unhideWhenUsed="0"/>
+    <w:lsdException w:name="Light List Accent 1" w:semiHidden="0" w:uiPriority="61" w:unhideWhenUsed="0"/>
+    <w:lsdException w:name="Light Grid Accent 1" w:semiHidden="0" w:uiPriority="62" w:unhideWhenUsed="0"/>
+    <w:lsdException w:name="Medium Shading 1 Accent 1" w:semiHidden="0" w:uiPriority="63" w:unhideWhenUsed="0"/>
+    <w:lsdException w:name="Medium Shading 2 Accent 1" w:semiHidden="0" w:uiPriority="64" w:unhideWhenUsed="0"/>
+    <w:lsdException w:name="Medium List 1 Accent 1" w:semiHidden="0" w:uiPriority="65" w:unhideWhenUsed="0"/>
+    <w:lsdException w:name="Revision" w:unhideWhenUsed="0"/>
+    <w:lsdException w:name="List Paragraph" w:semiHidden="0" w:uiPriority="34" w:unhideWhenUsed="0" w:qFormat="1"/>
+    <w:lsdException w:name="Quote" w:semiHidden="0" w:uiPriority="29" w:unhideWhenUsed="0" w:qFormat="1"/>
+    <w:lsdException w:name="Intense Quote" w:semiHidden="0" w:uiPriority="30" w:unhideWhenUsed="0" w:qFormat="1"/>
+    <w:lsdException w:name="Medium List 2 Accent 1" w:semiHidden="0" w:uiPriority="66" w:unhideWhenUsed="0"/>
+    <w:lsdException w:name="Medium Grid 1 Accent 1" w:semiHidden="0" w:uiPriority="67" w:unhideWhenUsed="0"/>
+    <w:lsdException w:name="Medium Grid 2 Accent 1" w:semiHidden="0" w:uiPriority="68" w:unhideWhenUsed="0"/>
+    <w:lsdException w:name="Medium Grid 3 Accent 1" w:semiHidden="0" w:uiPriority="69" w:unhideWhenUsed="0"/>
+    <w:lsdException w:name="Dark List Accent 1" w:semiHidden="0" w:uiPriority="70" w:unhideWhenUsed="0"/>
+    <w:lsdException w:name="Colorful Shading Accent 1" w:semiHidden="0" w:uiPriority="71" w:unhideWhenUsed="0"/>
+    <w:lsdException w:name="Colorful List Accent 1" w:semiHidden="0" w:uiPriority="72" w:unhideWhenUsed="0"/>
+    <w:lsdException w:name="Colorful Grid Accent 1" w:semiHidden="0" w:uiPriority="73" w:unhideWhenUsed="0"/>
+    <w:lsdException w:name="Light Shading Accent 2" w:semiHidden="0" w:uiPriority="60" w:unhideWhenUsed="0"/>
+    <w:lsdException w:name="Light List Accent 2" w:semiHidden="0" w:uiPriority="61" w:unhideWhenUsed="0"/>
+    <w:lsdException w:name="Light Grid Accent 2" w:semiHidden="0" w:uiPriority="62" w:unhideWhenUsed="0"/>
+    <w:lsdException w:name="Medium Shading 1 Accent 2" w:semiHidden="0" w:uiPriority="63" w:unhideWhenUsed="0"/>
+    <w:lsdException w:name="Medium Shading 2 Accent 2" w:semiHidden="0" w:uiPriority="64" w:unhideWhenUsed="0"/>
+    <w:lsdException w:name="Medium List 1 Accent 2" w:semiHidden="0" w:uiPriority="65" w:unhideWhenUsed="0"/>
+    <w:lsdException w:name="Medium List 2 Accent 2" w:semiHidden="0" w:uiPriority="66" w:unhideWhenUsed="0"/>
+    <w:lsdException w:name="Medium Grid 1 Accent 2" w:semiHidden="0" w:uiPriority="67" w:unhideWhenUsed="0"/>
+    <w:lsdException w:name="Medium Grid 2 Accent 2" w:semiHidden="0" w:uiPriority="68" w:unhideWhenUsed="0"/>
+    <w:lsdException w:name="Medium Grid 3 Accent 2" w:semiHidden="0" w:uiPriority="69" w:unhideWhenUsed="0"/>
+    <w:lsdException w:name="Dark List Accent 2" w:semiHidden="0" w:uiPriority="70" w:unhideWhenUsed="0"/>
+    <w:lsdException w:name="Colorful Shading Accent 2" w:semiHidden="0" w:uiPriority="71" w:unhideWhenUsed="0"/>
+    <w:lsdException w:name="Colorful List Accent 2" w:semiHidden="0" w:uiPriority="72" w:unhideWhenUsed="0"/>
+    <w:lsdException w:name="Colorful Grid Accent 2" w:semiHidden="0" w:uiPriority="73" w:unhideWhenUsed="0"/>
+    <w:lsdException w:name="Light Shading Accent 3" w:semiHidden="0" w:uiPriority="60" w:unhideWhenUsed="0"/>
+    <w:lsdException w:name="Light List Accent 3" w:semiHidden="0" w:uiPriority="61" w:unhideWhenUsed="0"/>
+    <w:lsdException w:name="Light Grid Accent 3" w:semiHidden="0" w:uiPriority="62" w:unhideWhenUsed="0"/>
+    <w:lsdException w:name="Medium Shading 1 Accent 3" w:semiHidden="0" w:uiPriority="63" w:unhideWhenUsed="0"/>
+    <w:lsdException w:name="Medium Shading 2 Accent 3" w:semiHidden="0" w:uiPriority="64" w:unhideWhenUsed="0"/>
+    <w:lsdException w:name="Medium List 1 Accent 3" w:semiHidden="0" w:uiPriority="65" w:unhideWhenUsed="0"/>
+    <w:lsdException w:name="Medium List 2 Accent 3" w:semiHidden="0" w:uiPriority="66" w:unhideWhenUsed="0"/>
+    <w:lsdException w:name="Medium Grid 1 Accent 3" w:semiHidden="0" w:uiPriority="67" w:unhideWhenUsed="0"/>
+    <w:lsdException w:name="Medium Grid 2 Accent 3" w:semiHidden="0" w:uiPriority="68" w:unhideWhenUsed="0"/>
+    <w:lsdException w:name="Medium Grid 3 Accent 3" w:semiHidden="0" w:uiPriority="69" w:unhideWhenUsed="0"/>
+    <w:lsdException w:name="Dark List Accent 3" w:semiHidden="0" w:uiPriority="70" w:unhideWhenUsed="0"/>
+    <w:lsdException w:name="Colorful Shading Accent 3" w:semiHidden="0" w:uiPriority="71" w:unhideWhenUsed="0"/>
+    <w:lsdException w:name="Colorful List Accent 3" w:semiHidden="0" w:uiPriority="72" w:unhideWhenUsed="0"/>
+    <w:lsdException w:name="Colorful Grid Accent 3" w:semiHidden="0" w:uiPriority="73" w:unhideWhenUsed="0"/>
+    <w:lsdException w:name="Light Shading Accent 4" w:semiHidden="0" w:uiPriority="60" w:unhideWhenUsed="0"/>
+    <w:lsdException w:name="Light List Accent 4" w:semiHidden="0" w:uiPriority="61" w:unhideWhenUsed="0"/>
+    <w:lsdException w:name="Light Grid Accent 4" w:semiHidden="0" w:uiPriority="62" w:unhideWhenUsed="0"/>
+    <w:lsdException w:name="Medium Shading 1 Accent 4" w:semiHidden="0" w:uiPriority="63" w:unhideWhenUsed="0"/>
+    <w:lsdException w:name="Medium Shading 2 Accent 4" w:semiHidden="0" w:uiPriority="64" w:unhideWhenUsed="0"/>
+    <w:lsdException w:name="Medium List 1 Accent 4" w:semiHidden="0" w:uiPriority="65" w:unhideWhenUsed="0"/>
+    <w:lsdException w:name="Medium List 2 Accent 4" w:semiHidden="0" w:uiPriority="66" w:unhideWhenUsed="0"/>
+    <w:lsdException w:name="Medium Grid 1 Accent 4" w:semiHidden="0" w:uiPriority="67" w:unhideWhenUsed="0"/>
+    <w:lsdException w:name="Medium Grid 2 Accent 4" w:semiHidden="0" w:uiPriority="68" w:unhideWhenUsed="0"/>
+    <w:lsdException w:name="Medium Grid 3 Accent 4" w:semiHidden="0" w:uiPriority="69" w:unhideWhenUsed="0"/>
+    <w:lsdException w:name="Dark List Accent 4" w:semiHidden="0" w:uiPriority="70" w:unhideWhenUsed="0"/>
+    <w:lsdException w:name="Colorful Shading Accent 4" w:semiHidden="0" w:uiPriority="71" w:unhideWhenUsed="0"/>
+    <w:lsdException w:name="Colorful List Accent 4" w:semiHidden="0" w:uiPriority="72" w:unhideWhenUsed="0"/>
+    <w:lsdException w:name="Colorful Grid Accent 4" w:semiHidden="0" w:uiPriority="73" w:unhideWhenUsed="0"/>
+    <w:lsdException w:name="Light Shading Accent 5" w:semiHidden="0" w:uiPriority="60" w:unhideWhenUsed="0"/>
+    <w:lsdException w:name="Light List Accent 5" w:semiHidden="0" w:uiPriority="61" w:unhideWhenUsed="0"/>
+    <w:lsdException w:name="Light Grid Accent 5" w:semiHidden="0" w:uiPriority="62" w:unhideWhenUsed="0"/>
+    <w:lsdException w:name="Medium Shading 1 Accent 5" w:semiHidden="0" w:uiPriority="63" w:unhideWhenUsed="0"/>
+    <w:lsdException w:name="Medium Shading 2 Accent 5" w:semiHidden="0" w:uiPriority="64" w:unhideWhenUsed="0"/>
+    <w:lsdException w:name="Medium List 1 Accent 5" w:semiHidden="0" w:uiPriority="65" w:unhideWhenUsed="0"/>
+    <w:lsdException w:name="Medium List 2 Accent 5" w:semiHidden="0" w:uiPriority="66" w:unhideWhenUsed="0"/>
+    <w:lsdException w:name="Medium Grid 1 Accent 5" w:semiHidden="0" w:uiPriority="67" w:unhideWhenUsed="0"/>
+    <w:lsdException w:name="Medium Grid 2 Accent 5" w:semiHidden="0" w:uiPriority="68" w:unhideWhenUsed="0"/>
+    <w:lsdException w:name="Medium Grid 3 Accent 5" w:semiHidden="0" w:uiPriority="69" w:unhideWhenUsed="0"/>
+    <w:lsdException w:name="Dark List Accent 5" w:semiHidden="0" w:uiPriority="70" w:unhideWhenUsed="0"/>
+    <w:lsdException w:name="Colorful Shading Accent 5" w:semiHidden="0" w:uiPriority="71" w:unhideWhenUsed="0"/>
+    <w:lsdException w:name="Colorful List Accent 5" w:semiHidden="0" w:uiPriority="72" w:unhideWhenUsed="0"/>
+    <w:lsdException w:name="Colorful Grid Accent 5" w:semiHidden="0" w:uiPriority="73" w:unhideWhenUsed="0"/>
+    <w:lsdException w:name="Light Shading Accent 6" w:semiHidden="0" w:uiPriority="60" w:unhideWhenUsed="0"/>
+    <w:lsdException w:name="Light List Accent 6" w:semiHidden="0" w:uiPriority="61" w:unhideWhenUsed="0"/>
+    <w:lsdException w:name="Light Grid Accent 6" w:semiHidden="0" w:uiPriority="62" w:unhideWhenUsed="0"/>
+    <w:lsdException w:name="Medium Shading 1 Accent 6" w:semiHidden="0" w:uiPriority="63" w:unhideWhenUsed="0"/>
+    <w:lsdException w:name="Medium Shading 2 Accent 6" w:semiHidden="0" w:uiPriority="64" w:unhideWhenUsed="0"/>
+    <w:lsdException w:name="Medium List 1 Accent 6" w:semiHidden="0" w:uiPriority="65" w:unhideWhenUsed="0"/>
+    <w:lsdException w:name="Medium List 2 Accent 6" w:semiHidden="0" w:uiPriority="66" w:unhideWhenUsed="0"/>
+    <w:lsdException w:name="Medium Grid 1 Accent 6" w:semiHidden="0" w:uiPriority="67" w:unhideWhenUsed="0"/>
+    <w:lsdException w:name="Medium Grid 2 Accent 6" w:semiHidden="0" w:uiPriority="68" w:unhideWhenUsed="0"/>
+    <w:lsdException w:name="Medium Grid 3 Accent 6" w:semiHidden="0" w:uiPriority="69" w:unhideWhenUsed="0"/>
+    <w:lsdException w:name="Dark List Accent 6" w:semiHidden="0" w:uiPriority="70" w:unhideWhenUsed="0"/>
+    <w:lsdException w:name="Colorful Shading Accent 6" w:semiHidden="0" w:uiPriority="71" w:unhideWhenUsed="0"/>
+    <w:lsdException w:name="Colorful List Accent 6" w:semiHidden="0" w:uiPriority="72" w:unhideWhenUsed="0"/>
+    <w:lsdException w:name="Colorful Grid Accent 6" w:semiHidden="0" w:uiPriority="73" w:unhideWhenUsed="0"/>
+    <w:lsdException w:name="Subtle Emphasis" w:semiHidden="0" w:uiPriority="19" w:unhideWhenUsed="0" w:qFormat="1"/>
+    <w:lsdException w:name="Intense Emphasis" w:semiHidden="0" w:uiPriority="21" w:unhideWhenUsed="0" w:qFormat="1"/>
+    <w:lsdException w:name="Subtle Reference" w:semiHidden="0" w:uiPriority="31" w:unhideWhenUsed="0" w:qFormat="1"/>
+    <w:lsdException w:name="Intense Reference" w:semiHidden="0" w:uiPriority="32" w:unhideWhenUsed="0" w:qFormat="1"/>
+    <w:lsdException w:name="Book Title" w:semiHidden="0" w:uiPriority="33" w:unhideWhenUsed="0" w:qFormat="1"/>
+    <w:lsdException w:name="Bibliography" w:uiPriority="37"/>
+    <w:lsdException w:name="TOC Heading" w:uiPriority="39" w:qFormat="1"/>
+  </w:latentStyles>
+  <w:style w:type="paragraph" w:default="1" w:styleId="Normal">
+    <w:name w:val="Normal"/>
+    <w:qFormat/>
+  </w:style>
+  <w:style w:type="character" w:default="1" w:styleId="DefaultParagraphFont">
+    <w:name w:val="Default Paragraph Font"/>
+    <w:uiPriority w:val="1"/>
+    <w:semiHidden/>
+    <w:unhideWhenUsed/>
+  </w:style>
+  <w:style w:type="table" w:default="1" w:styleId="TableNormal">
+    <w:name w:val="Normal Table"/>
+    <w:uiPriority w:val="99"/>
+    <w:semiHidden/>
+    <w:unhideWhenUsed/>
+    <w:tblPr>
+      <w:tblInd w:w="0" w:type="dxa"/>
+      <w:tblCellMar>
+        <w:top w:w="0" w:type="dxa"/>
+        <w:left w:w="108" w:type="dxa"/>
+        <w:bottom w:w="0" w:type="dxa"/>
+        <w:right w:w="108" w:type="dxa"/>
+      </w:tblCellMar>
+    </w:tblPr>
+  </w:style>
+  <w:style w:type="numbering" w:default="1" w:styleId="NoList">
+    <w:name w:val="No List"/>
+    <w:uiPriority w:val="99"/>
+    <w:semiHidden/>
+    <w:unhideWhenUsed/>
+  </w:style>
+  <w:style w:type="paragraph" w:customStyle="1" w:styleId="65A30089D285471EA60DA3724375FC2B">
+    <w:name w:val="65A30089D285471EA60DA3724375FC2B"/>
+    <w:rsid w:val="0049584E"/>
+  </w:style>
+  <w:style w:type="paragraph" w:customStyle="1" w:styleId="5363F70093AD431BBFF42D352333B4F1">
+    <w:name w:val="5363F70093AD431BBFF42D352333B4F1"/>
+    <w:rsid w:val="0049584E"/>
+  </w:style>
+  <w:style w:type="paragraph" w:customStyle="1" w:styleId="31E8AE37C327401DBCE5097988F31955">
+    <w:name w:val="31E8AE37C327401DBCE5097988F31955"/>
+    <w:rsid w:val="0049584E"/>
+  </w:style>
+  <w:style w:type="paragraph" w:customStyle="1" w:styleId="9B8E07BBFC7140BABF10D32B9BEF6AD5">
+    <w:name w:val="9B8E07BBFC7140BABF10D32B9BEF6AD5"/>
+    <w:rsid w:val="0049584E"/>
+  </w:style>
+  <w:style w:type="paragraph" w:customStyle="1" w:styleId="45A7131575B94AAB8329EBFEAE100221">
+    <w:name w:val="45A7131575B94AAB8329EBFEAE100221"/>
+    <w:rsid w:val="0049584E"/>
+  </w:style>
+</w:styles>
+</file>
+
+<file path=word/glossary/stylesWithEffects.xml><?xml version="1.0" encoding="utf-8"?>
+<w:styles xmlns:wpc="http://schemas.microsoft.com/office/word/2010/wordprocessingCanvas" xmlns:mc="http://schemas.openxmlformats.org/markup-compatibility/2006" xmlns:o="urn:schemas-microsoft-com:office:office" xmlns:r="http://schemas.openxmlformats.org/officeDocument/2006/relationships" xmlns:m="http://schemas.openxmlformats.org/officeDocument/2006/math" xmlns:v="urn:schemas-microsoft-com:vml" xmlns:wp14="http://schemas.microsoft.com/office/word/2010/wordprocessingDrawing" xmlns:wp="http://schemas.openxmlformats.org/drawingml/2006/wordprocessingDrawing" xmlns:w10="urn:schemas-microsoft-com:office:word" xmlns:w="http://schemas.openxmlformats.org/wordprocessingml/2006/main" xmlns:w14="http://schemas.microsoft.com/office/word/2010/wordml" xmlns:wpg="http://schemas.microsoft.com/office/word/2010/wordprocessingGroup" xmlns:wpi="http://schemas.microsoft.com/office/word/2010/wordprocessingInk" xmlns:wne="http://schemas.microsoft.com/office/word/2006/wordml" xmlns:wps="http://schemas.microsoft.com/office/word/2010/wordprocessingShape" mc:Ignorable="w14 wp14">
+  <w:docDefaults>
+    <w:rPrDefault>
+      <w:rPr>
+        <w:rFonts w:asciiTheme="minorHAnsi" w:eastAsiaTheme="minorEastAsia" w:hAnsiTheme="minorHAnsi" w:cstheme="minorBidi"/>
+        <w:sz w:val="22"/>
+        <w:szCs w:val="22"/>
+        <w:lang w:val="en-MY" w:eastAsia="zh-CN" w:bidi="ar-SA"/>
+      </w:rPr>
+    </w:rPrDefault>
+    <w:pPrDefault>
+      <w:pPr>
+        <w:spacing w:after="160" w:line="259" w:lineRule="auto"/>
+      </w:pPr>
+    </w:pPrDefault>
+  </w:docDefaults>
+  <w:latentStyles w:defLockedState="0" w:defUIPriority="99" w:defSemiHidden="1" w:defUnhideWhenUsed="1" w:defQFormat="0" w:count="267">
+    <w:lsdException w:name="Normal" w:semiHidden="0" w:uiPriority="0" w:unhideWhenUsed="0" w:qFormat="1"/>
+    <w:lsdException w:name="heading 1" w:semiHidden="0" w:uiPriority="9" w:unhideWhenUsed="0" w:qFormat="1"/>
+    <w:lsdException w:name="heading 2" w:uiPriority="9" w:qFormat="1"/>
+    <w:lsdException w:name="heading 3" w:uiPriority="9" w:qFormat="1"/>
+    <w:lsdException w:name="heading 4" w:uiPriority="9" w:qFormat="1"/>
+    <w:lsdException w:name="heading 5" w:uiPriority="9" w:qFormat="1"/>
+    <w:lsdException w:name="heading 6" w:uiPriority="9" w:qFormat="1"/>
+    <w:lsdException w:name="heading 7" w:uiPriority="9" w:qFormat="1"/>
+    <w:lsdException w:name="heading 8" w:uiPriority="9" w:qFormat="1"/>
+    <w:lsdException w:name="heading 9" w:uiPriority="9" w:qFormat="1"/>
+    <w:lsdException w:name="toc 1" w:uiPriority="39"/>
+    <w:lsdException w:name="toc 2" w:uiPriority="39"/>
+    <w:lsdException w:name="toc 3" w:uiPriority="39"/>
+    <w:lsdException w:name="toc 4" w:uiPriority="39"/>
+    <w:lsdException w:name="toc 5" w:uiPriority="39"/>
+    <w:lsdException w:name="toc 6" w:uiPriority="39"/>
+    <w:lsdException w:name="toc 7" w:uiPriority="39"/>
+    <w:lsdException w:name="toc 8" w:uiPriority="39"/>
+    <w:lsdException w:name="toc 9" w:uiPriority="39"/>
+    <w:lsdException w:name="caption" w:uiPriority="35" w:qFormat="1"/>
+    <w:lsdException w:name="Title" w:semiHidden="0" w:uiPriority="10" w:unhideWhenUsed="0" w:qFormat="1"/>
+    <w:lsdException w:name="Default Paragraph Font" w:uiPriority="1"/>
+    <w:lsdException w:name="Subtitle" w:semiHidden="0" w:uiPriority="11" w:unhideWhenUsed="0" w:qFormat="1"/>
+    <w:lsdException w:name="Strong" w:semiHidden="0" w:uiPriority="22" w:unhideWhenUsed="0" w:qFormat="1"/>
+    <w:lsdException w:name="Emphasis" w:semiHidden="0" w:uiPriority="20" w:unhideWhenUsed="0" w:qFormat="1"/>
+    <w:lsdException w:name="Table Grid" w:semiHidden="0" w:uiPriority="39" w:unhideWhenUsed="0"/>
+    <w:lsdException w:name="Placeholder Text" w:unhideWhenUsed="0"/>
+    <w:lsdException w:name="No Spacing" w:semiHidden="0" w:uiPriority="1" w:unhideWhenUsed="0" w:qFormat="1"/>
+    <w:lsdException w:name="Light Shading" w:semiHidden="0" w:uiPriority="60" w:unhideWhenUsed="0"/>
+    <w:lsdException w:name="Light List" w:semiHidden="0" w:uiPriority="61" w:unhideWhenUsed="0"/>
+    <w:lsdException w:name="Light Grid" w:semiHidden="0" w:uiPriority="62" w:unhideWhenUsed="0"/>
+    <w:lsdException w:name="Medium Shading 1" w:semiHidden="0" w:uiPriority="63" w:unhideWhenUsed="0"/>
+    <w:lsdException w:name="Medium Shading 2" w:semiHidden="0" w:uiPriority="64" w:unhideWhenUsed="0"/>
+    <w:lsdException w:name="Medium List 1" w:semiHidden="0" w:uiPriority="65" w:unhideWhenUsed="0"/>
+    <w:lsdException w:name="Medium List 2" w:semiHidden="0" w:uiPriority="66" w:unhideWhenUsed="0"/>
+    <w:lsdException w:name="Medium Grid 1" w:semiHidden="0" w:uiPriority="67" w:unhideWhenUsed="0"/>
+    <w:lsdException w:name="Medium Grid 2" w:semiHidden="0" w:uiPriority="68" w:unhideWhenUsed="0"/>
+    <w:lsdException w:name="Medium Grid 3" w:semiHidden="0" w:uiPriority="69" w:unhideWhenUsed="0"/>
+    <w:lsdException w:name="Dark List" w:semiHidden="0" w:uiPriority="70" w:unhideWhenUsed="0"/>
+    <w:lsdException w:name="Colorful Shading" w:semiHidden="0" w:uiPriority="71" w:unhideWhenUsed="0"/>
+    <w:lsdException w:name="Colorful List" w:semiHidden="0" w:uiPriority="72" w:unhideWhenUsed="0"/>
+    <w:lsdException w:name="Colorful Grid" w:semiHidden="0" w:uiPriority="73" w:unhideWhenUsed="0"/>
+    <w:lsdException w:name="Light Shading Accent 1" w:semiHidden="0" w:uiPriority="60" w:unhideWhenUsed="0"/>
+    <w:lsdException w:name="Light List Accent 1" w:semiHidden="0" w:uiPriority="61" w:unhideWhenUsed="0"/>
+    <w:lsdException w:name="Light Grid Accent 1" w:semiHidden="0" w:uiPriority="62" w:unhideWhenUsed="0"/>
+    <w:lsdException w:name="Medium Shading 1 Accent 1" w:semiHidden="0" w:uiPriority="63" w:unhideWhenUsed="0"/>
+    <w:lsdException w:name="Medium Shading 2 Accent 1" w:semiHidden="0" w:uiPriority="64" w:unhideWhenUsed="0"/>
+    <w:lsdException w:name="Medium List 1 Accent 1" w:semiHidden="0" w:uiPriority="65" w:unhideWhenUsed="0"/>
+    <w:lsdException w:name="Revision" w:unhideWhenUsed="0"/>
+    <w:lsdException w:name="List Paragraph" w:semiHidden="0" w:uiPriority="34" w:unhideWhenUsed="0" w:qFormat="1"/>
+    <w:lsdException w:name="Quote" w:semiHidden="0" w:uiPriority="29" w:unhideWhenUsed="0" w:qFormat="1"/>
+    <w:lsdException w:name="Intense Quote" w:semiHidden="0" w:uiPriority="30" w:unhideWhenUsed="0" w:qFormat="1"/>
+    <w:lsdException w:name="Medium List 2 Accent 1" w:semiHidden="0" w:uiPriority="66" w:unhideWhenUsed="0"/>
+    <w:lsdException w:name="Medium Grid 1 Accent 1" w:semiHidden="0" w:uiPriority="67" w:unhideWhenUsed="0"/>
+    <w:lsdException w:name="Medium Grid 2 Accent 1" w:semiHidden="0" w:uiPriority="68" w:unhideWhenUsed="0"/>
+    <w:lsdException w:name="Medium Grid 3 Accent 1" w:semiHidden="0" w:uiPriority="69" w:unhideWhenUsed="0"/>
+    <w:lsdException w:name="Dark List Accent 1" w:semiHidden="0" w:uiPriority="70" w:unhideWhenUsed="0"/>
+    <w:lsdException w:name="Colorful Shading Accent 1" w:semiHidden="0" w:uiPriority="71" w:unhideWhenUsed="0"/>
+    <w:lsdException w:name="Colorful List Accent 1" w:semiHidden="0" w:uiPriority="72" w:unhideWhenUsed="0"/>
+    <w:lsdException w:name="Colorful Grid Accent 1" w:semiHidden="0" w:uiPriority="73" w:unhideWhenUsed="0"/>
+    <w:lsdException w:name="Light Shading Accent 2" w:semiHidden="0" w:uiPriority="60" w:unhideWhenUsed="0"/>
+    <w:lsdException w:name="Light List Accent 2" w:semiHidden="0" w:uiPriority="61" w:unhideWhenUsed="0"/>
+    <w:lsdException w:name="Light Grid Accent 2" w:semiHidden="0" w:uiPriority="62" w:unhideWhenUsed="0"/>
+    <w:lsdException w:name="Medium Shading 1 Accent 2" w:semiHidden="0" w:uiPriority="63" w:unhideWhenUsed="0"/>
+    <w:lsdException w:name="Medium Shading 2 Accent 2" w:semiHidden="0" w:uiPriority="64" w:unhideWhenUsed="0"/>
+    <w:lsdException w:name="Medium List 1 Accent 2" w:semiHidden="0" w:uiPriority="65" w:unhideWhenUsed="0"/>
+    <w:lsdException w:name="Medium List 2 Accent 2" w:semiHidden="0" w:uiPriority="66" w:unhideWhenUsed="0"/>
+    <w:lsdException w:name="Medium Grid 1 Accent 2" w:semiHidden="0" w:uiPriority="67" w:unhideWhenUsed="0"/>
+    <w:lsdException w:name="Medium Grid 2 Accent 2" w:semiHidden="0" w:uiPriority="68" w:unhideWhenUsed="0"/>
+    <w:lsdException w:name="Medium Grid 3 Accent 2" w:semiHidden="0" w:uiPriority="69" w:unhideWhenUsed="0"/>
+    <w:lsdException w:name="Dark List Accent 2" w:semiHidden="0" w:uiPriority="70" w:unhideWhenUsed="0"/>
+    <w:lsdException w:name="Colorful Shading Accent 2" w:semiHidden="0" w:uiPriority="71" w:unhideWhenUsed="0"/>
+    <w:lsdException w:name="Colorful List Accent 2" w:semiHidden="0" w:uiPriority="72" w:unhideWhenUsed="0"/>
+    <w:lsdException w:name="Colorful Grid Accent 2" w:semiHidden="0" w:uiPriority="73" w:unhideWhenUsed="0"/>
+    <w:lsdException w:name="Light Shading Accent 3" w:semiHidden="0" w:uiPriority="60" w:unhideWhenUsed="0"/>
+    <w:lsdException w:name="Light List Accent 3" w:semiHidden="0" w:uiPriority="61" w:unhideWhenUsed="0"/>
+    <w:lsdException w:name="Light Grid Accent 3" w:semiHidden="0" w:uiPriority="62" w:unhideWhenUsed="0"/>
+    <w:lsdException w:name="Medium Shading 1 Accent 3" w:semiHidden="0" w:uiPriority="63" w:unhideWhenUsed="0"/>
+    <w:lsdException w:name="Medium Shading 2 Accent 3" w:semiHidden="0" w:uiPriority="64" w:unhideWhenUsed="0"/>
+    <w:lsdException w:name="Medium List 1 Accent 3" w:semiHidden="0" w:uiPriority="65" w:unhideWhenUsed="0"/>
+    <w:lsdException w:name="Medium List 2 Accent 3" w:semiHidden="0" w:uiPriority="66" w:unhideWhenUsed="0"/>
+    <w:lsdException w:name="Medium Grid 1 Accent 3" w:semiHidden="0" w:uiPriority="67" w:unhideWhenUsed="0"/>
+    <w:lsdException w:name="Medium Grid 2 Accent 3" w:semiHidden="0" w:uiPriority="68" w:unhideWhenUsed="0"/>
+    <w:lsdException w:name="Medium Grid 3 Accent 3" w:semiHidden="0" w:uiPriority="69" w:unhideWhenUsed="0"/>
+    <w:lsdException w:name="Dark List Accent 3" w:semiHidden="0" w:uiPriority="70" w:unhideWhenUsed="0"/>
+    <w:lsdException w:name="Colorful Shading Accent 3" w:semiHidden="0" w:uiPriority="71" w:unhideWhenUsed="0"/>
+    <w:lsdException w:name="Colorful List Accent 3" w:semiHidden="0" w:uiPriority="72" w:unhideWhenUsed="0"/>
+    <w:lsdException w:name="Colorful Grid Accent 3" w:semiHidden="0" w:uiPriority="73" w:unhideWhenUsed="0"/>
+    <w:lsdException w:name="Light Shading Accent 4" w:semiHidden="0" w:uiPriority="60" w:unhideWhenUsed="0"/>
+    <w:lsdException w:name="Light List Accent 4" w:semiHidden="0" w:uiPriority="61" w:unhideWhenUsed="0"/>
+    <w:lsdException w:name="Light Grid Accent 4" w:semiHidden="0" w:uiPriority="62" w:unhideWhenUsed="0"/>
+    <w:lsdException w:name="Medium Shading 1 Accent 4" w:semiHidden="0" w:uiPriority="63" w:unhideWhenUsed="0"/>
+    <w:lsdException w:name="Medium Shading 2 Accent 4" w:semiHidden="0" w:uiPriority="64" w:unhideWhenUsed="0"/>
+    <w:lsdException w:name="Medium List 1 Accent 4" w:semiHidden="0" w:uiPriority="65" w:unhideWhenUsed="0"/>
+    <w:lsdException w:name="Medium List 2 Accent 4" w:semiHidden="0" w:uiPriority="66" w:unhideWhenUsed="0"/>
+    <w:lsdException w:name="Medium Grid 1 Accent 4" w:semiHidden="0" w:uiPriority="67" w:unhideWhenUsed="0"/>
+    <w:lsdException w:name="Medium Grid 2 Accent 4" w:semiHidden="0" w:uiPriority="68" w:unhideWhenUsed="0"/>
+    <w:lsdException w:name="Medium Grid 3 Accent 4" w:semiHidden="0" w:uiPriority="69" w:unhideWhenUsed="0"/>
+    <w:lsdException w:name="Dark List Accent 4" w:semiHidden="0" w:uiPriority="70" w:unhideWhenUsed="0"/>
+    <w:lsdException w:name="Colorful Shading Accent 4" w:semiHidden="0" w:uiPriority="71" w:unhideWhenUsed="0"/>
+    <w:lsdException w:name="Colorful List Accent 4" w:semiHidden="0" w:uiPriority="72" w:unhideWhenUsed="0"/>
+    <w:lsdException w:name="Colorful Grid Accent 4" w:semiHidden="0" w:uiPriority="73" w:unhideWhenUsed="0"/>
+    <w:lsdException w:name="Light Shading Accent 5" w:semiHidden="0" w:uiPriority="60" w:unhideWhenUsed="0"/>
+    <w:lsdException w:name="Light List Accent 5" w:semiHidden="0" w:uiPriority="61" w:unhideWhenUsed="0"/>
+    <w:lsdException w:name="Light Grid Accent 5" w:semiHidden="0" w:uiPriority="62" w:unhideWhenUsed="0"/>
+    <w:lsdException w:name="Medium Shading 1 Accent 5" w:semiHidden="0" w:uiPriority="63" w:unhideWhenUsed="0"/>
+    <w:lsdException w:name="Medium Shading 2 Accent 5" w:semiHidden="0" w:uiPriority="64" w:unhideWhenUsed="0"/>
+    <w:lsdException w:name="Medium List 1 Accent 5" w:semiHidden="0" w:uiPriority="65" w:unhideWhenUsed="0"/>
+    <w:lsdException w:name="Medium List 2 Accent 5" w:semiHidden="0" w:uiPriority="66" w:unhideWhenUsed="0"/>
+    <w:lsdException w:name="Medium Grid 1 Accent 5" w:semiHidden="0" w:uiPriority="67" w:unhideWhenUsed="0"/>
+    <w:lsdException w:name="Medium Grid 2 Accent 5" w:semiHidden="0" w:uiPriority="68" w:unhideWhenUsed="0"/>
+    <w:lsdException w:name="Medium Grid 3 Accent 5" w:semiHidden="0" w:uiPriority="69" w:unhideWhenUsed="0"/>
+    <w:lsdException w:name="Dark List Accent 5" w:semiHidden="0" w:uiPriority="70" w:unhideWhenUsed="0"/>
+    <w:lsdException w:name="Colorful Shading Accent 5" w:semiHidden="0" w:uiPriority="71" w:unhideWhenUsed="0"/>
+    <w:lsdException w:name="Colorful List Accent 5" w:semiHidden="0" w:uiPriority="72" w:unhideWhenUsed="0"/>
+    <w:lsdException w:name="Colorful Grid Accent 5" w:semiHidden="0" w:uiPriority="73" w:unhideWhenUsed="0"/>
+    <w:lsdException w:name="Light Shading Accent 6" w:semiHidden="0" w:uiPriority="60" w:unhideWhenUsed="0"/>
+    <w:lsdException w:name="Light List Accent 6" w:semiHidden="0" w:uiPriority="61" w:unhideWhenUsed="0"/>
+    <w:lsdException w:name="Light Grid Accent 6" w:semiHidden="0" w:uiPriority="62" w:unhideWhenUsed="0"/>
+    <w:lsdException w:name="Medium Shading 1 Accent 6" w:semiHidden="0" w:uiPriority="63" w:unhideWhenUsed="0"/>
+    <w:lsdException w:name="Medium Shading 2 Accent 6" w:semiHidden="0" w:uiPriority="64" w:unhideWhenUsed="0"/>
+    <w:lsdException w:name="Medium List 1 Accent 6" w:semiHidden="0" w:uiPriority="65" w:unhideWhenUsed="0"/>
+    <w:lsdException w:name="Medium List 2 Accent 6" w:semiHidden="0" w:uiPriority="66" w:unhideWhenUsed="0"/>
+    <w:lsdException w:name="Medium Grid 1 Accent 6" w:semiHidden="0" w:uiPriority="67" w:unhideWhenUsed="0"/>
+    <w:lsdException w:name="Medium Grid 2 Accent 6" w:semiHidden="0" w:uiPriority="68" w:unhideWhenUsed="0"/>
+    <w:lsdException w:name="Medium Grid 3 Accent 6" w:semiHidden="0" w:uiPriority="69" w:unhideWhenUsed="0"/>
+    <w:lsdException w:name="Dark List Accent 6" w:semiHidden="0" w:uiPriority="70" w:unhideWhenUsed="0"/>
+    <w:lsdException w:name="Colorful Shading Accent 6" w:semiHidden="0" w:uiPriority="71" w:unhideWhenUsed="0"/>
+    <w:lsdException w:name="Colorful List Accent 6" w:semiHidden="0" w:uiPriority="72" w:unhideWhenUsed="0"/>
+    <w:lsdException w:name="Colorful Grid Accent 6" w:semiHidden="0" w:uiPriority="73" w:unhideWhenUsed="0"/>
+    <w:lsdException w:name="Subtle Emphasis" w:semiHidden="0" w:uiPriority="19" w:unhideWhenUsed="0" w:qFormat="1"/>
+    <w:lsdException w:name="Intense Emphasis" w:semiHidden="0" w:uiPriority="21" w:unhideWhenUsed="0" w:qFormat="1"/>
+    <w:lsdException w:name="Subtle Reference" w:semiHidden="0" w:uiPriority="31" w:unhideWhenUsed="0" w:qFormat="1"/>
+    <w:lsdException w:name="Intense Reference" w:semiHidden="0" w:uiPriority="32" w:unhideWhenUsed="0" w:qFormat="1"/>
+    <w:lsdException w:name="Book Title" w:semiHidden="0" w:uiPriority="33" w:unhideWhenUsed="0" w:qFormat="1"/>
+    <w:lsdException w:name="Bibliography" w:uiPriority="37"/>
+    <w:lsdException w:name="TOC Heading" w:uiPriority="39" w:qFormat="1"/>
   </w:latentStyles>
   <w:style w:type="paragraph" w:default="1" w:styleId="Normal">
     <w:name w:val="Normal"/>
@@ -9223,7 +9565,7 @@
 </file>
 
 <file path=word/glossary/webSettings.xml><?xml version="1.0" encoding="utf-8"?>
-<w:webSettings xmlns:mc="http://schemas.openxmlformats.org/markup-compatibility/2006" xmlns:r="http://schemas.openxmlformats.org/officeDocument/2006/relationships" xmlns:w="http://schemas.openxmlformats.org/wordprocessingml/2006/main" xmlns:w14="http://schemas.microsoft.com/office/word/2010/wordml" xmlns:w15="http://schemas.microsoft.com/office/word/2012/wordml" mc:Ignorable="w14 w15">
+<w:webSettings xmlns:mc="http://schemas.openxmlformats.org/markup-compatibility/2006" xmlns:r="http://schemas.openxmlformats.org/officeDocument/2006/relationships" xmlns:w="http://schemas.openxmlformats.org/wordprocessingml/2006/main" xmlns:w14="http://schemas.microsoft.com/office/word/2010/wordml" mc:Ignorable="w14">
   <w:optimizeForBrowser/>
   <w:allowPNG/>
 </w:webSettings>

</xml_diff>

<commit_message>
remove andId check constraint
</commit_message>
<xml_diff>
--- a/Group9_report.docx
+++ b/Group9_report.docx
@@ -1123,56 +1123,18 @@
           <w:sz w:val="28"/>
           <w:szCs w:val="24"/>
         </w:rPr>
-        <w:t xml:space="preserve"> INT </w:t>
-      </w:r>
-      <w:r>
-        <w:rPr>
-          <w:rFonts w:ascii="Segoe Marker" w:hAnsi="Segoe Marker" w:cs="Times New Roman"/>
-          <w:color w:val="000000" w:themeColor="text1"/>
-          <w:sz w:val="28"/>
-          <w:szCs w:val="24"/>
-        </w:rPr>
-        <w:t>CHECK (</w:t>
-      </w:r>
-      <w:proofErr w:type="spellStart"/>
-      <w:r>
-        <w:rPr>
-          <w:rFonts w:ascii="Segoe Marker" w:hAnsi="Segoe Marker" w:cs="Times New Roman"/>
-          <w:color w:val="000000" w:themeColor="text1"/>
-          <w:sz w:val="28"/>
-          <w:szCs w:val="24"/>
-        </w:rPr>
-        <w:t>andId</w:t>
-      </w:r>
-      <w:proofErr w:type="spellEnd"/>
-      <w:r>
-        <w:rPr>
-          <w:rFonts w:ascii="Segoe Marker" w:hAnsi="Segoe Marker" w:cs="Times New Roman"/>
-          <w:color w:val="000000" w:themeColor="text1"/>
-          <w:sz w:val="28"/>
-          <w:szCs w:val="24"/>
-        </w:rPr>
-        <w:t xml:space="preserve"> = 0 OR </w:t>
-      </w:r>
-      <w:proofErr w:type="spellStart"/>
-      <w:r>
-        <w:rPr>
-          <w:rFonts w:ascii="Segoe Marker" w:hAnsi="Segoe Marker" w:cs="Times New Roman"/>
-          <w:color w:val="000000" w:themeColor="text1"/>
-          <w:sz w:val="28"/>
-          <w:szCs w:val="24"/>
-        </w:rPr>
-        <w:t>andId</w:t>
-      </w:r>
-      <w:proofErr w:type="spellEnd"/>
-      <w:r>
-        <w:rPr>
-          <w:rFonts w:ascii="Segoe Marker" w:hAnsi="Segoe Marker" w:cs="Times New Roman"/>
-          <w:color w:val="000000" w:themeColor="text1"/>
-          <w:sz w:val="28"/>
-          <w:szCs w:val="24"/>
-        </w:rPr>
-        <w:t xml:space="preserve"> = 1),</w:t>
+        <w:t xml:space="preserve"> INT</w:t>
+      </w:r>
+      <w:bookmarkStart w:id="0" w:name="_GoBack"/>
+      <w:bookmarkEnd w:id="0"/>
+      <w:r>
+        <w:rPr>
+          <w:rFonts w:ascii="Segoe Marker" w:hAnsi="Segoe Marker" w:cs="Times New Roman"/>
+          <w:color w:val="000000" w:themeColor="text1"/>
+          <w:sz w:val="28"/>
+          <w:szCs w:val="24"/>
+        </w:rPr>
+        <w:t>,</w:t>
       </w:r>
       <w:r>
         <w:rPr>
@@ -6738,8 +6700,6 @@
           <w:sz w:val="28"/>
         </w:rPr>
       </w:pPr>
-      <w:bookmarkStart w:id="0" w:name="_GoBack"/>
-      <w:bookmarkEnd w:id="0"/>
       <w:r>
         <w:rPr>
           <w:b/>
@@ -10817,6 +10777,7 @@
     <w:rsidRoot w:val="0049584E"/>
     <w:rsid w:val="000329D2"/>
     <w:rsid w:val="002170F6"/>
+    <w:rsid w:val="00241A5D"/>
     <w:rsid w:val="00463D42"/>
     <w:rsid w:val="0049584E"/>
     <w:rsid w:val="00561FC7"/>

</xml_diff>

<commit_message>
Added Entity-relationship diagram in report.
</commit_message>
<xml_diff>
--- a/Group9_report.docx
+++ b/Group9_report.docx
@@ -1,6 +1,6 @@
 
 <file path=word/document.xml><?xml version="1.0" encoding="utf-8"?>
-<w:document xmlns:wpc="http://schemas.microsoft.com/office/word/2010/wordprocessingCanvas" xmlns:mc="http://schemas.openxmlformats.org/markup-compatibility/2006" xmlns:o="urn:schemas-microsoft-com:office:office" xmlns:r="http://schemas.openxmlformats.org/officeDocument/2006/relationships" xmlns:m="http://schemas.openxmlformats.org/officeDocument/2006/math" xmlns:v="urn:schemas-microsoft-com:vml" xmlns:wp14="http://schemas.microsoft.com/office/word/2010/wordprocessingDrawing" xmlns:wp="http://schemas.openxmlformats.org/drawingml/2006/wordprocessingDrawing" xmlns:w10="urn:schemas-microsoft-com:office:word" xmlns:w="http://schemas.openxmlformats.org/wordprocessingml/2006/main" xmlns:w14="http://schemas.microsoft.com/office/word/2010/wordml" xmlns:w15="http://schemas.microsoft.com/office/word/2012/wordml" xmlns:wpg="http://schemas.microsoft.com/office/word/2010/wordprocessingGroup" xmlns:wpi="http://schemas.microsoft.com/office/word/2010/wordprocessingInk" xmlns:wne="http://schemas.microsoft.com/office/word/2006/wordml" xmlns:wps="http://schemas.microsoft.com/office/word/2010/wordprocessingShape" mc:Ignorable="w14 w15 wp14">
+<w:document xmlns:wpc="http://schemas.microsoft.com/office/word/2010/wordprocessingCanvas" xmlns:mc="http://schemas.openxmlformats.org/markup-compatibility/2006" xmlns:o="urn:schemas-microsoft-com:office:office" xmlns:r="http://schemas.openxmlformats.org/officeDocument/2006/relationships" xmlns:m="http://schemas.openxmlformats.org/officeDocument/2006/math" xmlns:v="urn:schemas-microsoft-com:vml" xmlns:wp14="http://schemas.microsoft.com/office/word/2010/wordprocessingDrawing" xmlns:wp="http://schemas.openxmlformats.org/drawingml/2006/wordprocessingDrawing" xmlns:w10="urn:schemas-microsoft-com:office:word" xmlns:w="http://schemas.openxmlformats.org/wordprocessingml/2006/main" xmlns:w14="http://schemas.microsoft.com/office/word/2010/wordml" xmlns:wpg="http://schemas.microsoft.com/office/word/2010/wordprocessingGroup" xmlns:wpi="http://schemas.microsoft.com/office/word/2010/wordprocessingInk" xmlns:wne="http://schemas.microsoft.com/office/word/2006/wordml" xmlns:wps="http://schemas.microsoft.com/office/word/2010/wordprocessingShape" mc:Ignorable="w14 wp14">
   <w:body>
     <w:sdt>
       <w:sdtPr>
@@ -249,9 +249,10 @@
                     <w:szCs w:val="28"/>
                     <w:lang w:val="en-US"/>
                   </w:rPr>
-                  <w:t xml:space="preserve">Lu </w:t>
+                  <w:t>Lu Yanning,</w:t>
                 </w:r>
-                <w:proofErr w:type="spellStart"/>
+                <w:bookmarkStart w:id="0" w:name="_GoBack"/>
+                <w:bookmarkEnd w:id="0"/>
                 <w:r>
                   <w:rPr>
                     <w:rFonts w:eastAsiaTheme="minorEastAsia"/>
@@ -259,17 +260,7 @@
                     <w:szCs w:val="28"/>
                     <w:lang w:val="en-US"/>
                   </w:rPr>
-                  <w:t>Yanning</w:t>
-                </w:r>
-                <w:proofErr w:type="spellEnd"/>
-                <w:r>
-                  <w:rPr>
-                    <w:rFonts w:eastAsiaTheme="minorEastAsia"/>
-                    <w:sz w:val="28"/>
-                    <w:szCs w:val="28"/>
-                    <w:lang w:val="en-US"/>
-                  </w:rPr>
-                  <w:t xml:space="preserve">, </w:t>
+                  <w:t xml:space="preserve"> </w:t>
                 </w:r>
                 <w:r>
                   <w:rPr>
@@ -297,27 +288,7 @@
                     <w:szCs w:val="28"/>
                     <w:lang w:val="en-US"/>
                   </w:rPr>
-                  <w:t xml:space="preserve">Tan </w:t>
-                </w:r>
-                <w:proofErr w:type="spellStart"/>
-                <w:r>
-                  <w:rPr>
-                    <w:rFonts w:eastAsiaTheme="minorEastAsia"/>
-                    <w:sz w:val="28"/>
-                    <w:szCs w:val="28"/>
-                    <w:lang w:val="en-US"/>
-                  </w:rPr>
-                  <w:t>Teck</w:t>
-                </w:r>
-                <w:proofErr w:type="spellEnd"/>
-                <w:r>
-                  <w:rPr>
-                    <w:rFonts w:eastAsiaTheme="minorEastAsia"/>
-                    <w:sz w:val="28"/>
-                    <w:szCs w:val="28"/>
-                    <w:lang w:val="en-US"/>
-                  </w:rPr>
-                  <w:t xml:space="preserve"> Li, A0111770R</w:t>
+                  <w:t>Tan Teck Li, A0111770R</w:t>
                 </w:r>
               </w:p>
               <w:p>
@@ -628,6 +599,125 @@
           <w:u w:val="single"/>
         </w:rPr>
       </w:pPr>
+      <w:r>
+        <w:rPr>
+          <w:rFonts w:ascii="Times New Roman" w:hAnsi="Times New Roman" w:cs="Times New Roman"/>
+          <w:b/>
+          <w:noProof/>
+          <w:sz w:val="28"/>
+          <w:szCs w:val="28"/>
+          <w:u w:val="single"/>
+          <w:lang w:eastAsia="zh-CN"/>
+        </w:rPr>
+        <w:drawing>
+          <wp:anchor distT="0" distB="0" distL="114300" distR="114300" simplePos="0" relativeHeight="251658240" behindDoc="1" locked="0" layoutInCell="1" allowOverlap="1">
+            <wp:simplePos x="0" y="0"/>
+            <wp:positionH relativeFrom="column">
+              <wp:posOffset>19685</wp:posOffset>
+            </wp:positionH>
+            <wp:positionV relativeFrom="paragraph">
+              <wp:posOffset>200025</wp:posOffset>
+            </wp:positionV>
+            <wp:extent cx="5731510" cy="4783455"/>
+            <wp:effectExtent l="0" t="0" r="2540" b="0"/>
+            <wp:wrapThrough wrapText="bothSides">
+              <wp:wrapPolygon edited="0">
+                <wp:start x="12205" y="0"/>
+                <wp:lineTo x="8830" y="86"/>
+                <wp:lineTo x="8687" y="430"/>
+                <wp:lineTo x="9548" y="1462"/>
+                <wp:lineTo x="5456" y="2323"/>
+                <wp:lineTo x="4164" y="2667"/>
+                <wp:lineTo x="2513" y="4215"/>
+                <wp:lineTo x="2297" y="4473"/>
+                <wp:lineTo x="2369" y="4645"/>
+                <wp:lineTo x="3159" y="5591"/>
+                <wp:lineTo x="2872" y="7828"/>
+                <wp:lineTo x="4379" y="8172"/>
+                <wp:lineTo x="8902" y="8344"/>
+                <wp:lineTo x="8902" y="11097"/>
+                <wp:lineTo x="4954" y="11097"/>
+                <wp:lineTo x="3015" y="11527"/>
+                <wp:lineTo x="3015" y="12473"/>
+                <wp:lineTo x="2297" y="12989"/>
+                <wp:lineTo x="2297" y="13333"/>
+                <wp:lineTo x="3015" y="13849"/>
+                <wp:lineTo x="4451" y="15226"/>
+                <wp:lineTo x="3159" y="15914"/>
+                <wp:lineTo x="2297" y="16430"/>
+                <wp:lineTo x="0" y="16602"/>
+                <wp:lineTo x="0" y="18409"/>
+                <wp:lineTo x="1795" y="19355"/>
+                <wp:lineTo x="2513" y="19355"/>
+                <wp:lineTo x="2226" y="20817"/>
+                <wp:lineTo x="2226" y="21247"/>
+                <wp:lineTo x="4738" y="21419"/>
+                <wp:lineTo x="20102" y="21419"/>
+                <wp:lineTo x="20174" y="20903"/>
+                <wp:lineTo x="21322" y="19699"/>
+                <wp:lineTo x="21394" y="9462"/>
+                <wp:lineTo x="19528" y="9118"/>
+                <wp:lineTo x="13641" y="8344"/>
+                <wp:lineTo x="13641" y="6968"/>
+                <wp:lineTo x="15435" y="6968"/>
+                <wp:lineTo x="19887" y="6022"/>
+                <wp:lineTo x="19815" y="5591"/>
+                <wp:lineTo x="21538" y="4473"/>
+                <wp:lineTo x="21538" y="4215"/>
+                <wp:lineTo x="20533" y="3441"/>
+                <wp:lineTo x="19671" y="2581"/>
+                <wp:lineTo x="18594" y="2323"/>
+                <wp:lineTo x="12994" y="1462"/>
+                <wp:lineTo x="13425" y="774"/>
+                <wp:lineTo x="13641" y="172"/>
+                <wp:lineTo x="13425" y="0"/>
+                <wp:lineTo x="12205" y="0"/>
+              </wp:wrapPolygon>
+            </wp:wrapThrough>
+            <wp:docPr id="3" name="Picture 3"/>
+            <wp:cNvGraphicFramePr>
+              <a:graphicFrameLocks xmlns:a="http://schemas.openxmlformats.org/drawingml/2006/main" noChangeAspect="1"/>
+            </wp:cNvGraphicFramePr>
+            <a:graphic xmlns:a="http://schemas.openxmlformats.org/drawingml/2006/main">
+              <a:graphicData uri="http://schemas.openxmlformats.org/drawingml/2006/picture">
+                <pic:pic xmlns:pic="http://schemas.openxmlformats.org/drawingml/2006/picture">
+                  <pic:nvPicPr>
+                    <pic:cNvPr id="0" name="ER Diagram.png"/>
+                    <pic:cNvPicPr/>
+                  </pic:nvPicPr>
+                  <pic:blipFill>
+                    <a:blip r:embed="rId6">
+                      <a:extLst>
+                        <a:ext uri="{28A0092B-C50C-407E-A947-70E740481C1C}">
+                          <a14:useLocalDpi xmlns:a14="http://schemas.microsoft.com/office/drawing/2010/main" val="0"/>
+                        </a:ext>
+                      </a:extLst>
+                    </a:blip>
+                    <a:stretch>
+                      <a:fillRect/>
+                    </a:stretch>
+                  </pic:blipFill>
+                  <pic:spPr>
+                    <a:xfrm>
+                      <a:off x="0" y="0"/>
+                      <a:ext cx="5731510" cy="4783455"/>
+                    </a:xfrm>
+                    <a:prstGeom prst="rect">
+                      <a:avLst/>
+                    </a:prstGeom>
+                  </pic:spPr>
+                </pic:pic>
+              </a:graphicData>
+            </a:graphic>
+            <wp14:sizeRelH relativeFrom="page">
+              <wp14:pctWidth>0</wp14:pctWidth>
+            </wp14:sizeRelH>
+            <wp14:sizeRelV relativeFrom="page">
+              <wp14:pctHeight>0</wp14:pctHeight>
+            </wp14:sizeRelV>
+          </wp:anchor>
+        </w:drawing>
+      </w:r>
     </w:p>
     <w:p>
       <w:pPr>
@@ -1125,8 +1215,6 @@
         </w:rPr>
         <w:t xml:space="preserve"> INT</w:t>
       </w:r>
-      <w:bookmarkStart w:id="0" w:name="_GoBack"/>
-      <w:bookmarkEnd w:id="0"/>
       <w:r>
         <w:rPr>
           <w:rFonts w:ascii="Segoe Marker" w:hAnsi="Segoe Marker" w:cs="Times New Roman"/>
@@ -1776,6 +1864,7 @@
           <w:color w:val="auto"/>
           <w:sz w:val="28"/>
         </w:rPr>
+        <w:lastRenderedPageBreak/>
         <w:t>ModulesTime</w:t>
       </w:r>
       <w:proofErr w:type="spellEnd"/>
@@ -1850,7 +1939,6 @@
           <w:sz w:val="28"/>
           <w:szCs w:val="24"/>
         </w:rPr>
-        <w:lastRenderedPageBreak/>
         <w:t xml:space="preserve">CREATE TABLE </w:t>
       </w:r>
       <w:proofErr w:type="spellStart"/>
@@ -2694,6 +2782,15 @@
           <w:szCs w:val="24"/>
         </w:rPr>
         <w:br/>
+      </w:r>
+      <w:r>
+        <w:rPr>
+          <w:rFonts w:ascii="Segoe Marker" w:hAnsi="Segoe Marker" w:cs="Times New Roman"/>
+          <w:color w:val="000000" w:themeColor="text1"/>
+          <w:sz w:val="28"/>
+          <w:szCs w:val="24"/>
+        </w:rPr>
+        <w:lastRenderedPageBreak/>
         <w:t>points INT NOT NULL,</w:t>
       </w:r>
       <w:r>
@@ -2849,7 +2946,6 @@
           <w:color w:val="auto"/>
           <w:sz w:val="28"/>
         </w:rPr>
-        <w:lastRenderedPageBreak/>
         <w:t>Passed</w:t>
       </w:r>
       <w:r>
@@ -3828,7 +3924,17 @@
           <w:sz w:val="28"/>
           <w:szCs w:val="24"/>
         </w:rPr>
-        <w:t xml:space="preserve"> ON DELETE CASCADE</w:t>
+        <w:t xml:space="preserve"> ON DELETE </w:t>
+      </w:r>
+      <w:r>
+        <w:rPr>
+          <w:rFonts w:ascii="Segoe Marker" w:hAnsi="Segoe Marker" w:cs="Times New Roman"/>
+          <w:color w:val="000000" w:themeColor="text1"/>
+          <w:sz w:val="28"/>
+          <w:szCs w:val="24"/>
+        </w:rPr>
+        <w:lastRenderedPageBreak/>
+        <w:t>CASCADE</w:t>
       </w:r>
       <w:r>
         <w:rPr>
@@ -5121,6 +5227,7 @@
           <w:sz w:val="28"/>
           <w:szCs w:val="24"/>
         </w:rPr>
+        <w:lastRenderedPageBreak/>
         <w:tab/>
         <w:t xml:space="preserve">AND p2.andId = </w:t>
       </w:r>
@@ -5260,7 +5367,6 @@
           <w:sz w:val="28"/>
           <w:szCs w:val="24"/>
         </w:rPr>
-        <w:lastRenderedPageBreak/>
         <w:tab/>
       </w:r>
       <w:r>
@@ -6688,6 +6794,7 @@
           <w:sz w:val="28"/>
           <w:szCs w:val="24"/>
         </w:rPr>
+        <w:lastRenderedPageBreak/>
         <w:br w:type="page"/>
       </w:r>
     </w:p>
@@ -8503,6 +8610,7 @@
           <w:sz w:val="28"/>
           <w:szCs w:val="24"/>
         </w:rPr>
+        <w:lastRenderedPageBreak/>
         <w:t>UNION</w:t>
       </w:r>
     </w:p>
@@ -8607,7 +8715,6 @@
           <w:sz w:val="28"/>
           <w:szCs w:val="24"/>
         </w:rPr>
-        <w:lastRenderedPageBreak/>
         <w:t>WHERE m2.moduleCode = mt2.moduleCode</w:t>
       </w:r>
     </w:p>
@@ -8875,7 +8982,7 @@
                     </pic:cNvPicPr>
                   </pic:nvPicPr>
                   <pic:blipFill>
-                    <a:blip r:embed="rId5">
+                    <a:blip r:embed="rId7">
                       <a:extLst>
                         <a:ext uri="{28A0092B-C50C-407E-A947-70E740481C1C}">
                           <a14:useLocalDpi xmlns:a14="http://schemas.microsoft.com/office/drawing/2010/main" val="0"/>
@@ -8958,184 +9065,6 @@
                 <pic:pic xmlns:pic="http://schemas.openxmlformats.org/drawingml/2006/picture">
                   <pic:nvPicPr>
                     <pic:cNvPr id="2050" name="Picture 2"/>
-                    <pic:cNvPicPr>
-                      <a:picLocks noChangeAspect="1" noChangeArrowheads="1"/>
-                    </pic:cNvPicPr>
-                  </pic:nvPicPr>
-                  <pic:blipFill>
-                    <a:blip r:embed="rId6">
-                      <a:extLst>
-                        <a:ext uri="{28A0092B-C50C-407E-A947-70E740481C1C}">
-                          <a14:useLocalDpi xmlns:a14="http://schemas.microsoft.com/office/drawing/2010/main" val="0"/>
-                        </a:ext>
-                      </a:extLst>
-                    </a:blip>
-                    <a:srcRect/>
-                    <a:stretch>
-                      <a:fillRect/>
-                    </a:stretch>
-                  </pic:blipFill>
-                  <pic:spPr bwMode="auto">
-                    <a:xfrm>
-                      <a:off x="0" y="0"/>
-                      <a:ext cx="5731510" cy="3582194"/>
-                    </a:xfrm>
-                    <a:prstGeom prst="rect">
-                      <a:avLst/>
-                    </a:prstGeom>
-                    <a:noFill/>
-                    <a:ln>
-                      <a:noFill/>
-                    </a:ln>
-                    <a:extLst/>
-                  </pic:spPr>
-                </pic:pic>
-              </a:graphicData>
-            </a:graphic>
-          </wp:inline>
-        </w:drawing>
-      </w:r>
-    </w:p>
-    <w:p>
-      <w:pPr>
-        <w:spacing w:line="240" w:lineRule="auto"/>
-        <w:rPr>
-          <w:rFonts w:ascii="Times New Roman" w:hAnsi="Times New Roman" w:cs="Times New Roman"/>
-          <w:b/>
-          <w:sz w:val="28"/>
-          <w:szCs w:val="28"/>
-        </w:rPr>
-      </w:pPr>
-    </w:p>
-    <w:p>
-      <w:pPr>
-        <w:pStyle w:val="Heading3"/>
-        <w:rPr>
-          <w:b/>
-          <w:color w:val="auto"/>
-          <w:sz w:val="28"/>
-        </w:rPr>
-      </w:pPr>
-      <w:r>
-        <w:rPr>
-          <w:b/>
-          <w:color w:val="auto"/>
-          <w:sz w:val="28"/>
-        </w:rPr>
-        <w:lastRenderedPageBreak/>
-        <w:t>Student: Home Page</w:t>
-      </w:r>
-    </w:p>
-    <w:p>
-      <w:pPr>
-        <w:spacing w:line="240" w:lineRule="auto"/>
-        <w:rPr>
-          <w:rFonts w:ascii="Times New Roman" w:hAnsi="Times New Roman" w:cs="Times New Roman"/>
-          <w:b/>
-          <w:sz w:val="28"/>
-          <w:szCs w:val="28"/>
-        </w:rPr>
-      </w:pPr>
-      <w:r>
-        <w:rPr>
-          <w:noProof/>
-          <w:lang w:eastAsia="zh-CN"/>
-        </w:rPr>
-        <w:drawing>
-          <wp:inline distT="0" distB="0" distL="0" distR="0" wp14:anchorId="09B10110" wp14:editId="66827264">
-            <wp:extent cx="5731510" cy="3582035"/>
-            <wp:effectExtent l="0" t="0" r="2540" b="0"/>
-            <wp:docPr id="1" name="Picture 1"/>
-            <wp:cNvGraphicFramePr>
-              <a:graphicFrameLocks xmlns:a="http://schemas.openxmlformats.org/drawingml/2006/main" noChangeAspect="1"/>
-            </wp:cNvGraphicFramePr>
-            <a:graphic xmlns:a="http://schemas.openxmlformats.org/drawingml/2006/main">
-              <a:graphicData uri="http://schemas.openxmlformats.org/drawingml/2006/picture">
-                <pic:pic xmlns:pic="http://schemas.openxmlformats.org/drawingml/2006/picture">
-                  <pic:nvPicPr>
-                    <pic:cNvPr id="0" name=""/>
-                    <pic:cNvPicPr/>
-                  </pic:nvPicPr>
-                  <pic:blipFill>
-                    <a:blip r:embed="rId7"/>
-                    <a:stretch>
-                      <a:fillRect/>
-                    </a:stretch>
-                  </pic:blipFill>
-                  <pic:spPr>
-                    <a:xfrm>
-                      <a:off x="0" y="0"/>
-                      <a:ext cx="5731510" cy="3582035"/>
-                    </a:xfrm>
-                    <a:prstGeom prst="rect">
-                      <a:avLst/>
-                    </a:prstGeom>
-                  </pic:spPr>
-                </pic:pic>
-              </a:graphicData>
-            </a:graphic>
-          </wp:inline>
-        </w:drawing>
-      </w:r>
-    </w:p>
-    <w:p>
-      <w:pPr>
-        <w:pStyle w:val="Heading3"/>
-        <w:rPr>
-          <w:b/>
-          <w:color w:val="auto"/>
-          <w:sz w:val="28"/>
-        </w:rPr>
-      </w:pPr>
-      <w:r>
-        <w:rPr>
-          <w:b/>
-          <w:color w:val="auto"/>
-          <w:sz w:val="28"/>
-        </w:rPr>
-        <w:t>Student</w:t>
-      </w:r>
-      <w:r>
-        <w:rPr>
-          <w:b/>
-          <w:color w:val="auto"/>
-          <w:sz w:val="28"/>
-        </w:rPr>
-        <w:t>: Modules Selection Page</w:t>
-      </w:r>
-    </w:p>
-    <w:p>
-      <w:pPr>
-        <w:spacing w:line="240" w:lineRule="auto"/>
-        <w:rPr>
-          <w:rFonts w:ascii="Times New Roman" w:hAnsi="Times New Roman" w:cs="Times New Roman"/>
-          <w:b/>
-          <w:sz w:val="28"/>
-          <w:szCs w:val="28"/>
-        </w:rPr>
-      </w:pPr>
-      <w:r>
-        <w:rPr>
-          <w:rFonts w:ascii="Times New Roman" w:hAnsi="Times New Roman" w:cs="Times New Roman"/>
-          <w:b/>
-          <w:noProof/>
-          <w:sz w:val="28"/>
-          <w:szCs w:val="28"/>
-          <w:lang w:eastAsia="zh-CN"/>
-        </w:rPr>
-        <w:drawing>
-          <wp:inline distT="0" distB="0" distL="0" distR="0" wp14:anchorId="7724C38F" wp14:editId="586F490C">
-            <wp:extent cx="5731510" cy="3582194"/>
-            <wp:effectExtent l="0" t="0" r="2540" b="0"/>
-            <wp:docPr id="4098" name="Picture 2"/>
-            <wp:cNvGraphicFramePr>
-              <a:graphicFrameLocks xmlns:a="http://schemas.openxmlformats.org/drawingml/2006/main" noChangeAspect="1"/>
-            </wp:cNvGraphicFramePr>
-            <a:graphic xmlns:a="http://schemas.openxmlformats.org/drawingml/2006/main">
-              <a:graphicData uri="http://schemas.openxmlformats.org/drawingml/2006/picture">
-                <pic:pic xmlns:pic="http://schemas.openxmlformats.org/drawingml/2006/picture">
-                  <pic:nvPicPr>
-                    <pic:cNvPr id="4098" name="Picture 2"/>
                     <pic:cNvPicPr>
                       <a:picLocks noChangeAspect="1" noChangeArrowheads="1"/>
                     </pic:cNvPicPr>
@@ -9187,17 +9116,6 @@
     </w:p>
     <w:p>
       <w:pPr>
-        <w:spacing w:line="240" w:lineRule="auto"/>
-        <w:rPr>
-          <w:rFonts w:ascii="Times New Roman" w:hAnsi="Times New Roman" w:cs="Times New Roman"/>
-          <w:b/>
-          <w:sz w:val="28"/>
-          <w:szCs w:val="28"/>
-        </w:rPr>
-      </w:pPr>
-    </w:p>
-    <w:p>
-      <w:pPr>
         <w:pStyle w:val="Heading3"/>
         <w:rPr>
           <w:b/>
@@ -9212,41 +9130,29 @@
           <w:sz w:val="28"/>
         </w:rPr>
         <w:lastRenderedPageBreak/>
-        <w:t>Student</w:t>
-      </w:r>
-      <w:r>
-        <w:rPr>
+        <w:t>Student: Home Page</w:t>
+      </w:r>
+    </w:p>
+    <w:p>
+      <w:pPr>
+        <w:spacing w:line="240" w:lineRule="auto"/>
+        <w:rPr>
+          <w:rFonts w:ascii="Times New Roman" w:hAnsi="Times New Roman" w:cs="Times New Roman"/>
           <w:b/>
-          <w:color w:val="auto"/>
-          <w:sz w:val="28"/>
-        </w:rPr>
-        <w:t xml:space="preserve"> Modules Bidding Page</w:t>
-      </w:r>
-    </w:p>
-    <w:p>
-      <w:pPr>
-        <w:spacing w:line="240" w:lineRule="auto"/>
-        <w:rPr>
-          <w:rFonts w:ascii="Times New Roman" w:hAnsi="Times New Roman" w:cs="Times New Roman"/>
-          <w:b/>
           <w:sz w:val="28"/>
           <w:szCs w:val="28"/>
         </w:rPr>
       </w:pPr>
       <w:r>
         <w:rPr>
-          <w:rFonts w:ascii="Times New Roman" w:hAnsi="Times New Roman" w:cs="Times New Roman"/>
-          <w:b/>
           <w:noProof/>
-          <w:sz w:val="28"/>
-          <w:szCs w:val="28"/>
           <w:lang w:eastAsia="zh-CN"/>
         </w:rPr>
         <w:drawing>
-          <wp:inline distT="0" distB="0" distL="0" distR="0" wp14:anchorId="40523431" wp14:editId="2CA905AE">
-            <wp:extent cx="5731510" cy="3582194"/>
+          <wp:inline distT="0" distB="0" distL="0" distR="0" wp14:anchorId="09B10110" wp14:editId="66827264">
+            <wp:extent cx="5731510" cy="3582035"/>
             <wp:effectExtent l="0" t="0" r="2540" b="0"/>
-            <wp:docPr id="5122" name="Picture 2"/>
+            <wp:docPr id="1" name="Picture 1"/>
             <wp:cNvGraphicFramePr>
               <a:graphicFrameLocks xmlns:a="http://schemas.openxmlformats.org/drawingml/2006/main" noChangeAspect="1"/>
             </wp:cNvGraphicFramePr>
@@ -9254,13 +9160,95 @@
               <a:graphicData uri="http://schemas.openxmlformats.org/drawingml/2006/picture">
                 <pic:pic xmlns:pic="http://schemas.openxmlformats.org/drawingml/2006/picture">
                   <pic:nvPicPr>
-                    <pic:cNvPr id="5122" name="Picture 2"/>
+                    <pic:cNvPr id="0" name=""/>
+                    <pic:cNvPicPr/>
+                  </pic:nvPicPr>
+                  <pic:blipFill>
+                    <a:blip r:embed="rId9"/>
+                    <a:stretch>
+                      <a:fillRect/>
+                    </a:stretch>
+                  </pic:blipFill>
+                  <pic:spPr>
+                    <a:xfrm>
+                      <a:off x="0" y="0"/>
+                      <a:ext cx="5731510" cy="3582035"/>
+                    </a:xfrm>
+                    <a:prstGeom prst="rect">
+                      <a:avLst/>
+                    </a:prstGeom>
+                  </pic:spPr>
+                </pic:pic>
+              </a:graphicData>
+            </a:graphic>
+          </wp:inline>
+        </w:drawing>
+      </w:r>
+    </w:p>
+    <w:p>
+      <w:pPr>
+        <w:pStyle w:val="Heading3"/>
+        <w:rPr>
+          <w:b/>
+          <w:color w:val="auto"/>
+          <w:sz w:val="28"/>
+        </w:rPr>
+      </w:pPr>
+      <w:r>
+        <w:rPr>
+          <w:b/>
+          <w:color w:val="auto"/>
+          <w:sz w:val="28"/>
+        </w:rPr>
+        <w:t>Student</w:t>
+      </w:r>
+      <w:r>
+        <w:rPr>
+          <w:b/>
+          <w:color w:val="auto"/>
+          <w:sz w:val="28"/>
+        </w:rPr>
+        <w:t>: Modules Selection Page</w:t>
+      </w:r>
+    </w:p>
+    <w:p>
+      <w:pPr>
+        <w:spacing w:line="240" w:lineRule="auto"/>
+        <w:rPr>
+          <w:rFonts w:ascii="Times New Roman" w:hAnsi="Times New Roman" w:cs="Times New Roman"/>
+          <w:b/>
+          <w:sz w:val="28"/>
+          <w:szCs w:val="28"/>
+        </w:rPr>
+      </w:pPr>
+      <w:r>
+        <w:rPr>
+          <w:rFonts w:ascii="Times New Roman" w:hAnsi="Times New Roman" w:cs="Times New Roman"/>
+          <w:b/>
+          <w:noProof/>
+          <w:sz w:val="28"/>
+          <w:szCs w:val="28"/>
+          <w:lang w:eastAsia="zh-CN"/>
+        </w:rPr>
+        <w:drawing>
+          <wp:inline distT="0" distB="0" distL="0" distR="0" wp14:anchorId="7724C38F" wp14:editId="586F490C">
+            <wp:extent cx="5731510" cy="3582194"/>
+            <wp:effectExtent l="0" t="0" r="2540" b="0"/>
+            <wp:docPr id="4098" name="Picture 2"/>
+            <wp:cNvGraphicFramePr>
+              <a:graphicFrameLocks xmlns:a="http://schemas.openxmlformats.org/drawingml/2006/main" noChangeAspect="1"/>
+            </wp:cNvGraphicFramePr>
+            <a:graphic xmlns:a="http://schemas.openxmlformats.org/drawingml/2006/main">
+              <a:graphicData uri="http://schemas.openxmlformats.org/drawingml/2006/picture">
+                <pic:pic xmlns:pic="http://schemas.openxmlformats.org/drawingml/2006/picture">
+                  <pic:nvPicPr>
+                    <pic:cNvPr id="4098" name="Picture 2"/>
                     <pic:cNvPicPr>
                       <a:picLocks noChangeAspect="1" noChangeArrowheads="1"/>
                     </pic:cNvPicPr>
                   </pic:nvPicPr>
                   <pic:blipFill>
-                    <a:blip r:embed="rId9">
+                    <a:blip r:embed="rId10">
                       <a:extLst>
                         <a:ext uri="{28A0092B-C50C-407E-A947-70E740481C1C}">
                           <a14:useLocalDpi xmlns:a14="http://schemas.microsoft.com/office/drawing/2010/main" val="0"/>
@@ -9295,6 +9283,125 @@
     </w:p>
     <w:p>
       <w:pPr>
+        <w:spacing w:line="240" w:lineRule="auto"/>
+        <w:rPr>
+          <w:rFonts w:ascii="Times New Roman" w:hAnsi="Times New Roman" w:cs="Times New Roman"/>
+          <w:b/>
+          <w:sz w:val="28"/>
+          <w:szCs w:val="28"/>
+        </w:rPr>
+      </w:pPr>
+    </w:p>
+    <w:p>
+      <w:pPr>
+        <w:spacing w:line="240" w:lineRule="auto"/>
+        <w:rPr>
+          <w:rFonts w:ascii="Times New Roman" w:hAnsi="Times New Roman" w:cs="Times New Roman"/>
+          <w:b/>
+          <w:sz w:val="28"/>
+          <w:szCs w:val="28"/>
+        </w:rPr>
+      </w:pPr>
+    </w:p>
+    <w:p>
+      <w:pPr>
+        <w:pStyle w:val="Heading3"/>
+        <w:rPr>
+          <w:b/>
+          <w:color w:val="auto"/>
+          <w:sz w:val="28"/>
+        </w:rPr>
+      </w:pPr>
+      <w:r>
+        <w:rPr>
+          <w:b/>
+          <w:color w:val="auto"/>
+          <w:sz w:val="28"/>
+        </w:rPr>
+        <w:lastRenderedPageBreak/>
+        <w:t>Student</w:t>
+      </w:r>
+      <w:r>
+        <w:rPr>
+          <w:b/>
+          <w:color w:val="auto"/>
+          <w:sz w:val="28"/>
+        </w:rPr>
+        <w:t xml:space="preserve"> Modules Bidding Page</w:t>
+      </w:r>
+    </w:p>
+    <w:p>
+      <w:pPr>
+        <w:spacing w:line="240" w:lineRule="auto"/>
+        <w:rPr>
+          <w:rFonts w:ascii="Times New Roman" w:hAnsi="Times New Roman" w:cs="Times New Roman"/>
+          <w:b/>
+          <w:sz w:val="28"/>
+          <w:szCs w:val="28"/>
+        </w:rPr>
+      </w:pPr>
+      <w:r>
+        <w:rPr>
+          <w:rFonts w:ascii="Times New Roman" w:hAnsi="Times New Roman" w:cs="Times New Roman"/>
+          <w:b/>
+          <w:noProof/>
+          <w:sz w:val="28"/>
+          <w:szCs w:val="28"/>
+          <w:lang w:eastAsia="zh-CN"/>
+        </w:rPr>
+        <w:drawing>
+          <wp:inline distT="0" distB="0" distL="0" distR="0" wp14:anchorId="40523431" wp14:editId="2CA905AE">
+            <wp:extent cx="5731510" cy="3582194"/>
+            <wp:effectExtent l="0" t="0" r="2540" b="0"/>
+            <wp:docPr id="5122" name="Picture 2"/>
+            <wp:cNvGraphicFramePr>
+              <a:graphicFrameLocks xmlns:a="http://schemas.openxmlformats.org/drawingml/2006/main" noChangeAspect="1"/>
+            </wp:cNvGraphicFramePr>
+            <a:graphic xmlns:a="http://schemas.openxmlformats.org/drawingml/2006/main">
+              <a:graphicData uri="http://schemas.openxmlformats.org/drawingml/2006/picture">
+                <pic:pic xmlns:pic="http://schemas.openxmlformats.org/drawingml/2006/picture">
+                  <pic:nvPicPr>
+                    <pic:cNvPr id="5122" name="Picture 2"/>
+                    <pic:cNvPicPr>
+                      <a:picLocks noChangeAspect="1" noChangeArrowheads="1"/>
+                    </pic:cNvPicPr>
+                  </pic:nvPicPr>
+                  <pic:blipFill>
+                    <a:blip r:embed="rId11">
+                      <a:extLst>
+                        <a:ext uri="{28A0092B-C50C-407E-A947-70E740481C1C}">
+                          <a14:useLocalDpi xmlns:a14="http://schemas.microsoft.com/office/drawing/2010/main" val="0"/>
+                        </a:ext>
+                      </a:extLst>
+                    </a:blip>
+                    <a:srcRect/>
+                    <a:stretch>
+                      <a:fillRect/>
+                    </a:stretch>
+                  </pic:blipFill>
+                  <pic:spPr bwMode="auto">
+                    <a:xfrm>
+                      <a:off x="0" y="0"/>
+                      <a:ext cx="5731510" cy="3582194"/>
+                    </a:xfrm>
+                    <a:prstGeom prst="rect">
+                      <a:avLst/>
+                    </a:prstGeom>
+                    <a:noFill/>
+                    <a:ln>
+                      <a:noFill/>
+                    </a:ln>
+                    <a:extLst/>
+                  </pic:spPr>
+                </pic:pic>
+              </a:graphicData>
+            </a:graphic>
+          </wp:inline>
+        </w:drawing>
+      </w:r>
+    </w:p>
+    <w:p>
+      <w:pPr>
         <w:rPr>
           <w:rFonts w:ascii="Times New Roman" w:hAnsi="Times New Roman" w:cs="Times New Roman"/>
           <w:b/>
@@ -9359,7 +9466,7 @@
           <w:sz w:val="28"/>
         </w:rPr>
       </w:pPr>
-      <w:hyperlink r:id="rId10" w:history="1">
+      <w:hyperlink r:id="rId12" w:history="1">
         <w:proofErr w:type="spellStart"/>
         <w:r>
           <w:rPr>
@@ -9383,7 +9490,7 @@
           <w:sz w:val="28"/>
         </w:rPr>
       </w:pPr>
-      <w:hyperlink r:id="rId11" w:history="1">
+      <w:hyperlink r:id="rId13" w:history="1">
         <w:r>
           <w:rPr>
             <w:rStyle w:val="Hyperlink"/>
@@ -9399,7 +9506,7 @@
           <w:sz w:val="28"/>
         </w:rPr>
       </w:pPr>
-      <w:hyperlink r:id="rId12" w:history="1">
+      <w:hyperlink r:id="rId14" w:history="1">
         <w:r>
           <w:rPr>
             <w:rStyle w:val="Hyperlink"/>
@@ -9415,7 +9522,7 @@
           <w:sz w:val="28"/>
         </w:rPr>
       </w:pPr>
-      <w:hyperlink r:id="rId13" w:history="1">
+      <w:hyperlink r:id="rId15" w:history="1">
         <w:r>
           <w:rPr>
             <w:rStyle w:val="Hyperlink"/>
@@ -9431,7 +9538,7 @@
           <w:sz w:val="28"/>
         </w:rPr>
       </w:pPr>
-      <w:hyperlink r:id="rId14" w:history="1">
+      <w:hyperlink r:id="rId16" w:history="1">
         <w:r>
           <w:rPr>
             <w:rStyle w:val="Hyperlink"/>
@@ -9453,7 +9560,7 @@
           <w:sz w:val="28"/>
         </w:rPr>
       </w:pPr>
-      <w:hyperlink r:id="rId15" w:history="1">
+      <w:hyperlink r:id="rId17" w:history="1">
         <w:r>
           <w:rPr>
             <w:rStyle w:val="Hyperlink"/>
@@ -9475,7 +9582,7 @@
           <w:sz w:val="28"/>
         </w:rPr>
       </w:pPr>
-      <w:hyperlink r:id="rId16" w:history="1">
+      <w:hyperlink r:id="rId18" w:history="1">
         <w:r>
           <w:rPr>
             <w:rStyle w:val="Hyperlink"/>
@@ -9497,7 +9604,7 @@
           <w:sz w:val="28"/>
         </w:rPr>
       </w:pPr>
-      <w:hyperlink r:id="rId17" w:history="1">
+      <w:hyperlink r:id="rId19" w:history="1">
         <w:r>
           <w:rPr>
             <w:rStyle w:val="Hyperlink"/>
@@ -9519,7 +9626,7 @@
           <w:sz w:val="28"/>
         </w:rPr>
       </w:pPr>
-      <w:hyperlink r:id="rId18" w:history="1">
+      <w:hyperlink r:id="rId20" w:history="1">
         <w:r>
           <w:rPr>
             <w:rStyle w:val="Hyperlink"/>
@@ -9544,7 +9651,7 @@
           <w:szCs w:val="28"/>
         </w:rPr>
       </w:pPr>
-      <w:hyperlink r:id="rId19" w:history="1">
+      <w:hyperlink r:id="rId21" w:history="1">
         <w:r>
           <w:rPr>
             <w:rStyle w:val="Hyperlink"/>
@@ -9573,7 +9680,7 @@
           <w:szCs w:val="28"/>
         </w:rPr>
       </w:pPr>
-      <w:hyperlink r:id="rId20" w:history="1">
+      <w:hyperlink r:id="rId22" w:history="1">
         <w:r>
           <w:rPr>
             <w:rStyle w:val="Hyperlink"/>
@@ -9602,7 +9709,7 @@
           <w:szCs w:val="28"/>
         </w:rPr>
       </w:pPr>
-      <w:hyperlink r:id="rId21" w:history="1">
+      <w:hyperlink r:id="rId23" w:history="1">
         <w:r>
           <w:rPr>
             <w:rStyle w:val="Hyperlink"/>
@@ -9631,7 +9738,7 @@
           <w:szCs w:val="28"/>
         </w:rPr>
       </w:pPr>
-      <w:hyperlink r:id="rId22" w:history="1">
+      <w:hyperlink r:id="rId24" w:history="1">
         <w:r>
           <w:rPr>
             <w:rStyle w:val="Hyperlink"/>
@@ -9660,7 +9767,7 @@
           <w:szCs w:val="28"/>
         </w:rPr>
       </w:pPr>
-      <w:hyperlink r:id="rId23" w:history="1">
+      <w:hyperlink r:id="rId25" w:history="1">
         <w:r>
           <w:rPr>
             <w:rStyle w:val="Hyperlink"/>
@@ -9693,7 +9800,7 @@
 </file>
 
 <file path=word/numbering.xml><?xml version="1.0" encoding="utf-8"?>
-<w:numbering xmlns:wpc="http://schemas.microsoft.com/office/word/2010/wordprocessingCanvas" xmlns:mc="http://schemas.openxmlformats.org/markup-compatibility/2006" xmlns:o="urn:schemas-microsoft-com:office:office" xmlns:r="http://schemas.openxmlformats.org/officeDocument/2006/relationships" xmlns:m="http://schemas.openxmlformats.org/officeDocument/2006/math" xmlns:v="urn:schemas-microsoft-com:vml" xmlns:wp14="http://schemas.microsoft.com/office/word/2010/wordprocessingDrawing" xmlns:wp="http://schemas.openxmlformats.org/drawingml/2006/wordprocessingDrawing" xmlns:w10="urn:schemas-microsoft-com:office:word" xmlns:w="http://schemas.openxmlformats.org/wordprocessingml/2006/main" xmlns:w14="http://schemas.microsoft.com/office/word/2010/wordml" xmlns:w15="http://schemas.microsoft.com/office/word/2012/wordml" xmlns:wpg="http://schemas.microsoft.com/office/word/2010/wordprocessingGroup" xmlns:wpi="http://schemas.microsoft.com/office/word/2010/wordprocessingInk" xmlns:wne="http://schemas.microsoft.com/office/word/2006/wordml" xmlns:wps="http://schemas.microsoft.com/office/word/2010/wordprocessingShape" mc:Ignorable="w14 w15 wp14">
+<w:numbering xmlns:wpc="http://schemas.microsoft.com/office/word/2010/wordprocessingCanvas" xmlns:mc="http://schemas.openxmlformats.org/markup-compatibility/2006" xmlns:o="urn:schemas-microsoft-com:office:office" xmlns:r="http://schemas.openxmlformats.org/officeDocument/2006/relationships" xmlns:m="http://schemas.openxmlformats.org/officeDocument/2006/math" xmlns:v="urn:schemas-microsoft-com:vml" xmlns:wp14="http://schemas.microsoft.com/office/word/2010/wordprocessingDrawing" xmlns:wp="http://schemas.openxmlformats.org/drawingml/2006/wordprocessingDrawing" xmlns:w10="urn:schemas-microsoft-com:office:word" xmlns:w="http://schemas.openxmlformats.org/wordprocessingml/2006/main" xmlns:w14="http://schemas.microsoft.com/office/word/2010/wordml" xmlns:wpg="http://schemas.microsoft.com/office/word/2010/wordprocessingGroup" xmlns:wpi="http://schemas.microsoft.com/office/word/2010/wordprocessingInk" xmlns:wne="http://schemas.microsoft.com/office/word/2006/wordml" xmlns:wps="http://schemas.microsoft.com/office/word/2010/wordprocessingShape" mc:Ignorable="w14 wp14">
   <w:abstractNum w:abstractNumId="0">
     <w:nsid w:val="014E3A09"/>
     <w:multiLevelType w:val="hybridMultilevel"/>
@@ -10043,7 +10150,7 @@
 </file>
 
 <file path=word/styles.xml><?xml version="1.0" encoding="utf-8"?>
-<w:styles xmlns:mc="http://schemas.openxmlformats.org/markup-compatibility/2006" xmlns:r="http://schemas.openxmlformats.org/officeDocument/2006/relationships" xmlns:w="http://schemas.openxmlformats.org/wordprocessingml/2006/main" xmlns:w14="http://schemas.microsoft.com/office/word/2010/wordml" xmlns:w15="http://schemas.microsoft.com/office/word/2012/wordml" mc:Ignorable="w14 w15">
+<w:styles xmlns:mc="http://schemas.openxmlformats.org/markup-compatibility/2006" xmlns:r="http://schemas.openxmlformats.org/officeDocument/2006/relationships" xmlns:w="http://schemas.openxmlformats.org/wordprocessingml/2006/main" xmlns:w14="http://schemas.microsoft.com/office/word/2010/wordml" mc:Ignorable="w14">
   <w:docDefaults>
     <w:rPrDefault>
       <w:rPr>
@@ -10059,378 +10166,515 @@
       </w:pPr>
     </w:pPrDefault>
   </w:docDefaults>
-  <w:latentStyles w:defLockedState="0" w:defUIPriority="99" w:defSemiHidden="0" w:defUnhideWhenUsed="0" w:defQFormat="0" w:count="371">
-    <w:lsdException w:name="Normal" w:uiPriority="0" w:qFormat="1"/>
-    <w:lsdException w:name="heading 1" w:uiPriority="9" w:qFormat="1"/>
-    <w:lsdException w:name="heading 2" w:semiHidden="1" w:uiPriority="9" w:unhideWhenUsed="1" w:qFormat="1"/>
-    <w:lsdException w:name="heading 3" w:semiHidden="1" w:uiPriority="9" w:unhideWhenUsed="1" w:qFormat="1"/>
-    <w:lsdException w:name="heading 4" w:semiHidden="1" w:uiPriority="9" w:unhideWhenUsed="1" w:qFormat="1"/>
-    <w:lsdException w:name="heading 5" w:semiHidden="1" w:uiPriority="9" w:unhideWhenUsed="1" w:qFormat="1"/>
-    <w:lsdException w:name="heading 6" w:semiHidden="1" w:uiPriority="9" w:unhideWhenUsed="1" w:qFormat="1"/>
-    <w:lsdException w:name="heading 7" w:semiHidden="1" w:uiPriority="9" w:unhideWhenUsed="1" w:qFormat="1"/>
-    <w:lsdException w:name="heading 8" w:semiHidden="1" w:uiPriority="9" w:unhideWhenUsed="1" w:qFormat="1"/>
-    <w:lsdException w:name="heading 9" w:semiHidden="1" w:uiPriority="9" w:unhideWhenUsed="1" w:qFormat="1"/>
-    <w:lsdException w:name="index 1" w:semiHidden="1" w:unhideWhenUsed="1"/>
-    <w:lsdException w:name="index 2" w:semiHidden="1" w:unhideWhenUsed="1"/>
-    <w:lsdException w:name="index 3" w:semiHidden="1" w:unhideWhenUsed="1"/>
-    <w:lsdException w:name="index 4" w:semiHidden="1" w:unhideWhenUsed="1"/>
-    <w:lsdException w:name="index 5" w:semiHidden="1" w:unhideWhenUsed="1"/>
-    <w:lsdException w:name="index 6" w:semiHidden="1" w:unhideWhenUsed="1"/>
-    <w:lsdException w:name="index 7" w:semiHidden="1" w:unhideWhenUsed="1"/>
-    <w:lsdException w:name="index 8" w:semiHidden="1" w:unhideWhenUsed="1"/>
-    <w:lsdException w:name="index 9" w:semiHidden="1" w:unhideWhenUsed="1"/>
-    <w:lsdException w:name="toc 1" w:semiHidden="1" w:uiPriority="39" w:unhideWhenUsed="1"/>
-    <w:lsdException w:name="toc 2" w:semiHidden="1" w:uiPriority="39" w:unhideWhenUsed="1"/>
-    <w:lsdException w:name="toc 3" w:semiHidden="1" w:uiPriority="39" w:unhideWhenUsed="1"/>
-    <w:lsdException w:name="toc 4" w:semiHidden="1" w:uiPriority="39" w:unhideWhenUsed="1"/>
-    <w:lsdException w:name="toc 5" w:semiHidden="1" w:uiPriority="39" w:unhideWhenUsed="1"/>
-    <w:lsdException w:name="toc 6" w:semiHidden="1" w:uiPriority="39" w:unhideWhenUsed="1"/>
-    <w:lsdException w:name="toc 7" w:semiHidden="1" w:uiPriority="39" w:unhideWhenUsed="1"/>
-    <w:lsdException w:name="toc 8" w:semiHidden="1" w:uiPriority="39" w:unhideWhenUsed="1"/>
-    <w:lsdException w:name="toc 9" w:semiHidden="1" w:uiPriority="39" w:unhideWhenUsed="1"/>
-    <w:lsdException w:name="Normal Indent" w:semiHidden="1" w:unhideWhenUsed="1"/>
-    <w:lsdException w:name="footnote text" w:semiHidden="1" w:unhideWhenUsed="1"/>
-    <w:lsdException w:name="annotation text" w:semiHidden="1" w:unhideWhenUsed="1"/>
-    <w:lsdException w:name="header" w:semiHidden="1" w:unhideWhenUsed="1"/>
-    <w:lsdException w:name="footer" w:semiHidden="1" w:unhideWhenUsed="1"/>
-    <w:lsdException w:name="index heading" w:semiHidden="1" w:unhideWhenUsed="1"/>
-    <w:lsdException w:name="caption" w:semiHidden="1" w:uiPriority="35" w:unhideWhenUsed="1" w:qFormat="1"/>
-    <w:lsdException w:name="table of figures" w:semiHidden="1" w:unhideWhenUsed="1"/>
-    <w:lsdException w:name="envelope address" w:semiHidden="1" w:unhideWhenUsed="1"/>
-    <w:lsdException w:name="envelope return" w:semiHidden="1" w:unhideWhenUsed="1"/>
-    <w:lsdException w:name="footnote reference" w:semiHidden="1" w:unhideWhenUsed="1"/>
-    <w:lsdException w:name="annotation reference" w:semiHidden="1" w:unhideWhenUsed="1"/>
-    <w:lsdException w:name="line number" w:semiHidden="1" w:unhideWhenUsed="1"/>
-    <w:lsdException w:name="page number" w:semiHidden="1" w:unhideWhenUsed="1"/>
-    <w:lsdException w:name="endnote reference" w:semiHidden="1" w:unhideWhenUsed="1"/>
-    <w:lsdException w:name="endnote text" w:semiHidden="1" w:unhideWhenUsed="1"/>
-    <w:lsdException w:name="table of authorities" w:semiHidden="1" w:unhideWhenUsed="1"/>
-    <w:lsdException w:name="macro" w:semiHidden="1" w:unhideWhenUsed="1"/>
-    <w:lsdException w:name="toa heading" w:semiHidden="1" w:unhideWhenUsed="1"/>
-    <w:lsdException w:name="List" w:semiHidden="1" w:unhideWhenUsed="1"/>
-    <w:lsdException w:name="List Bullet" w:semiHidden="1" w:unhideWhenUsed="1"/>
-    <w:lsdException w:name="List Number" w:semiHidden="1" w:unhideWhenUsed="1"/>
-    <w:lsdException w:name="List 2" w:semiHidden="1" w:unhideWhenUsed="1"/>
-    <w:lsdException w:name="List 3" w:semiHidden="1" w:unhideWhenUsed="1"/>
-    <w:lsdException w:name="List 4" w:semiHidden="1" w:unhideWhenUsed="1"/>
-    <w:lsdException w:name="List 5" w:semiHidden="1" w:unhideWhenUsed="1"/>
-    <w:lsdException w:name="List Bullet 2" w:semiHidden="1" w:unhideWhenUsed="1"/>
-    <w:lsdException w:name="List Bullet 3" w:semiHidden="1" w:unhideWhenUsed="1"/>
-    <w:lsdException w:name="List Bullet 4" w:semiHidden="1" w:unhideWhenUsed="1"/>
-    <w:lsdException w:name="List Bullet 5" w:semiHidden="1" w:unhideWhenUsed="1"/>
-    <w:lsdException w:name="List Number 2" w:semiHidden="1" w:unhideWhenUsed="1"/>
-    <w:lsdException w:name="List Number 3" w:semiHidden="1" w:unhideWhenUsed="1"/>
-    <w:lsdException w:name="List Number 4" w:semiHidden="1" w:unhideWhenUsed="1"/>
-    <w:lsdException w:name="List Number 5" w:semiHidden="1" w:unhideWhenUsed="1"/>
-    <w:lsdException w:name="Title" w:uiPriority="10" w:qFormat="1"/>
-    <w:lsdException w:name="Closing" w:semiHidden="1" w:unhideWhenUsed="1"/>
-    <w:lsdException w:name="Signature" w:semiHidden="1" w:unhideWhenUsed="1"/>
-    <w:lsdException w:name="Default Paragraph Font" w:semiHidden="1" w:uiPriority="1" w:unhideWhenUsed="1"/>
-    <w:lsdException w:name="Body Text" w:semiHidden="1" w:unhideWhenUsed="1"/>
-    <w:lsdException w:name="Body Text Indent" w:semiHidden="1" w:unhideWhenUsed="1"/>
-    <w:lsdException w:name="List Continue" w:semiHidden="1" w:unhideWhenUsed="1"/>
-    <w:lsdException w:name="List Continue 2" w:semiHidden="1" w:unhideWhenUsed="1"/>
-    <w:lsdException w:name="List Continue 3" w:semiHidden="1" w:unhideWhenUsed="1"/>
-    <w:lsdException w:name="List Continue 4" w:semiHidden="1" w:unhideWhenUsed="1"/>
-    <w:lsdException w:name="List Continue 5" w:semiHidden="1" w:unhideWhenUsed="1"/>
-    <w:lsdException w:name="Message Header" w:semiHidden="1" w:unhideWhenUsed="1"/>
-    <w:lsdException w:name="Subtitle" w:uiPriority="11" w:qFormat="1"/>
-    <w:lsdException w:name="Salutation" w:semiHidden="1" w:unhideWhenUsed="1"/>
-    <w:lsdException w:name="Date" w:semiHidden="1" w:unhideWhenUsed="1"/>
-    <w:lsdException w:name="Body Text First Indent" w:semiHidden="1" w:unhideWhenUsed="1"/>
-    <w:lsdException w:name="Body Text First Indent 2" w:semiHidden="1" w:unhideWhenUsed="1"/>
-    <w:lsdException w:name="Note Heading" w:semiHidden="1" w:unhideWhenUsed="1"/>
-    <w:lsdException w:name="Body Text 2" w:semiHidden="1" w:unhideWhenUsed="1"/>
-    <w:lsdException w:name="Body Text 3" w:semiHidden="1" w:unhideWhenUsed="1"/>
-    <w:lsdException w:name="Body Text Indent 2" w:semiHidden="1" w:unhideWhenUsed="1"/>
-    <w:lsdException w:name="Body Text Indent 3" w:semiHidden="1" w:unhideWhenUsed="1"/>
-    <w:lsdException w:name="Block Text" w:semiHidden="1" w:unhideWhenUsed="1"/>
-    <w:lsdException w:name="Hyperlink" w:semiHidden="1" w:unhideWhenUsed="1"/>
-    <w:lsdException w:name="FollowedHyperlink" w:semiHidden="1" w:unhideWhenUsed="1"/>
-    <w:lsdException w:name="Strong" w:uiPriority="22" w:qFormat="1"/>
-    <w:lsdException w:name="Emphasis" w:uiPriority="20" w:qFormat="1"/>
-    <w:lsdException w:name="Document Map" w:semiHidden="1" w:unhideWhenUsed="1"/>
-    <w:lsdException w:name="Plain Text" w:semiHidden="1" w:unhideWhenUsed="1"/>
-    <w:lsdException w:name="E-mail Signature" w:semiHidden="1" w:unhideWhenUsed="1"/>
-    <w:lsdException w:name="HTML Top of Form" w:semiHidden="1" w:unhideWhenUsed="1"/>
-    <w:lsdException w:name="HTML Bottom of Form" w:semiHidden="1" w:unhideWhenUsed="1"/>
-    <w:lsdException w:name="Normal (Web)" w:semiHidden="1" w:unhideWhenUsed="1"/>
-    <w:lsdException w:name="HTML Acronym" w:semiHidden="1" w:unhideWhenUsed="1"/>
-    <w:lsdException w:name="HTML Address" w:semiHidden="1" w:unhideWhenUsed="1"/>
-    <w:lsdException w:name="HTML Cite" w:semiHidden="1" w:unhideWhenUsed="1"/>
-    <w:lsdException w:name="HTML Code" w:semiHidden="1" w:unhideWhenUsed="1"/>
-    <w:lsdException w:name="HTML Definition" w:semiHidden="1" w:unhideWhenUsed="1"/>
-    <w:lsdException w:name="HTML Keyboard" w:semiHidden="1" w:unhideWhenUsed="1"/>
-    <w:lsdException w:name="HTML Preformatted" w:semiHidden="1" w:unhideWhenUsed="1"/>
-    <w:lsdException w:name="HTML Sample" w:semiHidden="1" w:unhideWhenUsed="1"/>
-    <w:lsdException w:name="HTML Typewriter" w:semiHidden="1" w:unhideWhenUsed="1"/>
-    <w:lsdException w:name="HTML Variable" w:semiHidden="1" w:unhideWhenUsed="1"/>
-    <w:lsdException w:name="Normal Table" w:semiHidden="1" w:unhideWhenUsed="1"/>
-    <w:lsdException w:name="annotation subject" w:semiHidden="1" w:unhideWhenUsed="1"/>
-    <w:lsdException w:name="No List" w:semiHidden="1" w:unhideWhenUsed="1"/>
-    <w:lsdException w:name="Outline List 1" w:semiHidden="1" w:unhideWhenUsed="1"/>
-    <w:lsdException w:name="Outline List 2" w:semiHidden="1" w:unhideWhenUsed="1"/>
-    <w:lsdException w:name="Outline List 3" w:semiHidden="1" w:unhideWhenUsed="1"/>
-    <w:lsdException w:name="Table Simple 1" w:semiHidden="1" w:unhideWhenUsed="1"/>
-    <w:lsdException w:name="Table Simple 2" w:semiHidden="1" w:unhideWhenUsed="1"/>
-    <w:lsdException w:name="Table Simple 3" w:semiHidden="1" w:unhideWhenUsed="1"/>
-    <w:lsdException w:name="Table Classic 1" w:semiHidden="1" w:unhideWhenUsed="1"/>
-    <w:lsdException w:name="Table Classic 2" w:semiHidden="1" w:unhideWhenUsed="1"/>
-    <w:lsdException w:name="Table Classic 3" w:semiHidden="1" w:unhideWhenUsed="1"/>
-    <w:lsdException w:name="Table Classic 4" w:semiHidden="1" w:unhideWhenUsed="1"/>
-    <w:lsdException w:name="Table Colorful 1" w:semiHidden="1" w:unhideWhenUsed="1"/>
-    <w:lsdException w:name="Table Colorful 2" w:semiHidden="1" w:unhideWhenUsed="1"/>
-    <w:lsdException w:name="Table Colorful 3" w:semiHidden="1" w:unhideWhenUsed="1"/>
-    <w:lsdException w:name="Table Columns 1" w:semiHidden="1" w:unhideWhenUsed="1"/>
-    <w:lsdException w:name="Table Columns 2" w:semiHidden="1" w:unhideWhenUsed="1"/>
-    <w:lsdException w:name="Table Columns 3" w:semiHidden="1" w:unhideWhenUsed="1"/>
-    <w:lsdException w:name="Table Columns 4" w:semiHidden="1" w:unhideWhenUsed="1"/>
-    <w:lsdException w:name="Table Columns 5" w:semiHidden="1" w:unhideWhenUsed="1"/>
-    <w:lsdException w:name="Table Grid 1" w:semiHidden="1" w:unhideWhenUsed="1"/>
-    <w:lsdException w:name="Table Grid 2" w:semiHidden="1" w:unhideWhenUsed="1"/>
-    <w:lsdException w:name="Table Grid 3" w:semiHidden="1" w:unhideWhenUsed="1"/>
-    <w:lsdException w:name="Table Grid 4" w:semiHidden="1" w:unhideWhenUsed="1"/>
-    <w:lsdException w:name="Table Grid 5" w:semiHidden="1" w:unhideWhenUsed="1"/>
-    <w:lsdException w:name="Table Grid 6" w:semiHidden="1" w:unhideWhenUsed="1"/>
-    <w:lsdException w:name="Table Grid 7" w:semiHidden="1" w:unhideWhenUsed="1"/>
-    <w:lsdException w:name="Table Grid 8" w:semiHidden="1" w:unhideWhenUsed="1"/>
-    <w:lsdException w:name="Table List 1" w:semiHidden="1" w:unhideWhenUsed="1"/>
-    <w:lsdException w:name="Table List 2" w:semiHidden="1" w:unhideWhenUsed="1"/>
-    <w:lsdException w:name="Table List 3" w:semiHidden="1" w:unhideWhenUsed="1"/>
-    <w:lsdException w:name="Table List 4" w:semiHidden="1" w:unhideWhenUsed="1"/>
-    <w:lsdException w:name="Table List 5" w:semiHidden="1" w:unhideWhenUsed="1"/>
-    <w:lsdException w:name="Table List 6" w:semiHidden="1" w:unhideWhenUsed="1"/>
-    <w:lsdException w:name="Table List 7" w:semiHidden="1" w:unhideWhenUsed="1"/>
-    <w:lsdException w:name="Table List 8" w:semiHidden="1" w:unhideWhenUsed="1"/>
-    <w:lsdException w:name="Table 3D effects 1" w:semiHidden="1" w:unhideWhenUsed="1"/>
-    <w:lsdException w:name="Table 3D effects 2" w:semiHidden="1" w:unhideWhenUsed="1"/>
-    <w:lsdException w:name="Table 3D effects 3" w:semiHidden="1" w:unhideWhenUsed="1"/>
-    <w:lsdException w:name="Table Contemporary" w:semiHidden="1" w:unhideWhenUsed="1"/>
-    <w:lsdException w:name="Table Elegant" w:semiHidden="1" w:unhideWhenUsed="1"/>
-    <w:lsdException w:name="Table Professional" w:semiHidden="1" w:unhideWhenUsed="1"/>
-    <w:lsdException w:name="Table Subtle 1" w:semiHidden="1" w:unhideWhenUsed="1"/>
-    <w:lsdException w:name="Table Subtle 2" w:semiHidden="1" w:unhideWhenUsed="1"/>
-    <w:lsdException w:name="Table Web 1" w:semiHidden="1" w:unhideWhenUsed="1"/>
-    <w:lsdException w:name="Table Web 2" w:semiHidden="1" w:unhideWhenUsed="1"/>
-    <w:lsdException w:name="Table Web 3" w:semiHidden="1" w:unhideWhenUsed="1"/>
-    <w:lsdException w:name="Balloon Text" w:semiHidden="1" w:unhideWhenUsed="1"/>
-    <w:lsdException w:name="Table Grid" w:uiPriority="59"/>
-    <w:lsdException w:name="Table Theme" w:semiHidden="1" w:unhideWhenUsed="1"/>
-    <w:lsdException w:name="Placeholder Text" w:semiHidden="1"/>
-    <w:lsdException w:name="No Spacing" w:uiPriority="1" w:qFormat="1"/>
-    <w:lsdException w:name="Light Shading" w:uiPriority="60"/>
-    <w:lsdException w:name="Light List" w:uiPriority="61"/>
-    <w:lsdException w:name="Light Grid" w:uiPriority="62"/>
-    <w:lsdException w:name="Medium Shading 1" w:uiPriority="63"/>
-    <w:lsdException w:name="Medium Shading 2" w:uiPriority="64"/>
-    <w:lsdException w:name="Medium List 1" w:uiPriority="65"/>
-    <w:lsdException w:name="Medium List 2" w:uiPriority="66"/>
-    <w:lsdException w:name="Medium Grid 1" w:uiPriority="67"/>
-    <w:lsdException w:name="Medium Grid 2" w:uiPriority="68"/>
-    <w:lsdException w:name="Medium Grid 3" w:uiPriority="69"/>
-    <w:lsdException w:name="Dark List" w:uiPriority="70"/>
-    <w:lsdException w:name="Colorful Shading" w:uiPriority="71"/>
-    <w:lsdException w:name="Colorful List" w:uiPriority="72"/>
-    <w:lsdException w:name="Colorful Grid" w:uiPriority="73"/>
-    <w:lsdException w:name="Light Shading Accent 1" w:uiPriority="60"/>
-    <w:lsdException w:name="Light List Accent 1" w:uiPriority="61"/>
-    <w:lsdException w:name="Light Grid Accent 1" w:uiPriority="62"/>
-    <w:lsdException w:name="Medium Shading 1 Accent 1" w:uiPriority="63"/>
-    <w:lsdException w:name="Medium Shading 2 Accent 1" w:uiPriority="64"/>
-    <w:lsdException w:name="Medium List 1 Accent 1" w:uiPriority="65"/>
-    <w:lsdException w:name="Revision" w:semiHidden="1"/>
-    <w:lsdException w:name="List Paragraph" w:uiPriority="34" w:qFormat="1"/>
-    <w:lsdException w:name="Quote" w:uiPriority="29" w:qFormat="1"/>
-    <w:lsdException w:name="Intense Quote" w:uiPriority="30" w:qFormat="1"/>
-    <w:lsdException w:name="Medium List 2 Accent 1" w:uiPriority="66"/>
-    <w:lsdException w:name="Medium Grid 1 Accent 1" w:uiPriority="67"/>
-    <w:lsdException w:name="Medium Grid 2 Accent 1" w:uiPriority="68"/>
-    <w:lsdException w:name="Medium Grid 3 Accent 1" w:uiPriority="69"/>
-    <w:lsdException w:name="Dark List Accent 1" w:uiPriority="70"/>
-    <w:lsdException w:name="Colorful Shading Accent 1" w:uiPriority="71"/>
-    <w:lsdException w:name="Colorful List Accent 1" w:uiPriority="72"/>
-    <w:lsdException w:name="Colorful Grid Accent 1" w:uiPriority="73"/>
-    <w:lsdException w:name="Light Shading Accent 2" w:uiPriority="60"/>
-    <w:lsdException w:name="Light List Accent 2" w:uiPriority="61"/>
-    <w:lsdException w:name="Light Grid Accent 2" w:uiPriority="62"/>
-    <w:lsdException w:name="Medium Shading 1 Accent 2" w:uiPriority="63"/>
-    <w:lsdException w:name="Medium Shading 2 Accent 2" w:uiPriority="64"/>
-    <w:lsdException w:name="Medium List 1 Accent 2" w:uiPriority="65"/>
-    <w:lsdException w:name="Medium List 2 Accent 2" w:uiPriority="66"/>
-    <w:lsdException w:name="Medium Grid 1 Accent 2" w:uiPriority="67"/>
-    <w:lsdException w:name="Medium Grid 2 Accent 2" w:uiPriority="68"/>
-    <w:lsdException w:name="Medium Grid 3 Accent 2" w:uiPriority="69"/>
-    <w:lsdException w:name="Dark List Accent 2" w:uiPriority="70"/>
-    <w:lsdException w:name="Colorful Shading Accent 2" w:uiPriority="71"/>
-    <w:lsdException w:name="Colorful List Accent 2" w:uiPriority="72"/>
-    <w:lsdException w:name="Colorful Grid Accent 2" w:uiPriority="73"/>
-    <w:lsdException w:name="Light Shading Accent 3" w:uiPriority="60"/>
-    <w:lsdException w:name="Light List Accent 3" w:uiPriority="61"/>
-    <w:lsdException w:name="Light Grid Accent 3" w:uiPriority="62"/>
-    <w:lsdException w:name="Medium Shading 1 Accent 3" w:uiPriority="63"/>
-    <w:lsdException w:name="Medium Shading 2 Accent 3" w:uiPriority="64"/>
-    <w:lsdException w:name="Medium List 1 Accent 3" w:uiPriority="65"/>
-    <w:lsdException w:name="Medium List 2 Accent 3" w:uiPriority="66"/>
-    <w:lsdException w:name="Medium Grid 1 Accent 3" w:uiPriority="67"/>
-    <w:lsdException w:name="Medium Grid 2 Accent 3" w:uiPriority="68"/>
-    <w:lsdException w:name="Medium Grid 3 Accent 3" w:uiPriority="69"/>
-    <w:lsdException w:name="Dark List Accent 3" w:uiPriority="70"/>
-    <w:lsdException w:name="Colorful Shading Accent 3" w:uiPriority="71"/>
-    <w:lsdException w:name="Colorful List Accent 3" w:uiPriority="72"/>
-    <w:lsdException w:name="Colorful Grid Accent 3" w:uiPriority="73"/>
-    <w:lsdException w:name="Light Shading Accent 4" w:uiPriority="60"/>
-    <w:lsdException w:name="Light List Accent 4" w:uiPriority="61"/>
-    <w:lsdException w:name="Light Grid Accent 4" w:uiPriority="62"/>
-    <w:lsdException w:name="Medium Shading 1 Accent 4" w:uiPriority="63"/>
-    <w:lsdException w:name="Medium Shading 2 Accent 4" w:uiPriority="64"/>
-    <w:lsdException w:name="Medium List 1 Accent 4" w:uiPriority="65"/>
-    <w:lsdException w:name="Medium List 2 Accent 4" w:uiPriority="66"/>
-    <w:lsdException w:name="Medium Grid 1 Accent 4" w:uiPriority="67"/>
-    <w:lsdException w:name="Medium Grid 2 Accent 4" w:uiPriority="68"/>
-    <w:lsdException w:name="Medium Grid 3 Accent 4" w:uiPriority="69"/>
-    <w:lsdException w:name="Dark List Accent 4" w:uiPriority="70"/>
-    <w:lsdException w:name="Colorful Shading Accent 4" w:uiPriority="71"/>
-    <w:lsdException w:name="Colorful List Accent 4" w:uiPriority="72"/>
-    <w:lsdException w:name="Colorful Grid Accent 4" w:uiPriority="73"/>
-    <w:lsdException w:name="Light Shading Accent 5" w:uiPriority="60"/>
-    <w:lsdException w:name="Light List Accent 5" w:uiPriority="61"/>
-    <w:lsdException w:name="Light Grid Accent 5" w:uiPriority="62"/>
-    <w:lsdException w:name="Medium Shading 1 Accent 5" w:uiPriority="63"/>
-    <w:lsdException w:name="Medium Shading 2 Accent 5" w:uiPriority="64"/>
-    <w:lsdException w:name="Medium List 1 Accent 5" w:uiPriority="65"/>
-    <w:lsdException w:name="Medium List 2 Accent 5" w:uiPriority="66"/>
-    <w:lsdException w:name="Medium Grid 1 Accent 5" w:uiPriority="67"/>
-    <w:lsdException w:name="Medium Grid 2 Accent 5" w:uiPriority="68"/>
-    <w:lsdException w:name="Medium Grid 3 Accent 5" w:uiPriority="69"/>
-    <w:lsdException w:name="Dark List Accent 5" w:uiPriority="70"/>
-    <w:lsdException w:name="Colorful Shading Accent 5" w:uiPriority="71"/>
-    <w:lsdException w:name="Colorful List Accent 5" w:uiPriority="72"/>
-    <w:lsdException w:name="Colorful Grid Accent 5" w:uiPriority="73"/>
-    <w:lsdException w:name="Light Shading Accent 6" w:uiPriority="60"/>
-    <w:lsdException w:name="Light List Accent 6" w:uiPriority="61"/>
-    <w:lsdException w:name="Light Grid Accent 6" w:uiPriority="62"/>
-    <w:lsdException w:name="Medium Shading 1 Accent 6" w:uiPriority="63"/>
-    <w:lsdException w:name="Medium Shading 2 Accent 6" w:uiPriority="64"/>
-    <w:lsdException w:name="Medium List 1 Accent 6" w:uiPriority="65"/>
-    <w:lsdException w:name="Medium List 2 Accent 6" w:uiPriority="66"/>
-    <w:lsdException w:name="Medium Grid 1 Accent 6" w:uiPriority="67"/>
-    <w:lsdException w:name="Medium Grid 2 Accent 6" w:uiPriority="68"/>
-    <w:lsdException w:name="Medium Grid 3 Accent 6" w:uiPriority="69"/>
-    <w:lsdException w:name="Dark List Accent 6" w:uiPriority="70"/>
-    <w:lsdException w:name="Colorful Shading Accent 6" w:uiPriority="71"/>
-    <w:lsdException w:name="Colorful List Accent 6" w:uiPriority="72"/>
-    <w:lsdException w:name="Colorful Grid Accent 6" w:uiPriority="73"/>
-    <w:lsdException w:name="Subtle Emphasis" w:uiPriority="19" w:qFormat="1"/>
-    <w:lsdException w:name="Intense Emphasis" w:uiPriority="21" w:qFormat="1"/>
-    <w:lsdException w:name="Subtle Reference" w:uiPriority="31" w:qFormat="1"/>
-    <w:lsdException w:name="Intense Reference" w:uiPriority="32" w:qFormat="1"/>
-    <w:lsdException w:name="Book Title" w:uiPriority="33" w:qFormat="1"/>
-    <w:lsdException w:name="Bibliography" w:semiHidden="1" w:uiPriority="37" w:unhideWhenUsed="1"/>
-    <w:lsdException w:name="TOC Heading" w:semiHidden="1" w:uiPriority="39" w:unhideWhenUsed="1" w:qFormat="1"/>
-    <w:lsdException w:name="Plain Table 1" w:uiPriority="41"/>
-    <w:lsdException w:name="Plain Table 2" w:uiPriority="42"/>
-    <w:lsdException w:name="Plain Table 3" w:uiPriority="43"/>
-    <w:lsdException w:name="Plain Table 4" w:uiPriority="44"/>
-    <w:lsdException w:name="Plain Table 5" w:uiPriority="45"/>
-    <w:lsdException w:name="Grid Table Light" w:uiPriority="40"/>
-    <w:lsdException w:name="Grid Table 1 Light" w:uiPriority="46"/>
-    <w:lsdException w:name="Grid Table 2" w:uiPriority="47"/>
-    <w:lsdException w:name="Grid Table 3" w:uiPriority="48"/>
-    <w:lsdException w:name="Grid Table 4" w:uiPriority="49"/>
-    <w:lsdException w:name="Grid Table 5 Dark" w:uiPriority="50"/>
-    <w:lsdException w:name="Grid Table 6 Colorful" w:uiPriority="51"/>
-    <w:lsdException w:name="Grid Table 7 Colorful" w:uiPriority="52"/>
-    <w:lsdException w:name="Grid Table 1 Light Accent 1" w:uiPriority="46"/>
-    <w:lsdException w:name="Grid Table 2 Accent 1" w:uiPriority="47"/>
-    <w:lsdException w:name="Grid Table 3 Accent 1" w:uiPriority="48"/>
-    <w:lsdException w:name="Grid Table 4 Accent 1" w:uiPriority="49"/>
-    <w:lsdException w:name="Grid Table 5 Dark Accent 1" w:uiPriority="50"/>
-    <w:lsdException w:name="Grid Table 6 Colorful Accent 1" w:uiPriority="51"/>
-    <w:lsdException w:name="Grid Table 7 Colorful Accent 1" w:uiPriority="52"/>
-    <w:lsdException w:name="Grid Table 1 Light Accent 2" w:uiPriority="46"/>
-    <w:lsdException w:name="Grid Table 2 Accent 2" w:uiPriority="47"/>
-    <w:lsdException w:name="Grid Table 3 Accent 2" w:uiPriority="48"/>
-    <w:lsdException w:name="Grid Table 4 Accent 2" w:uiPriority="49"/>
-    <w:lsdException w:name="Grid Table 5 Dark Accent 2" w:uiPriority="50"/>
-    <w:lsdException w:name="Grid Table 6 Colorful Accent 2" w:uiPriority="51"/>
-    <w:lsdException w:name="Grid Table 7 Colorful Accent 2" w:uiPriority="52"/>
-    <w:lsdException w:name="Grid Table 1 Light Accent 3" w:uiPriority="46"/>
-    <w:lsdException w:name="Grid Table 2 Accent 3" w:uiPriority="47"/>
-    <w:lsdException w:name="Grid Table 3 Accent 3" w:uiPriority="48"/>
-    <w:lsdException w:name="Grid Table 4 Accent 3" w:uiPriority="49"/>
-    <w:lsdException w:name="Grid Table 5 Dark Accent 3" w:uiPriority="50"/>
-    <w:lsdException w:name="Grid Table 6 Colorful Accent 3" w:uiPriority="51"/>
-    <w:lsdException w:name="Grid Table 7 Colorful Accent 3" w:uiPriority="52"/>
-    <w:lsdException w:name="Grid Table 1 Light Accent 4" w:uiPriority="46"/>
-    <w:lsdException w:name="Grid Table 2 Accent 4" w:uiPriority="47"/>
-    <w:lsdException w:name="Grid Table 3 Accent 4" w:uiPriority="48"/>
-    <w:lsdException w:name="Grid Table 4 Accent 4" w:uiPriority="49"/>
-    <w:lsdException w:name="Grid Table 5 Dark Accent 4" w:uiPriority="50"/>
-    <w:lsdException w:name="Grid Table 6 Colorful Accent 4" w:uiPriority="51"/>
-    <w:lsdException w:name="Grid Table 7 Colorful Accent 4" w:uiPriority="52"/>
-    <w:lsdException w:name="Grid Table 1 Light Accent 5" w:uiPriority="46"/>
-    <w:lsdException w:name="Grid Table 2 Accent 5" w:uiPriority="47"/>
-    <w:lsdException w:name="Grid Table 3 Accent 5" w:uiPriority="48"/>
-    <w:lsdException w:name="Grid Table 4 Accent 5" w:uiPriority="49"/>
-    <w:lsdException w:name="Grid Table 5 Dark Accent 5" w:uiPriority="50"/>
-    <w:lsdException w:name="Grid Table 6 Colorful Accent 5" w:uiPriority="51"/>
-    <w:lsdException w:name="Grid Table 7 Colorful Accent 5" w:uiPriority="52"/>
-    <w:lsdException w:name="Grid Table 1 Light Accent 6" w:uiPriority="46"/>
-    <w:lsdException w:name="Grid Table 2 Accent 6" w:uiPriority="47"/>
-    <w:lsdException w:name="Grid Table 3 Accent 6" w:uiPriority="48"/>
-    <w:lsdException w:name="Grid Table 4 Accent 6" w:uiPriority="49"/>
-    <w:lsdException w:name="Grid Table 5 Dark Accent 6" w:uiPriority="50"/>
-    <w:lsdException w:name="Grid Table 6 Colorful Accent 6" w:uiPriority="51"/>
-    <w:lsdException w:name="Grid Table 7 Colorful Accent 6" w:uiPriority="52"/>
-    <w:lsdException w:name="List Table 1 Light" w:uiPriority="46"/>
-    <w:lsdException w:name="List Table 2" w:uiPriority="47"/>
-    <w:lsdException w:name="List Table 3" w:uiPriority="48"/>
-    <w:lsdException w:name="List Table 4" w:uiPriority="49"/>
-    <w:lsdException w:name="List Table 5 Dark" w:uiPriority="50"/>
-    <w:lsdException w:name="List Table 6 Colorful" w:uiPriority="51"/>
-    <w:lsdException w:name="List Table 7 Colorful" w:uiPriority="52"/>
-    <w:lsdException w:name="List Table 1 Light Accent 1" w:uiPriority="46"/>
-    <w:lsdException w:name="List Table 2 Accent 1" w:uiPriority="47"/>
-    <w:lsdException w:name="List Table 3 Accent 1" w:uiPriority="48"/>
-    <w:lsdException w:name="List Table 4 Accent 1" w:uiPriority="49"/>
-    <w:lsdException w:name="List Table 5 Dark Accent 1" w:uiPriority="50"/>
-    <w:lsdException w:name="List Table 6 Colorful Accent 1" w:uiPriority="51"/>
-    <w:lsdException w:name="List Table 7 Colorful Accent 1" w:uiPriority="52"/>
-    <w:lsdException w:name="List Table 1 Light Accent 2" w:uiPriority="46"/>
-    <w:lsdException w:name="List Table 2 Accent 2" w:uiPriority="47"/>
-    <w:lsdException w:name="List Table 3 Accent 2" w:uiPriority="48"/>
-    <w:lsdException w:name="List Table 4 Accent 2" w:uiPriority="49"/>
-    <w:lsdException w:name="List Table 5 Dark Accent 2" w:uiPriority="50"/>
-    <w:lsdException w:name="List Table 6 Colorful Accent 2" w:uiPriority="51"/>
-    <w:lsdException w:name="List Table 7 Colorful Accent 2" w:uiPriority="52"/>
-    <w:lsdException w:name="List Table 1 Light Accent 3" w:uiPriority="46"/>
-    <w:lsdException w:name="List Table 2 Accent 3" w:uiPriority="47"/>
-    <w:lsdException w:name="List Table 3 Accent 3" w:uiPriority="48"/>
-    <w:lsdException w:name="List Table 4 Accent 3" w:uiPriority="49"/>
-    <w:lsdException w:name="List Table 5 Dark Accent 3" w:uiPriority="50"/>
-    <w:lsdException w:name="List Table 6 Colorful Accent 3" w:uiPriority="51"/>
-    <w:lsdException w:name="List Table 7 Colorful Accent 3" w:uiPriority="52"/>
-    <w:lsdException w:name="List Table 1 Light Accent 4" w:uiPriority="46"/>
-    <w:lsdException w:name="List Table 2 Accent 4" w:uiPriority="47"/>
-    <w:lsdException w:name="List Table 3 Accent 4" w:uiPriority="48"/>
-    <w:lsdException w:name="List Table 4 Accent 4" w:uiPriority="49"/>
-    <w:lsdException w:name="List Table 5 Dark Accent 4" w:uiPriority="50"/>
-    <w:lsdException w:name="List Table 6 Colorful Accent 4" w:uiPriority="51"/>
-    <w:lsdException w:name="List Table 7 Colorful Accent 4" w:uiPriority="52"/>
-    <w:lsdException w:name="List Table 1 Light Accent 5" w:uiPriority="46"/>
-    <w:lsdException w:name="List Table 2 Accent 5" w:uiPriority="47"/>
-    <w:lsdException w:name="List Table 3 Accent 5" w:uiPriority="48"/>
-    <w:lsdException w:name="List Table 4 Accent 5" w:uiPriority="49"/>
-    <w:lsdException w:name="List Table 5 Dark Accent 5" w:uiPriority="50"/>
-    <w:lsdException w:name="List Table 6 Colorful Accent 5" w:uiPriority="51"/>
-    <w:lsdException w:name="List Table 7 Colorful Accent 5" w:uiPriority="52"/>
-    <w:lsdException w:name="List Table 1 Light Accent 6" w:uiPriority="46"/>
-    <w:lsdException w:name="List Table 2 Accent 6" w:uiPriority="47"/>
-    <w:lsdException w:name="List Table 3 Accent 6" w:uiPriority="48"/>
-    <w:lsdException w:name="List Table 4 Accent 6" w:uiPriority="49"/>
-    <w:lsdException w:name="List Table 5 Dark Accent 6" w:uiPriority="50"/>
-    <w:lsdException w:name="List Table 6 Colorful Accent 6" w:uiPriority="51"/>
-    <w:lsdException w:name="List Table 7 Colorful Accent 6" w:uiPriority="52"/>
+  <w:latentStyles w:defLockedState="0" w:defUIPriority="99" w:defSemiHidden="1" w:defUnhideWhenUsed="1" w:defQFormat="0" w:count="267">
+    <w:lsdException w:name="Normal" w:semiHidden="0" w:uiPriority="0" w:unhideWhenUsed="0" w:qFormat="1"/>
+    <w:lsdException w:name="heading 1" w:semiHidden="0" w:uiPriority="9" w:unhideWhenUsed="0" w:qFormat="1"/>
+    <w:lsdException w:name="heading 2" w:uiPriority="9" w:qFormat="1"/>
+    <w:lsdException w:name="heading 3" w:uiPriority="9" w:qFormat="1"/>
+    <w:lsdException w:name="heading 4" w:uiPriority="9" w:qFormat="1"/>
+    <w:lsdException w:name="heading 5" w:uiPriority="9" w:qFormat="1"/>
+    <w:lsdException w:name="heading 6" w:uiPriority="9" w:qFormat="1"/>
+    <w:lsdException w:name="heading 7" w:uiPriority="9" w:qFormat="1"/>
+    <w:lsdException w:name="heading 8" w:uiPriority="9" w:qFormat="1"/>
+    <w:lsdException w:name="heading 9" w:uiPriority="9" w:qFormat="1"/>
+    <w:lsdException w:name="toc 1" w:uiPriority="39"/>
+    <w:lsdException w:name="toc 2" w:uiPriority="39"/>
+    <w:lsdException w:name="toc 3" w:uiPriority="39"/>
+    <w:lsdException w:name="toc 4" w:uiPriority="39"/>
+    <w:lsdException w:name="toc 5" w:uiPriority="39"/>
+    <w:lsdException w:name="toc 6" w:uiPriority="39"/>
+    <w:lsdException w:name="toc 7" w:uiPriority="39"/>
+    <w:lsdException w:name="toc 8" w:uiPriority="39"/>
+    <w:lsdException w:name="toc 9" w:uiPriority="39"/>
+    <w:lsdException w:name="caption" w:uiPriority="35" w:qFormat="1"/>
+    <w:lsdException w:name="Title" w:semiHidden="0" w:uiPriority="10" w:unhideWhenUsed="0" w:qFormat="1"/>
+    <w:lsdException w:name="Default Paragraph Font" w:uiPriority="1"/>
+    <w:lsdException w:name="Subtitle" w:semiHidden="0" w:uiPriority="11" w:unhideWhenUsed="0" w:qFormat="1"/>
+    <w:lsdException w:name="Strong" w:semiHidden="0" w:uiPriority="22" w:unhideWhenUsed="0" w:qFormat="1"/>
+    <w:lsdException w:name="Emphasis" w:semiHidden="0" w:uiPriority="20" w:unhideWhenUsed="0" w:qFormat="1"/>
+    <w:lsdException w:name="Table Grid" w:semiHidden="0" w:uiPriority="59" w:unhideWhenUsed="0"/>
+    <w:lsdException w:name="Placeholder Text" w:unhideWhenUsed="0"/>
+    <w:lsdException w:name="No Spacing" w:semiHidden="0" w:uiPriority="1" w:unhideWhenUsed="0" w:qFormat="1"/>
+    <w:lsdException w:name="Light Shading" w:semiHidden="0" w:uiPriority="60" w:unhideWhenUsed="0"/>
+    <w:lsdException w:name="Light List" w:semiHidden="0" w:uiPriority="61" w:unhideWhenUsed="0"/>
+    <w:lsdException w:name="Light Grid" w:semiHidden="0" w:uiPriority="62" w:unhideWhenUsed="0"/>
+    <w:lsdException w:name="Medium Shading 1" w:semiHidden="0" w:uiPriority="63" w:unhideWhenUsed="0"/>
+    <w:lsdException w:name="Medium Shading 2" w:semiHidden="0" w:uiPriority="64" w:unhideWhenUsed="0"/>
+    <w:lsdException w:name="Medium List 1" w:semiHidden="0" w:uiPriority="65" w:unhideWhenUsed="0"/>
+    <w:lsdException w:name="Medium List 2" w:semiHidden="0" w:uiPriority="66" w:unhideWhenUsed="0"/>
+    <w:lsdException w:name="Medium Grid 1" w:semiHidden="0" w:uiPriority="67" w:unhideWhenUsed="0"/>
+    <w:lsdException w:name="Medium Grid 2" w:semiHidden="0" w:uiPriority="68" w:unhideWhenUsed="0"/>
+    <w:lsdException w:name="Medium Grid 3" w:semiHidden="0" w:uiPriority="69" w:unhideWhenUsed="0"/>
+    <w:lsdException w:name="Dark List" w:semiHidden="0" w:uiPriority="70" w:unhideWhenUsed="0"/>
+    <w:lsdException w:name="Colorful Shading" w:semiHidden="0" w:uiPriority="71" w:unhideWhenUsed="0"/>
+    <w:lsdException w:name="Colorful List" w:semiHidden="0" w:uiPriority="72" w:unhideWhenUsed="0"/>
+    <w:lsdException w:name="Colorful Grid" w:semiHidden="0" w:uiPriority="73" w:unhideWhenUsed="0"/>
+    <w:lsdException w:name="Light Shading Accent 1" w:semiHidden="0" w:uiPriority="60" w:unhideWhenUsed="0"/>
+    <w:lsdException w:name="Light List Accent 1" w:semiHidden="0" w:uiPriority="61" w:unhideWhenUsed="0"/>
+    <w:lsdException w:name="Light Grid Accent 1" w:semiHidden="0" w:uiPriority="62" w:unhideWhenUsed="0"/>
+    <w:lsdException w:name="Medium Shading 1 Accent 1" w:semiHidden="0" w:uiPriority="63" w:unhideWhenUsed="0"/>
+    <w:lsdException w:name="Medium Shading 2 Accent 1" w:semiHidden="0" w:uiPriority="64" w:unhideWhenUsed="0"/>
+    <w:lsdException w:name="Medium List 1 Accent 1" w:semiHidden="0" w:uiPriority="65" w:unhideWhenUsed="0"/>
+    <w:lsdException w:name="Revision" w:unhideWhenUsed="0"/>
+    <w:lsdException w:name="List Paragraph" w:semiHidden="0" w:uiPriority="34" w:unhideWhenUsed="0" w:qFormat="1"/>
+    <w:lsdException w:name="Quote" w:semiHidden="0" w:uiPriority="29" w:unhideWhenUsed="0" w:qFormat="1"/>
+    <w:lsdException w:name="Intense Quote" w:semiHidden="0" w:uiPriority="30" w:unhideWhenUsed="0" w:qFormat="1"/>
+    <w:lsdException w:name="Medium List 2 Accent 1" w:semiHidden="0" w:uiPriority="66" w:unhideWhenUsed="0"/>
+    <w:lsdException w:name="Medium Grid 1 Accent 1" w:semiHidden="0" w:uiPriority="67" w:unhideWhenUsed="0"/>
+    <w:lsdException w:name="Medium Grid 2 Accent 1" w:semiHidden="0" w:uiPriority="68" w:unhideWhenUsed="0"/>
+    <w:lsdException w:name="Medium Grid 3 Accent 1" w:semiHidden="0" w:uiPriority="69" w:unhideWhenUsed="0"/>
+    <w:lsdException w:name="Dark List Accent 1" w:semiHidden="0" w:uiPriority="70" w:unhideWhenUsed="0"/>
+    <w:lsdException w:name="Colorful Shading Accent 1" w:semiHidden="0" w:uiPriority="71" w:unhideWhenUsed="0"/>
+    <w:lsdException w:name="Colorful List Accent 1" w:semiHidden="0" w:uiPriority="72" w:unhideWhenUsed="0"/>
+    <w:lsdException w:name="Colorful Grid Accent 1" w:semiHidden="0" w:uiPriority="73" w:unhideWhenUsed="0"/>
+    <w:lsdException w:name="Light Shading Accent 2" w:semiHidden="0" w:uiPriority="60" w:unhideWhenUsed="0"/>
+    <w:lsdException w:name="Light List Accent 2" w:semiHidden="0" w:uiPriority="61" w:unhideWhenUsed="0"/>
+    <w:lsdException w:name="Light Grid Accent 2" w:semiHidden="0" w:uiPriority="62" w:unhideWhenUsed="0"/>
+    <w:lsdException w:name="Medium Shading 1 Accent 2" w:semiHidden="0" w:uiPriority="63" w:unhideWhenUsed="0"/>
+    <w:lsdException w:name="Medium Shading 2 Accent 2" w:semiHidden="0" w:uiPriority="64" w:unhideWhenUsed="0"/>
+    <w:lsdException w:name="Medium List 1 Accent 2" w:semiHidden="0" w:uiPriority="65" w:unhideWhenUsed="0"/>
+    <w:lsdException w:name="Medium List 2 Accent 2" w:semiHidden="0" w:uiPriority="66" w:unhideWhenUsed="0"/>
+    <w:lsdException w:name="Medium Grid 1 Accent 2" w:semiHidden="0" w:uiPriority="67" w:unhideWhenUsed="0"/>
+    <w:lsdException w:name="Medium Grid 2 Accent 2" w:semiHidden="0" w:uiPriority="68" w:unhideWhenUsed="0"/>
+    <w:lsdException w:name="Medium Grid 3 Accent 2" w:semiHidden="0" w:uiPriority="69" w:unhideWhenUsed="0"/>
+    <w:lsdException w:name="Dark List Accent 2" w:semiHidden="0" w:uiPriority="70" w:unhideWhenUsed="0"/>
+    <w:lsdException w:name="Colorful Shading Accent 2" w:semiHidden="0" w:uiPriority="71" w:unhideWhenUsed="0"/>
+    <w:lsdException w:name="Colorful List Accent 2" w:semiHidden="0" w:uiPriority="72" w:unhideWhenUsed="0"/>
+    <w:lsdException w:name="Colorful Grid Accent 2" w:semiHidden="0" w:uiPriority="73" w:unhideWhenUsed="0"/>
+    <w:lsdException w:name="Light Shading Accent 3" w:semiHidden="0" w:uiPriority="60" w:unhideWhenUsed="0"/>
+    <w:lsdException w:name="Light List Accent 3" w:semiHidden="0" w:uiPriority="61" w:unhideWhenUsed="0"/>
+    <w:lsdException w:name="Light Grid Accent 3" w:semiHidden="0" w:uiPriority="62" w:unhideWhenUsed="0"/>
+    <w:lsdException w:name="Medium Shading 1 Accent 3" w:semiHidden="0" w:uiPriority="63" w:unhideWhenUsed="0"/>
+    <w:lsdException w:name="Medium Shading 2 Accent 3" w:semiHidden="0" w:uiPriority="64" w:unhideWhenUsed="0"/>
+    <w:lsdException w:name="Medium List 1 Accent 3" w:semiHidden="0" w:uiPriority="65" w:unhideWhenUsed="0"/>
+    <w:lsdException w:name="Medium List 2 Accent 3" w:semiHidden="0" w:uiPriority="66" w:unhideWhenUsed="0"/>
+    <w:lsdException w:name="Medium Grid 1 Accent 3" w:semiHidden="0" w:uiPriority="67" w:unhideWhenUsed="0"/>
+    <w:lsdException w:name="Medium Grid 2 Accent 3" w:semiHidden="0" w:uiPriority="68" w:unhideWhenUsed="0"/>
+    <w:lsdException w:name="Medium Grid 3 Accent 3" w:semiHidden="0" w:uiPriority="69" w:unhideWhenUsed="0"/>
+    <w:lsdException w:name="Dark List Accent 3" w:semiHidden="0" w:uiPriority="70" w:unhideWhenUsed="0"/>
+    <w:lsdException w:name="Colorful Shading Accent 3" w:semiHidden="0" w:uiPriority="71" w:unhideWhenUsed="0"/>
+    <w:lsdException w:name="Colorful List Accent 3" w:semiHidden="0" w:uiPriority="72" w:unhideWhenUsed="0"/>
+    <w:lsdException w:name="Colorful Grid Accent 3" w:semiHidden="0" w:uiPriority="73" w:unhideWhenUsed="0"/>
+    <w:lsdException w:name="Light Shading Accent 4" w:semiHidden="0" w:uiPriority="60" w:unhideWhenUsed="0"/>
+    <w:lsdException w:name="Light List Accent 4" w:semiHidden="0" w:uiPriority="61" w:unhideWhenUsed="0"/>
+    <w:lsdException w:name="Light Grid Accent 4" w:semiHidden="0" w:uiPriority="62" w:unhideWhenUsed="0"/>
+    <w:lsdException w:name="Medium Shading 1 Accent 4" w:semiHidden="0" w:uiPriority="63" w:unhideWhenUsed="0"/>
+    <w:lsdException w:name="Medium Shading 2 Accent 4" w:semiHidden="0" w:uiPriority="64" w:unhideWhenUsed="0"/>
+    <w:lsdException w:name="Medium List 1 Accent 4" w:semiHidden="0" w:uiPriority="65" w:unhideWhenUsed="0"/>
+    <w:lsdException w:name="Medium List 2 Accent 4" w:semiHidden="0" w:uiPriority="66" w:unhideWhenUsed="0"/>
+    <w:lsdException w:name="Medium Grid 1 Accent 4" w:semiHidden="0" w:uiPriority="67" w:unhideWhenUsed="0"/>
+    <w:lsdException w:name="Medium Grid 2 Accent 4" w:semiHidden="0" w:uiPriority="68" w:unhideWhenUsed="0"/>
+    <w:lsdException w:name="Medium Grid 3 Accent 4" w:semiHidden="0" w:uiPriority="69" w:unhideWhenUsed="0"/>
+    <w:lsdException w:name="Dark List Accent 4" w:semiHidden="0" w:uiPriority="70" w:unhideWhenUsed="0"/>
+    <w:lsdException w:name="Colorful Shading Accent 4" w:semiHidden="0" w:uiPriority="71" w:unhideWhenUsed="0"/>
+    <w:lsdException w:name="Colorful List Accent 4" w:semiHidden="0" w:uiPriority="72" w:unhideWhenUsed="0"/>
+    <w:lsdException w:name="Colorful Grid Accent 4" w:semiHidden="0" w:uiPriority="73" w:unhideWhenUsed="0"/>
+    <w:lsdException w:name="Light Shading Accent 5" w:semiHidden="0" w:uiPriority="60" w:unhideWhenUsed="0"/>
+    <w:lsdException w:name="Light List Accent 5" w:semiHidden="0" w:uiPriority="61" w:unhideWhenUsed="0"/>
+    <w:lsdException w:name="Light Grid Accent 5" w:semiHidden="0" w:uiPriority="62" w:unhideWhenUsed="0"/>
+    <w:lsdException w:name="Medium Shading 1 Accent 5" w:semiHidden="0" w:uiPriority="63" w:unhideWhenUsed="0"/>
+    <w:lsdException w:name="Medium Shading 2 Accent 5" w:semiHidden="0" w:uiPriority="64" w:unhideWhenUsed="0"/>
+    <w:lsdException w:name="Medium List 1 Accent 5" w:semiHidden="0" w:uiPriority="65" w:unhideWhenUsed="0"/>
+    <w:lsdException w:name="Medium List 2 Accent 5" w:semiHidden="0" w:uiPriority="66" w:unhideWhenUsed="0"/>
+    <w:lsdException w:name="Medium Grid 1 Accent 5" w:semiHidden="0" w:uiPriority="67" w:unhideWhenUsed="0"/>
+    <w:lsdException w:name="Medium Grid 2 Accent 5" w:semiHidden="0" w:uiPriority="68" w:unhideWhenUsed="0"/>
+    <w:lsdException w:name="Medium Grid 3 Accent 5" w:semiHidden="0" w:uiPriority="69" w:unhideWhenUsed="0"/>
+    <w:lsdException w:name="Dark List Accent 5" w:semiHidden="0" w:uiPriority="70" w:unhideWhenUsed="0"/>
+    <w:lsdException w:name="Colorful Shading Accent 5" w:semiHidden="0" w:uiPriority="71" w:unhideWhenUsed="0"/>
+    <w:lsdException w:name="Colorful List Accent 5" w:semiHidden="0" w:uiPriority="72" w:unhideWhenUsed="0"/>
+    <w:lsdException w:name="Colorful Grid Accent 5" w:semiHidden="0" w:uiPriority="73" w:unhideWhenUsed="0"/>
+    <w:lsdException w:name="Light Shading Accent 6" w:semiHidden="0" w:uiPriority="60" w:unhideWhenUsed="0"/>
+    <w:lsdException w:name="Light List Accent 6" w:semiHidden="0" w:uiPriority="61" w:unhideWhenUsed="0"/>
+    <w:lsdException w:name="Light Grid Accent 6" w:semiHidden="0" w:uiPriority="62" w:unhideWhenUsed="0"/>
+    <w:lsdException w:name="Medium Shading 1 Accent 6" w:semiHidden="0" w:uiPriority="63" w:unhideWhenUsed="0"/>
+    <w:lsdException w:name="Medium Shading 2 Accent 6" w:semiHidden="0" w:uiPriority="64" w:unhideWhenUsed="0"/>
+    <w:lsdException w:name="Medium List 1 Accent 6" w:semiHidden="0" w:uiPriority="65" w:unhideWhenUsed="0"/>
+    <w:lsdException w:name="Medium List 2 Accent 6" w:semiHidden="0" w:uiPriority="66" w:unhideWhenUsed="0"/>
+    <w:lsdException w:name="Medium Grid 1 Accent 6" w:semiHidden="0" w:uiPriority="67" w:unhideWhenUsed="0"/>
+    <w:lsdException w:name="Medium Grid 2 Accent 6" w:semiHidden="0" w:uiPriority="68" w:unhideWhenUsed="0"/>
+    <w:lsdException w:name="Medium Grid 3 Accent 6" w:semiHidden="0" w:uiPriority="69" w:unhideWhenUsed="0"/>
+    <w:lsdException w:name="Dark List Accent 6" w:semiHidden="0" w:uiPriority="70" w:unhideWhenUsed="0"/>
+    <w:lsdException w:name="Colorful Shading Accent 6" w:semiHidden="0" w:uiPriority="71" w:unhideWhenUsed="0"/>
+    <w:lsdException w:name="Colorful List Accent 6" w:semiHidden="0" w:uiPriority="72" w:unhideWhenUsed="0"/>
+    <w:lsdException w:name="Colorful Grid Accent 6" w:semiHidden="0" w:uiPriority="73" w:unhideWhenUsed="0"/>
+    <w:lsdException w:name="Subtle Emphasis" w:semiHidden="0" w:uiPriority="19" w:unhideWhenUsed="0" w:qFormat="1"/>
+    <w:lsdException w:name="Intense Emphasis" w:semiHidden="0" w:uiPriority="21" w:unhideWhenUsed="0" w:qFormat="1"/>
+    <w:lsdException w:name="Subtle Reference" w:semiHidden="0" w:uiPriority="31" w:unhideWhenUsed="0" w:qFormat="1"/>
+    <w:lsdException w:name="Intense Reference" w:semiHidden="0" w:uiPriority="32" w:unhideWhenUsed="0" w:qFormat="1"/>
+    <w:lsdException w:name="Book Title" w:semiHidden="0" w:uiPriority="33" w:unhideWhenUsed="0" w:qFormat="1"/>
+    <w:lsdException w:name="Bibliography" w:uiPriority="37"/>
+    <w:lsdException w:name="TOC Heading" w:uiPriority="39" w:qFormat="1"/>
+  </w:latentStyles>
+  <w:style w:type="paragraph" w:default="1" w:styleId="Normal">
+    <w:name w:val="Normal"/>
+    <w:qFormat/>
+  </w:style>
+  <w:style w:type="paragraph" w:styleId="Heading1">
+    <w:name w:val="heading 1"/>
+    <w:basedOn w:val="Normal"/>
+    <w:next w:val="Normal"/>
+    <w:link w:val="Heading1Char"/>
+    <w:uiPriority w:val="9"/>
+    <w:qFormat/>
+    <w:rsid w:val="00530CB4"/>
+    <w:pPr>
+      <w:keepNext/>
+      <w:keepLines/>
+      <w:spacing w:before="240" w:after="0"/>
+      <w:outlineLvl w:val="0"/>
+    </w:pPr>
+    <w:rPr>
+      <w:rFonts w:asciiTheme="majorHAnsi" w:eastAsiaTheme="majorEastAsia" w:hAnsiTheme="majorHAnsi" w:cstheme="majorBidi"/>
+      <w:color w:val="365F91" w:themeColor="accent1" w:themeShade="BF"/>
+      <w:sz w:val="32"/>
+      <w:szCs w:val="32"/>
+    </w:rPr>
+  </w:style>
+  <w:style w:type="paragraph" w:styleId="Heading2">
+    <w:name w:val="heading 2"/>
+    <w:basedOn w:val="Normal"/>
+    <w:next w:val="Normal"/>
+    <w:link w:val="Heading2Char"/>
+    <w:uiPriority w:val="9"/>
+    <w:unhideWhenUsed/>
+    <w:qFormat/>
+    <w:rsid w:val="00FD76D5"/>
+    <w:pPr>
+      <w:keepNext/>
+      <w:keepLines/>
+      <w:spacing w:before="40" w:after="0"/>
+      <w:outlineLvl w:val="1"/>
+    </w:pPr>
+    <w:rPr>
+      <w:rFonts w:asciiTheme="majorHAnsi" w:eastAsiaTheme="majorEastAsia" w:hAnsiTheme="majorHAnsi" w:cstheme="majorBidi"/>
+      <w:color w:val="365F91" w:themeColor="accent1" w:themeShade="BF"/>
+      <w:sz w:val="26"/>
+      <w:szCs w:val="26"/>
+    </w:rPr>
+  </w:style>
+  <w:style w:type="paragraph" w:styleId="Heading3">
+    <w:name w:val="heading 3"/>
+    <w:basedOn w:val="Normal"/>
+    <w:next w:val="Normal"/>
+    <w:link w:val="Heading3Char"/>
+    <w:uiPriority w:val="9"/>
+    <w:unhideWhenUsed/>
+    <w:qFormat/>
+    <w:rsid w:val="002C7950"/>
+    <w:pPr>
+      <w:keepNext/>
+      <w:keepLines/>
+      <w:spacing w:before="40" w:after="0"/>
+      <w:outlineLvl w:val="2"/>
+    </w:pPr>
+    <w:rPr>
+      <w:rFonts w:asciiTheme="majorHAnsi" w:eastAsiaTheme="majorEastAsia" w:hAnsiTheme="majorHAnsi" w:cstheme="majorBidi"/>
+      <w:color w:val="243F60" w:themeColor="accent1" w:themeShade="7F"/>
+      <w:sz w:val="24"/>
+      <w:szCs w:val="24"/>
+    </w:rPr>
+  </w:style>
+  <w:style w:type="character" w:default="1" w:styleId="DefaultParagraphFont">
+    <w:name w:val="Default Paragraph Font"/>
+    <w:uiPriority w:val="1"/>
+    <w:semiHidden/>
+    <w:unhideWhenUsed/>
+  </w:style>
+  <w:style w:type="table" w:default="1" w:styleId="TableNormal">
+    <w:name w:val="Normal Table"/>
+    <w:uiPriority w:val="99"/>
+    <w:semiHidden/>
+    <w:unhideWhenUsed/>
+    <w:tblPr>
+      <w:tblInd w:w="0" w:type="dxa"/>
+      <w:tblCellMar>
+        <w:top w:w="0" w:type="dxa"/>
+        <w:left w:w="108" w:type="dxa"/>
+        <w:bottom w:w="0" w:type="dxa"/>
+        <w:right w:w="108" w:type="dxa"/>
+      </w:tblCellMar>
+    </w:tblPr>
+  </w:style>
+  <w:style w:type="numbering" w:default="1" w:styleId="NoList">
+    <w:name w:val="No List"/>
+    <w:uiPriority w:val="99"/>
+    <w:semiHidden/>
+    <w:unhideWhenUsed/>
+  </w:style>
+  <w:style w:type="paragraph" w:styleId="BalloonText">
+    <w:name w:val="Balloon Text"/>
+    <w:basedOn w:val="Normal"/>
+    <w:link w:val="BalloonTextChar"/>
+    <w:uiPriority w:val="99"/>
+    <w:semiHidden/>
+    <w:unhideWhenUsed/>
+    <w:rsid w:val="0090307D"/>
+    <w:pPr>
+      <w:spacing w:after="0" w:line="240" w:lineRule="auto"/>
+    </w:pPr>
+    <w:rPr>
+      <w:rFonts w:ascii="Tahoma" w:hAnsi="Tahoma" w:cs="Tahoma"/>
+      <w:sz w:val="16"/>
+      <w:szCs w:val="16"/>
+    </w:rPr>
+  </w:style>
+  <w:style w:type="character" w:customStyle="1" w:styleId="BalloonTextChar">
+    <w:name w:val="Balloon Text Char"/>
+    <w:basedOn w:val="DefaultParagraphFont"/>
+    <w:link w:val="BalloonText"/>
+    <w:uiPriority w:val="99"/>
+    <w:semiHidden/>
+    <w:rsid w:val="0090307D"/>
+    <w:rPr>
+      <w:rFonts w:ascii="Tahoma" w:hAnsi="Tahoma" w:cs="Tahoma"/>
+      <w:sz w:val="16"/>
+      <w:szCs w:val="16"/>
+    </w:rPr>
+  </w:style>
+  <w:style w:type="paragraph" w:styleId="ListParagraph">
+    <w:name w:val="List Paragraph"/>
+    <w:basedOn w:val="Normal"/>
+    <w:uiPriority w:val="34"/>
+    <w:qFormat/>
+    <w:rsid w:val="00761C3E"/>
+    <w:pPr>
+      <w:ind w:left="720"/>
+      <w:contextualSpacing/>
+    </w:pPr>
+  </w:style>
+  <w:style w:type="character" w:customStyle="1" w:styleId="Heading1Char">
+    <w:name w:val="Heading 1 Char"/>
+    <w:basedOn w:val="DefaultParagraphFont"/>
+    <w:link w:val="Heading1"/>
+    <w:uiPriority w:val="9"/>
+    <w:rsid w:val="00530CB4"/>
+    <w:rPr>
+      <w:rFonts w:asciiTheme="majorHAnsi" w:eastAsiaTheme="majorEastAsia" w:hAnsiTheme="majorHAnsi" w:cstheme="majorBidi"/>
+      <w:color w:val="365F91" w:themeColor="accent1" w:themeShade="BF"/>
+      <w:sz w:val="32"/>
+      <w:szCs w:val="32"/>
+    </w:rPr>
+  </w:style>
+  <w:style w:type="character" w:customStyle="1" w:styleId="Heading2Char">
+    <w:name w:val="Heading 2 Char"/>
+    <w:basedOn w:val="DefaultParagraphFont"/>
+    <w:link w:val="Heading2"/>
+    <w:uiPriority w:val="9"/>
+    <w:rsid w:val="00FD76D5"/>
+    <w:rPr>
+      <w:rFonts w:asciiTheme="majorHAnsi" w:eastAsiaTheme="majorEastAsia" w:hAnsiTheme="majorHAnsi" w:cstheme="majorBidi"/>
+      <w:color w:val="365F91" w:themeColor="accent1" w:themeShade="BF"/>
+      <w:sz w:val="26"/>
+      <w:szCs w:val="26"/>
+    </w:rPr>
+  </w:style>
+  <w:style w:type="paragraph" w:styleId="NoSpacing">
+    <w:name w:val="No Spacing"/>
+    <w:link w:val="NoSpacingChar"/>
+    <w:uiPriority w:val="1"/>
+    <w:qFormat/>
+    <w:rsid w:val="00502964"/>
+    <w:pPr>
+      <w:spacing w:after="0" w:line="240" w:lineRule="auto"/>
+    </w:pPr>
+    <w:rPr>
+      <w:rFonts w:eastAsiaTheme="minorEastAsia"/>
+      <w:lang w:val="en-US"/>
+    </w:rPr>
+  </w:style>
+  <w:style w:type="character" w:customStyle="1" w:styleId="NoSpacingChar">
+    <w:name w:val="No Spacing Char"/>
+    <w:basedOn w:val="DefaultParagraphFont"/>
+    <w:link w:val="NoSpacing"/>
+    <w:uiPriority w:val="1"/>
+    <w:rsid w:val="00502964"/>
+    <w:rPr>
+      <w:rFonts w:eastAsiaTheme="minorEastAsia"/>
+      <w:lang w:val="en-US"/>
+    </w:rPr>
+  </w:style>
+  <w:style w:type="character" w:customStyle="1" w:styleId="Heading3Char">
+    <w:name w:val="Heading 3 Char"/>
+    <w:basedOn w:val="DefaultParagraphFont"/>
+    <w:link w:val="Heading3"/>
+    <w:uiPriority w:val="9"/>
+    <w:rsid w:val="002C7950"/>
+    <w:rPr>
+      <w:rFonts w:asciiTheme="majorHAnsi" w:eastAsiaTheme="majorEastAsia" w:hAnsiTheme="majorHAnsi" w:cstheme="majorBidi"/>
+      <w:color w:val="243F60" w:themeColor="accent1" w:themeShade="7F"/>
+      <w:sz w:val="24"/>
+      <w:szCs w:val="24"/>
+    </w:rPr>
+  </w:style>
+  <w:style w:type="character" w:styleId="Hyperlink">
+    <w:name w:val="Hyperlink"/>
+    <w:basedOn w:val="DefaultParagraphFont"/>
+    <w:uiPriority w:val="99"/>
+    <w:unhideWhenUsed/>
+    <w:rsid w:val="008F6E65"/>
+    <w:rPr>
+      <w:color w:val="0000FF" w:themeColor="hyperlink"/>
+      <w:u w:val="single"/>
+    </w:rPr>
+  </w:style>
+</w:styles>
+</file>
+
+<file path=word/stylesWithEffects.xml><?xml version="1.0" encoding="utf-8"?>
+<w:styles xmlns:wpc="http://schemas.microsoft.com/office/word/2010/wordprocessingCanvas" xmlns:mc="http://schemas.openxmlformats.org/markup-compatibility/2006" xmlns:o="urn:schemas-microsoft-com:office:office" xmlns:r="http://schemas.openxmlformats.org/officeDocument/2006/relationships" xmlns:m="http://schemas.openxmlformats.org/officeDocument/2006/math" xmlns:v="urn:schemas-microsoft-com:vml" xmlns:wp14="http://schemas.microsoft.com/office/word/2010/wordprocessingDrawing" xmlns:wp="http://schemas.openxmlformats.org/drawingml/2006/wordprocessingDrawing" xmlns:w10="urn:schemas-microsoft-com:office:word" xmlns:w="http://schemas.openxmlformats.org/wordprocessingml/2006/main" xmlns:w14="http://schemas.microsoft.com/office/word/2010/wordml" xmlns:wpg="http://schemas.microsoft.com/office/word/2010/wordprocessingGroup" xmlns:wpi="http://schemas.microsoft.com/office/word/2010/wordprocessingInk" xmlns:wne="http://schemas.microsoft.com/office/word/2006/wordml" xmlns:wps="http://schemas.microsoft.com/office/word/2010/wordprocessingShape" mc:Ignorable="w14 wp14">
+  <w:docDefaults>
+    <w:rPrDefault>
+      <w:rPr>
+        <w:rFonts w:asciiTheme="minorHAnsi" w:eastAsiaTheme="minorHAnsi" w:hAnsiTheme="minorHAnsi" w:cstheme="minorBidi"/>
+        <w:sz w:val="22"/>
+        <w:szCs w:val="22"/>
+        <w:lang w:val="en-SG" w:eastAsia="en-US" w:bidi="ar-SA"/>
+      </w:rPr>
+    </w:rPrDefault>
+    <w:pPrDefault>
+      <w:pPr>
+        <w:spacing w:after="200" w:line="276" w:lineRule="auto"/>
+      </w:pPr>
+    </w:pPrDefault>
+  </w:docDefaults>
+  <w:latentStyles w:defLockedState="0" w:defUIPriority="99" w:defSemiHidden="1" w:defUnhideWhenUsed="1" w:defQFormat="0" w:count="267">
+    <w:lsdException w:name="Normal" w:semiHidden="0" w:uiPriority="0" w:unhideWhenUsed="0" w:qFormat="1"/>
+    <w:lsdException w:name="heading 1" w:semiHidden="0" w:uiPriority="9" w:unhideWhenUsed="0" w:qFormat="1"/>
+    <w:lsdException w:name="heading 2" w:uiPriority="9" w:qFormat="1"/>
+    <w:lsdException w:name="heading 3" w:uiPriority="9" w:qFormat="1"/>
+    <w:lsdException w:name="heading 4" w:uiPriority="9" w:qFormat="1"/>
+    <w:lsdException w:name="heading 5" w:uiPriority="9" w:qFormat="1"/>
+    <w:lsdException w:name="heading 6" w:uiPriority="9" w:qFormat="1"/>
+    <w:lsdException w:name="heading 7" w:uiPriority="9" w:qFormat="1"/>
+    <w:lsdException w:name="heading 8" w:uiPriority="9" w:qFormat="1"/>
+    <w:lsdException w:name="heading 9" w:uiPriority="9" w:qFormat="1"/>
+    <w:lsdException w:name="toc 1" w:uiPriority="39"/>
+    <w:lsdException w:name="toc 2" w:uiPriority="39"/>
+    <w:lsdException w:name="toc 3" w:uiPriority="39"/>
+    <w:lsdException w:name="toc 4" w:uiPriority="39"/>
+    <w:lsdException w:name="toc 5" w:uiPriority="39"/>
+    <w:lsdException w:name="toc 6" w:uiPriority="39"/>
+    <w:lsdException w:name="toc 7" w:uiPriority="39"/>
+    <w:lsdException w:name="toc 8" w:uiPriority="39"/>
+    <w:lsdException w:name="toc 9" w:uiPriority="39"/>
+    <w:lsdException w:name="caption" w:uiPriority="35" w:qFormat="1"/>
+    <w:lsdException w:name="Title" w:semiHidden="0" w:uiPriority="10" w:unhideWhenUsed="0" w:qFormat="1"/>
+    <w:lsdException w:name="Default Paragraph Font" w:uiPriority="1"/>
+    <w:lsdException w:name="Subtitle" w:semiHidden="0" w:uiPriority="11" w:unhideWhenUsed="0" w:qFormat="1"/>
+    <w:lsdException w:name="Strong" w:semiHidden="0" w:uiPriority="22" w:unhideWhenUsed="0" w:qFormat="1"/>
+    <w:lsdException w:name="Emphasis" w:semiHidden="0" w:uiPriority="20" w:unhideWhenUsed="0" w:qFormat="1"/>
+    <w:lsdException w:name="Table Grid" w:semiHidden="0" w:uiPriority="59" w:unhideWhenUsed="0"/>
+    <w:lsdException w:name="Placeholder Text" w:unhideWhenUsed="0"/>
+    <w:lsdException w:name="No Spacing" w:semiHidden="0" w:uiPriority="1" w:unhideWhenUsed="0" w:qFormat="1"/>
+    <w:lsdException w:name="Light Shading" w:semiHidden="0" w:uiPriority="60" w:unhideWhenUsed="0"/>
+    <w:lsdException w:name="Light List" w:semiHidden="0" w:uiPriority="61" w:unhideWhenUsed="0"/>
+    <w:lsdException w:name="Light Grid" w:semiHidden="0" w:uiPriority="62" w:unhideWhenUsed="0"/>
+    <w:lsdException w:name="Medium Shading 1" w:semiHidden="0" w:uiPriority="63" w:unhideWhenUsed="0"/>
+    <w:lsdException w:name="Medium Shading 2" w:semiHidden="0" w:uiPriority="64" w:unhideWhenUsed="0"/>
+    <w:lsdException w:name="Medium List 1" w:semiHidden="0" w:uiPriority="65" w:unhideWhenUsed="0"/>
+    <w:lsdException w:name="Medium List 2" w:semiHidden="0" w:uiPriority="66" w:unhideWhenUsed="0"/>
+    <w:lsdException w:name="Medium Grid 1" w:semiHidden="0" w:uiPriority="67" w:unhideWhenUsed="0"/>
+    <w:lsdException w:name="Medium Grid 2" w:semiHidden="0" w:uiPriority="68" w:unhideWhenUsed="0"/>
+    <w:lsdException w:name="Medium Grid 3" w:semiHidden="0" w:uiPriority="69" w:unhideWhenUsed="0"/>
+    <w:lsdException w:name="Dark List" w:semiHidden="0" w:uiPriority="70" w:unhideWhenUsed="0"/>
+    <w:lsdException w:name="Colorful Shading" w:semiHidden="0" w:uiPriority="71" w:unhideWhenUsed="0"/>
+    <w:lsdException w:name="Colorful List" w:semiHidden="0" w:uiPriority="72" w:unhideWhenUsed="0"/>
+    <w:lsdException w:name="Colorful Grid" w:semiHidden="0" w:uiPriority="73" w:unhideWhenUsed="0"/>
+    <w:lsdException w:name="Light Shading Accent 1" w:semiHidden="0" w:uiPriority="60" w:unhideWhenUsed="0"/>
+    <w:lsdException w:name="Light List Accent 1" w:semiHidden="0" w:uiPriority="61" w:unhideWhenUsed="0"/>
+    <w:lsdException w:name="Light Grid Accent 1" w:semiHidden="0" w:uiPriority="62" w:unhideWhenUsed="0"/>
+    <w:lsdException w:name="Medium Shading 1 Accent 1" w:semiHidden="0" w:uiPriority="63" w:unhideWhenUsed="0"/>
+    <w:lsdException w:name="Medium Shading 2 Accent 1" w:semiHidden="0" w:uiPriority="64" w:unhideWhenUsed="0"/>
+    <w:lsdException w:name="Medium List 1 Accent 1" w:semiHidden="0" w:uiPriority="65" w:unhideWhenUsed="0"/>
+    <w:lsdException w:name="Revision" w:unhideWhenUsed="0"/>
+    <w:lsdException w:name="List Paragraph" w:semiHidden="0" w:uiPriority="34" w:unhideWhenUsed="0" w:qFormat="1"/>
+    <w:lsdException w:name="Quote" w:semiHidden="0" w:uiPriority="29" w:unhideWhenUsed="0" w:qFormat="1"/>
+    <w:lsdException w:name="Intense Quote" w:semiHidden="0" w:uiPriority="30" w:unhideWhenUsed="0" w:qFormat="1"/>
+    <w:lsdException w:name="Medium List 2 Accent 1" w:semiHidden="0" w:uiPriority="66" w:unhideWhenUsed="0"/>
+    <w:lsdException w:name="Medium Grid 1 Accent 1" w:semiHidden="0" w:uiPriority="67" w:unhideWhenUsed="0"/>
+    <w:lsdException w:name="Medium Grid 2 Accent 1" w:semiHidden="0" w:uiPriority="68" w:unhideWhenUsed="0"/>
+    <w:lsdException w:name="Medium Grid 3 Accent 1" w:semiHidden="0" w:uiPriority="69" w:unhideWhenUsed="0"/>
+    <w:lsdException w:name="Dark List Accent 1" w:semiHidden="0" w:uiPriority="70" w:unhideWhenUsed="0"/>
+    <w:lsdException w:name="Colorful Shading Accent 1" w:semiHidden="0" w:uiPriority="71" w:unhideWhenUsed="0"/>
+    <w:lsdException w:name="Colorful List Accent 1" w:semiHidden="0" w:uiPriority="72" w:unhideWhenUsed="0"/>
+    <w:lsdException w:name="Colorful Grid Accent 1" w:semiHidden="0" w:uiPriority="73" w:unhideWhenUsed="0"/>
+    <w:lsdException w:name="Light Shading Accent 2" w:semiHidden="0" w:uiPriority="60" w:unhideWhenUsed="0"/>
+    <w:lsdException w:name="Light List Accent 2" w:semiHidden="0" w:uiPriority="61" w:unhideWhenUsed="0"/>
+    <w:lsdException w:name="Light Grid Accent 2" w:semiHidden="0" w:uiPriority="62" w:unhideWhenUsed="0"/>
+    <w:lsdException w:name="Medium Shading 1 Accent 2" w:semiHidden="0" w:uiPriority="63" w:unhideWhenUsed="0"/>
+    <w:lsdException w:name="Medium Shading 2 Accent 2" w:semiHidden="0" w:uiPriority="64" w:unhideWhenUsed="0"/>
+    <w:lsdException w:name="Medium List 1 Accent 2" w:semiHidden="0" w:uiPriority="65" w:unhideWhenUsed="0"/>
+    <w:lsdException w:name="Medium List 2 Accent 2" w:semiHidden="0" w:uiPriority="66" w:unhideWhenUsed="0"/>
+    <w:lsdException w:name="Medium Grid 1 Accent 2" w:semiHidden="0" w:uiPriority="67" w:unhideWhenUsed="0"/>
+    <w:lsdException w:name="Medium Grid 2 Accent 2" w:semiHidden="0" w:uiPriority="68" w:unhideWhenUsed="0"/>
+    <w:lsdException w:name="Medium Grid 3 Accent 2" w:semiHidden="0" w:uiPriority="69" w:unhideWhenUsed="0"/>
+    <w:lsdException w:name="Dark List Accent 2" w:semiHidden="0" w:uiPriority="70" w:unhideWhenUsed="0"/>
+    <w:lsdException w:name="Colorful Shading Accent 2" w:semiHidden="0" w:uiPriority="71" w:unhideWhenUsed="0"/>
+    <w:lsdException w:name="Colorful List Accent 2" w:semiHidden="0" w:uiPriority="72" w:unhideWhenUsed="0"/>
+    <w:lsdException w:name="Colorful Grid Accent 2" w:semiHidden="0" w:uiPriority="73" w:unhideWhenUsed="0"/>
+    <w:lsdException w:name="Light Shading Accent 3" w:semiHidden="0" w:uiPriority="60" w:unhideWhenUsed="0"/>
+    <w:lsdException w:name="Light List Accent 3" w:semiHidden="0" w:uiPriority="61" w:unhideWhenUsed="0"/>
+    <w:lsdException w:name="Light Grid Accent 3" w:semiHidden="0" w:uiPriority="62" w:unhideWhenUsed="0"/>
+    <w:lsdException w:name="Medium Shading 1 Accent 3" w:semiHidden="0" w:uiPriority="63" w:unhideWhenUsed="0"/>
+    <w:lsdException w:name="Medium Shading 2 Accent 3" w:semiHidden="0" w:uiPriority="64" w:unhideWhenUsed="0"/>
+    <w:lsdException w:name="Medium List 1 Accent 3" w:semiHidden="0" w:uiPriority="65" w:unhideWhenUsed="0"/>
+    <w:lsdException w:name="Medium List 2 Accent 3" w:semiHidden="0" w:uiPriority="66" w:unhideWhenUsed="0"/>
+    <w:lsdException w:name="Medium Grid 1 Accent 3" w:semiHidden="0" w:uiPriority="67" w:unhideWhenUsed="0"/>
+    <w:lsdException w:name="Medium Grid 2 Accent 3" w:semiHidden="0" w:uiPriority="68" w:unhideWhenUsed="0"/>
+    <w:lsdException w:name="Medium Grid 3 Accent 3" w:semiHidden="0" w:uiPriority="69" w:unhideWhenUsed="0"/>
+    <w:lsdException w:name="Dark List Accent 3" w:semiHidden="0" w:uiPriority="70" w:unhideWhenUsed="0"/>
+    <w:lsdException w:name="Colorful Shading Accent 3" w:semiHidden="0" w:uiPriority="71" w:unhideWhenUsed="0"/>
+    <w:lsdException w:name="Colorful List Accent 3" w:semiHidden="0" w:uiPriority="72" w:unhideWhenUsed="0"/>
+    <w:lsdException w:name="Colorful Grid Accent 3" w:semiHidden="0" w:uiPriority="73" w:unhideWhenUsed="0"/>
+    <w:lsdException w:name="Light Shading Accent 4" w:semiHidden="0" w:uiPriority="60" w:unhideWhenUsed="0"/>
+    <w:lsdException w:name="Light List Accent 4" w:semiHidden="0" w:uiPriority="61" w:unhideWhenUsed="0"/>
+    <w:lsdException w:name="Light Grid Accent 4" w:semiHidden="0" w:uiPriority="62" w:unhideWhenUsed="0"/>
+    <w:lsdException w:name="Medium Shading 1 Accent 4" w:semiHidden="0" w:uiPriority="63" w:unhideWhenUsed="0"/>
+    <w:lsdException w:name="Medium Shading 2 Accent 4" w:semiHidden="0" w:uiPriority="64" w:unhideWhenUsed="0"/>
+    <w:lsdException w:name="Medium List 1 Accent 4" w:semiHidden="0" w:uiPriority="65" w:unhideWhenUsed="0"/>
+    <w:lsdException w:name="Medium List 2 Accent 4" w:semiHidden="0" w:uiPriority="66" w:unhideWhenUsed="0"/>
+    <w:lsdException w:name="Medium Grid 1 Accent 4" w:semiHidden="0" w:uiPriority="67" w:unhideWhenUsed="0"/>
+    <w:lsdException w:name="Medium Grid 2 Accent 4" w:semiHidden="0" w:uiPriority="68" w:unhideWhenUsed="0"/>
+    <w:lsdException w:name="Medium Grid 3 Accent 4" w:semiHidden="0" w:uiPriority="69" w:unhideWhenUsed="0"/>
+    <w:lsdException w:name="Dark List Accent 4" w:semiHidden="0" w:uiPriority="70" w:unhideWhenUsed="0"/>
+    <w:lsdException w:name="Colorful Shading Accent 4" w:semiHidden="0" w:uiPriority="71" w:unhideWhenUsed="0"/>
+    <w:lsdException w:name="Colorful List Accent 4" w:semiHidden="0" w:uiPriority="72" w:unhideWhenUsed="0"/>
+    <w:lsdException w:name="Colorful Grid Accent 4" w:semiHidden="0" w:uiPriority="73" w:unhideWhenUsed="0"/>
+    <w:lsdException w:name="Light Shading Accent 5" w:semiHidden="0" w:uiPriority="60" w:unhideWhenUsed="0"/>
+    <w:lsdException w:name="Light List Accent 5" w:semiHidden="0" w:uiPriority="61" w:unhideWhenUsed="0"/>
+    <w:lsdException w:name="Light Grid Accent 5" w:semiHidden="0" w:uiPriority="62" w:unhideWhenUsed="0"/>
+    <w:lsdException w:name="Medium Shading 1 Accent 5" w:semiHidden="0" w:uiPriority="63" w:unhideWhenUsed="0"/>
+    <w:lsdException w:name="Medium Shading 2 Accent 5" w:semiHidden="0" w:uiPriority="64" w:unhideWhenUsed="0"/>
+    <w:lsdException w:name="Medium List 1 Accent 5" w:semiHidden="0" w:uiPriority="65" w:unhideWhenUsed="0"/>
+    <w:lsdException w:name="Medium List 2 Accent 5" w:semiHidden="0" w:uiPriority="66" w:unhideWhenUsed="0"/>
+    <w:lsdException w:name="Medium Grid 1 Accent 5" w:semiHidden="0" w:uiPriority="67" w:unhideWhenUsed="0"/>
+    <w:lsdException w:name="Medium Grid 2 Accent 5" w:semiHidden="0" w:uiPriority="68" w:unhideWhenUsed="0"/>
+    <w:lsdException w:name="Medium Grid 3 Accent 5" w:semiHidden="0" w:uiPriority="69" w:unhideWhenUsed="0"/>
+    <w:lsdException w:name="Dark List Accent 5" w:semiHidden="0" w:uiPriority="70" w:unhideWhenUsed="0"/>
+    <w:lsdException w:name="Colorful Shading Accent 5" w:semiHidden="0" w:uiPriority="71" w:unhideWhenUsed="0"/>
+    <w:lsdException w:name="Colorful List Accent 5" w:semiHidden="0" w:uiPriority="72" w:unhideWhenUsed="0"/>
+    <w:lsdException w:name="Colorful Grid Accent 5" w:semiHidden="0" w:uiPriority="73" w:unhideWhenUsed="0"/>
+    <w:lsdException w:name="Light Shading Accent 6" w:semiHidden="0" w:uiPriority="60" w:unhideWhenUsed="0"/>
+    <w:lsdException w:name="Light List Accent 6" w:semiHidden="0" w:uiPriority="61" w:unhideWhenUsed="0"/>
+    <w:lsdException w:name="Light Grid Accent 6" w:semiHidden="0" w:uiPriority="62" w:unhideWhenUsed="0"/>
+    <w:lsdException w:name="Medium Shading 1 Accent 6" w:semiHidden="0" w:uiPriority="63" w:unhideWhenUsed="0"/>
+    <w:lsdException w:name="Medium Shading 2 Accent 6" w:semiHidden="0" w:uiPriority="64" w:unhideWhenUsed="0"/>
+    <w:lsdException w:name="Medium List 1 Accent 6" w:semiHidden="0" w:uiPriority="65" w:unhideWhenUsed="0"/>
+    <w:lsdException w:name="Medium List 2 Accent 6" w:semiHidden="0" w:uiPriority="66" w:unhideWhenUsed="0"/>
+    <w:lsdException w:name="Medium Grid 1 Accent 6" w:semiHidden="0" w:uiPriority="67" w:unhideWhenUsed="0"/>
+    <w:lsdException w:name="Medium Grid 2 Accent 6" w:semiHidden="0" w:uiPriority="68" w:unhideWhenUsed="0"/>
+    <w:lsdException w:name="Medium Grid 3 Accent 6" w:semiHidden="0" w:uiPriority="69" w:unhideWhenUsed="0"/>
+    <w:lsdException w:name="Dark List Accent 6" w:semiHidden="0" w:uiPriority="70" w:unhideWhenUsed="0"/>
+    <w:lsdException w:name="Colorful Shading Accent 6" w:semiHidden="0" w:uiPriority="71" w:unhideWhenUsed="0"/>
+    <w:lsdException w:name="Colorful List Accent 6" w:semiHidden="0" w:uiPriority="72" w:unhideWhenUsed="0"/>
+    <w:lsdException w:name="Colorful Grid Accent 6" w:semiHidden="0" w:uiPriority="73" w:unhideWhenUsed="0"/>
+    <w:lsdException w:name="Subtle Emphasis" w:semiHidden="0" w:uiPriority="19" w:unhideWhenUsed="0" w:qFormat="1"/>
+    <w:lsdException w:name="Intense Emphasis" w:semiHidden="0" w:uiPriority="21" w:unhideWhenUsed="0" w:qFormat="1"/>
+    <w:lsdException w:name="Subtle Reference" w:semiHidden="0" w:uiPriority="31" w:unhideWhenUsed="0" w:qFormat="1"/>
+    <w:lsdException w:name="Intense Reference" w:semiHidden="0" w:uiPriority="32" w:unhideWhenUsed="0" w:qFormat="1"/>
+    <w:lsdException w:name="Book Title" w:semiHidden="0" w:uiPriority="33" w:unhideWhenUsed="0" w:qFormat="1"/>
+    <w:lsdException w:name="Bibliography" w:uiPriority="37"/>
+    <w:lsdException w:name="TOC Heading" w:uiPriority="39" w:qFormat="1"/>
   </w:latentStyles>
   <w:style w:type="paragraph" w:default="1" w:styleId="Normal">
     <w:name w:val="Normal"/>
@@ -10648,45 +10892,11 @@
 </file>
 
 <file path=word/glossary/document.xml><?xml version="1.0" encoding="utf-8"?>
-<w:glossaryDocument xmlns:wpc="http://schemas.microsoft.com/office/word/2010/wordprocessingCanvas" xmlns:mc="http://schemas.openxmlformats.org/markup-compatibility/2006" xmlns:o="urn:schemas-microsoft-com:office:office" xmlns:r="http://schemas.openxmlformats.org/officeDocument/2006/relationships" xmlns:m="http://schemas.openxmlformats.org/officeDocument/2006/math" xmlns:v="urn:schemas-microsoft-com:vml" xmlns:wp14="http://schemas.microsoft.com/office/word/2010/wordprocessingDrawing" xmlns:wp="http://schemas.openxmlformats.org/drawingml/2006/wordprocessingDrawing" xmlns:w10="urn:schemas-microsoft-com:office:word" xmlns:w="http://schemas.openxmlformats.org/wordprocessingml/2006/main" xmlns:w14="http://schemas.microsoft.com/office/word/2010/wordml" xmlns:w15="http://schemas.microsoft.com/office/word/2012/wordml" xmlns:wpg="http://schemas.microsoft.com/office/word/2010/wordprocessingGroup" xmlns:wpi="http://schemas.microsoft.com/office/word/2010/wordprocessingInk" xmlns:wne="http://schemas.microsoft.com/office/word/2006/wordml" xmlns:wps="http://schemas.microsoft.com/office/word/2010/wordprocessingShape" mc:Ignorable="w14 w15 wp14">
-  <w:docParts>
-    <w:docPart>
-      <w:docPartPr>
-        <w:name w:val="65A30089D285471EA60DA3724375FC2B"/>
-        <w:category>
-          <w:name w:val="General"/>
-          <w:gallery w:val="placeholder"/>
-        </w:category>
-        <w:types>
-          <w:type w:val="bbPlcHdr"/>
-        </w:types>
-        <w:behaviors>
-          <w:behavior w:val="content"/>
-        </w:behaviors>
-        <w:guid w:val="{C40A812E-A4A6-4C38-8E3C-E8DA409EB2A8}"/>
-      </w:docPartPr>
-      <w:docPartBody>
-        <w:p>
-          <w:pPr>
-            <w:pStyle w:val="65A30089D285471EA60DA3724375FC2B"/>
-          </w:pPr>
-          <w:r>
-            <w:rPr>
-              <w:color w:val="2E74B5" w:themeColor="accent1" w:themeShade="BF"/>
-              <w:sz w:val="24"/>
-              <w:szCs w:val="24"/>
-            </w:rPr>
-            <w:t>[Company name]</w:t>
-          </w:r>
-        </w:p>
-      </w:docPartBody>
-    </w:docPart>
-  </w:docParts>
-</w:glossaryDocument>
+<w:glossaryDocument xmlns:wpc="http://schemas.microsoft.com/office/word/2010/wordprocessingCanvas" xmlns:mc="http://schemas.openxmlformats.org/markup-compatibility/2006" xmlns:o="urn:schemas-microsoft-com:office:office" xmlns:r="http://schemas.openxmlformats.org/officeDocument/2006/relationships" xmlns:m="http://schemas.openxmlformats.org/officeDocument/2006/math" xmlns:v="urn:schemas-microsoft-com:vml" xmlns:wp14="http://schemas.microsoft.com/office/word/2010/wordprocessingDrawing" xmlns:wp="http://schemas.openxmlformats.org/drawingml/2006/wordprocessingDrawing" xmlns:w10="urn:schemas-microsoft-com:office:word" xmlns:w="http://schemas.openxmlformats.org/wordprocessingml/2006/main" xmlns:w14="http://schemas.microsoft.com/office/word/2010/wordml" xmlns:wpg="http://schemas.microsoft.com/office/word/2010/wordprocessingGroup" xmlns:wpi="http://schemas.microsoft.com/office/word/2010/wordprocessingInk" xmlns:wne="http://schemas.microsoft.com/office/word/2006/wordml" xmlns:wps="http://schemas.microsoft.com/office/word/2010/wordprocessingShape" mc:Ignorable="w14 wp14"/>
 </file>
 
 <file path=word/glossary/fontTable.xml><?xml version="1.0" encoding="utf-8"?>
-<w:fonts xmlns:mc="http://schemas.openxmlformats.org/markup-compatibility/2006" xmlns:r="http://schemas.openxmlformats.org/officeDocument/2006/relationships" xmlns:w="http://schemas.openxmlformats.org/wordprocessingml/2006/main" xmlns:w14="http://schemas.microsoft.com/office/word/2010/wordml" xmlns:w15="http://schemas.microsoft.com/office/word/2012/wordml" mc:Ignorable="w14 w15">
+<w:fonts xmlns:mc="http://schemas.openxmlformats.org/markup-compatibility/2006" xmlns:r="http://schemas.openxmlformats.org/officeDocument/2006/relationships" xmlns:w="http://schemas.openxmlformats.org/wordprocessingml/2006/main" xmlns:w14="http://schemas.microsoft.com/office/word/2010/wordml" mc:Ignorable="w14">
   <w:font w:name="Times New Roman">
     <w:panose1 w:val="02020603050405020304"/>
     <w:charset w:val="00"/>
@@ -10745,24 +10955,17 @@
     <w:sig w:usb0="E1002EFF" w:usb1="C000605B" w:usb2="00000029" w:usb3="00000000" w:csb0="000101FF" w:csb1="00000000"/>
   </w:font>
   <w:font w:name="Segoe Marker">
-    <w:panose1 w:val="03080602040302020204"/>
+    <w:altName w:val="Bradley Hand ITC"/>
     <w:charset w:val="00"/>
     <w:family w:val="script"/>
     <w:pitch w:val="variable"/>
-    <w:sig w:usb0="8000002F" w:usb1="4000204B" w:usb2="00000000" w:usb3="00000000" w:csb0="00000001" w:csb1="00000000"/>
-  </w:font>
-  <w:font w:name="Calibri Light">
-    <w:panose1 w:val="020F0302020204030204"/>
-    <w:charset w:val="00"/>
-    <w:family w:val="swiss"/>
-    <w:pitch w:val="variable"/>
-    <w:sig w:usb0="A00002EF" w:usb1="4000207B" w:usb2="00000000" w:usb3="00000000" w:csb0="0000019F" w:csb1="00000000"/>
+    <w:sig w:usb0="00000003" w:usb1="4000204B" w:usb2="00000000" w:usb3="00000000" w:csb0="00000001" w:csb1="00000000"/>
   </w:font>
 </w:fonts>
 </file>
 
 <file path=word/glossary/settings.xml><?xml version="1.0" encoding="utf-8"?>
-<w:settings xmlns:mc="http://schemas.openxmlformats.org/markup-compatibility/2006" xmlns:o="urn:schemas-microsoft-com:office:office" xmlns:r="http://schemas.openxmlformats.org/officeDocument/2006/relationships" xmlns:m="http://schemas.openxmlformats.org/officeDocument/2006/math" xmlns:v="urn:schemas-microsoft-com:vml" xmlns:w10="urn:schemas-microsoft-com:office:word" xmlns:w="http://schemas.openxmlformats.org/wordprocessingml/2006/main" xmlns:w14="http://schemas.microsoft.com/office/word/2010/wordml" xmlns:w15="http://schemas.microsoft.com/office/word/2012/wordml" xmlns:sl="http://schemas.openxmlformats.org/schemaLibrary/2006/main" mc:Ignorable="w14 w15">
+<w:settings xmlns:mc="http://schemas.openxmlformats.org/markup-compatibility/2006" xmlns:o="urn:schemas-microsoft-com:office:office" xmlns:r="http://schemas.openxmlformats.org/officeDocument/2006/relationships" xmlns:m="http://schemas.openxmlformats.org/officeDocument/2006/math" xmlns:v="urn:schemas-microsoft-com:vml" xmlns:w10="urn:schemas-microsoft-com:office:word" xmlns:w="http://schemas.openxmlformats.org/wordprocessingml/2006/main" xmlns:w14="http://schemas.microsoft.com/office/word/2010/wordml" xmlns:sl="http://schemas.openxmlformats.org/schemaLibrary/2006/main" mc:Ignorable="w14">
   <w:view w:val="normal"/>
   <w:defaultTabStop w:val="720"/>
   <w:characterSpacingControl w:val="doNotCompress"/>
@@ -10776,6 +10979,7 @@
   <w:rsids>
     <w:rsidRoot w:val="0049584E"/>
     <w:rsid w:val="000329D2"/>
+    <w:rsid w:val="00193F64"/>
     <w:rsid w:val="002170F6"/>
     <w:rsid w:val="00241A5D"/>
     <w:rsid w:val="00463D42"/>
@@ -10808,7 +11012,7 @@
 </file>
 
 <file path=word/glossary/styles.xml><?xml version="1.0" encoding="utf-8"?>
-<w:styles xmlns:mc="http://schemas.openxmlformats.org/markup-compatibility/2006" xmlns:r="http://schemas.openxmlformats.org/officeDocument/2006/relationships" xmlns:w="http://schemas.openxmlformats.org/wordprocessingml/2006/main" xmlns:w14="http://schemas.microsoft.com/office/word/2010/wordml" xmlns:w15="http://schemas.microsoft.com/office/word/2012/wordml" mc:Ignorable="w14 w15">
+<w:styles xmlns:mc="http://schemas.openxmlformats.org/markup-compatibility/2006" xmlns:r="http://schemas.openxmlformats.org/officeDocument/2006/relationships" xmlns:w="http://schemas.openxmlformats.org/wordprocessingml/2006/main" xmlns:w14="http://schemas.microsoft.com/office/word/2010/wordml" mc:Ignorable="w14">
   <w:docDefaults>
     <w:rPrDefault>
       <w:rPr>
@@ -10824,378 +11028,354 @@
       </w:pPr>
     </w:pPrDefault>
   </w:docDefaults>
-  <w:latentStyles w:defLockedState="0" w:defUIPriority="99" w:defSemiHidden="0" w:defUnhideWhenUsed="0" w:defQFormat="0" w:count="371">
-    <w:lsdException w:name="Normal" w:uiPriority="0" w:qFormat="1"/>
-    <w:lsdException w:name="heading 1" w:uiPriority="9" w:qFormat="1"/>
-    <w:lsdException w:name="heading 2" w:semiHidden="1" w:uiPriority="9" w:unhideWhenUsed="1" w:qFormat="1"/>
-    <w:lsdException w:name="heading 3" w:semiHidden="1" w:uiPriority="9" w:unhideWhenUsed="1" w:qFormat="1"/>
-    <w:lsdException w:name="heading 4" w:semiHidden="1" w:uiPriority="9" w:unhideWhenUsed="1" w:qFormat="1"/>
-    <w:lsdException w:name="heading 5" w:semiHidden="1" w:uiPriority="9" w:unhideWhenUsed="1" w:qFormat="1"/>
-    <w:lsdException w:name="heading 6" w:semiHidden="1" w:uiPriority="9" w:unhideWhenUsed="1" w:qFormat="1"/>
-    <w:lsdException w:name="heading 7" w:semiHidden="1" w:uiPriority="9" w:unhideWhenUsed="1" w:qFormat="1"/>
-    <w:lsdException w:name="heading 8" w:semiHidden="1" w:uiPriority="9" w:unhideWhenUsed="1" w:qFormat="1"/>
-    <w:lsdException w:name="heading 9" w:semiHidden="1" w:uiPriority="9" w:unhideWhenUsed="1" w:qFormat="1"/>
-    <w:lsdException w:name="index 1" w:semiHidden="1" w:unhideWhenUsed="1"/>
-    <w:lsdException w:name="index 2" w:semiHidden="1" w:unhideWhenUsed="1"/>
-    <w:lsdException w:name="index 3" w:semiHidden="1" w:unhideWhenUsed="1"/>
-    <w:lsdException w:name="index 4" w:semiHidden="1" w:unhideWhenUsed="1"/>
-    <w:lsdException w:name="index 5" w:semiHidden="1" w:unhideWhenUsed="1"/>
-    <w:lsdException w:name="index 6" w:semiHidden="1" w:unhideWhenUsed="1"/>
-    <w:lsdException w:name="index 7" w:semiHidden="1" w:unhideWhenUsed="1"/>
-    <w:lsdException w:name="index 8" w:semiHidden="1" w:unhideWhenUsed="1"/>
-    <w:lsdException w:name="index 9" w:semiHidden="1" w:unhideWhenUsed="1"/>
-    <w:lsdException w:name="toc 1" w:semiHidden="1" w:uiPriority="39" w:unhideWhenUsed="1"/>
-    <w:lsdException w:name="toc 2" w:semiHidden="1" w:uiPriority="39" w:unhideWhenUsed="1"/>
-    <w:lsdException w:name="toc 3" w:semiHidden="1" w:uiPriority="39" w:unhideWhenUsed="1"/>
-    <w:lsdException w:name="toc 4" w:semiHidden="1" w:uiPriority="39" w:unhideWhenUsed="1"/>
-    <w:lsdException w:name="toc 5" w:semiHidden="1" w:uiPriority="39" w:unhideWhenUsed="1"/>
-    <w:lsdException w:name="toc 6" w:semiHidden="1" w:uiPriority="39" w:unhideWhenUsed="1"/>
-    <w:lsdException w:name="toc 7" w:semiHidden="1" w:uiPriority="39" w:unhideWhenUsed="1"/>
-    <w:lsdException w:name="toc 8" w:semiHidden="1" w:uiPriority="39" w:unhideWhenUsed="1"/>
-    <w:lsdException w:name="toc 9" w:semiHidden="1" w:uiPriority="39" w:unhideWhenUsed="1"/>
-    <w:lsdException w:name="Normal Indent" w:semiHidden="1" w:unhideWhenUsed="1"/>
-    <w:lsdException w:name="footnote text" w:semiHidden="1" w:unhideWhenUsed="1"/>
-    <w:lsdException w:name="annotation text" w:semiHidden="1" w:unhideWhenUsed="1"/>
-    <w:lsdException w:name="header" w:semiHidden="1" w:unhideWhenUsed="1"/>
-    <w:lsdException w:name="footer" w:semiHidden="1" w:unhideWhenUsed="1"/>
-    <w:lsdException w:name="index heading" w:semiHidden="1" w:unhideWhenUsed="1"/>
-    <w:lsdException w:name="caption" w:semiHidden="1" w:uiPriority="35" w:unhideWhenUsed="1" w:qFormat="1"/>
-    <w:lsdException w:name="table of figures" w:semiHidden="1" w:unhideWhenUsed="1"/>
-    <w:lsdException w:name="envelope address" w:semiHidden="1" w:unhideWhenUsed="1"/>
-    <w:lsdException w:name="envelope return" w:semiHidden="1" w:unhideWhenUsed="1"/>
-    <w:lsdException w:name="footnote reference" w:semiHidden="1" w:unhideWhenUsed="1"/>
-    <w:lsdException w:name="annotation reference" w:semiHidden="1" w:unhideWhenUsed="1"/>
-    <w:lsdException w:name="line number" w:semiHidden="1" w:unhideWhenUsed="1"/>
-    <w:lsdException w:name="page number" w:semiHidden="1" w:unhideWhenUsed="1"/>
-    <w:lsdException w:name="endnote reference" w:semiHidden="1" w:unhideWhenUsed="1"/>
-    <w:lsdException w:name="endnote text" w:semiHidden="1" w:unhideWhenUsed="1"/>
-    <w:lsdException w:name="table of authorities" w:semiHidden="1" w:unhideWhenUsed="1"/>
-    <w:lsdException w:name="macro" w:semiHidden="1" w:unhideWhenUsed="1"/>
-    <w:lsdException w:name="toa heading" w:semiHidden="1" w:unhideWhenUsed="1"/>
-    <w:lsdException w:name="List" w:semiHidden="1" w:unhideWhenUsed="1"/>
-    <w:lsdException w:name="List Bullet" w:semiHidden="1" w:unhideWhenUsed="1"/>
-    <w:lsdException w:name="List Number" w:semiHidden="1" w:unhideWhenUsed="1"/>
-    <w:lsdException w:name="List 2" w:semiHidden="1" w:unhideWhenUsed="1"/>
-    <w:lsdException w:name="List 3" w:semiHidden="1" w:unhideWhenUsed="1"/>
-    <w:lsdException w:name="List 4" w:semiHidden="1" w:unhideWhenUsed="1"/>
-    <w:lsdException w:name="List 5" w:semiHidden="1" w:unhideWhenUsed="1"/>
-    <w:lsdException w:name="List Bullet 2" w:semiHidden="1" w:unhideWhenUsed="1"/>
-    <w:lsdException w:name="List Bullet 3" w:semiHidden="1" w:unhideWhenUsed="1"/>
-    <w:lsdException w:name="List Bullet 4" w:semiHidden="1" w:unhideWhenUsed="1"/>
-    <w:lsdException w:name="List Bullet 5" w:semiHidden="1" w:unhideWhenUsed="1"/>
-    <w:lsdException w:name="List Number 2" w:semiHidden="1" w:unhideWhenUsed="1"/>
-    <w:lsdException w:name="List Number 3" w:semiHidden="1" w:unhideWhenUsed="1"/>
-    <w:lsdException w:name="List Number 4" w:semiHidden="1" w:unhideWhenUsed="1"/>
-    <w:lsdException w:name="List Number 5" w:semiHidden="1" w:unhideWhenUsed="1"/>
-    <w:lsdException w:name="Title" w:uiPriority="10" w:qFormat="1"/>
-    <w:lsdException w:name="Closing" w:semiHidden="1" w:unhideWhenUsed="1"/>
-    <w:lsdException w:name="Signature" w:semiHidden="1" w:unhideWhenUsed="1"/>
-    <w:lsdException w:name="Default Paragraph Font" w:semiHidden="1" w:uiPriority="1" w:unhideWhenUsed="1"/>
-    <w:lsdException w:name="Body Text" w:semiHidden="1" w:unhideWhenUsed="1"/>
-    <w:lsdException w:name="Body Text Indent" w:semiHidden="1" w:unhideWhenUsed="1"/>
-    <w:lsdException w:name="List Continue" w:semiHidden="1" w:unhideWhenUsed="1"/>
-    <w:lsdException w:name="List Continue 2" w:semiHidden="1" w:unhideWhenUsed="1"/>
-    <w:lsdException w:name="List Continue 3" w:semiHidden="1" w:unhideWhenUsed="1"/>
-    <w:lsdException w:name="List Continue 4" w:semiHidden="1" w:unhideWhenUsed="1"/>
-    <w:lsdException w:name="List Continue 5" w:semiHidden="1" w:unhideWhenUsed="1"/>
-    <w:lsdException w:name="Message Header" w:semiHidden="1" w:unhideWhenUsed="1"/>
-    <w:lsdException w:name="Subtitle" w:uiPriority="11" w:qFormat="1"/>
-    <w:lsdException w:name="Salutation" w:semiHidden="1" w:unhideWhenUsed="1"/>
-    <w:lsdException w:name="Date" w:semiHidden="1" w:unhideWhenUsed="1"/>
-    <w:lsdException w:name="Body Text First Indent" w:semiHidden="1" w:unhideWhenUsed="1"/>
-    <w:lsdException w:name="Body Text First Indent 2" w:semiHidden="1" w:unhideWhenUsed="1"/>
-    <w:lsdException w:name="Note Heading" w:semiHidden="1" w:unhideWhenUsed="1"/>
-    <w:lsdException w:name="Body Text 2" w:semiHidden="1" w:unhideWhenUsed="1"/>
-    <w:lsdException w:name="Body Text 3" w:semiHidden="1" w:unhideWhenUsed="1"/>
-    <w:lsdException w:name="Body Text Indent 2" w:semiHidden="1" w:unhideWhenUsed="1"/>
-    <w:lsdException w:name="Body Text Indent 3" w:semiHidden="1" w:unhideWhenUsed="1"/>
-    <w:lsdException w:name="Block Text" w:semiHidden="1" w:unhideWhenUsed="1"/>
-    <w:lsdException w:name="Hyperlink" w:semiHidden="1" w:unhideWhenUsed="1"/>
-    <w:lsdException w:name="FollowedHyperlink" w:semiHidden="1" w:unhideWhenUsed="1"/>
-    <w:lsdException w:name="Strong" w:uiPriority="22" w:qFormat="1"/>
-    <w:lsdException w:name="Emphasis" w:uiPriority="20" w:qFormat="1"/>
-    <w:lsdException w:name="Document Map" w:semiHidden="1" w:unhideWhenUsed="1"/>
-    <w:lsdException w:name="Plain Text" w:semiHidden="1" w:unhideWhenUsed="1"/>
-    <w:lsdException w:name="E-mail Signature" w:semiHidden="1" w:unhideWhenUsed="1"/>
-    <w:lsdException w:name="HTML Top of Form" w:semiHidden="1" w:unhideWhenUsed="1"/>
-    <w:lsdException w:name="HTML Bottom of Form" w:semiHidden="1" w:unhideWhenUsed="1"/>
-    <w:lsdException w:name="Normal (Web)" w:semiHidden="1" w:unhideWhenUsed="1"/>
-    <w:lsdException w:name="HTML Acronym" w:semiHidden="1" w:unhideWhenUsed="1"/>
-    <w:lsdException w:name="HTML Address" w:semiHidden="1" w:unhideWhenUsed="1"/>
-    <w:lsdException w:name="HTML Cite" w:semiHidden="1" w:unhideWhenUsed="1"/>
-    <w:lsdException w:name="HTML Code" w:semiHidden="1" w:unhideWhenUsed="1"/>
-    <w:lsdException w:name="HTML Definition" w:semiHidden="1" w:unhideWhenUsed="1"/>
-    <w:lsdException w:name="HTML Keyboard" w:semiHidden="1" w:unhideWhenUsed="1"/>
-    <w:lsdException w:name="HTML Preformatted" w:semiHidden="1" w:unhideWhenUsed="1"/>
-    <w:lsdException w:name="HTML Sample" w:semiHidden="1" w:unhideWhenUsed="1"/>
-    <w:lsdException w:name="HTML Typewriter" w:semiHidden="1" w:unhideWhenUsed="1"/>
-    <w:lsdException w:name="HTML Variable" w:semiHidden="1" w:unhideWhenUsed="1"/>
-    <w:lsdException w:name="Normal Table" w:semiHidden="1" w:unhideWhenUsed="1"/>
-    <w:lsdException w:name="annotation subject" w:semiHidden="1" w:unhideWhenUsed="1"/>
-    <w:lsdException w:name="No List" w:semiHidden="1" w:unhideWhenUsed="1"/>
-    <w:lsdException w:name="Outline List 1" w:semiHidden="1" w:unhideWhenUsed="1"/>
-    <w:lsdException w:name="Outline List 2" w:semiHidden="1" w:unhideWhenUsed="1"/>
-    <w:lsdException w:name="Outline List 3" w:semiHidden="1" w:unhideWhenUsed="1"/>
-    <w:lsdException w:name="Table Simple 1" w:semiHidden="1" w:unhideWhenUsed="1"/>
-    <w:lsdException w:name="Table Simple 2" w:semiHidden="1" w:unhideWhenUsed="1"/>
-    <w:lsdException w:name="Table Simple 3" w:semiHidden="1" w:unhideWhenUsed="1"/>
-    <w:lsdException w:name="Table Classic 1" w:semiHidden="1" w:unhideWhenUsed="1"/>
-    <w:lsdException w:name="Table Classic 2" w:semiHidden="1" w:unhideWhenUsed="1"/>
-    <w:lsdException w:name="Table Classic 3" w:semiHidden="1" w:unhideWhenUsed="1"/>
-    <w:lsdException w:name="Table Classic 4" w:semiHidden="1" w:unhideWhenUsed="1"/>
-    <w:lsdException w:name="Table Colorful 1" w:semiHidden="1" w:unhideWhenUsed="1"/>
-    <w:lsdException w:name="Table Colorful 2" w:semiHidden="1" w:unhideWhenUsed="1"/>
-    <w:lsdException w:name="Table Colorful 3" w:semiHidden="1" w:unhideWhenUsed="1"/>
-    <w:lsdException w:name="Table Columns 1" w:semiHidden="1" w:unhideWhenUsed="1"/>
-    <w:lsdException w:name="Table Columns 2" w:semiHidden="1" w:unhideWhenUsed="1"/>
-    <w:lsdException w:name="Table Columns 3" w:semiHidden="1" w:unhideWhenUsed="1"/>
-    <w:lsdException w:name="Table Columns 4" w:semiHidden="1" w:unhideWhenUsed="1"/>
-    <w:lsdException w:name="Table Columns 5" w:semiHidden="1" w:unhideWhenUsed="1"/>
-    <w:lsdException w:name="Table Grid 1" w:semiHidden="1" w:unhideWhenUsed="1"/>
-    <w:lsdException w:name="Table Grid 2" w:semiHidden="1" w:unhideWhenUsed="1"/>
-    <w:lsdException w:name="Table Grid 3" w:semiHidden="1" w:unhideWhenUsed="1"/>
-    <w:lsdException w:name="Table Grid 4" w:semiHidden="1" w:unhideWhenUsed="1"/>
-    <w:lsdException w:name="Table Grid 5" w:semiHidden="1" w:unhideWhenUsed="1"/>
-    <w:lsdException w:name="Table Grid 6" w:semiHidden="1" w:unhideWhenUsed="1"/>
-    <w:lsdException w:name="Table Grid 7" w:semiHidden="1" w:unhideWhenUsed="1"/>
-    <w:lsdException w:name="Table Grid 8" w:semiHidden="1" w:unhideWhenUsed="1"/>
-    <w:lsdException w:name="Table List 1" w:semiHidden="1" w:unhideWhenUsed="1"/>
-    <w:lsdException w:name="Table List 2" w:semiHidden="1" w:unhideWhenUsed="1"/>
-    <w:lsdException w:name="Table List 3" w:semiHidden="1" w:unhideWhenUsed="1"/>
-    <w:lsdException w:name="Table List 4" w:semiHidden="1" w:unhideWhenUsed="1"/>
-    <w:lsdException w:name="Table List 5" w:semiHidden="1" w:unhideWhenUsed="1"/>
-    <w:lsdException w:name="Table List 6" w:semiHidden="1" w:unhideWhenUsed="1"/>
-    <w:lsdException w:name="Table List 7" w:semiHidden="1" w:unhideWhenUsed="1"/>
-    <w:lsdException w:name="Table List 8" w:semiHidden="1" w:unhideWhenUsed="1"/>
-    <w:lsdException w:name="Table 3D effects 1" w:semiHidden="1" w:unhideWhenUsed="1"/>
-    <w:lsdException w:name="Table 3D effects 2" w:semiHidden="1" w:unhideWhenUsed="1"/>
-    <w:lsdException w:name="Table 3D effects 3" w:semiHidden="1" w:unhideWhenUsed="1"/>
-    <w:lsdException w:name="Table Contemporary" w:semiHidden="1" w:unhideWhenUsed="1"/>
-    <w:lsdException w:name="Table Elegant" w:semiHidden="1" w:unhideWhenUsed="1"/>
-    <w:lsdException w:name="Table Professional" w:semiHidden="1" w:unhideWhenUsed="1"/>
-    <w:lsdException w:name="Table Subtle 1" w:semiHidden="1" w:unhideWhenUsed="1"/>
-    <w:lsdException w:name="Table Subtle 2" w:semiHidden="1" w:unhideWhenUsed="1"/>
-    <w:lsdException w:name="Table Web 1" w:semiHidden="1" w:unhideWhenUsed="1"/>
-    <w:lsdException w:name="Table Web 2" w:semiHidden="1" w:unhideWhenUsed="1"/>
-    <w:lsdException w:name="Table Web 3" w:semiHidden="1" w:unhideWhenUsed="1"/>
-    <w:lsdException w:name="Balloon Text" w:semiHidden="1" w:unhideWhenUsed="1"/>
-    <w:lsdException w:name="Table Grid" w:uiPriority="39"/>
-    <w:lsdException w:name="Table Theme" w:semiHidden="1" w:unhideWhenUsed="1"/>
-    <w:lsdException w:name="Placeholder Text" w:semiHidden="1"/>
-    <w:lsdException w:name="No Spacing" w:uiPriority="1" w:qFormat="1"/>
-    <w:lsdException w:name="Light Shading" w:uiPriority="60"/>
-    <w:lsdException w:name="Light List" w:uiPriority="61"/>
-    <w:lsdException w:name="Light Grid" w:uiPriority="62"/>
-    <w:lsdException w:name="Medium Shading 1" w:uiPriority="63"/>
-    <w:lsdException w:name="Medium Shading 2" w:uiPriority="64"/>
-    <w:lsdException w:name="Medium List 1" w:uiPriority="65"/>
-    <w:lsdException w:name="Medium List 2" w:uiPriority="66"/>
-    <w:lsdException w:name="Medium Grid 1" w:uiPriority="67"/>
-    <w:lsdException w:name="Medium Grid 2" w:uiPriority="68"/>
-    <w:lsdException w:name="Medium Grid 3" w:uiPriority="69"/>
-    <w:lsdException w:name="Dark List" w:uiPriority="70"/>
-    <w:lsdException w:name="Colorful Shading" w:uiPriority="71"/>
-    <w:lsdException w:name="Colorful List" w:uiPriority="72"/>
-    <w:lsdException w:name="Colorful Grid" w:uiPriority="73"/>
-    <w:lsdException w:name="Light Shading Accent 1" w:uiPriority="60"/>
-    <w:lsdException w:name="Light List Accent 1" w:uiPriority="61"/>
-    <w:lsdException w:name="Light Grid Accent 1" w:uiPriority="62"/>
-    <w:lsdException w:name="Medium Shading 1 Accent 1" w:uiPriority="63"/>
-    <w:lsdException w:name="Medium Shading 2 Accent 1" w:uiPriority="64"/>
-    <w:lsdException w:name="Medium List 1 Accent 1" w:uiPriority="65"/>
-    <w:lsdException w:name="Revision" w:semiHidden="1"/>
-    <w:lsdException w:name="List Paragraph" w:uiPriority="34" w:qFormat="1"/>
-    <w:lsdException w:name="Quote" w:uiPriority="29" w:qFormat="1"/>
-    <w:lsdException w:name="Intense Quote" w:uiPriority="30" w:qFormat="1"/>
-    <w:lsdException w:name="Medium List 2 Accent 1" w:uiPriority="66"/>
-    <w:lsdException w:name="Medium Grid 1 Accent 1" w:uiPriority="67"/>
-    <w:lsdException w:name="Medium Grid 2 Accent 1" w:uiPriority="68"/>
-    <w:lsdException w:name="Medium Grid 3 Accent 1" w:uiPriority="69"/>
-    <w:lsdException w:name="Dark List Accent 1" w:uiPriority="70"/>
-    <w:lsdException w:name="Colorful Shading Accent 1" w:uiPriority="71"/>
-    <w:lsdException w:name="Colorful List Accent 1" w:uiPriority="72"/>
-    <w:lsdException w:name="Colorful Grid Accent 1" w:uiPriority="73"/>
-    <w:lsdException w:name="Light Shading Accent 2" w:uiPriority="60"/>
-    <w:lsdException w:name="Light List Accent 2" w:uiPriority="61"/>
-    <w:lsdException w:name="Light Grid Accent 2" w:uiPriority="62"/>
-    <w:lsdException w:name="Medium Shading 1 Accent 2" w:uiPriority="63"/>
-    <w:lsdException w:name="Medium Shading 2 Accent 2" w:uiPriority="64"/>
-    <w:lsdException w:name="Medium List 1 Accent 2" w:uiPriority="65"/>
-    <w:lsdException w:name="Medium List 2 Accent 2" w:uiPriority="66"/>
-    <w:lsdException w:name="Medium Grid 1 Accent 2" w:uiPriority="67"/>
-    <w:lsdException w:name="Medium Grid 2 Accent 2" w:uiPriority="68"/>
-    <w:lsdException w:name="Medium Grid 3 Accent 2" w:uiPriority="69"/>
-    <w:lsdException w:name="Dark List Accent 2" w:uiPriority="70"/>
-    <w:lsdException w:name="Colorful Shading Accent 2" w:uiPriority="71"/>
-    <w:lsdException w:name="Colorful List Accent 2" w:uiPriority="72"/>
-    <w:lsdException w:name="Colorful Grid Accent 2" w:uiPriority="73"/>
-    <w:lsdException w:name="Light Shading Accent 3" w:uiPriority="60"/>
-    <w:lsdException w:name="Light List Accent 3" w:uiPriority="61"/>
-    <w:lsdException w:name="Light Grid Accent 3" w:uiPriority="62"/>
-    <w:lsdException w:name="Medium Shading 1 Accent 3" w:uiPriority="63"/>
-    <w:lsdException w:name="Medium Shading 2 Accent 3" w:uiPriority="64"/>
-    <w:lsdException w:name="Medium List 1 Accent 3" w:uiPriority="65"/>
-    <w:lsdException w:name="Medium List 2 Accent 3" w:uiPriority="66"/>
-    <w:lsdException w:name="Medium Grid 1 Accent 3" w:uiPriority="67"/>
-    <w:lsdException w:name="Medium Grid 2 Accent 3" w:uiPriority="68"/>
-    <w:lsdException w:name="Medium Grid 3 Accent 3" w:uiPriority="69"/>
-    <w:lsdException w:name="Dark List Accent 3" w:uiPriority="70"/>
-    <w:lsdException w:name="Colorful Shading Accent 3" w:uiPriority="71"/>
-    <w:lsdException w:name="Colorful List Accent 3" w:uiPriority="72"/>
-    <w:lsdException w:name="Colorful Grid Accent 3" w:uiPriority="73"/>
-    <w:lsdException w:name="Light Shading Accent 4" w:uiPriority="60"/>
-    <w:lsdException w:name="Light List Accent 4" w:uiPriority="61"/>
-    <w:lsdException w:name="Light Grid Accent 4" w:uiPriority="62"/>
-    <w:lsdException w:name="Medium Shading 1 Accent 4" w:uiPriority="63"/>
-    <w:lsdException w:name="Medium Shading 2 Accent 4" w:uiPriority="64"/>
-    <w:lsdException w:name="Medium List 1 Accent 4" w:uiPriority="65"/>
-    <w:lsdException w:name="Medium List 2 Accent 4" w:uiPriority="66"/>
-    <w:lsdException w:name="Medium Grid 1 Accent 4" w:uiPriority="67"/>
-    <w:lsdException w:name="Medium Grid 2 Accent 4" w:uiPriority="68"/>
-    <w:lsdException w:name="Medium Grid 3 Accent 4" w:uiPriority="69"/>
-    <w:lsdException w:name="Dark List Accent 4" w:uiPriority="70"/>
-    <w:lsdException w:name="Colorful Shading Accent 4" w:uiPriority="71"/>
-    <w:lsdException w:name="Colorful List Accent 4" w:uiPriority="72"/>
-    <w:lsdException w:name="Colorful Grid Accent 4" w:uiPriority="73"/>
-    <w:lsdException w:name="Light Shading Accent 5" w:uiPriority="60"/>
-    <w:lsdException w:name="Light List Accent 5" w:uiPriority="61"/>
-    <w:lsdException w:name="Light Grid Accent 5" w:uiPriority="62"/>
-    <w:lsdException w:name="Medium Shading 1 Accent 5" w:uiPriority="63"/>
-    <w:lsdException w:name="Medium Shading 2 Accent 5" w:uiPriority="64"/>
-    <w:lsdException w:name="Medium List 1 Accent 5" w:uiPriority="65"/>
-    <w:lsdException w:name="Medium List 2 Accent 5" w:uiPriority="66"/>
-    <w:lsdException w:name="Medium Grid 1 Accent 5" w:uiPriority="67"/>
-    <w:lsdException w:name="Medium Grid 2 Accent 5" w:uiPriority="68"/>
-    <w:lsdException w:name="Medium Grid 3 Accent 5" w:uiPriority="69"/>
-    <w:lsdException w:name="Dark List Accent 5" w:uiPriority="70"/>
-    <w:lsdException w:name="Colorful Shading Accent 5" w:uiPriority="71"/>
-    <w:lsdException w:name="Colorful List Accent 5" w:uiPriority="72"/>
-    <w:lsdException w:name="Colorful Grid Accent 5" w:uiPriority="73"/>
-    <w:lsdException w:name="Light Shading Accent 6" w:uiPriority="60"/>
-    <w:lsdException w:name="Light List Accent 6" w:uiPriority="61"/>
-    <w:lsdException w:name="Light Grid Accent 6" w:uiPriority="62"/>
-    <w:lsdException w:name="Medium Shading 1 Accent 6" w:uiPriority="63"/>
-    <w:lsdException w:name="Medium Shading 2 Accent 6" w:uiPriority="64"/>
-    <w:lsdException w:name="Medium List 1 Accent 6" w:uiPriority="65"/>
-    <w:lsdException w:name="Medium List 2 Accent 6" w:uiPriority="66"/>
-    <w:lsdException w:name="Medium Grid 1 Accent 6" w:uiPriority="67"/>
-    <w:lsdException w:name="Medium Grid 2 Accent 6" w:uiPriority="68"/>
-    <w:lsdException w:name="Medium Grid 3 Accent 6" w:uiPriority="69"/>
-    <w:lsdException w:name="Dark List Accent 6" w:uiPriority="70"/>
-    <w:lsdException w:name="Colorful Shading Accent 6" w:uiPriority="71"/>
-    <w:lsdException w:name="Colorful List Accent 6" w:uiPriority="72"/>
-    <w:lsdException w:name="Colorful Grid Accent 6" w:uiPriority="73"/>
-    <w:lsdException w:name="Subtle Emphasis" w:uiPriority="19" w:qFormat="1"/>
-    <w:lsdException w:name="Intense Emphasis" w:uiPriority="21" w:qFormat="1"/>
-    <w:lsdException w:name="Subtle Reference" w:uiPriority="31" w:qFormat="1"/>
-    <w:lsdException w:name="Intense Reference" w:uiPriority="32" w:qFormat="1"/>
-    <w:lsdException w:name="Book Title" w:uiPriority="33" w:qFormat="1"/>
-    <w:lsdException w:name="Bibliography" w:semiHidden="1" w:uiPriority="37" w:unhideWhenUsed="1"/>
-    <w:lsdException w:name="TOC Heading" w:semiHidden="1" w:uiPriority="39" w:unhideWhenUsed="1" w:qFormat="1"/>
-    <w:lsdException w:name="Plain Table 1" w:uiPriority="41"/>
-    <w:lsdException w:name="Plain Table 2" w:uiPriority="42"/>
-    <w:lsdException w:name="Plain Table 3" w:uiPriority="43"/>
-    <w:lsdException w:name="Plain Table 4" w:uiPriority="44"/>
-    <w:lsdException w:name="Plain Table 5" w:uiPriority="45"/>
-    <w:lsdException w:name="Grid Table Light" w:uiPriority="40"/>
-    <w:lsdException w:name="Grid Table 1 Light" w:uiPriority="46"/>
-    <w:lsdException w:name="Grid Table 2" w:uiPriority="47"/>
-    <w:lsdException w:name="Grid Table 3" w:uiPriority="48"/>
-    <w:lsdException w:name="Grid Table 4" w:uiPriority="49"/>
-    <w:lsdException w:name="Grid Table 5 Dark" w:uiPriority="50"/>
-    <w:lsdException w:name="Grid Table 6 Colorful" w:uiPriority="51"/>
-    <w:lsdException w:name="Grid Table 7 Colorful" w:uiPriority="52"/>
-    <w:lsdException w:name="Grid Table 1 Light Accent 1" w:uiPriority="46"/>
-    <w:lsdException w:name="Grid Table 2 Accent 1" w:uiPriority="47"/>
-    <w:lsdException w:name="Grid Table 3 Accent 1" w:uiPriority="48"/>
-    <w:lsdException w:name="Grid Table 4 Accent 1" w:uiPriority="49"/>
-    <w:lsdException w:name="Grid Table 5 Dark Accent 1" w:uiPriority="50"/>
-    <w:lsdException w:name="Grid Table 6 Colorful Accent 1" w:uiPriority="51"/>
-    <w:lsdException w:name="Grid Table 7 Colorful Accent 1" w:uiPriority="52"/>
-    <w:lsdException w:name="Grid Table 1 Light Accent 2" w:uiPriority="46"/>
-    <w:lsdException w:name="Grid Table 2 Accent 2" w:uiPriority="47"/>
-    <w:lsdException w:name="Grid Table 3 Accent 2" w:uiPriority="48"/>
-    <w:lsdException w:name="Grid Table 4 Accent 2" w:uiPriority="49"/>
-    <w:lsdException w:name="Grid Table 5 Dark Accent 2" w:uiPriority="50"/>
-    <w:lsdException w:name="Grid Table 6 Colorful Accent 2" w:uiPriority="51"/>
-    <w:lsdException w:name="Grid Table 7 Colorful Accent 2" w:uiPriority="52"/>
-    <w:lsdException w:name="Grid Table 1 Light Accent 3" w:uiPriority="46"/>
-    <w:lsdException w:name="Grid Table 2 Accent 3" w:uiPriority="47"/>
-    <w:lsdException w:name="Grid Table 3 Accent 3" w:uiPriority="48"/>
-    <w:lsdException w:name="Grid Table 4 Accent 3" w:uiPriority="49"/>
-    <w:lsdException w:name="Grid Table 5 Dark Accent 3" w:uiPriority="50"/>
-    <w:lsdException w:name="Grid Table 6 Colorful Accent 3" w:uiPriority="51"/>
-    <w:lsdException w:name="Grid Table 7 Colorful Accent 3" w:uiPriority="52"/>
-    <w:lsdException w:name="Grid Table 1 Light Accent 4" w:uiPriority="46"/>
-    <w:lsdException w:name="Grid Table 2 Accent 4" w:uiPriority="47"/>
-    <w:lsdException w:name="Grid Table 3 Accent 4" w:uiPriority="48"/>
-    <w:lsdException w:name="Grid Table 4 Accent 4" w:uiPriority="49"/>
-    <w:lsdException w:name="Grid Table 5 Dark Accent 4" w:uiPriority="50"/>
-    <w:lsdException w:name="Grid Table 6 Colorful Accent 4" w:uiPriority="51"/>
-    <w:lsdException w:name="Grid Table 7 Colorful Accent 4" w:uiPriority="52"/>
-    <w:lsdException w:name="Grid Table 1 Light Accent 5" w:uiPriority="46"/>
-    <w:lsdException w:name="Grid Table 2 Accent 5" w:uiPriority="47"/>
-    <w:lsdException w:name="Grid Table 3 Accent 5" w:uiPriority="48"/>
-    <w:lsdException w:name="Grid Table 4 Accent 5" w:uiPriority="49"/>
-    <w:lsdException w:name="Grid Table 5 Dark Accent 5" w:uiPriority="50"/>
-    <w:lsdException w:name="Grid Table 6 Colorful Accent 5" w:uiPriority="51"/>
-    <w:lsdException w:name="Grid Table 7 Colorful Accent 5" w:uiPriority="52"/>
-    <w:lsdException w:name="Grid Table 1 Light Accent 6" w:uiPriority="46"/>
-    <w:lsdException w:name="Grid Table 2 Accent 6" w:uiPriority="47"/>
-    <w:lsdException w:name="Grid Table 3 Accent 6" w:uiPriority="48"/>
-    <w:lsdException w:name="Grid Table 4 Accent 6" w:uiPriority="49"/>
-    <w:lsdException w:name="Grid Table 5 Dark Accent 6" w:uiPriority="50"/>
-    <w:lsdException w:name="Grid Table 6 Colorful Accent 6" w:uiPriority="51"/>
-    <w:lsdException w:name="Grid Table 7 Colorful Accent 6" w:uiPriority="52"/>
-    <w:lsdException w:name="List Table 1 Light" w:uiPriority="46"/>
-    <w:lsdException w:name="List Table 2" w:uiPriority="47"/>
-    <w:lsdException w:name="List Table 3" w:uiPriority="48"/>
-    <w:lsdException w:name="List Table 4" w:uiPriority="49"/>
-    <w:lsdException w:name="List Table 5 Dark" w:uiPriority="50"/>
-    <w:lsdException w:name="List Table 6 Colorful" w:uiPriority="51"/>
-    <w:lsdException w:name="List Table 7 Colorful" w:uiPriority="52"/>
-    <w:lsdException w:name="List Table 1 Light Accent 1" w:uiPriority="46"/>
-    <w:lsdException w:name="List Table 2 Accent 1" w:uiPriority="47"/>
-    <w:lsdException w:name="List Table 3 Accent 1" w:uiPriority="48"/>
-    <w:lsdException w:name="List Table 4 Accent 1" w:uiPriority="49"/>
-    <w:lsdException w:name="List Table 5 Dark Accent 1" w:uiPriority="50"/>
-    <w:lsdException w:name="List Table 6 Colorful Accent 1" w:uiPriority="51"/>
-    <w:lsdException w:name="List Table 7 Colorful Accent 1" w:uiPriority="52"/>
-    <w:lsdException w:name="List Table 1 Light Accent 2" w:uiPriority="46"/>
-    <w:lsdException w:name="List Table 2 Accent 2" w:uiPriority="47"/>
-    <w:lsdException w:name="List Table 3 Accent 2" w:uiPriority="48"/>
-    <w:lsdException w:name="List Table 4 Accent 2" w:uiPriority="49"/>
-    <w:lsdException w:name="List Table 5 Dark Accent 2" w:uiPriority="50"/>
-    <w:lsdException w:name="List Table 6 Colorful Accent 2" w:uiPriority="51"/>
-    <w:lsdException w:name="List Table 7 Colorful Accent 2" w:uiPriority="52"/>
-    <w:lsdException w:name="List Table 1 Light Accent 3" w:uiPriority="46"/>
-    <w:lsdException w:name="List Table 2 Accent 3" w:uiPriority="47"/>
-    <w:lsdException w:name="List Table 3 Accent 3" w:uiPriority="48"/>
-    <w:lsdException w:name="List Table 4 Accent 3" w:uiPriority="49"/>
-    <w:lsdException w:name="List Table 5 Dark Accent 3" w:uiPriority="50"/>
-    <w:lsdException w:name="List Table 6 Colorful Accent 3" w:uiPriority="51"/>
-    <w:lsdException w:name="List Table 7 Colorful Accent 3" w:uiPriority="52"/>
-    <w:lsdException w:name="List Table 1 Light Accent 4" w:uiPriority="46"/>
-    <w:lsdException w:name="List Table 2 Accent 4" w:uiPriority="47"/>
-    <w:lsdException w:name="List Table 3 Accent 4" w:uiPriority="48"/>
-    <w:lsdException w:name="List Table 4 Accent 4" w:uiPriority="49"/>
-    <w:lsdException w:name="List Table 5 Dark Accent 4" w:uiPriority="50"/>
-    <w:lsdException w:name="List Table 6 Colorful Accent 4" w:uiPriority="51"/>
-    <w:lsdException w:name="List Table 7 Colorful Accent 4" w:uiPriority="52"/>
-    <w:lsdException w:name="List Table 1 Light Accent 5" w:uiPriority="46"/>
-    <w:lsdException w:name="List Table 2 Accent 5" w:uiPriority="47"/>
-    <w:lsdException w:name="List Table 3 Accent 5" w:uiPriority="48"/>
-    <w:lsdException w:name="List Table 4 Accent 5" w:uiPriority="49"/>
-    <w:lsdException w:name="List Table 5 Dark Accent 5" w:uiPriority="50"/>
-    <w:lsdException w:name="List Table 6 Colorful Accent 5" w:uiPriority="51"/>
-    <w:lsdException w:name="List Table 7 Colorful Accent 5" w:uiPriority="52"/>
-    <w:lsdException w:name="List Table 1 Light Accent 6" w:uiPriority="46"/>
-    <w:lsdException w:name="List Table 2 Accent 6" w:uiPriority="47"/>
-    <w:lsdException w:name="List Table 3 Accent 6" w:uiPriority="48"/>
-    <w:lsdException w:name="List Table 4 Accent 6" w:uiPriority="49"/>
-    <w:lsdException w:name="List Table 5 Dark Accent 6" w:uiPriority="50"/>
-    <w:lsdException w:name="List Table 6 Colorful Accent 6" w:uiPriority="51"/>
-    <w:lsdException w:name="List Table 7 Colorful Accent 6" w:uiPriority="52"/>
+  <w:latentStyles w:defLockedState="0" w:defUIPriority="99" w:defSemiHidden="1" w:defUnhideWhenUsed="1" w:defQFormat="0" w:count="267">
+    <w:lsdException w:name="Normal" w:semiHidden="0" w:uiPriority="0" w:unhideWhenUsed="0" w:qFormat="1"/>
+    <w:lsdException w:name="heading 1" w:semiHidden="0" w:uiPriority="9" w:unhideWhenUsed="0" w:qFormat="1"/>
+    <w:lsdException w:name="heading 2" w:uiPriority="9" w:qFormat="1"/>
+    <w:lsdException w:name="heading 3" w:uiPriority="9" w:qFormat="1"/>
+    <w:lsdException w:name="heading 4" w:uiPriority="9" w:qFormat="1"/>
+    <w:lsdException w:name="heading 5" w:uiPriority="9" w:qFormat="1"/>
+    <w:lsdException w:name="heading 6" w:uiPriority="9" w:qFormat="1"/>
+    <w:lsdException w:name="heading 7" w:uiPriority="9" w:qFormat="1"/>
+    <w:lsdException w:name="heading 8" w:uiPriority="9" w:qFormat="1"/>
+    <w:lsdException w:name="heading 9" w:uiPriority="9" w:qFormat="1"/>
+    <w:lsdException w:name="toc 1" w:uiPriority="39"/>
+    <w:lsdException w:name="toc 2" w:uiPriority="39"/>
+    <w:lsdException w:name="toc 3" w:uiPriority="39"/>
+    <w:lsdException w:name="toc 4" w:uiPriority="39"/>
+    <w:lsdException w:name="toc 5" w:uiPriority="39"/>
+    <w:lsdException w:name="toc 6" w:uiPriority="39"/>
+    <w:lsdException w:name="toc 7" w:uiPriority="39"/>
+    <w:lsdException w:name="toc 8" w:uiPriority="39"/>
+    <w:lsdException w:name="toc 9" w:uiPriority="39"/>
+    <w:lsdException w:name="caption" w:uiPriority="35" w:qFormat="1"/>
+    <w:lsdException w:name="Title" w:semiHidden="0" w:uiPriority="10" w:unhideWhenUsed="0" w:qFormat="1"/>
+    <w:lsdException w:name="Default Paragraph Font" w:uiPriority="1"/>
+    <w:lsdException w:name="Subtitle" w:semiHidden="0" w:uiPriority="11" w:unhideWhenUsed="0" w:qFormat="1"/>
+    <w:lsdException w:name="Strong" w:semiHidden="0" w:uiPriority="22" w:unhideWhenUsed="0" w:qFormat="1"/>
+    <w:lsdException w:name="Emphasis" w:semiHidden="0" w:uiPriority="20" w:unhideWhenUsed="0" w:qFormat="1"/>
+    <w:lsdException w:name="Table Grid" w:semiHidden="0" w:uiPriority="39" w:unhideWhenUsed="0"/>
+    <w:lsdException w:name="Placeholder Text" w:unhideWhenUsed="0"/>
+    <w:lsdException w:name="No Spacing" w:semiHidden="0" w:uiPriority="1" w:unhideWhenUsed="0" w:qFormat="1"/>
+    <w:lsdException w:name="Light Shading" w:semiHidden="0" w:uiPriority="60" w:unhideWhenUsed="0"/>
+    <w:lsdException w:name="Light List" w:semiHidden="0" w:uiPriority="61" w:unhideWhenUsed="0"/>
+    <w:lsdException w:name="Light Grid" w:semiHidden="0" w:uiPriority="62" w:unhideWhenUsed="0"/>
+    <w:lsdException w:name="Medium Shading 1" w:semiHidden="0" w:uiPriority="63" w:unhideWhenUsed="0"/>
+    <w:lsdException w:name="Medium Shading 2" w:semiHidden="0" w:uiPriority="64" w:unhideWhenUsed="0"/>
+    <w:lsdException w:name="Medium List 1" w:semiHidden="0" w:uiPriority="65" w:unhideWhenUsed="0"/>
+    <w:lsdException w:name="Medium List 2" w:semiHidden="0" w:uiPriority="66" w:unhideWhenUsed="0"/>
+    <w:lsdException w:name="Medium Grid 1" w:semiHidden="0" w:uiPriority="67" w:unhideWhenUsed="0"/>
+    <w:lsdException w:name="Medium Grid 2" w:semiHidden="0" w:uiPriority="68" w:unhideWhenUsed="0"/>
+    <w:lsdException w:name="Medium Grid 3" w:semiHidden="0" w:uiPriority="69" w:unhideWhenUsed="0"/>
+    <w:lsdException w:name="Dark List" w:semiHidden="0" w:uiPriority="70" w:unhideWhenUsed="0"/>
+    <w:lsdException w:name="Colorful Shading" w:semiHidden="0" w:uiPriority="71" w:unhideWhenUsed="0"/>
+    <w:lsdException w:name="Colorful List" w:semiHidden="0" w:uiPriority="72" w:unhideWhenUsed="0"/>
+    <w:lsdException w:name="Colorful Grid" w:semiHidden="0" w:uiPriority="73" w:unhideWhenUsed="0"/>
+    <w:lsdException w:name="Light Shading Accent 1" w:semiHidden="0" w:uiPriority="60" w:unhideWhenUsed="0"/>
+    <w:lsdException w:name="Light List Accent 1" w:semiHidden="0" w:uiPriority="61" w:unhideWhenUsed="0"/>
+    <w:lsdException w:name="Light Grid Accent 1" w:semiHidden="0" w:uiPriority="62" w:unhideWhenUsed="0"/>
+    <w:lsdException w:name="Medium Shading 1 Accent 1" w:semiHidden="0" w:uiPriority="63" w:unhideWhenUsed="0"/>
+    <w:lsdException w:name="Medium Shading 2 Accent 1" w:semiHidden="0" w:uiPriority="64" w:unhideWhenUsed="0"/>
+    <w:lsdException w:name="Medium List 1 Accent 1" w:semiHidden="0" w:uiPriority="65" w:unhideWhenUsed="0"/>
+    <w:lsdException w:name="Revision" w:unhideWhenUsed="0"/>
+    <w:lsdException w:name="List Paragraph" w:semiHidden="0" w:uiPriority="34" w:unhideWhenUsed="0" w:qFormat="1"/>
+    <w:lsdException w:name="Quote" w:semiHidden="0" w:uiPriority="29" w:unhideWhenUsed="0" w:qFormat="1"/>
+    <w:lsdException w:name="Intense Quote" w:semiHidden="0" w:uiPriority="30" w:unhideWhenUsed="0" w:qFormat="1"/>
+    <w:lsdException w:name="Medium List 2 Accent 1" w:semiHidden="0" w:uiPriority="66" w:unhideWhenUsed="0"/>
+    <w:lsdException w:name="Medium Grid 1 Accent 1" w:semiHidden="0" w:uiPriority="67" w:unhideWhenUsed="0"/>
+    <w:lsdException w:name="Medium Grid 2 Accent 1" w:semiHidden="0" w:uiPriority="68" w:unhideWhenUsed="0"/>
+    <w:lsdException w:name="Medium Grid 3 Accent 1" w:semiHidden="0" w:uiPriority="69" w:unhideWhenUsed="0"/>
+    <w:lsdException w:name="Dark List Accent 1" w:semiHidden="0" w:uiPriority="70" w:unhideWhenUsed="0"/>
+    <w:lsdException w:name="Colorful Shading Accent 1" w:semiHidden="0" w:uiPriority="71" w:unhideWhenUsed="0"/>
+    <w:lsdException w:name="Colorful List Accent 1" w:semiHidden="0" w:uiPriority="72" w:unhideWhenUsed="0"/>
+    <w:lsdException w:name="Colorful Grid Accent 1" w:semiHidden="0" w:uiPriority="73" w:unhideWhenUsed="0"/>
+    <w:lsdException w:name="Light Shading Accent 2" w:semiHidden="0" w:uiPriority="60" w:unhideWhenUsed="0"/>
+    <w:lsdException w:name="Light List Accent 2" w:semiHidden="0" w:uiPriority="61" w:unhideWhenUsed="0"/>
+    <w:lsdException w:name="Light Grid Accent 2" w:semiHidden="0" w:uiPriority="62" w:unhideWhenUsed="0"/>
+    <w:lsdException w:name="Medium Shading 1 Accent 2" w:semiHidden="0" w:uiPriority="63" w:unhideWhenUsed="0"/>
+    <w:lsdException w:name="Medium Shading 2 Accent 2" w:semiHidden="0" w:uiPriority="64" w:unhideWhenUsed="0"/>
+    <w:lsdException w:name="Medium List 1 Accent 2" w:semiHidden="0" w:uiPriority="65" w:unhideWhenUsed="0"/>
+    <w:lsdException w:name="Medium List 2 Accent 2" w:semiHidden="0" w:uiPriority="66" w:unhideWhenUsed="0"/>
+    <w:lsdException w:name="Medium Grid 1 Accent 2" w:semiHidden="0" w:uiPriority="67" w:unhideWhenUsed="0"/>
+    <w:lsdException w:name="Medium Grid 2 Accent 2" w:semiHidden="0" w:uiPriority="68" w:unhideWhenUsed="0"/>
+    <w:lsdException w:name="Medium Grid 3 Accent 2" w:semiHidden="0" w:uiPriority="69" w:unhideWhenUsed="0"/>
+    <w:lsdException w:name="Dark List Accent 2" w:semiHidden="0" w:uiPriority="70" w:unhideWhenUsed="0"/>
+    <w:lsdException w:name="Colorful Shading Accent 2" w:semiHidden="0" w:uiPriority="71" w:unhideWhenUsed="0"/>
+    <w:lsdException w:name="Colorful List Accent 2" w:semiHidden="0" w:uiPriority="72" w:unhideWhenUsed="0"/>
+    <w:lsdException w:name="Colorful Grid Accent 2" w:semiHidden="0" w:uiPriority="73" w:unhideWhenUsed="0"/>
+    <w:lsdException w:name="Light Shading Accent 3" w:semiHidden="0" w:uiPriority="60" w:unhideWhenUsed="0"/>
+    <w:lsdException w:name="Light List Accent 3" w:semiHidden="0" w:uiPriority="61" w:unhideWhenUsed="0"/>
+    <w:lsdException w:name="Light Grid Accent 3" w:semiHidden="0" w:uiPriority="62" w:unhideWhenUsed="0"/>
+    <w:lsdException w:name="Medium Shading 1 Accent 3" w:semiHidden="0" w:uiPriority="63" w:unhideWhenUsed="0"/>
+    <w:lsdException w:name="Medium Shading 2 Accent 3" w:semiHidden="0" w:uiPriority="64" w:unhideWhenUsed="0"/>
+    <w:lsdException w:name="Medium List 1 Accent 3" w:semiHidden="0" w:uiPriority="65" w:unhideWhenUsed="0"/>
+    <w:lsdException w:name="Medium List 2 Accent 3" w:semiHidden="0" w:uiPriority="66" w:unhideWhenUsed="0"/>
+    <w:lsdException w:name="Medium Grid 1 Accent 3" w:semiHidden="0" w:uiPriority="67" w:unhideWhenUsed="0"/>
+    <w:lsdException w:name="Medium Grid 2 Accent 3" w:semiHidden="0" w:uiPriority="68" w:unhideWhenUsed="0"/>
+    <w:lsdException w:name="Medium Grid 3 Accent 3" w:semiHidden="0" w:uiPriority="69" w:unhideWhenUsed="0"/>
+    <w:lsdException w:name="Dark List Accent 3" w:semiHidden="0" w:uiPriority="70" w:unhideWhenUsed="0"/>
+    <w:lsdException w:name="Colorful Shading Accent 3" w:semiHidden="0" w:uiPriority="71" w:unhideWhenUsed="0"/>
+    <w:lsdException w:name="Colorful List Accent 3" w:semiHidden="0" w:uiPriority="72" w:unhideWhenUsed="0"/>
+    <w:lsdException w:name="Colorful Grid Accent 3" w:semiHidden="0" w:uiPriority="73" w:unhideWhenUsed="0"/>
+    <w:lsdException w:name="Light Shading Accent 4" w:semiHidden="0" w:uiPriority="60" w:unhideWhenUsed="0"/>
+    <w:lsdException w:name="Light List Accent 4" w:semiHidden="0" w:uiPriority="61" w:unhideWhenUsed="0"/>
+    <w:lsdException w:name="Light Grid Accent 4" w:semiHidden="0" w:uiPriority="62" w:unhideWhenUsed="0"/>
+    <w:lsdException w:name="Medium Shading 1 Accent 4" w:semiHidden="0" w:uiPriority="63" w:unhideWhenUsed="0"/>
+    <w:lsdException w:name="Medium Shading 2 Accent 4" w:semiHidden="0" w:uiPriority="64" w:unhideWhenUsed="0"/>
+    <w:lsdException w:name="Medium List 1 Accent 4" w:semiHidden="0" w:uiPriority="65" w:unhideWhenUsed="0"/>
+    <w:lsdException w:name="Medium List 2 Accent 4" w:semiHidden="0" w:uiPriority="66" w:unhideWhenUsed="0"/>
+    <w:lsdException w:name="Medium Grid 1 Accent 4" w:semiHidden="0" w:uiPriority="67" w:unhideWhenUsed="0"/>
+    <w:lsdException w:name="Medium Grid 2 Accent 4" w:semiHidden="0" w:uiPriority="68" w:unhideWhenUsed="0"/>
+    <w:lsdException w:name="Medium Grid 3 Accent 4" w:semiHidden="0" w:uiPriority="69" w:unhideWhenUsed="0"/>
+    <w:lsdException w:name="Dark List Accent 4" w:semiHidden="0" w:uiPriority="70" w:unhideWhenUsed="0"/>
+    <w:lsdException w:name="Colorful Shading Accent 4" w:semiHidden="0" w:uiPriority="71" w:unhideWhenUsed="0"/>
+    <w:lsdException w:name="Colorful List Accent 4" w:semiHidden="0" w:uiPriority="72" w:unhideWhenUsed="0"/>
+    <w:lsdException w:name="Colorful Grid Accent 4" w:semiHidden="0" w:uiPriority="73" w:unhideWhenUsed="0"/>
+    <w:lsdException w:name="Light Shading Accent 5" w:semiHidden="0" w:uiPriority="60" w:unhideWhenUsed="0"/>
+    <w:lsdException w:name="Light List Accent 5" w:semiHidden="0" w:uiPriority="61" w:unhideWhenUsed="0"/>
+    <w:lsdException w:name="Light Grid Accent 5" w:semiHidden="0" w:uiPriority="62" w:unhideWhenUsed="0"/>
+    <w:lsdException w:name="Medium Shading 1 Accent 5" w:semiHidden="0" w:uiPriority="63" w:unhideWhenUsed="0"/>
+    <w:lsdException w:name="Medium Shading 2 Accent 5" w:semiHidden="0" w:uiPriority="64" w:unhideWhenUsed="0"/>
+    <w:lsdException w:name="Medium List 1 Accent 5" w:semiHidden="0" w:uiPriority="65" w:unhideWhenUsed="0"/>
+    <w:lsdException w:name="Medium List 2 Accent 5" w:semiHidden="0" w:uiPriority="66" w:unhideWhenUsed="0"/>
+    <w:lsdException w:name="Medium Grid 1 Accent 5" w:semiHidden="0" w:uiPriority="67" w:unhideWhenUsed="0"/>
+    <w:lsdException w:name="Medium Grid 2 Accent 5" w:semiHidden="0" w:uiPriority="68" w:unhideWhenUsed="0"/>
+    <w:lsdException w:name="Medium Grid 3 Accent 5" w:semiHidden="0" w:uiPriority="69" w:unhideWhenUsed="0"/>
+    <w:lsdException w:name="Dark List Accent 5" w:semiHidden="0" w:uiPriority="70" w:unhideWhenUsed="0"/>
+    <w:lsdException w:name="Colorful Shading Accent 5" w:semiHidden="0" w:uiPriority="71" w:unhideWhenUsed="0"/>
+    <w:lsdException w:name="Colorful List Accent 5" w:semiHidden="0" w:uiPriority="72" w:unhideWhenUsed="0"/>
+    <w:lsdException w:name="Colorful Grid Accent 5" w:semiHidden="0" w:uiPriority="73" w:unhideWhenUsed="0"/>
+    <w:lsdException w:name="Light Shading Accent 6" w:semiHidden="0" w:uiPriority="60" w:unhideWhenUsed="0"/>
+    <w:lsdException w:name="Light List Accent 6" w:semiHidden="0" w:uiPriority="61" w:unhideWhenUsed="0"/>
+    <w:lsdException w:name="Light Grid Accent 6" w:semiHidden="0" w:uiPriority="62" w:unhideWhenUsed="0"/>
+    <w:lsdException w:name="Medium Shading 1 Accent 6" w:semiHidden="0" w:uiPriority="63" w:unhideWhenUsed="0"/>
+    <w:lsdException w:name="Medium Shading 2 Accent 6" w:semiHidden="0" w:uiPriority="64" w:unhideWhenUsed="0"/>
+    <w:lsdException w:name="Medium List 1 Accent 6" w:semiHidden="0" w:uiPriority="65" w:unhideWhenUsed="0"/>
+    <w:lsdException w:name="Medium List 2 Accent 6" w:semiHidden="0" w:uiPriority="66" w:unhideWhenUsed="0"/>
+    <w:lsdException w:name="Medium Grid 1 Accent 6" w:semiHidden="0" w:uiPriority="67" w:unhideWhenUsed="0"/>
+    <w:lsdException w:name="Medium Grid 2 Accent 6" w:semiHidden="0" w:uiPriority="68" w:unhideWhenUsed="0"/>
+    <w:lsdException w:name="Medium Grid 3 Accent 6" w:semiHidden="0" w:uiPriority="69" w:unhideWhenUsed="0"/>
+    <w:lsdException w:name="Dark List Accent 6" w:semiHidden="0" w:uiPriority="70" w:unhideWhenUsed="0"/>
+    <w:lsdException w:name="Colorful Shading Accent 6" w:semiHidden="0" w:uiPriority="71" w:unhideWhenUsed="0"/>
+    <w:lsdException w:name="Colorful List Accent 6" w:semiHidden="0" w:uiPriority="72" w:unhideWhenUsed="0"/>
+    <w:lsdException w:name="Colorful Grid Accent 6" w:semiHidden="0" w:uiPriority="73" w:unhideWhenUsed="0"/>
+    <w:lsdException w:name="Subtle Emphasis" w:semiHidden="0" w:uiPriority="19" w:unhideWhenUsed="0" w:qFormat="1"/>
+    <w:lsdException w:name="Intense Emphasis" w:semiHidden="0" w:uiPriority="21" w:unhideWhenUsed="0" w:qFormat="1"/>
+    <w:lsdException w:name="Subtle Reference" w:semiHidden="0" w:uiPriority="31" w:unhideWhenUsed="0" w:qFormat="1"/>
+    <w:lsdException w:name="Intense Reference" w:semiHidden="0" w:uiPriority="32" w:unhideWhenUsed="0" w:qFormat="1"/>
+    <w:lsdException w:name="Book Title" w:semiHidden="0" w:uiPriority="33" w:unhideWhenUsed="0" w:qFormat="1"/>
+    <w:lsdException w:name="Bibliography" w:uiPriority="37"/>
+    <w:lsdException w:name="TOC Heading" w:uiPriority="39" w:qFormat="1"/>
+  </w:latentStyles>
+  <w:style w:type="paragraph" w:default="1" w:styleId="Normal">
+    <w:name w:val="Normal"/>
+    <w:qFormat/>
+  </w:style>
+  <w:style w:type="character" w:default="1" w:styleId="DefaultParagraphFont">
+    <w:name w:val="Default Paragraph Font"/>
+    <w:uiPriority w:val="1"/>
+    <w:semiHidden/>
+    <w:unhideWhenUsed/>
+  </w:style>
+  <w:style w:type="table" w:default="1" w:styleId="TableNormal">
+    <w:name w:val="Normal Table"/>
+    <w:uiPriority w:val="99"/>
+    <w:semiHidden/>
+    <w:unhideWhenUsed/>
+    <w:tblPr>
+      <w:tblInd w:w="0" w:type="dxa"/>
+      <w:tblCellMar>
+        <w:top w:w="0" w:type="dxa"/>
+        <w:left w:w="108" w:type="dxa"/>
+        <w:bottom w:w="0" w:type="dxa"/>
+        <w:right w:w="108" w:type="dxa"/>
+      </w:tblCellMar>
+    </w:tblPr>
+  </w:style>
+  <w:style w:type="numbering" w:default="1" w:styleId="NoList">
+    <w:name w:val="No List"/>
+    <w:uiPriority w:val="99"/>
+    <w:semiHidden/>
+    <w:unhideWhenUsed/>
+  </w:style>
+  <w:style w:type="paragraph" w:customStyle="1" w:styleId="65A30089D285471EA60DA3724375FC2B">
+    <w:name w:val="65A30089D285471EA60DA3724375FC2B"/>
+    <w:rsid w:val="0049584E"/>
+  </w:style>
+  <w:style w:type="paragraph" w:customStyle="1" w:styleId="5363F70093AD431BBFF42D352333B4F1">
+    <w:name w:val="5363F70093AD431BBFF42D352333B4F1"/>
+    <w:rsid w:val="0049584E"/>
+  </w:style>
+  <w:style w:type="paragraph" w:customStyle="1" w:styleId="31E8AE37C327401DBCE5097988F31955">
+    <w:name w:val="31E8AE37C327401DBCE5097988F31955"/>
+    <w:rsid w:val="0049584E"/>
+  </w:style>
+  <w:style w:type="paragraph" w:customStyle="1" w:styleId="9B8E07BBFC7140BABF10D32B9BEF6AD5">
+    <w:name w:val="9B8E07BBFC7140BABF10D32B9BEF6AD5"/>
+    <w:rsid w:val="0049584E"/>
+  </w:style>
+  <w:style w:type="paragraph" w:customStyle="1" w:styleId="45A7131575B94AAB8329EBFEAE100221">
+    <w:name w:val="45A7131575B94AAB8329EBFEAE100221"/>
+    <w:rsid w:val="0049584E"/>
+  </w:style>
+</w:styles>
+</file>
+
+<file path=word/glossary/stylesWithEffects.xml><?xml version="1.0" encoding="utf-8"?>
+<w:styles xmlns:wpc="http://schemas.microsoft.com/office/word/2010/wordprocessingCanvas" xmlns:mc="http://schemas.openxmlformats.org/markup-compatibility/2006" xmlns:o="urn:schemas-microsoft-com:office:office" xmlns:r="http://schemas.openxmlformats.org/officeDocument/2006/relationships" xmlns:m="http://schemas.openxmlformats.org/officeDocument/2006/math" xmlns:v="urn:schemas-microsoft-com:vml" xmlns:wp14="http://schemas.microsoft.com/office/word/2010/wordprocessingDrawing" xmlns:wp="http://schemas.openxmlformats.org/drawingml/2006/wordprocessingDrawing" xmlns:w10="urn:schemas-microsoft-com:office:word" xmlns:w="http://schemas.openxmlformats.org/wordprocessingml/2006/main" xmlns:w14="http://schemas.microsoft.com/office/word/2010/wordml" xmlns:wpg="http://schemas.microsoft.com/office/word/2010/wordprocessingGroup" xmlns:wpi="http://schemas.microsoft.com/office/word/2010/wordprocessingInk" xmlns:wne="http://schemas.microsoft.com/office/word/2006/wordml" xmlns:wps="http://schemas.microsoft.com/office/word/2010/wordprocessingShape" mc:Ignorable="w14 wp14">
+  <w:docDefaults>
+    <w:rPrDefault>
+      <w:rPr>
+        <w:rFonts w:asciiTheme="minorHAnsi" w:eastAsiaTheme="minorEastAsia" w:hAnsiTheme="minorHAnsi" w:cstheme="minorBidi"/>
+        <w:sz w:val="22"/>
+        <w:szCs w:val="22"/>
+        <w:lang w:val="en-MY" w:eastAsia="zh-CN" w:bidi="ar-SA"/>
+      </w:rPr>
+    </w:rPrDefault>
+    <w:pPrDefault>
+      <w:pPr>
+        <w:spacing w:after="160" w:line="259" w:lineRule="auto"/>
+      </w:pPr>
+    </w:pPrDefault>
+  </w:docDefaults>
+  <w:latentStyles w:defLockedState="0" w:defUIPriority="99" w:defSemiHidden="1" w:defUnhideWhenUsed="1" w:defQFormat="0" w:count="267">
+    <w:lsdException w:name="Normal" w:semiHidden="0" w:uiPriority="0" w:unhideWhenUsed="0" w:qFormat="1"/>
+    <w:lsdException w:name="heading 1" w:semiHidden="0" w:uiPriority="9" w:unhideWhenUsed="0" w:qFormat="1"/>
+    <w:lsdException w:name="heading 2" w:uiPriority="9" w:qFormat="1"/>
+    <w:lsdException w:name="heading 3" w:uiPriority="9" w:qFormat="1"/>
+    <w:lsdException w:name="heading 4" w:uiPriority="9" w:qFormat="1"/>
+    <w:lsdException w:name="heading 5" w:uiPriority="9" w:qFormat="1"/>
+    <w:lsdException w:name="heading 6" w:uiPriority="9" w:qFormat="1"/>
+    <w:lsdException w:name="heading 7" w:uiPriority="9" w:qFormat="1"/>
+    <w:lsdException w:name="heading 8" w:uiPriority="9" w:qFormat="1"/>
+    <w:lsdException w:name="heading 9" w:uiPriority="9" w:qFormat="1"/>
+    <w:lsdException w:name="toc 1" w:uiPriority="39"/>
+    <w:lsdException w:name="toc 2" w:uiPriority="39"/>
+    <w:lsdException w:name="toc 3" w:uiPriority="39"/>
+    <w:lsdException w:name="toc 4" w:uiPriority="39"/>
+    <w:lsdException w:name="toc 5" w:uiPriority="39"/>
+    <w:lsdException w:name="toc 6" w:uiPriority="39"/>
+    <w:lsdException w:name="toc 7" w:uiPriority="39"/>
+    <w:lsdException w:name="toc 8" w:uiPriority="39"/>
+    <w:lsdException w:name="toc 9" w:uiPriority="39"/>
+    <w:lsdException w:name="caption" w:uiPriority="35" w:qFormat="1"/>
+    <w:lsdException w:name="Title" w:semiHidden="0" w:uiPriority="10" w:unhideWhenUsed="0" w:qFormat="1"/>
+    <w:lsdException w:name="Default Paragraph Font" w:uiPriority="1"/>
+    <w:lsdException w:name="Subtitle" w:semiHidden="0" w:uiPriority="11" w:unhideWhenUsed="0" w:qFormat="1"/>
+    <w:lsdException w:name="Strong" w:semiHidden="0" w:uiPriority="22" w:unhideWhenUsed="0" w:qFormat="1"/>
+    <w:lsdException w:name="Emphasis" w:semiHidden="0" w:uiPriority="20" w:unhideWhenUsed="0" w:qFormat="1"/>
+    <w:lsdException w:name="Table Grid" w:semiHidden="0" w:uiPriority="39" w:unhideWhenUsed="0"/>
+    <w:lsdException w:name="Placeholder Text" w:unhideWhenUsed="0"/>
+    <w:lsdException w:name="No Spacing" w:semiHidden="0" w:uiPriority="1" w:unhideWhenUsed="0" w:qFormat="1"/>
+    <w:lsdException w:name="Light Shading" w:semiHidden="0" w:uiPriority="60" w:unhideWhenUsed="0"/>
+    <w:lsdException w:name="Light List" w:semiHidden="0" w:uiPriority="61" w:unhideWhenUsed="0"/>
+    <w:lsdException w:name="Light Grid" w:semiHidden="0" w:uiPriority="62" w:unhideWhenUsed="0"/>
+    <w:lsdException w:name="Medium Shading 1" w:semiHidden="0" w:uiPriority="63" w:unhideWhenUsed="0"/>
+    <w:lsdException w:name="Medium Shading 2" w:semiHidden="0" w:uiPriority="64" w:unhideWhenUsed="0"/>
+    <w:lsdException w:name="Medium List 1" w:semiHidden="0" w:uiPriority="65" w:unhideWhenUsed="0"/>
+    <w:lsdException w:name="Medium List 2" w:semiHidden="0" w:uiPriority="66" w:unhideWhenUsed="0"/>
+    <w:lsdException w:name="Medium Grid 1" w:semiHidden="0" w:uiPriority="67" w:unhideWhenUsed="0"/>
+    <w:lsdException w:name="Medium Grid 2" w:semiHidden="0" w:uiPriority="68" w:unhideWhenUsed="0"/>
+    <w:lsdException w:name="Medium Grid 3" w:semiHidden="0" w:uiPriority="69" w:unhideWhenUsed="0"/>
+    <w:lsdException w:name="Dark List" w:semiHidden="0" w:uiPriority="70" w:unhideWhenUsed="0"/>
+    <w:lsdException w:name="Colorful Shading" w:semiHidden="0" w:uiPriority="71" w:unhideWhenUsed="0"/>
+    <w:lsdException w:name="Colorful List" w:semiHidden="0" w:uiPriority="72" w:unhideWhenUsed="0"/>
+    <w:lsdException w:name="Colorful Grid" w:semiHidden="0" w:uiPriority="73" w:unhideWhenUsed="0"/>
+    <w:lsdException w:name="Light Shading Accent 1" w:semiHidden="0" w:uiPriority="60" w:unhideWhenUsed="0"/>
+    <w:lsdException w:name="Light List Accent 1" w:semiHidden="0" w:uiPriority="61" w:unhideWhenUsed="0"/>
+    <w:lsdException w:name="Light Grid Accent 1" w:semiHidden="0" w:uiPriority="62" w:unhideWhenUsed="0"/>
+    <w:lsdException w:name="Medium Shading 1 Accent 1" w:semiHidden="0" w:uiPriority="63" w:unhideWhenUsed="0"/>
+    <w:lsdException w:name="Medium Shading 2 Accent 1" w:semiHidden="0" w:uiPriority="64" w:unhideWhenUsed="0"/>
+    <w:lsdException w:name="Medium List 1 Accent 1" w:semiHidden="0" w:uiPriority="65" w:unhideWhenUsed="0"/>
+    <w:lsdException w:name="Revision" w:unhideWhenUsed="0"/>
+    <w:lsdException w:name="List Paragraph" w:semiHidden="0" w:uiPriority="34" w:unhideWhenUsed="0" w:qFormat="1"/>
+    <w:lsdException w:name="Quote" w:semiHidden="0" w:uiPriority="29" w:unhideWhenUsed="0" w:qFormat="1"/>
+    <w:lsdException w:name="Intense Quote" w:semiHidden="0" w:uiPriority="30" w:unhideWhenUsed="0" w:qFormat="1"/>
+    <w:lsdException w:name="Medium List 2 Accent 1" w:semiHidden="0" w:uiPriority="66" w:unhideWhenUsed="0"/>
+    <w:lsdException w:name="Medium Grid 1 Accent 1" w:semiHidden="0" w:uiPriority="67" w:unhideWhenUsed="0"/>
+    <w:lsdException w:name="Medium Grid 2 Accent 1" w:semiHidden="0" w:uiPriority="68" w:unhideWhenUsed="0"/>
+    <w:lsdException w:name="Medium Grid 3 Accent 1" w:semiHidden="0" w:uiPriority="69" w:unhideWhenUsed="0"/>
+    <w:lsdException w:name="Dark List Accent 1" w:semiHidden="0" w:uiPriority="70" w:unhideWhenUsed="0"/>
+    <w:lsdException w:name="Colorful Shading Accent 1" w:semiHidden="0" w:uiPriority="71" w:unhideWhenUsed="0"/>
+    <w:lsdException w:name="Colorful List Accent 1" w:semiHidden="0" w:uiPriority="72" w:unhideWhenUsed="0"/>
+    <w:lsdException w:name="Colorful Grid Accent 1" w:semiHidden="0" w:uiPriority="73" w:unhideWhenUsed="0"/>
+    <w:lsdException w:name="Light Shading Accent 2" w:semiHidden="0" w:uiPriority="60" w:unhideWhenUsed="0"/>
+    <w:lsdException w:name="Light List Accent 2" w:semiHidden="0" w:uiPriority="61" w:unhideWhenUsed="0"/>
+    <w:lsdException w:name="Light Grid Accent 2" w:semiHidden="0" w:uiPriority="62" w:unhideWhenUsed="0"/>
+    <w:lsdException w:name="Medium Shading 1 Accent 2" w:semiHidden="0" w:uiPriority="63" w:unhideWhenUsed="0"/>
+    <w:lsdException w:name="Medium Shading 2 Accent 2" w:semiHidden="0" w:uiPriority="64" w:unhideWhenUsed="0"/>
+    <w:lsdException w:name="Medium List 1 Accent 2" w:semiHidden="0" w:uiPriority="65" w:unhideWhenUsed="0"/>
+    <w:lsdException w:name="Medium List 2 Accent 2" w:semiHidden="0" w:uiPriority="66" w:unhideWhenUsed="0"/>
+    <w:lsdException w:name="Medium Grid 1 Accent 2" w:semiHidden="0" w:uiPriority="67" w:unhideWhenUsed="0"/>
+    <w:lsdException w:name="Medium Grid 2 Accent 2" w:semiHidden="0" w:uiPriority="68" w:unhideWhenUsed="0"/>
+    <w:lsdException w:name="Medium Grid 3 Accent 2" w:semiHidden="0" w:uiPriority="69" w:unhideWhenUsed="0"/>
+    <w:lsdException w:name="Dark List Accent 2" w:semiHidden="0" w:uiPriority="70" w:unhideWhenUsed="0"/>
+    <w:lsdException w:name="Colorful Shading Accent 2" w:semiHidden="0" w:uiPriority="71" w:unhideWhenUsed="0"/>
+    <w:lsdException w:name="Colorful List Accent 2" w:semiHidden="0" w:uiPriority="72" w:unhideWhenUsed="0"/>
+    <w:lsdException w:name="Colorful Grid Accent 2" w:semiHidden="0" w:uiPriority="73" w:unhideWhenUsed="0"/>
+    <w:lsdException w:name="Light Shading Accent 3" w:semiHidden="0" w:uiPriority="60" w:unhideWhenUsed="0"/>
+    <w:lsdException w:name="Light List Accent 3" w:semiHidden="0" w:uiPriority="61" w:unhideWhenUsed="0"/>
+    <w:lsdException w:name="Light Grid Accent 3" w:semiHidden="0" w:uiPriority="62" w:unhideWhenUsed="0"/>
+    <w:lsdException w:name="Medium Shading 1 Accent 3" w:semiHidden="0" w:uiPriority="63" w:unhideWhenUsed="0"/>
+    <w:lsdException w:name="Medium Shading 2 Accent 3" w:semiHidden="0" w:uiPriority="64" w:unhideWhenUsed="0"/>
+    <w:lsdException w:name="Medium List 1 Accent 3" w:semiHidden="0" w:uiPriority="65" w:unhideWhenUsed="0"/>
+    <w:lsdException w:name="Medium List 2 Accent 3" w:semiHidden="0" w:uiPriority="66" w:unhideWhenUsed="0"/>
+    <w:lsdException w:name="Medium Grid 1 Accent 3" w:semiHidden="0" w:uiPriority="67" w:unhideWhenUsed="0"/>
+    <w:lsdException w:name="Medium Grid 2 Accent 3" w:semiHidden="0" w:uiPriority="68" w:unhideWhenUsed="0"/>
+    <w:lsdException w:name="Medium Grid 3 Accent 3" w:semiHidden="0" w:uiPriority="69" w:unhideWhenUsed="0"/>
+    <w:lsdException w:name="Dark List Accent 3" w:semiHidden="0" w:uiPriority="70" w:unhideWhenUsed="0"/>
+    <w:lsdException w:name="Colorful Shading Accent 3" w:semiHidden="0" w:uiPriority="71" w:unhideWhenUsed="0"/>
+    <w:lsdException w:name="Colorful List Accent 3" w:semiHidden="0" w:uiPriority="72" w:unhideWhenUsed="0"/>
+    <w:lsdException w:name="Colorful Grid Accent 3" w:semiHidden="0" w:uiPriority="73" w:unhideWhenUsed="0"/>
+    <w:lsdException w:name="Light Shading Accent 4" w:semiHidden="0" w:uiPriority="60" w:unhideWhenUsed="0"/>
+    <w:lsdException w:name="Light List Accent 4" w:semiHidden="0" w:uiPriority="61" w:unhideWhenUsed="0"/>
+    <w:lsdException w:name="Light Grid Accent 4" w:semiHidden="0" w:uiPriority="62" w:unhideWhenUsed="0"/>
+    <w:lsdException w:name="Medium Shading 1 Accent 4" w:semiHidden="0" w:uiPriority="63" w:unhideWhenUsed="0"/>
+    <w:lsdException w:name="Medium Shading 2 Accent 4" w:semiHidden="0" w:uiPriority="64" w:unhideWhenUsed="0"/>
+    <w:lsdException w:name="Medium List 1 Accent 4" w:semiHidden="0" w:uiPriority="65" w:unhideWhenUsed="0"/>
+    <w:lsdException w:name="Medium List 2 Accent 4" w:semiHidden="0" w:uiPriority="66" w:unhideWhenUsed="0"/>
+    <w:lsdException w:name="Medium Grid 1 Accent 4" w:semiHidden="0" w:uiPriority="67" w:unhideWhenUsed="0"/>
+    <w:lsdException w:name="Medium Grid 2 Accent 4" w:semiHidden="0" w:uiPriority="68" w:unhideWhenUsed="0"/>
+    <w:lsdException w:name="Medium Grid 3 Accent 4" w:semiHidden="0" w:uiPriority="69" w:unhideWhenUsed="0"/>
+    <w:lsdException w:name="Dark List Accent 4" w:semiHidden="0" w:uiPriority="70" w:unhideWhenUsed="0"/>
+    <w:lsdException w:name="Colorful Shading Accent 4" w:semiHidden="0" w:uiPriority="71" w:unhideWhenUsed="0"/>
+    <w:lsdException w:name="Colorful List Accent 4" w:semiHidden="0" w:uiPriority="72" w:unhideWhenUsed="0"/>
+    <w:lsdException w:name="Colorful Grid Accent 4" w:semiHidden="0" w:uiPriority="73" w:unhideWhenUsed="0"/>
+    <w:lsdException w:name="Light Shading Accent 5" w:semiHidden="0" w:uiPriority="60" w:unhideWhenUsed="0"/>
+    <w:lsdException w:name="Light List Accent 5" w:semiHidden="0" w:uiPriority="61" w:unhideWhenUsed="0"/>
+    <w:lsdException w:name="Light Grid Accent 5" w:semiHidden="0" w:uiPriority="62" w:unhideWhenUsed="0"/>
+    <w:lsdException w:name="Medium Shading 1 Accent 5" w:semiHidden="0" w:uiPriority="63" w:unhideWhenUsed="0"/>
+    <w:lsdException w:name="Medium Shading 2 Accent 5" w:semiHidden="0" w:uiPriority="64" w:unhideWhenUsed="0"/>
+    <w:lsdException w:name="Medium List 1 Accent 5" w:semiHidden="0" w:uiPriority="65" w:unhideWhenUsed="0"/>
+    <w:lsdException w:name="Medium List 2 Accent 5" w:semiHidden="0" w:uiPriority="66" w:unhideWhenUsed="0"/>
+    <w:lsdException w:name="Medium Grid 1 Accent 5" w:semiHidden="0" w:uiPriority="67" w:unhideWhenUsed="0"/>
+    <w:lsdException w:name="Medium Grid 2 Accent 5" w:semiHidden="0" w:uiPriority="68" w:unhideWhenUsed="0"/>
+    <w:lsdException w:name="Medium Grid 3 Accent 5" w:semiHidden="0" w:uiPriority="69" w:unhideWhenUsed="0"/>
+    <w:lsdException w:name="Dark List Accent 5" w:semiHidden="0" w:uiPriority="70" w:unhideWhenUsed="0"/>
+    <w:lsdException w:name="Colorful Shading Accent 5" w:semiHidden="0" w:uiPriority="71" w:unhideWhenUsed="0"/>
+    <w:lsdException w:name="Colorful List Accent 5" w:semiHidden="0" w:uiPriority="72" w:unhideWhenUsed="0"/>
+    <w:lsdException w:name="Colorful Grid Accent 5" w:semiHidden="0" w:uiPriority="73" w:unhideWhenUsed="0"/>
+    <w:lsdException w:name="Light Shading Accent 6" w:semiHidden="0" w:uiPriority="60" w:unhideWhenUsed="0"/>
+    <w:lsdException w:name="Light List Accent 6" w:semiHidden="0" w:uiPriority="61" w:unhideWhenUsed="0"/>
+    <w:lsdException w:name="Light Grid Accent 6" w:semiHidden="0" w:uiPriority="62" w:unhideWhenUsed="0"/>
+    <w:lsdException w:name="Medium Shading 1 Accent 6" w:semiHidden="0" w:uiPriority="63" w:unhideWhenUsed="0"/>
+    <w:lsdException w:name="Medium Shading 2 Accent 6" w:semiHidden="0" w:uiPriority="64" w:unhideWhenUsed="0"/>
+    <w:lsdException w:name="Medium List 1 Accent 6" w:semiHidden="0" w:uiPriority="65" w:unhideWhenUsed="0"/>
+    <w:lsdException w:name="Medium List 2 Accent 6" w:semiHidden="0" w:uiPriority="66" w:unhideWhenUsed="0"/>
+    <w:lsdException w:name="Medium Grid 1 Accent 6" w:semiHidden="0" w:uiPriority="67" w:unhideWhenUsed="0"/>
+    <w:lsdException w:name="Medium Grid 2 Accent 6" w:semiHidden="0" w:uiPriority="68" w:unhideWhenUsed="0"/>
+    <w:lsdException w:name="Medium Grid 3 Accent 6" w:semiHidden="0" w:uiPriority="69" w:unhideWhenUsed="0"/>
+    <w:lsdException w:name="Dark List Accent 6" w:semiHidden="0" w:uiPriority="70" w:unhideWhenUsed="0"/>
+    <w:lsdException w:name="Colorful Shading Accent 6" w:semiHidden="0" w:uiPriority="71" w:unhideWhenUsed="0"/>
+    <w:lsdException w:name="Colorful List Accent 6" w:semiHidden="0" w:uiPriority="72" w:unhideWhenUsed="0"/>
+    <w:lsdException w:name="Colorful Grid Accent 6" w:semiHidden="0" w:uiPriority="73" w:unhideWhenUsed="0"/>
+    <w:lsdException w:name="Subtle Emphasis" w:semiHidden="0" w:uiPriority="19" w:unhideWhenUsed="0" w:qFormat="1"/>
+    <w:lsdException w:name="Intense Emphasis" w:semiHidden="0" w:uiPriority="21" w:unhideWhenUsed="0" w:qFormat="1"/>
+    <w:lsdException w:name="Subtle Reference" w:semiHidden="0" w:uiPriority="31" w:unhideWhenUsed="0" w:qFormat="1"/>
+    <w:lsdException w:name="Intense Reference" w:semiHidden="0" w:uiPriority="32" w:unhideWhenUsed="0" w:qFormat="1"/>
+    <w:lsdException w:name="Book Title" w:semiHidden="0" w:uiPriority="33" w:unhideWhenUsed="0" w:qFormat="1"/>
+    <w:lsdException w:name="Bibliography" w:uiPriority="37"/>
+    <w:lsdException w:name="TOC Heading" w:uiPriority="39" w:qFormat="1"/>
   </w:latentStyles>
   <w:style w:type="paragraph" w:default="1" w:styleId="Normal">
     <w:name w:val="Normal"/>
@@ -11252,7 +11432,7 @@
 </file>
 
 <file path=word/glossary/webSettings.xml><?xml version="1.0" encoding="utf-8"?>
-<w:webSettings xmlns:mc="http://schemas.openxmlformats.org/markup-compatibility/2006" xmlns:r="http://schemas.openxmlformats.org/officeDocument/2006/relationships" xmlns:w="http://schemas.openxmlformats.org/wordprocessingml/2006/main" xmlns:w14="http://schemas.microsoft.com/office/word/2010/wordml" xmlns:w15="http://schemas.microsoft.com/office/word/2012/wordml" mc:Ignorable="w14 w15">
+<w:webSettings xmlns:mc="http://schemas.openxmlformats.org/markup-compatibility/2006" xmlns:r="http://schemas.openxmlformats.org/officeDocument/2006/relationships" xmlns:w="http://schemas.openxmlformats.org/wordprocessingml/2006/main" xmlns:w14="http://schemas.microsoft.com/office/word/2010/wordml" mc:Ignorable="w14">
   <w:optimizeForBrowser/>
   <w:allowPNG/>
 </w:webSettings>

</xml_diff>